<commit_message>
added volume functionality to video project
</commit_message>
<xml_diff>
--- a/notes.docx
+++ b/notes.docx
@@ -422,31 +422,25 @@
         <w:spacing w:after="0"/>
       </w:pPr>
       <w:r>
+        <w:t>-https://www.heropatterns.com/ Hero Pattern Backgrounds</w:t>
+      </w:r>
+    </w:p>
+    <w:p>
+      <w:pPr>
+        <w:spacing w:after="0"/>
+      </w:pPr>
+      <w:r>
+        <w:t>-https://fonts.google.com Google Fonts</w:t>
+      </w:r>
+    </w:p>
+    <w:p>
+      <w:pPr>
+        <w:spacing w:after="0"/>
+      </w:pPr>
+      <w:r>
         <w:t>-</w:t>
       </w:r>
       <w:r>
-        <w:t>https://www.heropatterns.com/ Hero Pattern Backgrounds</w:t>
-      </w:r>
-    </w:p>
-    <w:p>
-      <w:pPr>
-        <w:spacing w:after="0"/>
-      </w:pPr>
-      <w:r>
-        <w:t>-</w:t>
-      </w:r>
-      <w:r>
-        <w:t>https://fonts.google.com Google Fonts</w:t>
-      </w:r>
-    </w:p>
-    <w:p>
-      <w:pPr>
-        <w:spacing w:after="0"/>
-      </w:pPr>
-      <w:r>
-        <w:t>-</w:t>
-      </w:r>
-      <w:r>
         <w:t>vertical-align: sub;</w:t>
       </w:r>
       <w:r>
@@ -482,79 +476,55 @@
         <w:spacing w:after="0"/>
       </w:pPr>
       <w:r>
-        <w:t>-</w:t>
-      </w:r>
-      <w:r>
-        <w:t>Mozilla - Submit Event</w:t>
-      </w:r>
-    </w:p>
-    <w:p>
-      <w:pPr>
-        <w:spacing w:after="0"/>
-      </w:pPr>
-      <w:r>
-        <w:t>-</w:t>
-      </w:r>
-      <w:r>
-        <w:t>https://developer.mozilla.org/en-US/docs/Web/API/HTMLFormElement/submit_event</w:t>
-      </w:r>
-    </w:p>
-    <w:p>
-      <w:pPr>
-        <w:spacing w:after="0"/>
-      </w:pPr>
-      <w:r>
-        <w:t>-</w:t>
-      </w:r>
-      <w:r>
-        <w:t>W3Schools - Prevent Default</w:t>
-      </w:r>
-    </w:p>
-    <w:p>
-      <w:pPr>
-        <w:spacing w:after="0"/>
-      </w:pPr>
-      <w:r>
-        <w:t>-</w:t>
-      </w:r>
-      <w:r>
-        <w:t>https://www.w3schools.com/jsref/event_preventdefault.asp</w:t>
-      </w:r>
-    </w:p>
-    <w:p>
-      <w:pPr>
-        <w:spacing w:after="0"/>
-      </w:pPr>
-      <w:r>
-        <w:t>-</w:t>
-      </w:r>
-      <w:r>
-        <w:t>Mozilla - Regular Expressions</w:t>
-      </w:r>
-    </w:p>
-    <w:p>
-      <w:pPr>
-        <w:spacing w:after="0"/>
-      </w:pPr>
-      <w:r>
-        <w:t>-</w:t>
-      </w:r>
-      <w:r>
-        <w:t>https://developer.mozilla.org/en-US/docs/Web/JavaScript/Guide/Regular_Expressions</w:t>
-      </w:r>
-    </w:p>
-    <w:p>
-      <w:pPr>
-        <w:spacing w:after="0"/>
-      </w:pPr>
-      <w:r>
-        <w:t>-</w:t>
-      </w:r>
-      <w:r>
-        <w:t>RegEx Playground Tool</w:t>
-      </w:r>
-      <w:r>
-        <w:t xml:space="preserve"> </w:t>
+        <w:t>-Mozilla - Submit Event</w:t>
+      </w:r>
+    </w:p>
+    <w:p>
+      <w:pPr>
+        <w:spacing w:after="0"/>
+      </w:pPr>
+      <w:r>
+        <w:t>-https://developer.mozilla.org/en-US/docs/Web/API/HTMLFormElement/submit_event</w:t>
+      </w:r>
+    </w:p>
+    <w:p>
+      <w:pPr>
+        <w:spacing w:after="0"/>
+      </w:pPr>
+      <w:r>
+        <w:t>-W3Schools - Prevent Default</w:t>
+      </w:r>
+    </w:p>
+    <w:p>
+      <w:pPr>
+        <w:spacing w:after="0"/>
+      </w:pPr>
+      <w:r>
+        <w:t>-https://www.w3schools.com/jsref/event_preventdefault.asp</w:t>
+      </w:r>
+    </w:p>
+    <w:p>
+      <w:pPr>
+        <w:spacing w:after="0"/>
+      </w:pPr>
+      <w:r>
+        <w:t>-Mozilla - Regular Expressions</w:t>
+      </w:r>
+    </w:p>
+    <w:p>
+      <w:pPr>
+        <w:spacing w:after="0"/>
+      </w:pPr>
+      <w:r>
+        <w:t>-https://developer.mozilla.org/en-US/docs/Web/JavaScript/Guide/Regular_Expressions</w:t>
+      </w:r>
+    </w:p>
+    <w:p>
+      <w:pPr>
+        <w:spacing w:after="0"/>
+      </w:pPr>
+      <w:r>
+        <w:t xml:space="preserve">-RegEx Playground Tool </w:t>
       </w:r>
       <w:hyperlink r:id="rId5" w:history="1">
         <w:r>
@@ -706,6 +676,124 @@
       <w:pPr>
         <w:spacing w:after="0"/>
       </w:pPr>
+    </w:p>
+    <w:p>
+      <w:pPr>
+        <w:spacing w:after="0"/>
+      </w:pPr>
+    </w:p>
+    <w:p>
+      <w:pPr>
+        <w:spacing w:after="0"/>
+        <w:rPr>
+          <w:b/>
+          <w:bCs/>
+        </w:rPr>
+      </w:pPr>
+      <w:r>
+        <w:rPr>
+          <w:b/>
+          <w:bCs/>
+        </w:rPr>
+        <w:t>Video player</w:t>
+      </w:r>
+    </w:p>
+    <w:p>
+      <w:pPr>
+        <w:spacing w:after="0"/>
+      </w:pPr>
+      <w:r>
+        <w:t>Mozilla - Calc Method</w:t>
+      </w:r>
+    </w:p>
+    <w:p>
+      <w:pPr>
+        <w:spacing w:after="0"/>
+      </w:pPr>
+      <w:r>
+        <w:t>-</w:t>
+      </w:r>
+      <w:r>
+        <w:t>https://developer.mozilla.org/en-US/docs/Web/CSS/calc</w:t>
+      </w:r>
+    </w:p>
+    <w:p>
+      <w:pPr>
+        <w:spacing w:after="0"/>
+      </w:pPr>
+      <w:r>
+        <w:tab/>
+        <w:t>-css that performs calcs, used on the progress bar width</w:t>
+      </w:r>
+    </w:p>
+    <w:p>
+      <w:pPr>
+        <w:spacing w:after="0"/>
+      </w:pPr>
+    </w:p>
+    <w:p>
+      <w:pPr>
+        <w:spacing w:after="0"/>
+      </w:pPr>
+      <w:r>
+        <w:t xml:space="preserve">- </w:t>
+      </w:r>
+      <w:r>
+        <w:t>select:focus {</w:t>
+      </w:r>
+    </w:p>
+    <w:p>
+      <w:pPr>
+        <w:spacing w:after="0"/>
+      </w:pPr>
+      <w:r>
+        <w:t xml:space="preserve">  outline: none;</w:t>
+      </w:r>
+    </w:p>
+    <w:p>
+      <w:pPr>
+        <w:spacing w:after="0"/>
+      </w:pPr>
+      <w:r>
+        <w:t>}</w:t>
+      </w:r>
+    </w:p>
+    <w:p>
+      <w:pPr>
+        <w:spacing w:after="0"/>
+      </w:pPr>
+    </w:p>
+    <w:p>
+      <w:pPr>
+        <w:spacing w:after="0"/>
+      </w:pPr>
+      <w:r>
+        <w:t>-</w:t>
+      </w:r>
+      <w:r>
+        <w:t>https://www.w3schools.com/tags/ref_av_dom.asp Video DOM Reference</w:t>
+      </w:r>
+    </w:p>
+    <w:p>
+      <w:pPr>
+        <w:spacing w:after="0"/>
+      </w:pPr>
+    </w:p>
+    <w:p>
+      <w:pPr>
+        <w:spacing w:after="0"/>
+      </w:pPr>
+      <w:r>
+        <w:t>-seconds to minutes / seconds</w:t>
+      </w:r>
+    </w:p>
+    <w:p>
+      <w:pPr>
+        <w:spacing w:after="0"/>
+      </w:pPr>
+      <w:r>
+        <w:t>- clicking on progress bar</w:t>
+      </w:r>
     </w:p>
     <w:sectPr>
       <w:pgSz w:w="12240" w:h="15840"/>

</xml_diff>

<commit_message>
completed form validation project
</commit_message>
<xml_diff>
--- a/notes.docx
+++ b/notes.docx
@@ -1,6 +1,6 @@
 
 <file path=word/document.xml><?xml version="1.0" encoding="utf-8"?>
-<w:document xmlns:wpc="http://schemas.microsoft.com/office/word/2010/wordprocessingCanvas" xmlns:cx="http://schemas.microsoft.com/office/drawing/2014/chartex" xmlns:cx1="http://schemas.microsoft.com/office/drawing/2015/9/8/chartex" xmlns:cx2="http://schemas.microsoft.com/office/drawing/2015/10/21/chartex" xmlns:cx3="http://schemas.microsoft.com/office/drawing/2016/5/9/chartex" xmlns:cx4="http://schemas.microsoft.com/office/drawing/2016/5/10/chartex" xmlns:cx5="http://schemas.microsoft.com/office/drawing/2016/5/11/chartex" xmlns:cx6="http://schemas.microsoft.com/office/drawing/2016/5/12/chartex" xmlns:cx7="http://schemas.microsoft.com/office/drawing/2016/5/13/chartex" xmlns:cx8="http://schemas.microsoft.com/office/drawing/2016/5/14/chartex" xmlns:mc="http://schemas.openxmlformats.org/markup-compatibility/2006" xmlns:aink="http://schemas.microsoft.com/office/drawing/2016/ink" xmlns:am3d="http://schemas.microsoft.com/office/drawing/2017/model3d" xmlns:o="urn:schemas-microsoft-com:office:office" xmlns:r="http://schemas.openxmlformats.org/officeDocument/2006/relationships" xmlns:m="http://schemas.openxmlformats.org/officeDocument/2006/math" xmlns:v="urn:schemas-microsoft-com:vml" xmlns:wp14="http://schemas.microsoft.com/office/word/2010/wordprocessingDrawing" xmlns:wp="http://schemas.openxmlformats.org/drawingml/2006/wordprocessingDrawing" xmlns:w10="urn:schemas-microsoft-com:office:word" xmlns:w="http://schemas.openxmlformats.org/wordprocessingml/2006/main" xmlns:w14="http://schemas.microsoft.com/office/word/2010/wordml" xmlns:w15="http://schemas.microsoft.com/office/word/2012/wordml" xmlns:w16cex="http://schemas.microsoft.com/office/word/2018/wordml/cex" xmlns:w16cid="http://schemas.microsoft.com/office/word/2016/wordml/cid" xmlns:w16="http://schemas.microsoft.com/office/word/2018/wordml" xmlns:w16sdtdh="http://schemas.microsoft.com/office/word/2020/wordml/sdtdatahash" xmlns:w16se="http://schemas.microsoft.com/office/word/2015/wordml/symex" xmlns:wpg="http://schemas.microsoft.com/office/word/2010/wordprocessingGroup" xmlns:wpi="http://schemas.microsoft.com/office/word/2010/wordprocessingInk" xmlns:wne="http://schemas.microsoft.com/office/word/2006/wordml" xmlns:wps="http://schemas.microsoft.com/office/word/2010/wordprocessingShape" mc:Ignorable="w14 w15 w16se w16cid w16 w16cex w16sdtdh wp14">
+<w:document xmlns:wpc="http://schemas.microsoft.com/office/word/2010/wordprocessingCanvas" xmlns:cx="http://schemas.microsoft.com/office/drawing/2014/chartex" xmlns:cx1="http://schemas.microsoft.com/office/drawing/2015/9/8/chartex" xmlns:cx2="http://schemas.microsoft.com/office/drawing/2015/10/21/chartex" xmlns:cx3="http://schemas.microsoft.com/office/drawing/2016/5/9/chartex" xmlns:cx4="http://schemas.microsoft.com/office/drawing/2016/5/10/chartex" xmlns:cx5="http://schemas.microsoft.com/office/drawing/2016/5/11/chartex" xmlns:cx6="http://schemas.microsoft.com/office/drawing/2016/5/12/chartex" xmlns:cx7="http://schemas.microsoft.com/office/drawing/2016/5/13/chartex" xmlns:cx8="http://schemas.microsoft.com/office/drawing/2016/5/14/chartex" xmlns:mc="http://schemas.openxmlformats.org/markup-compatibility/2006" xmlns:aink="http://schemas.microsoft.com/office/drawing/2016/ink" xmlns:am3d="http://schemas.microsoft.com/office/drawing/2017/model3d" xmlns:o="urn:schemas-microsoft-com:office:office" xmlns:r="http://schemas.openxmlformats.org/officeDocument/2006/relationships" xmlns:m="http://schemas.openxmlformats.org/officeDocument/2006/math" xmlns:v="urn:schemas-microsoft-com:vml" xmlns:wp14="http://schemas.microsoft.com/office/word/2010/wordprocessingDrawing" xmlns:wp="http://schemas.openxmlformats.org/drawingml/2006/wordprocessingDrawing" xmlns:w10="urn:schemas-microsoft-com:office:word" xmlns:w="http://schemas.openxmlformats.org/wordprocessingml/2006/main" xmlns:w14="http://schemas.microsoft.com/office/word/2010/wordml" xmlns:w15="http://schemas.microsoft.com/office/word/2012/wordml" xmlns:w16cex="http://schemas.microsoft.com/office/word/2018/wordml/cex" xmlns:w16cid="http://schemas.microsoft.com/office/word/2016/wordml/cid" xmlns:w16="http://schemas.microsoft.com/office/word/2018/wordml" xmlns:w16se="http://schemas.microsoft.com/office/word/2015/wordml/symex" xmlns:wpg="http://schemas.microsoft.com/office/word/2010/wordprocessingGroup" xmlns:wpi="http://schemas.microsoft.com/office/word/2010/wordprocessingInk" xmlns:wne="http://schemas.microsoft.com/office/word/2006/wordml" xmlns:wps="http://schemas.microsoft.com/office/word/2010/wordprocessingShape" mc:Ignorable="w14 w15 w16se w16cid w16 w16cex wp14">
   <w:body>
     <w:p>
       <w:pPr>
@@ -23,15 +23,39 @@
         <w:spacing w:after="0"/>
       </w:pPr>
       <w:r>
-        <w:t>-css variables</w:t>
-      </w:r>
-    </w:p>
-    <w:p>
-      <w:pPr>
-        <w:spacing w:after="0"/>
-      </w:pPr>
-      <w:r>
-        <w:t xml:space="preserve">-css color palletes </w:t>
+        <w:t>-</w:t>
+      </w:r>
+      <w:proofErr w:type="spellStart"/>
+      <w:r>
+        <w:t>css</w:t>
+      </w:r>
+      <w:proofErr w:type="spellEnd"/>
+      <w:r>
+        <w:t xml:space="preserve"> variables</w:t>
+      </w:r>
+    </w:p>
+    <w:p>
+      <w:pPr>
+        <w:spacing w:after="0"/>
+      </w:pPr>
+      <w:r>
+        <w:t>-</w:t>
+      </w:r>
+      <w:proofErr w:type="spellStart"/>
+      <w:r>
+        <w:t>css</w:t>
+      </w:r>
+      <w:proofErr w:type="spellEnd"/>
+      <w:r>
+        <w:t xml:space="preserve"> color </w:t>
+      </w:r>
+      <w:proofErr w:type="spellStart"/>
+      <w:r>
+        <w:t>palletes</w:t>
+      </w:r>
+      <w:proofErr w:type="spellEnd"/>
+      <w:r>
+        <w:t xml:space="preserve"> </w:t>
       </w:r>
     </w:p>
     <w:p>
@@ -141,7 +165,15 @@
         <w:spacing w:after="0"/>
       </w:pPr>
       <w:r>
-        <w:t>-https://developer.mozilla.org/en-US/docs/Web/CSS/animation CSS Animations</w:t>
+        <w:t>-https://developer.mozilla.org/</w:t>
+      </w:r>
+      <w:proofErr w:type="spellStart"/>
+      <w:r>
+        <w:t>en</w:t>
+      </w:r>
+      <w:proofErr w:type="spellEnd"/>
+      <w:r>
+        <w:t>-US/docs/Web/CSS/animation CSS Animations</w:t>
       </w:r>
     </w:p>
     <w:p>
@@ -165,7 +197,15 @@
         <w:spacing w:after="0"/>
       </w:pPr>
       <w:r>
-        <w:t>-https://unsplash.com Unsplash Images</w:t>
+        <w:t xml:space="preserve">-https://unsplash.com </w:t>
+      </w:r>
+      <w:proofErr w:type="spellStart"/>
+      <w:r>
+        <w:t>Unsplash</w:t>
+      </w:r>
+      <w:proofErr w:type="spellEnd"/>
+      <w:r>
+        <w:t xml:space="preserve"> Images</w:t>
       </w:r>
     </w:p>
     <w:p>
@@ -181,7 +221,15 @@
         <w:spacing w:after="0"/>
       </w:pPr>
       <w:r>
-        <w:t>-stacking sudo classes</w:t>
+        <w:t xml:space="preserve">-stacking </w:t>
+      </w:r>
+      <w:proofErr w:type="spellStart"/>
+      <w:r>
+        <w:t>sudo</w:t>
+      </w:r>
+      <w:proofErr w:type="spellEnd"/>
+      <w:r>
+        <w:t xml:space="preserve"> classes</w:t>
       </w:r>
     </w:p>
     <w:p>
@@ -273,15 +321,36 @@
         <w:spacing w:after="0"/>
       </w:pPr>
       <w:r>
-        <w:t>-audio.timeupdate</w:t>
-      </w:r>
-    </w:p>
-    <w:p>
-      <w:pPr>
-        <w:spacing w:after="0"/>
-      </w:pPr>
-      <w:r>
-        <w:t xml:space="preserve">- innerText vs textContent </w:t>
+        <w:t>-</w:t>
+      </w:r>
+      <w:proofErr w:type="spellStart"/>
+      <w:r>
+        <w:t>audio.timeupdate</w:t>
+      </w:r>
+      <w:proofErr w:type="spellEnd"/>
+    </w:p>
+    <w:p>
+      <w:pPr>
+        <w:spacing w:after="0"/>
+      </w:pPr>
+      <w:r>
+        <w:t xml:space="preserve">- </w:t>
+      </w:r>
+      <w:proofErr w:type="spellStart"/>
+      <w:r>
+        <w:t>innerText</w:t>
+      </w:r>
+      <w:proofErr w:type="spellEnd"/>
+      <w:r>
+        <w:t xml:space="preserve"> vs </w:t>
+      </w:r>
+      <w:proofErr w:type="spellStart"/>
+      <w:r>
+        <w:t>textContent</w:t>
+      </w:r>
+      <w:proofErr w:type="spellEnd"/>
+      <w:r>
+        <w:t xml:space="preserve"> </w:t>
       </w:r>
     </w:p>
     <w:p>
@@ -297,6 +366,7 @@
           <w:bCs/>
         </w:rPr>
       </w:pPr>
+      <w:proofErr w:type="gramStart"/>
       <w:r>
         <w:rPr>
           <w:b/>
@@ -304,6 +374,7 @@
         </w:rPr>
         <w:t>custom-countdown</w:t>
       </w:r>
+      <w:proofErr w:type="gramEnd"/>
     </w:p>
     <w:p>
       <w:pPr>
@@ -350,7 +421,15 @@
         <w:spacing w:after="0"/>
       </w:pPr>
       <w:r>
-        <w:t>-js dates</w:t>
+        <w:t>-</w:t>
+      </w:r>
+      <w:proofErr w:type="spellStart"/>
+      <w:r>
+        <w:t>js</w:t>
+      </w:r>
+      <w:proofErr w:type="spellEnd"/>
+      <w:r>
+        <w:t xml:space="preserve"> dates</w:t>
       </w:r>
     </w:p>
     <w:p>
@@ -366,8 +445,13 @@
         <w:spacing w:after="0"/>
       </w:pPr>
       <w:r>
-        <w:t>-JSON stringify</w:t>
-      </w:r>
+        <w:t xml:space="preserve">-JSON </w:t>
+      </w:r>
+      <w:proofErr w:type="spellStart"/>
+      <w:r>
+        <w:t>stringify</w:t>
+      </w:r>
+      <w:proofErr w:type="spellEnd"/>
     </w:p>
     <w:p>
       <w:pPr>
@@ -382,7 +466,15 @@
         <w:spacing w:after="0"/>
       </w:pPr>
       <w:r>
-        <w:t>-https://pixabay.com/videos/ Pixabay Stock Videos</w:t>
+        <w:t xml:space="preserve">-https://pixabay.com/videos/ </w:t>
+      </w:r>
+      <w:proofErr w:type="spellStart"/>
+      <w:r>
+        <w:t>Pixabay</w:t>
+      </w:r>
+      <w:proofErr w:type="spellEnd"/>
+      <w:r>
+        <w:t xml:space="preserve"> Stock Videos</w:t>
       </w:r>
     </w:p>
     <w:p>
@@ -406,7 +498,6 @@
           <w:b/>
           <w:bCs/>
         </w:rPr>
-        <w:lastRenderedPageBreak/>
         <w:t>Bookmark</w:t>
       </w:r>
       <w:r>
@@ -441,7 +532,15 @@
         <w:t>-</w:t>
       </w:r>
       <w:r>
-        <w:t>vertical-align: sub;</w:t>
+        <w:t>vertical-</w:t>
+      </w:r>
+      <w:proofErr w:type="gramStart"/>
+      <w:r>
+        <w:t>align:</w:t>
+      </w:r>
+      <w:proofErr w:type="gramEnd"/>
+      <w:r>
+        <w:t xml:space="preserve"> sub;</w:t>
       </w:r>
       <w:r>
         <w:t xml:space="preserve"> align image with text</w:t>
@@ -460,6 +559,7 @@
         <w:spacing w:after="0"/>
       </w:pPr>
       <w:r>
+        <w:lastRenderedPageBreak/>
         <w:t>-working with forms</w:t>
       </w:r>
     </w:p>
@@ -468,7 +568,15 @@
         <w:spacing w:after="0"/>
       </w:pPr>
       <w:r>
-        <w:t>-css variables</w:t>
+        <w:t>-</w:t>
+      </w:r>
+      <w:proofErr w:type="spellStart"/>
+      <w:r>
+        <w:t>css</w:t>
+      </w:r>
+      <w:proofErr w:type="spellEnd"/>
+      <w:r>
+        <w:t xml:space="preserve"> variables</w:t>
       </w:r>
     </w:p>
     <w:p>
@@ -524,7 +632,15 @@
         <w:spacing w:after="0"/>
       </w:pPr>
       <w:r>
-        <w:t xml:space="preserve">-RegEx Playground Tool </w:t>
+        <w:t>-</w:t>
+      </w:r>
+      <w:proofErr w:type="spellStart"/>
+      <w:r>
+        <w:t>RegEx</w:t>
+      </w:r>
+      <w:proofErr w:type="spellEnd"/>
+      <w:r>
+        <w:t xml:space="preserve"> Playground Tool </w:t>
       </w:r>
       <w:hyperlink r:id="rId5" w:history="1">
         <w:r>
@@ -545,8 +661,13 @@
         <w:spacing w:after="0"/>
       </w:pPr>
       <w:r>
-        <w:t>Mozilla - localStorage</w:t>
-      </w:r>
+        <w:t xml:space="preserve">Mozilla - </w:t>
+      </w:r>
+      <w:proofErr w:type="spellStart"/>
+      <w:r>
+        <w:t>localStorage</w:t>
+      </w:r>
+      <w:proofErr w:type="spellEnd"/>
     </w:p>
     <w:p>
       <w:pPr>
@@ -566,8 +687,13 @@
         <w:spacing w:after="0"/>
       </w:pPr>
       <w:r>
-        <w:t>Mozilla - JSON Stringify</w:t>
-      </w:r>
+        <w:t xml:space="preserve">Mozilla - JSON </w:t>
+      </w:r>
+      <w:proofErr w:type="spellStart"/>
+      <w:r>
+        <w:t>Stringify</w:t>
+      </w:r>
+      <w:proofErr w:type="spellEnd"/>
     </w:p>
     <w:p>
       <w:pPr>
@@ -651,8 +777,9 @@
           <w:szCs w:val="20"/>
           <w:bdr w:val="none" w:sz="0" w:space="0" w:color="auto" w:frame="1"/>
         </w:rPr>
-        <w:t>`${url}</w:t>
-      </w:r>
+        <w:t>`${</w:t>
+      </w:r>
+      <w:proofErr w:type="spellStart"/>
       <w:r>
         <w:rPr>
           <w:rFonts w:ascii="inherit" w:eastAsia="Times New Roman" w:hAnsi="inherit" w:cs="Courier New"/>
@@ -660,8 +787,9 @@
           <w:szCs w:val="20"/>
           <w:bdr w:val="none" w:sz="0" w:space="0" w:color="auto" w:frame="1"/>
         </w:rPr>
-        <w:t>/favicon.ico</w:t>
-      </w:r>
+        <w:t>url</w:t>
+      </w:r>
+      <w:proofErr w:type="spellEnd"/>
       <w:r>
         <w:rPr>
           <w:rFonts w:ascii="inherit" w:eastAsia="Times New Roman" w:hAnsi="inherit" w:cs="Courier New"/>
@@ -669,6 +797,24 @@
           <w:szCs w:val="20"/>
           <w:bdr w:val="none" w:sz="0" w:space="0" w:color="auto" w:frame="1"/>
         </w:rPr>
+        <w:t>}</w:t>
+      </w:r>
+      <w:r>
+        <w:rPr>
+          <w:rFonts w:ascii="inherit" w:eastAsia="Times New Roman" w:hAnsi="inherit" w:cs="Courier New"/>
+          <w:sz w:val="20"/>
+          <w:szCs w:val="20"/>
+          <w:bdr w:val="none" w:sz="0" w:space="0" w:color="auto" w:frame="1"/>
+        </w:rPr>
+        <w:t>/favicon.ico</w:t>
+      </w:r>
+      <w:r>
+        <w:rPr>
+          <w:rFonts w:ascii="inherit" w:eastAsia="Times New Roman" w:hAnsi="inherit" w:cs="Courier New"/>
+          <w:sz w:val="20"/>
+          <w:szCs w:val="20"/>
+          <w:bdr w:val="none" w:sz="0" w:space="0" w:color="auto" w:frame="1"/>
+        </w:rPr>
         <w:t>`</w:t>
       </w:r>
     </w:p>
@@ -714,7 +860,15 @@
         <w:t>-</w:t>
       </w:r>
       <w:r>
-        <w:t>https://developer.mozilla.org/en-US/docs/Web/CSS/calc</w:t>
+        <w:t>https://developer.mozilla.org/</w:t>
+      </w:r>
+      <w:proofErr w:type="spellStart"/>
+      <w:r>
+        <w:t>en</w:t>
+      </w:r>
+      <w:proofErr w:type="spellEnd"/>
+      <w:r>
+        <w:t>-US/docs/Web/CSS/calc</w:t>
       </w:r>
     </w:p>
     <w:p>
@@ -723,7 +877,15 @@
       </w:pPr>
       <w:r>
         <w:tab/>
-        <w:t>-css that performs calcs, used on the progress bar width</w:t>
+        <w:t>-</w:t>
+      </w:r>
+      <w:proofErr w:type="spellStart"/>
+      <w:r>
+        <w:t>css</w:t>
+      </w:r>
+      <w:proofErr w:type="spellEnd"/>
+      <w:r>
+        <w:t xml:space="preserve"> that performs calcs, used on the progress bar width</w:t>
       </w:r>
     </w:p>
     <w:p>
@@ -738,17 +900,32 @@
       <w:r>
         <w:t xml:space="preserve">- </w:t>
       </w:r>
-      <w:r>
-        <w:t>select:focus {</w:t>
-      </w:r>
-    </w:p>
-    <w:p>
-      <w:pPr>
-        <w:spacing w:after="0"/>
-      </w:pPr>
-      <w:r>
-        <w:t xml:space="preserve">  outline: none;</w:t>
-      </w:r>
+      <w:proofErr w:type="spellStart"/>
+      <w:proofErr w:type="gramStart"/>
+      <w:r>
+        <w:t>select:</w:t>
+      </w:r>
+      <w:proofErr w:type="gramEnd"/>
+      <w:r>
+        <w:t>focus</w:t>
+      </w:r>
+      <w:proofErr w:type="spellEnd"/>
+      <w:r>
+        <w:t xml:space="preserve"> {</w:t>
+      </w:r>
+    </w:p>
+    <w:p>
+      <w:pPr>
+        <w:spacing w:after="0"/>
+      </w:pPr>
+      <w:r>
+        <w:t xml:space="preserve">  outline: </w:t>
+      </w:r>
+      <w:proofErr w:type="gramStart"/>
+      <w:r>
+        <w:t>none;</w:t>
+      </w:r>
+      <w:proofErr w:type="gramEnd"/>
     </w:p>
     <w:p>
       <w:pPr>
@@ -793,11 +970,155 @@
       </w:pPr>
       <w:r>
         <w:t>- clicking on progress bar</w:t>
+      </w:r>
+    </w:p>
+    <w:p>
+      <w:pPr>
+        <w:spacing w:after="0"/>
+      </w:pPr>
+      <w:r>
+        <w:t>-</w:t>
+      </w:r>
+      <w:proofErr w:type="spellStart"/>
+      <w:r>
+        <w:t>navigator.userAgent</w:t>
+      </w:r>
+      <w:proofErr w:type="spellEnd"/>
+      <w:r>
+        <w:t xml:space="preserve"> (tells us info about the current browser). </w:t>
+      </w:r>
+    </w:p>
+    <w:p>
+      <w:pPr>
+        <w:spacing w:after="0"/>
+      </w:pPr>
+    </w:p>
+    <w:p>
+      <w:pPr>
+        <w:spacing w:after="0"/>
+      </w:pPr>
+      <w:r>
+        <w:t>Mozilla - :valid pseudo class</w:t>
+      </w:r>
+    </w:p>
+    <w:p>
+      <w:pPr>
+        <w:spacing w:after="0"/>
+      </w:pPr>
+      <w:hyperlink r:id="rId7" w:history="1">
+        <w:r>
+          <w:rPr>
+            <w:rStyle w:val="Hyperlink"/>
+          </w:rPr>
+          <w:t>https://developer.mozilla.org/en-US/docs/Web/CSS/:valid</w:t>
+        </w:r>
+      </w:hyperlink>
+    </w:p>
+    <w:p>
+      <w:pPr>
+        <w:spacing w:after="0"/>
+      </w:pPr>
+    </w:p>
+    <w:p>
+      <w:pPr>
+        <w:spacing w:after="0"/>
+      </w:pPr>
+      <w:r>
+        <w:t>form validation</w:t>
+      </w:r>
+    </w:p>
+    <w:p>
+      <w:pPr>
+        <w:spacing w:after="0"/>
+      </w:pPr>
+      <w:r>
+        <w:t>Mozilla - Form Validation</w:t>
+      </w:r>
+    </w:p>
+    <w:p>
+      <w:pPr>
+        <w:spacing w:after="0"/>
+      </w:pPr>
+    </w:p>
+    <w:p>
+      <w:pPr>
+        <w:spacing w:after="0"/>
+      </w:pPr>
+      <w:r>
+        <w:t>https://developer.mozilla.org/en-US/docs/Learn/Forms/Form_validation</w:t>
+      </w:r>
+    </w:p>
+    <w:p>
+      <w:pPr>
+        <w:spacing w:after="0"/>
+      </w:pPr>
+    </w:p>
+    <w:p>
+      <w:pPr>
+        <w:spacing w:after="0"/>
+      </w:pPr>
+      <w:r>
+        <w:t>Mozilla - Constraint Validation</w:t>
+      </w:r>
+    </w:p>
+    <w:p>
+      <w:pPr>
+        <w:spacing w:after="0"/>
+      </w:pPr>
+    </w:p>
+    <w:p>
+      <w:pPr>
+        <w:spacing w:after="0"/>
+      </w:pPr>
+      <w:r>
+        <w:t>https://developer.mozilla.org/en-US/docs/Web/Guide/HTML/HTML5/Constraint_validation</w:t>
+      </w:r>
+    </w:p>
+    <w:p>
+      <w:pPr>
+        <w:spacing w:after="0"/>
+      </w:pPr>
+    </w:p>
+    <w:p>
+      <w:pPr>
+        <w:spacing w:after="0"/>
+      </w:pPr>
+      <w:r>
+        <w:t xml:space="preserve">https://html.com/attributes/input-pattern/ </w:t>
+      </w:r>
+      <w:proofErr w:type="spellStart"/>
+      <w:r>
+        <w:t>RegEx</w:t>
+      </w:r>
+      <w:proofErr w:type="spellEnd"/>
+      <w:r>
+        <w:t xml:space="preserve"> Background Info</w:t>
+      </w:r>
+    </w:p>
+    <w:p>
+      <w:pPr>
+        <w:spacing w:after="0"/>
+      </w:pPr>
+    </w:p>
+    <w:p>
+      <w:pPr>
+        <w:spacing w:after="0"/>
+      </w:pPr>
+      <w:r>
+        <w:t xml:space="preserve">https://regexr.com/3bfsi </w:t>
+      </w:r>
+      <w:proofErr w:type="spellStart"/>
+      <w:r>
+        <w:t>RegEx</w:t>
+      </w:r>
+      <w:proofErr w:type="spellEnd"/>
+      <w:r>
+        <w:t xml:space="preserve"> Playground Tool (Password Pattern)</w:t>
       </w:r>
     </w:p>
     <w:sectPr>
       <w:pgSz w:w="12240" w:h="15840"/>
-      <w:pgMar w:top="1440" w:right="1440" w:bottom="1440" w:left="1440" w:header="720" w:footer="720" w:gutter="0"/>
+      <w:pgMar w:top="720" w:right="720" w:bottom="720" w:left="720" w:header="720" w:footer="720" w:gutter="0"/>
       <w:cols w:space="720"/>
       <w:docGrid w:linePitch="360"/>
     </w:sectPr>
@@ -806,7 +1127,7 @@
 </file>
 
 <file path=word/numbering.xml><?xml version="1.0" encoding="utf-8"?>
-<w:numbering xmlns:wpc="http://schemas.microsoft.com/office/word/2010/wordprocessingCanvas" xmlns:cx="http://schemas.microsoft.com/office/drawing/2014/chartex" xmlns:cx1="http://schemas.microsoft.com/office/drawing/2015/9/8/chartex" xmlns:cx2="http://schemas.microsoft.com/office/drawing/2015/10/21/chartex" xmlns:cx3="http://schemas.microsoft.com/office/drawing/2016/5/9/chartex" xmlns:cx4="http://schemas.microsoft.com/office/drawing/2016/5/10/chartex" xmlns:cx5="http://schemas.microsoft.com/office/drawing/2016/5/11/chartex" xmlns:cx6="http://schemas.microsoft.com/office/drawing/2016/5/12/chartex" xmlns:cx7="http://schemas.microsoft.com/office/drawing/2016/5/13/chartex" xmlns:cx8="http://schemas.microsoft.com/office/drawing/2016/5/14/chartex" xmlns:mc="http://schemas.openxmlformats.org/markup-compatibility/2006" xmlns:aink="http://schemas.microsoft.com/office/drawing/2016/ink" xmlns:am3d="http://schemas.microsoft.com/office/drawing/2017/model3d" xmlns:o="urn:schemas-microsoft-com:office:office" xmlns:r="http://schemas.openxmlformats.org/officeDocument/2006/relationships" xmlns:m="http://schemas.openxmlformats.org/officeDocument/2006/math" xmlns:v="urn:schemas-microsoft-com:vml" xmlns:wp14="http://schemas.microsoft.com/office/word/2010/wordprocessingDrawing" xmlns:wp="http://schemas.openxmlformats.org/drawingml/2006/wordprocessingDrawing" xmlns:w10="urn:schemas-microsoft-com:office:word" xmlns:w="http://schemas.openxmlformats.org/wordprocessingml/2006/main" xmlns:w14="http://schemas.microsoft.com/office/word/2010/wordml" xmlns:w15="http://schemas.microsoft.com/office/word/2012/wordml" xmlns:w16cex="http://schemas.microsoft.com/office/word/2018/wordml/cex" xmlns:w16cid="http://schemas.microsoft.com/office/word/2016/wordml/cid" xmlns:w16="http://schemas.microsoft.com/office/word/2018/wordml" xmlns:w16sdtdh="http://schemas.microsoft.com/office/word/2020/wordml/sdtdatahash" xmlns:w16se="http://schemas.microsoft.com/office/word/2015/wordml/symex" xmlns:wpg="http://schemas.microsoft.com/office/word/2010/wordprocessingGroup" xmlns:wpi="http://schemas.microsoft.com/office/word/2010/wordprocessingInk" xmlns:wne="http://schemas.microsoft.com/office/word/2006/wordml" xmlns:wps="http://schemas.microsoft.com/office/word/2010/wordprocessingShape" mc:Ignorable="w14 w15 w16se w16cid w16 w16cex w16sdtdh wp14">
+<w:numbering xmlns:wpc="http://schemas.microsoft.com/office/word/2010/wordprocessingCanvas" xmlns:cx="http://schemas.microsoft.com/office/drawing/2014/chartex" xmlns:cx1="http://schemas.microsoft.com/office/drawing/2015/9/8/chartex" xmlns:cx2="http://schemas.microsoft.com/office/drawing/2015/10/21/chartex" xmlns:cx3="http://schemas.microsoft.com/office/drawing/2016/5/9/chartex" xmlns:cx4="http://schemas.microsoft.com/office/drawing/2016/5/10/chartex" xmlns:cx5="http://schemas.microsoft.com/office/drawing/2016/5/11/chartex" xmlns:cx6="http://schemas.microsoft.com/office/drawing/2016/5/12/chartex" xmlns:cx7="http://schemas.microsoft.com/office/drawing/2016/5/13/chartex" xmlns:cx8="http://schemas.microsoft.com/office/drawing/2016/5/14/chartex" xmlns:mc="http://schemas.openxmlformats.org/markup-compatibility/2006" xmlns:aink="http://schemas.microsoft.com/office/drawing/2016/ink" xmlns:am3d="http://schemas.microsoft.com/office/drawing/2017/model3d" xmlns:o="urn:schemas-microsoft-com:office:office" xmlns:r="http://schemas.openxmlformats.org/officeDocument/2006/relationships" xmlns:m="http://schemas.openxmlformats.org/officeDocument/2006/math" xmlns:v="urn:schemas-microsoft-com:vml" xmlns:wp14="http://schemas.microsoft.com/office/word/2010/wordprocessingDrawing" xmlns:wp="http://schemas.openxmlformats.org/drawingml/2006/wordprocessingDrawing" xmlns:w10="urn:schemas-microsoft-com:office:word" xmlns:w="http://schemas.openxmlformats.org/wordprocessingml/2006/main" xmlns:w14="http://schemas.microsoft.com/office/word/2010/wordml" xmlns:w15="http://schemas.microsoft.com/office/word/2012/wordml" xmlns:w16cex="http://schemas.microsoft.com/office/word/2018/wordml/cex" xmlns:w16cid="http://schemas.microsoft.com/office/word/2016/wordml/cid" xmlns:w16="http://schemas.microsoft.com/office/word/2018/wordml" xmlns:w16se="http://schemas.microsoft.com/office/word/2015/wordml/symex" xmlns:wpg="http://schemas.microsoft.com/office/word/2010/wordprocessingGroup" xmlns:wpi="http://schemas.microsoft.com/office/word/2010/wordprocessingInk" xmlns:wne="http://schemas.microsoft.com/office/word/2006/wordml" xmlns:wps="http://schemas.microsoft.com/office/word/2010/wordprocessingShape" mc:Ignorable="w14 w15 w16se w16cid w16 w16cex wp14">
   <w:abstractNum w:abstractNumId="0" w15:restartNumberingAfterBreak="0">
     <w:nsid w:val="3CAC4BF6"/>
     <w:multiLevelType w:val="hybridMultilevel"/>
@@ -926,7 +1247,7 @@
 </file>
 
 <file path=word/styles.xml><?xml version="1.0" encoding="utf-8"?>
-<w:styles xmlns:mc="http://schemas.openxmlformats.org/markup-compatibility/2006" xmlns:r="http://schemas.openxmlformats.org/officeDocument/2006/relationships" xmlns:w="http://schemas.openxmlformats.org/wordprocessingml/2006/main" xmlns:w14="http://schemas.microsoft.com/office/word/2010/wordml" xmlns:w15="http://schemas.microsoft.com/office/word/2012/wordml" xmlns:w16cex="http://schemas.microsoft.com/office/word/2018/wordml/cex" xmlns:w16cid="http://schemas.microsoft.com/office/word/2016/wordml/cid" xmlns:w16="http://schemas.microsoft.com/office/word/2018/wordml" xmlns:w16sdtdh="http://schemas.microsoft.com/office/word/2020/wordml/sdtdatahash" xmlns:w16se="http://schemas.microsoft.com/office/word/2015/wordml/symex" mc:Ignorable="w14 w15 w16se w16cid w16 w16cex w16sdtdh">
+<w:styles xmlns:mc="http://schemas.openxmlformats.org/markup-compatibility/2006" xmlns:r="http://schemas.openxmlformats.org/officeDocument/2006/relationships" xmlns:w="http://schemas.openxmlformats.org/wordprocessingml/2006/main" xmlns:w14="http://schemas.microsoft.com/office/word/2010/wordml" xmlns:w15="http://schemas.microsoft.com/office/word/2012/wordml" xmlns:w16cex="http://schemas.microsoft.com/office/word/2018/wordml/cex" xmlns:w16cid="http://schemas.microsoft.com/office/word/2016/wordml/cid" xmlns:w16="http://schemas.microsoft.com/office/word/2018/wordml" xmlns:w16se="http://schemas.microsoft.com/office/word/2015/wordml/symex" mc:Ignorable="w14 w15 w16se w16cid w16 w16cex">
   <w:docDefaults>
     <w:rPrDefault>
       <w:rPr>

</xml_diff>

<commit_message>
completed rock, paper, scissors, lizard, spock game
</commit_message>
<xml_diff>
--- a/notes.docx
+++ b/notes.docx
@@ -23,15 +23,413 @@
         <w:spacing w:after="0"/>
       </w:pPr>
       <w:r>
+        <w:t>-css variables</w:t>
+      </w:r>
+    </w:p>
+    <w:p>
+      <w:pPr>
+        <w:spacing w:after="0"/>
+      </w:pPr>
+      <w:r>
+        <w:t xml:space="preserve">-css color palletes </w:t>
+      </w:r>
+    </w:p>
+    <w:p>
+      <w:pPr>
+        <w:spacing w:after="0"/>
+      </w:pPr>
+      <w:r>
+        <w:t>-smooth-scroll</w:t>
+      </w:r>
+    </w:p>
+    <w:p>
+      <w:pPr>
+        <w:spacing w:after="0"/>
+      </w:pPr>
+      <w:r>
+        <w:t>-setting and getting local storage</w:t>
+      </w:r>
+    </w:p>
+    <w:p>
+      <w:pPr>
+        <w:spacing w:after="0"/>
+      </w:pPr>
+      <w:r>
+        <w:t>-string interpolation</w:t>
+      </w:r>
+    </w:p>
+    <w:p>
+      <w:pPr>
+        <w:spacing w:after="0"/>
+        <w:rPr>
+          <w:b/>
+          <w:bCs/>
+        </w:rPr>
+      </w:pPr>
+    </w:p>
+    <w:p>
+      <w:pPr>
+        <w:spacing w:after="0"/>
+        <w:rPr>
+          <w:b/>
+          <w:bCs/>
+        </w:rPr>
+      </w:pPr>
+      <w:r>
+        <w:rPr>
+          <w:b/>
+          <w:bCs/>
+        </w:rPr>
+        <w:t>animated</w:t>
+      </w:r>
+    </w:p>
+    <w:p>
+      <w:pPr>
+        <w:spacing w:after="0"/>
+      </w:pPr>
+      <w:r>
+        <w:t>-Creative Tim</w:t>
+      </w:r>
+    </w:p>
+    <w:p>
+      <w:pPr>
+        <w:spacing w:after="0"/>
+      </w:pPr>
+      <w:r>
+        <w:t>-CSS animations</w:t>
+      </w:r>
+    </w:p>
+    <w:p>
+      <w:pPr>
+        <w:spacing w:after="0"/>
+      </w:pPr>
+      <w:r>
+        <w:t>-Animate on scroll library</w:t>
+      </w:r>
+    </w:p>
+    <w:p>
+      <w:pPr>
+        <w:spacing w:after="0"/>
+      </w:pPr>
+    </w:p>
+    <w:p>
+      <w:pPr>
+        <w:spacing w:after="0"/>
+        <w:rPr>
+          <w:b/>
+          <w:bCs/>
+        </w:rPr>
+      </w:pPr>
+      <w:r>
+        <w:rPr>
+          <w:b/>
+          <w:bCs/>
+        </w:rPr>
+        <w:t>animation nation</w:t>
+      </w:r>
+    </w:p>
+    <w:p>
+      <w:pPr>
+        <w:spacing w:after="0"/>
+      </w:pPr>
+      <w:r>
+        <w:t>-https://developer.mozilla.org/en-US/docs/Web/CSS/Using_CSS_custom_properties</w:t>
+      </w:r>
+    </w:p>
+    <w:p>
+      <w:pPr>
+        <w:spacing w:after="0"/>
+      </w:pPr>
+      <w:r>
+        <w:t>-https://developer.mozilla.org/en-US/docs/Web/CSS/animation CSS Animations</w:t>
+      </w:r>
+    </w:p>
+    <w:p>
+      <w:pPr>
+        <w:spacing w:after="0"/>
+      </w:pPr>
+      <w:r>
+        <w:t>-https://paletton.com/ Color Selection Tool</w:t>
+      </w:r>
+    </w:p>
+    <w:p>
+      <w:pPr>
+        <w:spacing w:after="0"/>
+      </w:pPr>
+      <w:r>
+        <w:t>-https://www.w3schools.com/howto/howto_css_menu_icon.asp W3Schools - Menu Icon</w:t>
+      </w:r>
+    </w:p>
+    <w:p>
+      <w:pPr>
+        <w:spacing w:after="0"/>
+      </w:pPr>
+      <w:r>
+        <w:t>-https://unsplash.com Unsplash Images</w:t>
+      </w:r>
+    </w:p>
+    <w:p>
+      <w:pPr>
+        <w:spacing w:after="0"/>
+      </w:pPr>
+      <w:r>
+        <w:t>-https://fonts.google.com Google Fonts</w:t>
+      </w:r>
+    </w:p>
+    <w:p>
+      <w:pPr>
+        <w:spacing w:after="0"/>
+      </w:pPr>
+      <w:r>
+        <w:t>-stacking sudo classes</w:t>
+      </w:r>
+    </w:p>
+    <w:p>
+      <w:pPr>
+        <w:spacing w:after="0"/>
+      </w:pPr>
+      <w:r>
+        <w:t>-hamburger icon</w:t>
+      </w:r>
+    </w:p>
+    <w:p>
+      <w:pPr>
+        <w:spacing w:after="0"/>
+      </w:pPr>
+      <w:r>
+        <w:t>-overlays</w:t>
+      </w:r>
+    </w:p>
+    <w:p>
+      <w:pPr>
+        <w:spacing w:after="0"/>
+      </w:pPr>
+    </w:p>
+    <w:p>
+      <w:pPr>
+        <w:spacing w:after="0"/>
+        <w:rPr>
+          <w:b/>
+          <w:bCs/>
+        </w:rPr>
+      </w:pPr>
+      <w:r>
+        <w:rPr>
+          <w:b/>
+          <w:bCs/>
+        </w:rPr>
+        <w:t>music player</w:t>
+      </w:r>
+    </w:p>
+    <w:p>
+      <w:pPr>
+        <w:spacing w:after="0"/>
+      </w:pPr>
+      <w:r>
+        <w:rPr>
+          <w:b/>
+          <w:bCs/>
+        </w:rPr>
         <w:t>-</w:t>
       </w:r>
-      <w:proofErr w:type="spellStart"/>
-      <w:r>
-        <w:t>css</w:t>
-      </w:r>
-      <w:proofErr w:type="spellEnd"/>
-      <w:r>
-        <w:t xml:space="preserve"> variables</w:t>
+      <w:r>
+        <w:t>box-shadows</w:t>
+      </w:r>
+    </w:p>
+    <w:p>
+      <w:pPr>
+        <w:spacing w:after="0"/>
+      </w:pPr>
+      <w:r>
+        <w:t>-object-fit</w:t>
+      </w:r>
+    </w:p>
+    <w:p>
+      <w:pPr>
+        <w:spacing w:after="0"/>
+      </w:pPr>
+      <w:r>
+        <w:t>-custom progress bars and button controls on audio element</w:t>
+      </w:r>
+    </w:p>
+    <w:p>
+      <w:pPr>
+        <w:spacing w:after="0"/>
+      </w:pPr>
+      <w:r>
+        <w:t>-font-awesome icons</w:t>
+      </w:r>
+    </w:p>
+    <w:p>
+      <w:pPr>
+        <w:spacing w:after="0"/>
+      </w:pPr>
+      <w:r>
+        <w:t xml:space="preserve">-user-select: none; prevents default text selection for icons </w:t>
+      </w:r>
+    </w:p>
+    <w:p>
+      <w:pPr>
+        <w:spacing w:after="0"/>
+      </w:pPr>
+      <w:r>
+        <w:t>-audio.timeupdate</w:t>
+      </w:r>
+    </w:p>
+    <w:p>
+      <w:pPr>
+        <w:spacing w:after="0"/>
+      </w:pPr>
+      <w:r>
+        <w:t xml:space="preserve">- innerText vs textContent </w:t>
+      </w:r>
+    </w:p>
+    <w:p>
+      <w:pPr>
+        <w:spacing w:after="0"/>
+      </w:pPr>
+    </w:p>
+    <w:p>
+      <w:pPr>
+        <w:spacing w:after="0"/>
+        <w:rPr>
+          <w:b/>
+          <w:bCs/>
+        </w:rPr>
+      </w:pPr>
+      <w:r>
+        <w:rPr>
+          <w:b/>
+          <w:bCs/>
+        </w:rPr>
+        <w:t>custom-countdown</w:t>
+      </w:r>
+    </w:p>
+    <w:p>
+      <w:pPr>
+        <w:spacing w:after="0"/>
+      </w:pPr>
+      <w:r>
+        <w:t>-object position</w:t>
+      </w:r>
+    </w:p>
+    <w:p>
+      <w:pPr>
+        <w:spacing w:after="0"/>
+      </w:pPr>
+      <w:r>
+        <w:t xml:space="preserve">-video backgrounds </w:t>
+      </w:r>
+    </w:p>
+    <w:p>
+      <w:pPr>
+        <w:spacing w:after="0"/>
+      </w:pPr>
+      <w:r>
+        <w:t>-local storage</w:t>
+      </w:r>
+    </w:p>
+    <w:p>
+      <w:pPr>
+        <w:spacing w:after="0"/>
+      </w:pPr>
+      <w:r>
+        <w:t>-keyframes</w:t>
+      </w:r>
+    </w:p>
+    <w:p>
+      <w:pPr>
+        <w:spacing w:after="0"/>
+      </w:pPr>
+      <w:r>
+        <w:t>-infinite animations</w:t>
+      </w:r>
+    </w:p>
+    <w:p>
+      <w:pPr>
+        <w:spacing w:after="0"/>
+      </w:pPr>
+      <w:r>
+        <w:t>-js dates</w:t>
+      </w:r>
+    </w:p>
+    <w:p>
+      <w:pPr>
+        <w:spacing w:after="0"/>
+      </w:pPr>
+      <w:r>
+        <w:t>-min date</w:t>
+      </w:r>
+    </w:p>
+    <w:p>
+      <w:pPr>
+        <w:spacing w:after="0"/>
+      </w:pPr>
+      <w:r>
+        <w:t>-JSON stringify</w:t>
+      </w:r>
+    </w:p>
+    <w:p>
+      <w:pPr>
+        <w:spacing w:after="0"/>
+      </w:pPr>
+      <w:r>
+        <w:t>-JSON parse</w:t>
+      </w:r>
+    </w:p>
+    <w:p>
+      <w:pPr>
+        <w:spacing w:after="0"/>
+      </w:pPr>
+      <w:r>
+        <w:t>-https://pixabay.com/videos/ Pixabay Stock Videos</w:t>
+      </w:r>
+    </w:p>
+    <w:p>
+      <w:pPr>
+        <w:spacing w:after="0"/>
+      </w:pPr>
+      <w:r>
+        <w:t>-https://www.youcompress.com/ Video Compression Tool</w:t>
+      </w:r>
+    </w:p>
+    <w:p>
+      <w:pPr>
+        <w:spacing w:after="0"/>
+        <w:rPr>
+          <w:b/>
+          <w:bCs/>
+        </w:rPr>
+      </w:pPr>
+      <w:r>
+        <w:rPr>
+          <w:b/>
+          <w:bCs/>
+        </w:rPr>
+        <w:t>Bookmark</w:t>
+      </w:r>
+      <w:r>
+        <w:rPr>
+          <w:b/>
+          <w:bCs/>
+        </w:rPr>
+        <w:t xml:space="preserve"> Manager </w:t>
+      </w:r>
+    </w:p>
+    <w:p>
+      <w:pPr>
+        <w:spacing w:after="0"/>
+      </w:pPr>
+      <w:r>
+        <w:t>-https://www.heropatterns.com/ Hero Pattern Backgrounds</w:t>
+      </w:r>
+    </w:p>
+    <w:p>
+      <w:pPr>
+        <w:spacing w:after="0"/>
+      </w:pPr>
+      <w:r>
+        <w:t>-https://fonts.google.com Google Fonts</w:t>
       </w:r>
     </w:p>
     <w:p>
@@ -41,506 +439,8 @@
       <w:r>
         <w:t>-</w:t>
       </w:r>
-      <w:proofErr w:type="spellStart"/>
-      <w:r>
-        <w:t>css</w:t>
-      </w:r>
-      <w:proofErr w:type="spellEnd"/>
-      <w:r>
-        <w:t xml:space="preserve"> color </w:t>
-      </w:r>
-      <w:proofErr w:type="spellStart"/>
-      <w:r>
-        <w:t>palletes</w:t>
-      </w:r>
-      <w:proofErr w:type="spellEnd"/>
-      <w:r>
-        <w:t xml:space="preserve"> </w:t>
-      </w:r>
-    </w:p>
-    <w:p>
-      <w:pPr>
-        <w:spacing w:after="0"/>
-      </w:pPr>
-      <w:r>
-        <w:t>-smooth-scroll</w:t>
-      </w:r>
-    </w:p>
-    <w:p>
-      <w:pPr>
-        <w:spacing w:after="0"/>
-      </w:pPr>
-      <w:r>
-        <w:t>-setting and getting local storage</w:t>
-      </w:r>
-    </w:p>
-    <w:p>
-      <w:pPr>
-        <w:spacing w:after="0"/>
-      </w:pPr>
-      <w:r>
-        <w:t>-string interpolation</w:t>
-      </w:r>
-    </w:p>
-    <w:p>
-      <w:pPr>
-        <w:spacing w:after="0"/>
-        <w:rPr>
-          <w:b/>
-          <w:bCs/>
-        </w:rPr>
-      </w:pPr>
-    </w:p>
-    <w:p>
-      <w:pPr>
-        <w:spacing w:after="0"/>
-        <w:rPr>
-          <w:b/>
-          <w:bCs/>
-        </w:rPr>
-      </w:pPr>
-      <w:r>
-        <w:rPr>
-          <w:b/>
-          <w:bCs/>
-        </w:rPr>
-        <w:t>animated</w:t>
-      </w:r>
-    </w:p>
-    <w:p>
-      <w:pPr>
-        <w:spacing w:after="0"/>
-      </w:pPr>
-      <w:r>
-        <w:t>-Creative Tim</w:t>
-      </w:r>
-    </w:p>
-    <w:p>
-      <w:pPr>
-        <w:spacing w:after="0"/>
-      </w:pPr>
-      <w:r>
-        <w:t>-CSS animations</w:t>
-      </w:r>
-    </w:p>
-    <w:p>
-      <w:pPr>
-        <w:spacing w:after="0"/>
-      </w:pPr>
-      <w:r>
-        <w:t>-Animate on scroll library</w:t>
-      </w:r>
-    </w:p>
-    <w:p>
-      <w:pPr>
-        <w:spacing w:after="0"/>
-      </w:pPr>
-    </w:p>
-    <w:p>
-      <w:pPr>
-        <w:spacing w:after="0"/>
-        <w:rPr>
-          <w:b/>
-          <w:bCs/>
-        </w:rPr>
-      </w:pPr>
-      <w:r>
-        <w:rPr>
-          <w:b/>
-          <w:bCs/>
-        </w:rPr>
-        <w:t>animation nation</w:t>
-      </w:r>
-    </w:p>
-    <w:p>
-      <w:pPr>
-        <w:spacing w:after="0"/>
-      </w:pPr>
-      <w:r>
-        <w:t>-https://developer.mozilla.org/en-US/docs/Web/CSS/Using_CSS_custom_properties</w:t>
-      </w:r>
-    </w:p>
-    <w:p>
-      <w:pPr>
-        <w:spacing w:after="0"/>
-      </w:pPr>
-      <w:r>
-        <w:t>-https://developer.mozilla.org/</w:t>
-      </w:r>
-      <w:proofErr w:type="spellStart"/>
-      <w:r>
-        <w:t>en</w:t>
-      </w:r>
-      <w:proofErr w:type="spellEnd"/>
-      <w:r>
-        <w:t>-US/docs/Web/CSS/animation CSS Animations</w:t>
-      </w:r>
-    </w:p>
-    <w:p>
-      <w:pPr>
-        <w:spacing w:after="0"/>
-      </w:pPr>
-      <w:r>
-        <w:t>-https://paletton.com/ Color Selection Tool</w:t>
-      </w:r>
-    </w:p>
-    <w:p>
-      <w:pPr>
-        <w:spacing w:after="0"/>
-      </w:pPr>
-      <w:r>
-        <w:t>-https://www.w3schools.com/howto/howto_css_menu_icon.asp W3Schools - Menu Icon</w:t>
-      </w:r>
-    </w:p>
-    <w:p>
-      <w:pPr>
-        <w:spacing w:after="0"/>
-      </w:pPr>
-      <w:r>
-        <w:t xml:space="preserve">-https://unsplash.com </w:t>
-      </w:r>
-      <w:proofErr w:type="spellStart"/>
-      <w:r>
-        <w:t>Unsplash</w:t>
-      </w:r>
-      <w:proofErr w:type="spellEnd"/>
-      <w:r>
-        <w:t xml:space="preserve"> Images</w:t>
-      </w:r>
-    </w:p>
-    <w:p>
-      <w:pPr>
-        <w:spacing w:after="0"/>
-      </w:pPr>
-      <w:r>
-        <w:t>-https://fonts.google.com Google Fonts</w:t>
-      </w:r>
-    </w:p>
-    <w:p>
-      <w:pPr>
-        <w:spacing w:after="0"/>
-      </w:pPr>
-      <w:r>
-        <w:t xml:space="preserve">-stacking </w:t>
-      </w:r>
-      <w:proofErr w:type="spellStart"/>
-      <w:r>
-        <w:t>sudo</w:t>
-      </w:r>
-      <w:proofErr w:type="spellEnd"/>
-      <w:r>
-        <w:t xml:space="preserve"> classes</w:t>
-      </w:r>
-    </w:p>
-    <w:p>
-      <w:pPr>
-        <w:spacing w:after="0"/>
-      </w:pPr>
-      <w:r>
-        <w:t>-hamburger icon</w:t>
-      </w:r>
-    </w:p>
-    <w:p>
-      <w:pPr>
-        <w:spacing w:after="0"/>
-      </w:pPr>
-      <w:r>
-        <w:t>-overlays</w:t>
-      </w:r>
-    </w:p>
-    <w:p>
-      <w:pPr>
-        <w:spacing w:after="0"/>
-      </w:pPr>
-    </w:p>
-    <w:p>
-      <w:pPr>
-        <w:spacing w:after="0"/>
-        <w:rPr>
-          <w:b/>
-          <w:bCs/>
-        </w:rPr>
-      </w:pPr>
-      <w:r>
-        <w:rPr>
-          <w:b/>
-          <w:bCs/>
-        </w:rPr>
-        <w:t>music player</w:t>
-      </w:r>
-    </w:p>
-    <w:p>
-      <w:pPr>
-        <w:spacing w:after="0"/>
-      </w:pPr>
-      <w:r>
-        <w:rPr>
-          <w:b/>
-          <w:bCs/>
-        </w:rPr>
-        <w:t>-</w:t>
-      </w:r>
-      <w:r>
-        <w:t>box-shadows</w:t>
-      </w:r>
-    </w:p>
-    <w:p>
-      <w:pPr>
-        <w:spacing w:after="0"/>
-      </w:pPr>
-      <w:r>
-        <w:t>-object-fit</w:t>
-      </w:r>
-    </w:p>
-    <w:p>
-      <w:pPr>
-        <w:spacing w:after="0"/>
-      </w:pPr>
-      <w:r>
-        <w:t>-custom progress bars and button controls on audio element</w:t>
-      </w:r>
-    </w:p>
-    <w:p>
-      <w:pPr>
-        <w:spacing w:after="0"/>
-      </w:pPr>
-      <w:r>
-        <w:t>-font-awesome icons</w:t>
-      </w:r>
-    </w:p>
-    <w:p>
-      <w:pPr>
-        <w:spacing w:after="0"/>
-      </w:pPr>
-      <w:r>
-        <w:t xml:space="preserve">-user-select: none; prevents default text selection for icons </w:t>
-      </w:r>
-    </w:p>
-    <w:p>
-      <w:pPr>
-        <w:spacing w:after="0"/>
-      </w:pPr>
-      <w:r>
-        <w:t>-</w:t>
-      </w:r>
-      <w:proofErr w:type="spellStart"/>
-      <w:r>
-        <w:t>audio.timeupdate</w:t>
-      </w:r>
-      <w:proofErr w:type="spellEnd"/>
-    </w:p>
-    <w:p>
-      <w:pPr>
-        <w:spacing w:after="0"/>
-      </w:pPr>
-      <w:r>
-        <w:t xml:space="preserve">- </w:t>
-      </w:r>
-      <w:proofErr w:type="spellStart"/>
-      <w:r>
-        <w:t>innerText</w:t>
-      </w:r>
-      <w:proofErr w:type="spellEnd"/>
-      <w:r>
-        <w:t xml:space="preserve"> vs </w:t>
-      </w:r>
-      <w:proofErr w:type="spellStart"/>
-      <w:r>
-        <w:t>textContent</w:t>
-      </w:r>
-      <w:proofErr w:type="spellEnd"/>
-      <w:r>
-        <w:t xml:space="preserve"> </w:t>
-      </w:r>
-    </w:p>
-    <w:p>
-      <w:pPr>
-        <w:spacing w:after="0"/>
-      </w:pPr>
-    </w:p>
-    <w:p>
-      <w:pPr>
-        <w:spacing w:after="0"/>
-        <w:rPr>
-          <w:b/>
-          <w:bCs/>
-        </w:rPr>
-      </w:pPr>
-      <w:proofErr w:type="gramStart"/>
-      <w:r>
-        <w:rPr>
-          <w:b/>
-          <w:bCs/>
-        </w:rPr>
-        <w:t>custom-countdown</w:t>
-      </w:r>
-      <w:proofErr w:type="gramEnd"/>
-    </w:p>
-    <w:p>
-      <w:pPr>
-        <w:spacing w:after="0"/>
-      </w:pPr>
-      <w:r>
-        <w:t>-object position</w:t>
-      </w:r>
-    </w:p>
-    <w:p>
-      <w:pPr>
-        <w:spacing w:after="0"/>
-      </w:pPr>
-      <w:r>
-        <w:t xml:space="preserve">-video backgrounds </w:t>
-      </w:r>
-    </w:p>
-    <w:p>
-      <w:pPr>
-        <w:spacing w:after="0"/>
-      </w:pPr>
-      <w:r>
-        <w:t>-local storage</w:t>
-      </w:r>
-    </w:p>
-    <w:p>
-      <w:pPr>
-        <w:spacing w:after="0"/>
-      </w:pPr>
-      <w:r>
-        <w:t>-keyframes</w:t>
-      </w:r>
-    </w:p>
-    <w:p>
-      <w:pPr>
-        <w:spacing w:after="0"/>
-      </w:pPr>
-      <w:r>
-        <w:t>-infinite animations</w:t>
-      </w:r>
-    </w:p>
-    <w:p>
-      <w:pPr>
-        <w:spacing w:after="0"/>
-      </w:pPr>
-      <w:r>
-        <w:t>-</w:t>
-      </w:r>
-      <w:proofErr w:type="spellStart"/>
-      <w:r>
-        <w:t>js</w:t>
-      </w:r>
-      <w:proofErr w:type="spellEnd"/>
-      <w:r>
-        <w:t xml:space="preserve"> dates</w:t>
-      </w:r>
-    </w:p>
-    <w:p>
-      <w:pPr>
-        <w:spacing w:after="0"/>
-      </w:pPr>
-      <w:r>
-        <w:t>-min date</w:t>
-      </w:r>
-    </w:p>
-    <w:p>
-      <w:pPr>
-        <w:spacing w:after="0"/>
-      </w:pPr>
-      <w:r>
-        <w:t xml:space="preserve">-JSON </w:t>
-      </w:r>
-      <w:proofErr w:type="spellStart"/>
-      <w:r>
-        <w:t>stringify</w:t>
-      </w:r>
-      <w:proofErr w:type="spellEnd"/>
-    </w:p>
-    <w:p>
-      <w:pPr>
-        <w:spacing w:after="0"/>
-      </w:pPr>
-      <w:r>
-        <w:t>-JSON parse</w:t>
-      </w:r>
-    </w:p>
-    <w:p>
-      <w:pPr>
-        <w:spacing w:after="0"/>
-      </w:pPr>
-      <w:r>
-        <w:t xml:space="preserve">-https://pixabay.com/videos/ </w:t>
-      </w:r>
-      <w:proofErr w:type="spellStart"/>
-      <w:r>
-        <w:t>Pixabay</w:t>
-      </w:r>
-      <w:proofErr w:type="spellEnd"/>
-      <w:r>
-        <w:t xml:space="preserve"> Stock Videos</w:t>
-      </w:r>
-    </w:p>
-    <w:p>
-      <w:pPr>
-        <w:spacing w:after="0"/>
-      </w:pPr>
-      <w:r>
-        <w:t>-https://www.youcompress.com/ Video Compression Tool</w:t>
-      </w:r>
-    </w:p>
-    <w:p>
-      <w:pPr>
-        <w:spacing w:after="0"/>
-        <w:rPr>
-          <w:b/>
-          <w:bCs/>
-        </w:rPr>
-      </w:pPr>
-      <w:r>
-        <w:rPr>
-          <w:b/>
-          <w:bCs/>
-        </w:rPr>
-        <w:t>Bookmark</w:t>
-      </w:r>
-      <w:r>
-        <w:rPr>
-          <w:b/>
-          <w:bCs/>
-        </w:rPr>
-        <w:t xml:space="preserve"> Manager </w:t>
-      </w:r>
-    </w:p>
-    <w:p>
-      <w:pPr>
-        <w:spacing w:after="0"/>
-      </w:pPr>
-      <w:r>
-        <w:t>-https://www.heropatterns.com/ Hero Pattern Backgrounds</w:t>
-      </w:r>
-    </w:p>
-    <w:p>
-      <w:pPr>
-        <w:spacing w:after="0"/>
-      </w:pPr>
-      <w:r>
-        <w:t>-https://fonts.google.com Google Fonts</w:t>
-      </w:r>
-    </w:p>
-    <w:p>
-      <w:pPr>
-        <w:spacing w:after="0"/>
-      </w:pPr>
-      <w:r>
-        <w:t>-</w:t>
-      </w:r>
-      <w:r>
-        <w:t>vertical-</w:t>
-      </w:r>
-      <w:proofErr w:type="gramStart"/>
-      <w:r>
-        <w:t>align:</w:t>
-      </w:r>
-      <w:proofErr w:type="gramEnd"/>
-      <w:r>
-        <w:t xml:space="preserve"> sub;</w:t>
+      <w:r>
+        <w:t>vertical-align: sub;</w:t>
       </w:r>
       <w:r>
         <w:t xml:space="preserve"> align image with text</w:t>
@@ -568,15 +468,7 @@
         <w:spacing w:after="0"/>
       </w:pPr>
       <w:r>
-        <w:t>-</w:t>
-      </w:r>
-      <w:proofErr w:type="spellStart"/>
-      <w:r>
-        <w:t>css</w:t>
-      </w:r>
-      <w:proofErr w:type="spellEnd"/>
-      <w:r>
-        <w:t xml:space="preserve"> variables</w:t>
+        <w:t>-css variables</w:t>
       </w:r>
     </w:p>
     <w:p>
@@ -632,15 +524,7 @@
         <w:spacing w:after="0"/>
       </w:pPr>
       <w:r>
-        <w:t>-</w:t>
-      </w:r>
-      <w:proofErr w:type="spellStart"/>
-      <w:r>
-        <w:t>RegEx</w:t>
-      </w:r>
-      <w:proofErr w:type="spellEnd"/>
-      <w:r>
-        <w:t xml:space="preserve"> Playground Tool </w:t>
+        <w:t xml:space="preserve">-RegEx Playground Tool </w:t>
       </w:r>
       <w:hyperlink r:id="rId5" w:history="1">
         <w:r>
@@ -661,13 +545,8 @@
         <w:spacing w:after="0"/>
       </w:pPr>
       <w:r>
-        <w:t xml:space="preserve">Mozilla - </w:t>
-      </w:r>
-      <w:proofErr w:type="spellStart"/>
-      <w:r>
-        <w:t>localStorage</w:t>
-      </w:r>
-      <w:proofErr w:type="spellEnd"/>
+        <w:t>Mozilla - localStorage</w:t>
+      </w:r>
     </w:p>
     <w:p>
       <w:pPr>
@@ -687,13 +566,8 @@
         <w:spacing w:after="0"/>
       </w:pPr>
       <w:r>
-        <w:t xml:space="preserve">Mozilla - JSON </w:t>
-      </w:r>
-      <w:proofErr w:type="spellStart"/>
-      <w:r>
-        <w:t>Stringify</w:t>
-      </w:r>
-      <w:proofErr w:type="spellEnd"/>
+        <w:t>Mozilla - JSON Stringify</w:t>
+      </w:r>
     </w:p>
     <w:p>
       <w:pPr>
@@ -777,9 +651,8 @@
           <w:szCs w:val="20"/>
           <w:bdr w:val="none" w:sz="0" w:space="0" w:color="auto" w:frame="1"/>
         </w:rPr>
-        <w:t>`${</w:t>
-      </w:r>
-      <w:proofErr w:type="spellStart"/>
+        <w:t>`${url}</w:t>
+      </w:r>
       <w:r>
         <w:rPr>
           <w:rFonts w:ascii="inherit" w:eastAsia="Times New Roman" w:hAnsi="inherit" w:cs="Courier New"/>
@@ -787,9 +660,8 @@
           <w:szCs w:val="20"/>
           <w:bdr w:val="none" w:sz="0" w:space="0" w:color="auto" w:frame="1"/>
         </w:rPr>
-        <w:t>url</w:t>
-      </w:r>
-      <w:proofErr w:type="spellEnd"/>
+        <w:t>/favicon.ico</w:t>
+      </w:r>
       <w:r>
         <w:rPr>
           <w:rFonts w:ascii="inherit" w:eastAsia="Times New Roman" w:hAnsi="inherit" w:cs="Courier New"/>
@@ -797,60 +669,96 @@
           <w:szCs w:val="20"/>
           <w:bdr w:val="none" w:sz="0" w:space="0" w:color="auto" w:frame="1"/>
         </w:rPr>
+        <w:t>`</w:t>
+      </w:r>
+    </w:p>
+    <w:p>
+      <w:pPr>
+        <w:spacing w:after="0"/>
+      </w:pPr>
+    </w:p>
+    <w:p>
+      <w:pPr>
+        <w:spacing w:after="0"/>
+      </w:pPr>
+    </w:p>
+    <w:p>
+      <w:pPr>
+        <w:spacing w:after="0"/>
+        <w:rPr>
+          <w:b/>
+          <w:bCs/>
+        </w:rPr>
+      </w:pPr>
+      <w:r>
+        <w:rPr>
+          <w:b/>
+          <w:bCs/>
+        </w:rPr>
+        <w:t>Video player</w:t>
+      </w:r>
+    </w:p>
+    <w:p>
+      <w:pPr>
+        <w:spacing w:after="0"/>
+      </w:pPr>
+      <w:r>
+        <w:t>Mozilla - Calc Method</w:t>
+      </w:r>
+    </w:p>
+    <w:p>
+      <w:pPr>
+        <w:spacing w:after="0"/>
+      </w:pPr>
+      <w:r>
+        <w:t>-</w:t>
+      </w:r>
+      <w:r>
+        <w:t>https://developer.mozilla.org/en-US/docs/Web/CSS/calc</w:t>
+      </w:r>
+    </w:p>
+    <w:p>
+      <w:pPr>
+        <w:spacing w:after="0"/>
+      </w:pPr>
+      <w:r>
+        <w:tab/>
+        <w:t>-css that performs calcs, used on the progress bar width</w:t>
+      </w:r>
+    </w:p>
+    <w:p>
+      <w:pPr>
+        <w:spacing w:after="0"/>
+      </w:pPr>
+    </w:p>
+    <w:p>
+      <w:pPr>
+        <w:spacing w:after="0"/>
+      </w:pPr>
+      <w:r>
+        <w:t>- select:focus {</w:t>
+      </w:r>
+    </w:p>
+    <w:p>
+      <w:pPr>
+        <w:spacing w:after="0"/>
+      </w:pPr>
+      <w:r>
+        <w:t xml:space="preserve">  outline: none;</w:t>
+      </w:r>
+    </w:p>
+    <w:p>
+      <w:pPr>
+        <w:spacing w:after="0"/>
+      </w:pPr>
+      <w:r>
         <w:t>}</w:t>
       </w:r>
-      <w:r>
-        <w:rPr>
-          <w:rFonts w:ascii="inherit" w:eastAsia="Times New Roman" w:hAnsi="inherit" w:cs="Courier New"/>
-          <w:sz w:val="20"/>
-          <w:szCs w:val="20"/>
-          <w:bdr w:val="none" w:sz="0" w:space="0" w:color="auto" w:frame="1"/>
-        </w:rPr>
-        <w:t>/favicon.ico</w:t>
-      </w:r>
-      <w:r>
-        <w:rPr>
-          <w:rFonts w:ascii="inherit" w:eastAsia="Times New Roman" w:hAnsi="inherit" w:cs="Courier New"/>
-          <w:sz w:val="20"/>
-          <w:szCs w:val="20"/>
-          <w:bdr w:val="none" w:sz="0" w:space="0" w:color="auto" w:frame="1"/>
-        </w:rPr>
-        <w:t>`</w:t>
-      </w:r>
-    </w:p>
-    <w:p>
-      <w:pPr>
-        <w:spacing w:after="0"/>
-      </w:pPr>
-    </w:p>
-    <w:p>
-      <w:pPr>
-        <w:spacing w:after="0"/>
-      </w:pPr>
-    </w:p>
-    <w:p>
-      <w:pPr>
-        <w:spacing w:after="0"/>
-        <w:rPr>
-          <w:b/>
-          <w:bCs/>
-        </w:rPr>
-      </w:pPr>
-      <w:r>
-        <w:rPr>
-          <w:b/>
-          <w:bCs/>
-        </w:rPr>
-        <w:t>Video player</w:t>
-      </w:r>
-    </w:p>
-    <w:p>
-      <w:pPr>
-        <w:spacing w:after="0"/>
-      </w:pPr>
-      <w:r>
-        <w:t>Mozilla - Calc Method</w:t>
-      </w:r>
+    </w:p>
+    <w:p>
+      <w:pPr>
+        <w:spacing w:after="0"/>
+      </w:pPr>
     </w:p>
     <w:p>
       <w:pPr>
@@ -860,94 +768,6 @@
         <w:t>-</w:t>
       </w:r>
       <w:r>
-        <w:t>https://developer.mozilla.org/</w:t>
-      </w:r>
-      <w:proofErr w:type="spellStart"/>
-      <w:r>
-        <w:t>en</w:t>
-      </w:r>
-      <w:proofErr w:type="spellEnd"/>
-      <w:r>
-        <w:t>-US/docs/Web/CSS/calc</w:t>
-      </w:r>
-    </w:p>
-    <w:p>
-      <w:pPr>
-        <w:spacing w:after="0"/>
-      </w:pPr>
-      <w:r>
-        <w:tab/>
-        <w:t>-</w:t>
-      </w:r>
-      <w:proofErr w:type="spellStart"/>
-      <w:r>
-        <w:t>css</w:t>
-      </w:r>
-      <w:proofErr w:type="spellEnd"/>
-      <w:r>
-        <w:t xml:space="preserve"> that performs calcs, used on the progress bar width</w:t>
-      </w:r>
-    </w:p>
-    <w:p>
-      <w:pPr>
-        <w:spacing w:after="0"/>
-      </w:pPr>
-    </w:p>
-    <w:p>
-      <w:pPr>
-        <w:spacing w:after="0"/>
-      </w:pPr>
-      <w:r>
-        <w:t xml:space="preserve">- </w:t>
-      </w:r>
-      <w:proofErr w:type="spellStart"/>
-      <w:proofErr w:type="gramStart"/>
-      <w:r>
-        <w:t>select:</w:t>
-      </w:r>
-      <w:proofErr w:type="gramEnd"/>
-      <w:r>
-        <w:t>focus</w:t>
-      </w:r>
-      <w:proofErr w:type="spellEnd"/>
-      <w:r>
-        <w:t xml:space="preserve"> {</w:t>
-      </w:r>
-    </w:p>
-    <w:p>
-      <w:pPr>
-        <w:spacing w:after="0"/>
-      </w:pPr>
-      <w:r>
-        <w:t xml:space="preserve">  outline: </w:t>
-      </w:r>
-      <w:proofErr w:type="gramStart"/>
-      <w:r>
-        <w:t>none;</w:t>
-      </w:r>
-      <w:proofErr w:type="gramEnd"/>
-    </w:p>
-    <w:p>
-      <w:pPr>
-        <w:spacing w:after="0"/>
-      </w:pPr>
-      <w:r>
-        <w:t>}</w:t>
-      </w:r>
-    </w:p>
-    <w:p>
-      <w:pPr>
-        <w:spacing w:after="0"/>
-      </w:pPr>
-    </w:p>
-    <w:p>
-      <w:pPr>
-        <w:spacing w:after="0"/>
-      </w:pPr>
-      <w:r>
-        <w:t>-</w:t>
-      </w:r>
-      <w:r>
         <w:t>https://www.w3schools.com/tags/ref_av_dom.asp Video DOM Reference</w:t>
       </w:r>
     </w:p>
@@ -977,15 +797,7 @@
         <w:spacing w:after="0"/>
       </w:pPr>
       <w:r>
-        <w:t>-</w:t>
-      </w:r>
-      <w:proofErr w:type="spellStart"/>
-      <w:r>
-        <w:t>navigator.userAgent</w:t>
-      </w:r>
-      <w:proofErr w:type="spellEnd"/>
-      <w:r>
-        <w:t xml:space="preserve"> (tells us info about the current browser). </w:t>
+        <w:t xml:space="preserve">-navigator.userAgent (tells us info about the current browser). </w:t>
       </w:r>
     </w:p>
     <w:p>
@@ -1022,8 +834,16 @@
     <w:p>
       <w:pPr>
         <w:spacing w:after="0"/>
-      </w:pPr>
-      <w:r>
+        <w:rPr>
+          <w:b/>
+          <w:bCs/>
+        </w:rPr>
+      </w:pPr>
+      <w:r>
+        <w:rPr>
+          <w:b/>
+          <w:bCs/>
+        </w:rPr>
         <w:t>form validation</w:t>
       </w:r>
     </w:p>
@@ -1084,36 +904,63 @@
         <w:spacing w:after="0"/>
       </w:pPr>
       <w:r>
-        <w:t xml:space="preserve">https://html.com/attributes/input-pattern/ </w:t>
-      </w:r>
-      <w:proofErr w:type="spellStart"/>
-      <w:r>
-        <w:t>RegEx</w:t>
-      </w:r>
-      <w:proofErr w:type="spellEnd"/>
-      <w:r>
-        <w:t xml:space="preserve"> Background Info</w:t>
-      </w:r>
-    </w:p>
-    <w:p>
-      <w:pPr>
-        <w:spacing w:after="0"/>
-      </w:pPr>
-    </w:p>
-    <w:p>
-      <w:pPr>
-        <w:spacing w:after="0"/>
-      </w:pPr>
-      <w:r>
-        <w:t xml:space="preserve">https://regexr.com/3bfsi </w:t>
-      </w:r>
-      <w:proofErr w:type="spellStart"/>
-      <w:r>
-        <w:t>RegEx</w:t>
-      </w:r>
-      <w:proofErr w:type="spellEnd"/>
-      <w:r>
-        <w:t xml:space="preserve"> Playground Tool (Password Pattern)</w:t>
+        <w:t>https://html.com/attributes/input-pattern/ RegEx Background Info</w:t>
+      </w:r>
+    </w:p>
+    <w:p>
+      <w:pPr>
+        <w:spacing w:after="0"/>
+      </w:pPr>
+    </w:p>
+    <w:p>
+      <w:pPr>
+        <w:spacing w:after="0"/>
+      </w:pPr>
+      <w:r>
+        <w:t>https://regexr.com/3bfsi RegEx Playground Tool (Password Pattern)</w:t>
+      </w:r>
+    </w:p>
+    <w:p>
+      <w:pPr>
+        <w:spacing w:after="0"/>
+      </w:pPr>
+    </w:p>
+    <w:p>
+      <w:pPr>
+        <w:spacing w:after="0"/>
+        <w:rPr>
+          <w:b/>
+          <w:bCs/>
+        </w:rPr>
+      </w:pPr>
+      <w:r>
+        <w:rPr>
+          <w:b/>
+          <w:bCs/>
+        </w:rPr>
+        <w:t>Spock Rock</w:t>
+      </w:r>
+    </w:p>
+    <w:p>
+      <w:pPr>
+        <w:spacing w:after="0"/>
+      </w:pPr>
+      <w:r>
+        <w:t>-Js Modules</w:t>
+      </w:r>
+    </w:p>
+    <w:p>
+      <w:pPr>
+        <w:spacing w:after="0"/>
+      </w:pPr>
+      <w:r>
+        <w:t>-</w:t>
+      </w:r>
+      <w:r>
+        <w:t>:last-of-type</w:t>
+      </w:r>
+      <w:r>
+        <w:t xml:space="preserve"> pseudo class</w:t>
       </w:r>
     </w:p>
     <w:sectPr>

</xml_diff>

<commit_message>
added NASA APOD project
</commit_message>
<xml_diff>
--- a/notes.docx
+++ b/notes.docx
@@ -23,15 +23,39 @@
         <w:spacing w:after="0"/>
       </w:pPr>
       <w:r>
-        <w:t>-css variables</w:t>
-      </w:r>
-    </w:p>
-    <w:p>
-      <w:pPr>
-        <w:spacing w:after="0"/>
-      </w:pPr>
-      <w:r>
-        <w:t xml:space="preserve">-css color palletes </w:t>
+        <w:t>-</w:t>
+      </w:r>
+      <w:proofErr w:type="spellStart"/>
+      <w:r>
+        <w:t>css</w:t>
+      </w:r>
+      <w:proofErr w:type="spellEnd"/>
+      <w:r>
+        <w:t xml:space="preserve"> variables</w:t>
+      </w:r>
+    </w:p>
+    <w:p>
+      <w:pPr>
+        <w:spacing w:after="0"/>
+      </w:pPr>
+      <w:r>
+        <w:t>-</w:t>
+      </w:r>
+      <w:proofErr w:type="spellStart"/>
+      <w:r>
+        <w:t>css</w:t>
+      </w:r>
+      <w:proofErr w:type="spellEnd"/>
+      <w:r>
+        <w:t xml:space="preserve"> color </w:t>
+      </w:r>
+      <w:proofErr w:type="spellStart"/>
+      <w:r>
+        <w:t>palletes</w:t>
+      </w:r>
+      <w:proofErr w:type="spellEnd"/>
+      <w:r>
+        <w:t xml:space="preserve"> </w:t>
       </w:r>
     </w:p>
     <w:p>
@@ -141,7 +165,15 @@
         <w:spacing w:after="0"/>
       </w:pPr>
       <w:r>
-        <w:t>-https://developer.mozilla.org/en-US/docs/Web/CSS/animation CSS Animations</w:t>
+        <w:t>-https://developer.mozilla.org/</w:t>
+      </w:r>
+      <w:proofErr w:type="spellStart"/>
+      <w:r>
+        <w:t>en</w:t>
+      </w:r>
+      <w:proofErr w:type="spellEnd"/>
+      <w:r>
+        <w:t>-US/docs/Web/CSS/animation CSS Animations</w:t>
       </w:r>
     </w:p>
     <w:p>
@@ -165,7 +197,15 @@
         <w:spacing w:after="0"/>
       </w:pPr>
       <w:r>
-        <w:t>-https://unsplash.com Unsplash Images</w:t>
+        <w:t xml:space="preserve">-https://unsplash.com </w:t>
+      </w:r>
+      <w:proofErr w:type="spellStart"/>
+      <w:r>
+        <w:t>Unsplash</w:t>
+      </w:r>
+      <w:proofErr w:type="spellEnd"/>
+      <w:r>
+        <w:t xml:space="preserve"> Images</w:t>
       </w:r>
     </w:p>
     <w:p>
@@ -181,7 +221,15 @@
         <w:spacing w:after="0"/>
       </w:pPr>
       <w:r>
-        <w:t>-stacking sudo classes</w:t>
+        <w:t xml:space="preserve">-stacking </w:t>
+      </w:r>
+      <w:proofErr w:type="spellStart"/>
+      <w:r>
+        <w:t>sudo</w:t>
+      </w:r>
+      <w:proofErr w:type="spellEnd"/>
+      <w:r>
+        <w:t xml:space="preserve"> classes</w:t>
       </w:r>
     </w:p>
     <w:p>
@@ -273,15 +321,36 @@
         <w:spacing w:after="0"/>
       </w:pPr>
       <w:r>
-        <w:t>-audio.timeupdate</w:t>
-      </w:r>
-    </w:p>
-    <w:p>
-      <w:pPr>
-        <w:spacing w:after="0"/>
-      </w:pPr>
-      <w:r>
-        <w:t xml:space="preserve">- innerText vs textContent </w:t>
+        <w:t>-</w:t>
+      </w:r>
+      <w:proofErr w:type="spellStart"/>
+      <w:r>
+        <w:t>audio.timeupdate</w:t>
+      </w:r>
+      <w:proofErr w:type="spellEnd"/>
+    </w:p>
+    <w:p>
+      <w:pPr>
+        <w:spacing w:after="0"/>
+      </w:pPr>
+      <w:r>
+        <w:t xml:space="preserve">- </w:t>
+      </w:r>
+      <w:proofErr w:type="spellStart"/>
+      <w:r>
+        <w:t>innerText</w:t>
+      </w:r>
+      <w:proofErr w:type="spellEnd"/>
+      <w:r>
+        <w:t xml:space="preserve"> vs </w:t>
+      </w:r>
+      <w:proofErr w:type="spellStart"/>
+      <w:r>
+        <w:t>textContent</w:t>
+      </w:r>
+      <w:proofErr w:type="spellEnd"/>
+      <w:r>
+        <w:t xml:space="preserve"> </w:t>
       </w:r>
     </w:p>
     <w:p>
@@ -297,6 +366,7 @@
           <w:bCs/>
         </w:rPr>
       </w:pPr>
+      <w:proofErr w:type="gramStart"/>
       <w:r>
         <w:rPr>
           <w:b/>
@@ -304,6 +374,7 @@
         </w:rPr>
         <w:t>custom-countdown</w:t>
       </w:r>
+      <w:proofErr w:type="gramEnd"/>
     </w:p>
     <w:p>
       <w:pPr>
@@ -350,7 +421,15 @@
         <w:spacing w:after="0"/>
       </w:pPr>
       <w:r>
-        <w:t>-js dates</w:t>
+        <w:t>-</w:t>
+      </w:r>
+      <w:proofErr w:type="spellStart"/>
+      <w:r>
+        <w:t>js</w:t>
+      </w:r>
+      <w:proofErr w:type="spellEnd"/>
+      <w:r>
+        <w:t xml:space="preserve"> dates</w:t>
       </w:r>
     </w:p>
     <w:p>
@@ -366,8 +445,13 @@
         <w:spacing w:after="0"/>
       </w:pPr>
       <w:r>
-        <w:t>-JSON stringify</w:t>
-      </w:r>
+        <w:t xml:space="preserve">-JSON </w:t>
+      </w:r>
+      <w:proofErr w:type="spellStart"/>
+      <w:r>
+        <w:t>stringify</w:t>
+      </w:r>
+      <w:proofErr w:type="spellEnd"/>
     </w:p>
     <w:p>
       <w:pPr>
@@ -382,7 +466,15 @@
         <w:spacing w:after="0"/>
       </w:pPr>
       <w:r>
-        <w:t>-https://pixabay.com/videos/ Pixabay Stock Videos</w:t>
+        <w:t xml:space="preserve">-https://pixabay.com/videos/ </w:t>
+      </w:r>
+      <w:proofErr w:type="spellStart"/>
+      <w:r>
+        <w:t>Pixabay</w:t>
+      </w:r>
+      <w:proofErr w:type="spellEnd"/>
+      <w:r>
+        <w:t xml:space="preserve"> Stock Videos</w:t>
       </w:r>
     </w:p>
     <w:p>
@@ -440,7 +532,15 @@
         <w:t>-</w:t>
       </w:r>
       <w:r>
-        <w:t>vertical-align: sub;</w:t>
+        <w:t>vertical-</w:t>
+      </w:r>
+      <w:proofErr w:type="gramStart"/>
+      <w:r>
+        <w:t>align:</w:t>
+      </w:r>
+      <w:proofErr w:type="gramEnd"/>
+      <w:r>
+        <w:t xml:space="preserve"> sub;</w:t>
       </w:r>
       <w:r>
         <w:t xml:space="preserve"> align image with text</w:t>
@@ -468,7 +568,15 @@
         <w:spacing w:after="0"/>
       </w:pPr>
       <w:r>
-        <w:t>-css variables</w:t>
+        <w:t>-</w:t>
+      </w:r>
+      <w:proofErr w:type="spellStart"/>
+      <w:r>
+        <w:t>css</w:t>
+      </w:r>
+      <w:proofErr w:type="spellEnd"/>
+      <w:r>
+        <w:t xml:space="preserve"> variables</w:t>
       </w:r>
     </w:p>
     <w:p>
@@ -524,7 +632,15 @@
         <w:spacing w:after="0"/>
       </w:pPr>
       <w:r>
-        <w:t xml:space="preserve">-RegEx Playground Tool </w:t>
+        <w:t>-</w:t>
+      </w:r>
+      <w:proofErr w:type="spellStart"/>
+      <w:r>
+        <w:t>RegEx</w:t>
+      </w:r>
+      <w:proofErr w:type="spellEnd"/>
+      <w:r>
+        <w:t xml:space="preserve"> Playground Tool </w:t>
       </w:r>
       <w:hyperlink r:id="rId5" w:history="1">
         <w:r>
@@ -545,8 +661,13 @@
         <w:spacing w:after="0"/>
       </w:pPr>
       <w:r>
-        <w:t>Mozilla - localStorage</w:t>
-      </w:r>
+        <w:t xml:space="preserve">Mozilla - </w:t>
+      </w:r>
+      <w:proofErr w:type="spellStart"/>
+      <w:r>
+        <w:t>localStorage</w:t>
+      </w:r>
+      <w:proofErr w:type="spellEnd"/>
     </w:p>
     <w:p>
       <w:pPr>
@@ -566,8 +687,13 @@
         <w:spacing w:after="0"/>
       </w:pPr>
       <w:r>
-        <w:t>Mozilla - JSON Stringify</w:t>
-      </w:r>
+        <w:t xml:space="preserve">Mozilla - JSON </w:t>
+      </w:r>
+      <w:proofErr w:type="spellStart"/>
+      <w:r>
+        <w:t>Stringify</w:t>
+      </w:r>
+      <w:proofErr w:type="spellEnd"/>
     </w:p>
     <w:p>
       <w:pPr>
@@ -651,8 +777,9 @@
           <w:szCs w:val="20"/>
           <w:bdr w:val="none" w:sz="0" w:space="0" w:color="auto" w:frame="1"/>
         </w:rPr>
-        <w:t>`${url}</w:t>
-      </w:r>
+        <w:t>`${</w:t>
+      </w:r>
+      <w:proofErr w:type="spellStart"/>
       <w:r>
         <w:rPr>
           <w:rFonts w:ascii="inherit" w:eastAsia="Times New Roman" w:hAnsi="inherit" w:cs="Courier New"/>
@@ -660,8 +787,9 @@
           <w:szCs w:val="20"/>
           <w:bdr w:val="none" w:sz="0" w:space="0" w:color="auto" w:frame="1"/>
         </w:rPr>
-        <w:t>/favicon.ico</w:t>
-      </w:r>
+        <w:t>url</w:t>
+      </w:r>
+      <w:proofErr w:type="spellEnd"/>
       <w:r>
         <w:rPr>
           <w:rFonts w:ascii="inherit" w:eastAsia="Times New Roman" w:hAnsi="inherit" w:cs="Courier New"/>
@@ -669,6 +797,24 @@
           <w:szCs w:val="20"/>
           <w:bdr w:val="none" w:sz="0" w:space="0" w:color="auto" w:frame="1"/>
         </w:rPr>
+        <w:t>}</w:t>
+      </w:r>
+      <w:r>
+        <w:rPr>
+          <w:rFonts w:ascii="inherit" w:eastAsia="Times New Roman" w:hAnsi="inherit" w:cs="Courier New"/>
+          <w:sz w:val="20"/>
+          <w:szCs w:val="20"/>
+          <w:bdr w:val="none" w:sz="0" w:space="0" w:color="auto" w:frame="1"/>
+        </w:rPr>
+        <w:t>/favicon.ico</w:t>
+      </w:r>
+      <w:r>
+        <w:rPr>
+          <w:rFonts w:ascii="inherit" w:eastAsia="Times New Roman" w:hAnsi="inherit" w:cs="Courier New"/>
+          <w:sz w:val="20"/>
+          <w:szCs w:val="20"/>
+          <w:bdr w:val="none" w:sz="0" w:space="0" w:color="auto" w:frame="1"/>
+        </w:rPr>
         <w:t>`</w:t>
       </w:r>
     </w:p>
@@ -714,7 +860,15 @@
         <w:t>-</w:t>
       </w:r>
       <w:r>
-        <w:t>https://developer.mozilla.org/en-US/docs/Web/CSS/calc</w:t>
+        <w:t>https://developer.mozilla.org/</w:t>
+      </w:r>
+      <w:proofErr w:type="spellStart"/>
+      <w:r>
+        <w:t>en</w:t>
+      </w:r>
+      <w:proofErr w:type="spellEnd"/>
+      <w:r>
+        <w:t>-US/docs/Web/CSS/calc</w:t>
       </w:r>
     </w:p>
     <w:p>
@@ -723,29 +877,55 @@
       </w:pPr>
       <w:r>
         <w:tab/>
-        <w:t>-css that performs calcs, used on the progress bar width</w:t>
-      </w:r>
-    </w:p>
-    <w:p>
-      <w:pPr>
-        <w:spacing w:after="0"/>
-      </w:pPr>
-    </w:p>
-    <w:p>
-      <w:pPr>
-        <w:spacing w:after="0"/>
-      </w:pPr>
-      <w:r>
-        <w:t>- select:focus {</w:t>
-      </w:r>
-    </w:p>
-    <w:p>
-      <w:pPr>
-        <w:spacing w:after="0"/>
-      </w:pPr>
-      <w:r>
-        <w:t xml:space="preserve">  outline: none;</w:t>
-      </w:r>
+        <w:t>-</w:t>
+      </w:r>
+      <w:proofErr w:type="spellStart"/>
+      <w:r>
+        <w:t>css</w:t>
+      </w:r>
+      <w:proofErr w:type="spellEnd"/>
+      <w:r>
+        <w:t xml:space="preserve"> that performs calcs, used on the progress bar width</w:t>
+      </w:r>
+    </w:p>
+    <w:p>
+      <w:pPr>
+        <w:spacing w:after="0"/>
+      </w:pPr>
+    </w:p>
+    <w:p>
+      <w:pPr>
+        <w:spacing w:after="0"/>
+      </w:pPr>
+      <w:r>
+        <w:t xml:space="preserve">- </w:t>
+      </w:r>
+      <w:proofErr w:type="spellStart"/>
+      <w:proofErr w:type="gramStart"/>
+      <w:r>
+        <w:t>select:</w:t>
+      </w:r>
+      <w:proofErr w:type="gramEnd"/>
+      <w:r>
+        <w:t>focus</w:t>
+      </w:r>
+      <w:proofErr w:type="spellEnd"/>
+      <w:r>
+        <w:t xml:space="preserve"> {</w:t>
+      </w:r>
+    </w:p>
+    <w:p>
+      <w:pPr>
+        <w:spacing w:after="0"/>
+      </w:pPr>
+      <w:r>
+        <w:t xml:space="preserve">  outline: </w:t>
+      </w:r>
+      <w:proofErr w:type="gramStart"/>
+      <w:r>
+        <w:t>none;</w:t>
+      </w:r>
+      <w:proofErr w:type="gramEnd"/>
     </w:p>
     <w:p>
       <w:pPr>
@@ -797,7 +977,15 @@
         <w:spacing w:after="0"/>
       </w:pPr>
       <w:r>
-        <w:t xml:space="preserve">-navigator.userAgent (tells us info about the current browser). </w:t>
+        <w:t>-</w:t>
+      </w:r>
+      <w:proofErr w:type="spellStart"/>
+      <w:r>
+        <w:t>navigator.userAgent</w:t>
+      </w:r>
+      <w:proofErr w:type="spellEnd"/>
+      <w:r>
+        <w:t xml:space="preserve"> (tells us info about the current browser). </w:t>
       </w:r>
     </w:p>
     <w:p>
@@ -904,20 +1092,36 @@
         <w:spacing w:after="0"/>
       </w:pPr>
       <w:r>
-        <w:t>https://html.com/attributes/input-pattern/ RegEx Background Info</w:t>
-      </w:r>
-    </w:p>
-    <w:p>
-      <w:pPr>
-        <w:spacing w:after="0"/>
-      </w:pPr>
-    </w:p>
-    <w:p>
-      <w:pPr>
-        <w:spacing w:after="0"/>
-      </w:pPr>
-      <w:r>
-        <w:t>https://regexr.com/3bfsi RegEx Playground Tool (Password Pattern)</w:t>
+        <w:t xml:space="preserve">https://html.com/attributes/input-pattern/ </w:t>
+      </w:r>
+      <w:proofErr w:type="spellStart"/>
+      <w:r>
+        <w:t>RegEx</w:t>
+      </w:r>
+      <w:proofErr w:type="spellEnd"/>
+      <w:r>
+        <w:t xml:space="preserve"> Background Info</w:t>
+      </w:r>
+    </w:p>
+    <w:p>
+      <w:pPr>
+        <w:spacing w:after="0"/>
+      </w:pPr>
+    </w:p>
+    <w:p>
+      <w:pPr>
+        <w:spacing w:after="0"/>
+      </w:pPr>
+      <w:r>
+        <w:t xml:space="preserve">https://regexr.com/3bfsi </w:t>
+      </w:r>
+      <w:proofErr w:type="spellStart"/>
+      <w:r>
+        <w:t>RegEx</w:t>
+      </w:r>
+      <w:proofErr w:type="spellEnd"/>
+      <w:r>
+        <w:t xml:space="preserve"> Playground Tool (Password Pattern)</w:t>
       </w:r>
     </w:p>
     <w:p>
@@ -962,6 +1166,363 @@
       <w:r>
         <w:t xml:space="preserve"> pseudo class</w:t>
       </w:r>
+    </w:p>
+    <w:p>
+      <w:pPr>
+        <w:spacing w:after="0"/>
+      </w:pPr>
+      <w:r>
+        <w:t xml:space="preserve">- </w:t>
+      </w:r>
+      <w:r>
+        <w:t>https://www.cssscript.com/confetti-falling-animation/ Confetti.js Library</w:t>
+      </w:r>
+    </w:p>
+    <w:p>
+      <w:pPr>
+        <w:spacing w:after="0"/>
+      </w:pPr>
+    </w:p>
+    <w:p>
+      <w:pPr>
+        <w:spacing w:after="0"/>
+        <w:rPr>
+          <w:b/>
+          <w:bCs/>
+        </w:rPr>
+      </w:pPr>
+      <w:r>
+        <w:rPr>
+          <w:b/>
+          <w:bCs/>
+        </w:rPr>
+        <w:t>NASA</w:t>
+      </w:r>
+    </w:p>
+    <w:p>
+      <w:pPr>
+        <w:spacing w:after="0"/>
+      </w:pPr>
+      <w:r>
+        <w:rPr>
+          <w:b/>
+          <w:bCs/>
+        </w:rPr>
+        <w:t>-</w:t>
+      </w:r>
+      <w:r>
+        <w:t>Loaf animations</w:t>
+      </w:r>
+    </w:p>
+    <w:p>
+      <w:pPr>
+        <w:spacing w:after="0"/>
+      </w:pPr>
+      <w:hyperlink r:id="rId8" w:history="1">
+        <w:r>
+          <w:rPr>
+            <w:rStyle w:val="Hyperlink"/>
+          </w:rPr>
+          <w:t>https://getloaf.io/</w:t>
+        </w:r>
+      </w:hyperlink>
+    </w:p>
+    <w:p>
+      <w:pPr>
+        <w:tabs>
+          <w:tab w:val="left" w:pos="3072"/>
+        </w:tabs>
+        <w:spacing w:after="0"/>
+      </w:pPr>
+      <w:hyperlink r:id="rId9" w:tgtFrame="_blank" w:history="1">
+        <w:r>
+          <w:rPr>
+            <w:rStyle w:val="Hyperlink"/>
+            <w:i/>
+            <w:iCs/>
+          </w:rPr>
+          <w:t>https://api.nasa.gov/</w:t>
+        </w:r>
+      </w:hyperlink>
+      <w:r>
+        <w:t xml:space="preserve"> sign up for </w:t>
+      </w:r>
+      <w:proofErr w:type="spellStart"/>
+      <w:r>
+        <w:t>api</w:t>
+      </w:r>
+      <w:proofErr w:type="spellEnd"/>
+      <w:r>
+        <w:t xml:space="preserve"> key in prod</w:t>
+      </w:r>
+    </w:p>
+    <w:p>
+      <w:pPr>
+        <w:tabs>
+          <w:tab w:val="left" w:pos="3072"/>
+        </w:tabs>
+        <w:spacing w:after="0"/>
+      </w:pPr>
+      <w:r>
+        <w:t>fetch requests to API</w:t>
+      </w:r>
+    </w:p>
+    <w:p>
+      <w:pPr>
+        <w:tabs>
+          <w:tab w:val="left" w:pos="3072"/>
+        </w:tabs>
+        <w:spacing w:after="0"/>
+      </w:pPr>
+      <w:r>
+        <w:t>Lazy Loading Images</w:t>
+      </w:r>
+    </w:p>
+    <w:p>
+      <w:pPr>
+        <w:tabs>
+          <w:tab w:val="left" w:pos="3072"/>
+        </w:tabs>
+        <w:spacing w:after="0"/>
+      </w:pPr>
+      <w:r>
+        <w:rPr>
+          <w:i/>
+          <w:iCs/>
+        </w:rPr>
+        <w:t>W3Schools - includes()</w:t>
+      </w:r>
+    </w:p>
+    <w:p>
+      <w:pPr>
+        <w:tabs>
+          <w:tab w:val="left" w:pos="3072"/>
+        </w:tabs>
+        <w:spacing w:after="0"/>
+      </w:pPr>
+      <w:hyperlink r:id="rId10" w:tgtFrame="_blank" w:history="1">
+        <w:r>
+          <w:rPr>
+            <w:rStyle w:val="Hyperlink"/>
+          </w:rPr>
+          <w:t>https://www.w3schools.com/jsref/jsref_includes.asp</w:t>
+        </w:r>
+      </w:hyperlink>
+    </w:p>
+    <w:p>
+      <w:pPr>
+        <w:tabs>
+          <w:tab w:val="left" w:pos="3072"/>
+        </w:tabs>
+        <w:spacing w:after="0"/>
+      </w:pPr>
+      <w:r>
+        <w:rPr>
+          <w:i/>
+          <w:iCs/>
+        </w:rPr>
+        <w:t xml:space="preserve">W3Schools - </w:t>
+      </w:r>
+      <w:proofErr w:type="spellStart"/>
+      <w:r>
+        <w:rPr>
+          <w:i/>
+          <w:iCs/>
+        </w:rPr>
+        <w:t>JSON.stringify</w:t>
+      </w:r>
+      <w:proofErr w:type="spellEnd"/>
+    </w:p>
+    <w:p>
+      <w:pPr>
+        <w:tabs>
+          <w:tab w:val="left" w:pos="3072"/>
+        </w:tabs>
+        <w:spacing w:after="0"/>
+      </w:pPr>
+      <w:hyperlink r:id="rId11" w:tgtFrame="_blank" w:history="1">
+        <w:r>
+          <w:rPr>
+            <w:rStyle w:val="Hyperlink"/>
+          </w:rPr>
+          <w:t>https://www.w3schools.com/js/js_json_stringify.asp</w:t>
+        </w:r>
+      </w:hyperlink>
+    </w:p>
+    <w:p>
+      <w:pPr>
+        <w:tabs>
+          <w:tab w:val="left" w:pos="3072"/>
+        </w:tabs>
+        <w:spacing w:after="0"/>
+      </w:pPr>
+      <w:r>
+        <w:rPr>
+          <w:i/>
+          <w:iCs/>
+        </w:rPr>
+        <w:t xml:space="preserve">W3Schools - </w:t>
+      </w:r>
+      <w:proofErr w:type="spellStart"/>
+      <w:r>
+        <w:rPr>
+          <w:i/>
+          <w:iCs/>
+        </w:rPr>
+        <w:t>JSON.parse</w:t>
+      </w:r>
+      <w:proofErr w:type="spellEnd"/>
+    </w:p>
+    <w:p>
+      <w:pPr>
+        <w:tabs>
+          <w:tab w:val="left" w:pos="3072"/>
+        </w:tabs>
+        <w:spacing w:after="0"/>
+      </w:pPr>
+      <w:hyperlink r:id="rId12" w:tgtFrame="_blank" w:history="1">
+        <w:r>
+          <w:rPr>
+            <w:rStyle w:val="Hyperlink"/>
+          </w:rPr>
+          <w:t>https://www.w3schools.com/js/js_json_parse.asp</w:t>
+        </w:r>
+      </w:hyperlink>
+    </w:p>
+    <w:p>
+      <w:pPr>
+        <w:tabs>
+          <w:tab w:val="left" w:pos="3072"/>
+        </w:tabs>
+        <w:spacing w:after="0"/>
+      </w:pPr>
+      <w:r>
+        <w:rPr>
+          <w:i/>
+          <w:iCs/>
+        </w:rPr>
+        <w:t xml:space="preserve">Mozilla - </w:t>
+      </w:r>
+      <w:proofErr w:type="spellStart"/>
+      <w:r>
+        <w:rPr>
+          <w:i/>
+          <w:iCs/>
+        </w:rPr>
+        <w:t>Object.values</w:t>
+      </w:r>
+      <w:proofErr w:type="spellEnd"/>
+    </w:p>
+    <w:p>
+      <w:pPr>
+        <w:tabs>
+          <w:tab w:val="left" w:pos="3072"/>
+        </w:tabs>
+        <w:spacing w:after="0"/>
+      </w:pPr>
+      <w:hyperlink r:id="rId13" w:tgtFrame="_blank" w:history="1">
+        <w:r>
+          <w:rPr>
+            <w:rStyle w:val="Hyperlink"/>
+            <w:i/>
+            <w:iCs/>
+          </w:rPr>
+          <w:t>https://developer.mozilla.org/en-US/docs/Web/JavaScript/Reference/Global_objects/Object/values</w:t>
+        </w:r>
+      </w:hyperlink>
+    </w:p>
+    <w:p>
+      <w:pPr>
+        <w:tabs>
+          <w:tab w:val="left" w:pos="3072"/>
+        </w:tabs>
+        <w:spacing w:after="0"/>
+      </w:pPr>
+    </w:p>
+    <w:p>
+      <w:pPr>
+        <w:tabs>
+          <w:tab w:val="left" w:pos="3072"/>
+        </w:tabs>
+        <w:spacing w:after="0"/>
+      </w:pPr>
+    </w:p>
+    <w:p>
+      <w:pPr>
+        <w:tabs>
+          <w:tab w:val="left" w:pos="3072"/>
+        </w:tabs>
+        <w:spacing w:after="0"/>
+      </w:pPr>
+    </w:p>
+    <w:p>
+      <w:pPr>
+        <w:tabs>
+          <w:tab w:val="left" w:pos="3072"/>
+        </w:tabs>
+        <w:spacing w:after="0"/>
+      </w:pPr>
+    </w:p>
+    <w:p>
+      <w:pPr>
+        <w:tabs>
+          <w:tab w:val="left" w:pos="3072"/>
+        </w:tabs>
+        <w:spacing w:after="0"/>
+        <w:rPr>
+          <w:color w:val="00B050"/>
+          <w:sz w:val="40"/>
+          <w:szCs w:val="40"/>
+        </w:rPr>
+      </w:pPr>
+      <w:r>
+        <w:rPr>
+          <w:color w:val="00B050"/>
+          <w:sz w:val="40"/>
+          <w:szCs w:val="40"/>
+          <w:highlight w:val="yellow"/>
+        </w:rPr>
+        <w:t>DO LAZY LOAD IN PORT</w:t>
+      </w:r>
+      <w:r>
+        <w:rPr>
+          <w:color w:val="00B050"/>
+          <w:sz w:val="40"/>
+          <w:szCs w:val="40"/>
+        </w:rPr>
+        <w:t xml:space="preserve"> loading = ‘lazy on </w:t>
+      </w:r>
+      <w:proofErr w:type="spellStart"/>
+      <w:r>
+        <w:rPr>
+          <w:color w:val="00B050"/>
+          <w:sz w:val="40"/>
+          <w:szCs w:val="40"/>
+        </w:rPr>
+        <w:t>img</w:t>
+      </w:r>
+      <w:proofErr w:type="spellEnd"/>
+      <w:r>
+        <w:rPr>
+          <w:color w:val="00B050"/>
+          <w:sz w:val="40"/>
+          <w:szCs w:val="40"/>
+        </w:rPr>
+        <w:t xml:space="preserve"> tags</w:t>
+      </w:r>
+    </w:p>
+    <w:p>
+      <w:pPr>
+        <w:tabs>
+          <w:tab w:val="left" w:pos="3072"/>
+        </w:tabs>
+        <w:spacing w:after="0"/>
+        <w:rPr>
+          <w:color w:val="00B050"/>
+          <w:sz w:val="40"/>
+          <w:szCs w:val="40"/>
+        </w:rPr>
+      </w:pPr>
     </w:p>
     <w:sectPr>
       <w:pgSz w:w="12240" w:h="15840"/>
@@ -1495,7 +2056,6 @@
   <w:style w:type="character" w:default="1" w:styleId="DefaultParagraphFont">
     <w:name w:val="Default Paragraph Font"/>
     <w:uiPriority w:val="1"/>
-    <w:semiHidden/>
     <w:unhideWhenUsed/>
   </w:style>
   <w:style w:type="table" w:default="1" w:styleId="TableNormal">

</xml_diff>

<commit_message>
finished math sprint game
</commit_message>
<xml_diff>
--- a/notes.docx
+++ b/notes.docx
@@ -1,6 +1,6 @@
 
 <file path=word/document.xml><?xml version="1.0" encoding="utf-8"?>
-<w:document xmlns:wpc="http://schemas.microsoft.com/office/word/2010/wordprocessingCanvas" xmlns:cx="http://schemas.microsoft.com/office/drawing/2014/chartex" xmlns:cx1="http://schemas.microsoft.com/office/drawing/2015/9/8/chartex" xmlns:cx2="http://schemas.microsoft.com/office/drawing/2015/10/21/chartex" xmlns:cx3="http://schemas.microsoft.com/office/drawing/2016/5/9/chartex" xmlns:cx4="http://schemas.microsoft.com/office/drawing/2016/5/10/chartex" xmlns:cx5="http://schemas.microsoft.com/office/drawing/2016/5/11/chartex" xmlns:cx6="http://schemas.microsoft.com/office/drawing/2016/5/12/chartex" xmlns:cx7="http://schemas.microsoft.com/office/drawing/2016/5/13/chartex" xmlns:cx8="http://schemas.microsoft.com/office/drawing/2016/5/14/chartex" xmlns:mc="http://schemas.openxmlformats.org/markup-compatibility/2006" xmlns:aink="http://schemas.microsoft.com/office/drawing/2016/ink" xmlns:am3d="http://schemas.microsoft.com/office/drawing/2017/model3d" xmlns:o="urn:schemas-microsoft-com:office:office" xmlns:r="http://schemas.openxmlformats.org/officeDocument/2006/relationships" xmlns:m="http://schemas.openxmlformats.org/officeDocument/2006/math" xmlns:v="urn:schemas-microsoft-com:vml" xmlns:wp14="http://schemas.microsoft.com/office/word/2010/wordprocessingDrawing" xmlns:wp="http://schemas.openxmlformats.org/drawingml/2006/wordprocessingDrawing" xmlns:w10="urn:schemas-microsoft-com:office:word" xmlns:w="http://schemas.openxmlformats.org/wordprocessingml/2006/main" xmlns:w14="http://schemas.microsoft.com/office/word/2010/wordml" xmlns:w15="http://schemas.microsoft.com/office/word/2012/wordml" xmlns:w16cex="http://schemas.microsoft.com/office/word/2018/wordml/cex" xmlns:w16cid="http://schemas.microsoft.com/office/word/2016/wordml/cid" xmlns:w16="http://schemas.microsoft.com/office/word/2018/wordml" xmlns:w16se="http://schemas.microsoft.com/office/word/2015/wordml/symex" xmlns:wpg="http://schemas.microsoft.com/office/word/2010/wordprocessingGroup" xmlns:wpi="http://schemas.microsoft.com/office/word/2010/wordprocessingInk" xmlns:wne="http://schemas.microsoft.com/office/word/2006/wordml" xmlns:wps="http://schemas.microsoft.com/office/word/2010/wordprocessingShape" mc:Ignorable="w14 w15 w16se w16cid w16 w16cex wp14">
+<w:document xmlns:wpc="http://schemas.microsoft.com/office/word/2010/wordprocessingCanvas" xmlns:cx="http://schemas.microsoft.com/office/drawing/2014/chartex" xmlns:cx1="http://schemas.microsoft.com/office/drawing/2015/9/8/chartex" xmlns:cx2="http://schemas.microsoft.com/office/drawing/2015/10/21/chartex" xmlns:cx3="http://schemas.microsoft.com/office/drawing/2016/5/9/chartex" xmlns:cx4="http://schemas.microsoft.com/office/drawing/2016/5/10/chartex" xmlns:cx5="http://schemas.microsoft.com/office/drawing/2016/5/11/chartex" xmlns:cx6="http://schemas.microsoft.com/office/drawing/2016/5/12/chartex" xmlns:cx7="http://schemas.microsoft.com/office/drawing/2016/5/13/chartex" xmlns:cx8="http://schemas.microsoft.com/office/drawing/2016/5/14/chartex" xmlns:mc="http://schemas.openxmlformats.org/markup-compatibility/2006" xmlns:aink="http://schemas.microsoft.com/office/drawing/2016/ink" xmlns:am3d="http://schemas.microsoft.com/office/drawing/2017/model3d" xmlns:o="urn:schemas-microsoft-com:office:office" xmlns:r="http://schemas.openxmlformats.org/officeDocument/2006/relationships" xmlns:m="http://schemas.openxmlformats.org/officeDocument/2006/math" xmlns:v="urn:schemas-microsoft-com:vml" xmlns:wp14="http://schemas.microsoft.com/office/word/2010/wordprocessingDrawing" xmlns:wp="http://schemas.openxmlformats.org/drawingml/2006/wordprocessingDrawing" xmlns:w10="urn:schemas-microsoft-com:office:word" xmlns:w="http://schemas.openxmlformats.org/wordprocessingml/2006/main" xmlns:w14="http://schemas.microsoft.com/office/word/2010/wordml" xmlns:w15="http://schemas.microsoft.com/office/word/2012/wordml" xmlns:w16cex="http://schemas.microsoft.com/office/word/2018/wordml/cex" xmlns:w16cid="http://schemas.microsoft.com/office/word/2016/wordml/cid" xmlns:w16="http://schemas.microsoft.com/office/word/2018/wordml" xmlns:w16sdtdh="http://schemas.microsoft.com/office/word/2020/wordml/sdtdatahash" xmlns:w16se="http://schemas.microsoft.com/office/word/2015/wordml/symex" xmlns:wpg="http://schemas.microsoft.com/office/word/2010/wordprocessingGroup" xmlns:wpi="http://schemas.microsoft.com/office/word/2010/wordprocessingInk" xmlns:wne="http://schemas.microsoft.com/office/word/2006/wordml" xmlns:wps="http://schemas.microsoft.com/office/word/2010/wordprocessingShape" mc:Ignorable="w14 w15 w16se w16cid w16 w16cex w16sdtdh wp14">
   <w:body>
     <w:p>
       <w:pPr>
@@ -366,7 +366,6 @@
           <w:bCs/>
         </w:rPr>
       </w:pPr>
-      <w:proofErr w:type="gramStart"/>
       <w:r>
         <w:rPr>
           <w:b/>
@@ -374,7 +373,6 @@
         </w:rPr>
         <w:t>custom-countdown</w:t>
       </w:r>
-      <w:proofErr w:type="gramEnd"/>
     </w:p>
     <w:p>
       <w:pPr>
@@ -903,13 +901,10 @@
       <w:proofErr w:type="spellStart"/>
       <w:proofErr w:type="gramStart"/>
       <w:r>
-        <w:t>select:</w:t>
-      </w:r>
+        <w:t>select:focus</w:t>
+      </w:r>
+      <w:proofErr w:type="spellEnd"/>
       <w:proofErr w:type="gramEnd"/>
-      <w:r>
-        <w:t>focus</w:t>
-      </w:r>
-      <w:proofErr w:type="spellEnd"/>
       <w:r>
         <w:t xml:space="preserve"> {</w:t>
       </w:r>
@@ -1521,6 +1516,557 @@
           <w:color w:val="00B050"/>
           <w:sz w:val="40"/>
           <w:szCs w:val="40"/>
+        </w:rPr>
+      </w:pPr>
+    </w:p>
+    <w:p>
+      <w:pPr>
+        <w:tabs>
+          <w:tab w:val="left" w:pos="3072"/>
+        </w:tabs>
+        <w:spacing w:after="0"/>
+        <w:rPr>
+          <w:b/>
+          <w:bCs/>
+          <w:color w:val="000000" w:themeColor="text1"/>
+          <w:sz w:val="24"/>
+          <w:szCs w:val="24"/>
+        </w:rPr>
+      </w:pPr>
+      <w:r>
+        <w:rPr>
+          <w:b/>
+          <w:bCs/>
+          <w:color w:val="000000" w:themeColor="text1"/>
+          <w:sz w:val="24"/>
+          <w:szCs w:val="24"/>
+        </w:rPr>
+        <w:t>Math sprint</w:t>
+      </w:r>
+    </w:p>
+    <w:p>
+      <w:pPr>
+        <w:tabs>
+          <w:tab w:val="left" w:pos="3072"/>
+        </w:tabs>
+        <w:spacing w:after="0"/>
+        <w:rPr>
+          <w:b/>
+          <w:bCs/>
+          <w:color w:val="000000" w:themeColor="text1"/>
+          <w:sz w:val="24"/>
+          <w:szCs w:val="24"/>
+        </w:rPr>
+      </w:pPr>
+      <w:r>
+        <w:rPr>
+          <w:b/>
+          <w:bCs/>
+          <w:i/>
+          <w:iCs/>
+          <w:color w:val="000000" w:themeColor="text1"/>
+          <w:sz w:val="24"/>
+          <w:szCs w:val="24"/>
+        </w:rPr>
+        <w:t>W3Schools - Hide Scrollbars</w:t>
+      </w:r>
+    </w:p>
+    <w:p>
+      <w:pPr>
+        <w:tabs>
+          <w:tab w:val="left" w:pos="3072"/>
+        </w:tabs>
+        <w:spacing w:after="0"/>
+        <w:rPr>
+          <w:b/>
+          <w:bCs/>
+          <w:color w:val="000000" w:themeColor="text1"/>
+          <w:sz w:val="24"/>
+          <w:szCs w:val="24"/>
+        </w:rPr>
+      </w:pPr>
+      <w:hyperlink r:id="rId14" w:tgtFrame="_blank" w:history="1">
+        <w:r>
+          <w:rPr>
+            <w:rStyle w:val="Hyperlink"/>
+            <w:b/>
+            <w:bCs/>
+            <w:sz w:val="24"/>
+            <w:szCs w:val="24"/>
+          </w:rPr>
+          <w:t>https://www.w3schools.com/howto/howto_css_hide_scrollbars.asp</w:t>
+        </w:r>
+      </w:hyperlink>
+    </w:p>
+    <w:p>
+      <w:pPr>
+        <w:tabs>
+          <w:tab w:val="left" w:pos="3072"/>
+        </w:tabs>
+        <w:spacing w:after="0"/>
+        <w:rPr>
+          <w:b/>
+          <w:bCs/>
+          <w:color w:val="000000" w:themeColor="text1"/>
+          <w:sz w:val="24"/>
+          <w:szCs w:val="24"/>
+        </w:rPr>
+      </w:pPr>
+      <w:r>
+        <w:rPr>
+          <w:b/>
+          <w:bCs/>
+          <w:i/>
+          <w:iCs/>
+          <w:color w:val="000000" w:themeColor="text1"/>
+          <w:sz w:val="24"/>
+          <w:szCs w:val="24"/>
+        </w:rPr>
+        <w:t xml:space="preserve">Mozilla - </w:t>
+      </w:r>
+      <w:proofErr w:type="spellStart"/>
+      <w:r>
+        <w:rPr>
+          <w:b/>
+          <w:bCs/>
+          <w:i/>
+          <w:iCs/>
+          <w:color w:val="000000" w:themeColor="text1"/>
+          <w:sz w:val="24"/>
+          <w:szCs w:val="24"/>
+        </w:rPr>
+        <w:t>Math.random</w:t>
+      </w:r>
+      <w:proofErr w:type="spellEnd"/>
+      <w:r>
+        <w:rPr>
+          <w:b/>
+          <w:bCs/>
+          <w:i/>
+          <w:iCs/>
+          <w:color w:val="000000" w:themeColor="text1"/>
+          <w:sz w:val="24"/>
+          <w:szCs w:val="24"/>
+        </w:rPr>
+        <w:t>()</w:t>
+      </w:r>
+    </w:p>
+    <w:p>
+      <w:pPr>
+        <w:tabs>
+          <w:tab w:val="left" w:pos="3072"/>
+        </w:tabs>
+        <w:spacing w:after="0"/>
+        <w:rPr>
+          <w:b/>
+          <w:bCs/>
+          <w:color w:val="000000" w:themeColor="text1"/>
+          <w:sz w:val="24"/>
+          <w:szCs w:val="24"/>
+        </w:rPr>
+      </w:pPr>
+      <w:hyperlink r:id="rId15" w:tgtFrame="_blank" w:history="1">
+        <w:r>
+          <w:rPr>
+            <w:rStyle w:val="Hyperlink"/>
+            <w:b/>
+            <w:bCs/>
+            <w:sz w:val="24"/>
+            <w:szCs w:val="24"/>
+          </w:rPr>
+          <w:t>https://developer.mozilla.org/en-US/docs/Web/JavaScript/Reference/Global_Objects/Math/random</w:t>
+        </w:r>
+      </w:hyperlink>
+    </w:p>
+    <w:p>
+      <w:pPr>
+        <w:tabs>
+          <w:tab w:val="left" w:pos="3072"/>
+        </w:tabs>
+        <w:spacing w:after="0"/>
+        <w:rPr>
+          <w:b/>
+          <w:bCs/>
+          <w:color w:val="000000" w:themeColor="text1"/>
+          <w:sz w:val="24"/>
+          <w:szCs w:val="24"/>
+        </w:rPr>
+      </w:pPr>
+      <w:proofErr w:type="spellStart"/>
+      <w:r>
+        <w:rPr>
+          <w:b/>
+          <w:bCs/>
+          <w:i/>
+          <w:iCs/>
+          <w:color w:val="000000" w:themeColor="text1"/>
+          <w:sz w:val="24"/>
+          <w:szCs w:val="24"/>
+        </w:rPr>
+        <w:t>StackOverflow</w:t>
+      </w:r>
+      <w:proofErr w:type="spellEnd"/>
+      <w:r>
+        <w:rPr>
+          <w:b/>
+          <w:bCs/>
+          <w:i/>
+          <w:iCs/>
+          <w:color w:val="000000" w:themeColor="text1"/>
+          <w:sz w:val="24"/>
+          <w:szCs w:val="24"/>
+        </w:rPr>
+        <w:t xml:space="preserve"> - How to Shuffle an Array</w:t>
+      </w:r>
+    </w:p>
+    <w:p>
+      <w:pPr>
+        <w:tabs>
+          <w:tab w:val="left" w:pos="3072"/>
+        </w:tabs>
+        <w:spacing w:after="0"/>
+        <w:rPr>
+          <w:b/>
+          <w:bCs/>
+          <w:color w:val="000000" w:themeColor="text1"/>
+          <w:sz w:val="24"/>
+          <w:szCs w:val="24"/>
+        </w:rPr>
+      </w:pPr>
+      <w:hyperlink r:id="rId16" w:tgtFrame="_blank" w:history="1">
+        <w:r>
+          <w:rPr>
+            <w:rStyle w:val="Hyperlink"/>
+            <w:b/>
+            <w:bCs/>
+            <w:sz w:val="24"/>
+            <w:szCs w:val="24"/>
+          </w:rPr>
+          <w:t>https://stackoverflow.com/questions/2450954/how-to-randomize-shuffle-a-javascript-array</w:t>
+        </w:r>
+      </w:hyperlink>
+      <w:r>
+        <w:rPr>
+          <w:b/>
+          <w:bCs/>
+          <w:color w:val="000000" w:themeColor="text1"/>
+          <w:sz w:val="24"/>
+          <w:szCs w:val="24"/>
+        </w:rPr>
+        <w:t> </w:t>
+      </w:r>
+    </w:p>
+    <w:p>
+      <w:pPr>
+        <w:tabs>
+          <w:tab w:val="left" w:pos="3072"/>
+        </w:tabs>
+        <w:spacing w:after="0"/>
+        <w:rPr>
+          <w:b/>
+          <w:bCs/>
+          <w:color w:val="000000" w:themeColor="text1"/>
+          <w:sz w:val="24"/>
+          <w:szCs w:val="24"/>
+        </w:rPr>
+      </w:pPr>
+      <w:r>
+        <w:rPr>
+          <w:b/>
+          <w:bCs/>
+          <w:i/>
+          <w:iCs/>
+          <w:color w:val="000000" w:themeColor="text1"/>
+          <w:sz w:val="24"/>
+          <w:szCs w:val="24"/>
+        </w:rPr>
+        <w:t xml:space="preserve">Mozilla </w:t>
+      </w:r>
+      <w:r>
+        <w:rPr>
+          <w:b/>
+          <w:bCs/>
+          <w:i/>
+          <w:iCs/>
+          <w:color w:val="000000" w:themeColor="text1"/>
+          <w:sz w:val="24"/>
+          <w:szCs w:val="24"/>
+        </w:rPr>
+        <w:t>–</w:t>
+      </w:r>
+      <w:r>
+        <w:rPr>
+          <w:b/>
+          <w:bCs/>
+          <w:i/>
+          <w:iCs/>
+          <w:color w:val="000000" w:themeColor="text1"/>
+          <w:sz w:val="24"/>
+          <w:szCs w:val="24"/>
+        </w:rPr>
+        <w:t xml:space="preserve"> Scroll</w:t>
+      </w:r>
+      <w:r>
+        <w:rPr>
+          <w:b/>
+          <w:bCs/>
+          <w:i/>
+          <w:iCs/>
+          <w:color w:val="000000" w:themeColor="text1"/>
+          <w:sz w:val="24"/>
+          <w:szCs w:val="24"/>
+        </w:rPr>
+        <w:t xml:space="preserve"> - AUTOMATIC</w:t>
+      </w:r>
+    </w:p>
+    <w:p>
+      <w:pPr>
+        <w:tabs>
+          <w:tab w:val="left" w:pos="3072"/>
+        </w:tabs>
+        <w:spacing w:after="0"/>
+        <w:rPr>
+          <w:b/>
+          <w:bCs/>
+          <w:color w:val="000000" w:themeColor="text1"/>
+          <w:sz w:val="24"/>
+          <w:szCs w:val="24"/>
+        </w:rPr>
+      </w:pPr>
+      <w:hyperlink r:id="rId17" w:tgtFrame="_blank" w:history="1">
+        <w:r>
+          <w:rPr>
+            <w:rStyle w:val="Hyperlink"/>
+            <w:b/>
+            <w:bCs/>
+            <w:sz w:val="24"/>
+            <w:szCs w:val="24"/>
+          </w:rPr>
+          <w:t>https://developer.mozilla.org/en-US/docs/Web/API/Element/scroll</w:t>
+        </w:r>
+      </w:hyperlink>
+    </w:p>
+    <w:p>
+      <w:pPr>
+        <w:tabs>
+          <w:tab w:val="left" w:pos="3072"/>
+        </w:tabs>
+        <w:spacing w:after="0"/>
+        <w:rPr>
+          <w:b/>
+          <w:bCs/>
+          <w:color w:val="000000" w:themeColor="text1"/>
+          <w:sz w:val="24"/>
+          <w:szCs w:val="24"/>
+        </w:rPr>
+      </w:pPr>
+      <w:r>
+        <w:rPr>
+          <w:b/>
+          <w:bCs/>
+          <w:i/>
+          <w:iCs/>
+          <w:color w:val="000000" w:themeColor="text1"/>
+          <w:sz w:val="24"/>
+          <w:szCs w:val="24"/>
+        </w:rPr>
+        <w:t>W3Schools - JS Timing Events</w:t>
+      </w:r>
+    </w:p>
+    <w:p>
+      <w:pPr>
+        <w:tabs>
+          <w:tab w:val="left" w:pos="3072"/>
+        </w:tabs>
+        <w:spacing w:after="0"/>
+        <w:rPr>
+          <w:b/>
+          <w:bCs/>
+          <w:color w:val="000000" w:themeColor="text1"/>
+          <w:sz w:val="24"/>
+          <w:szCs w:val="24"/>
+        </w:rPr>
+      </w:pPr>
+      <w:hyperlink r:id="rId18" w:tgtFrame="_blank" w:history="1">
+        <w:r>
+          <w:rPr>
+            <w:rStyle w:val="Hyperlink"/>
+            <w:b/>
+            <w:bCs/>
+            <w:i/>
+            <w:iCs/>
+            <w:sz w:val="24"/>
+            <w:szCs w:val="24"/>
+          </w:rPr>
+          <w:t>https://www.w3schools.com/js/js_timing.asp</w:t>
+        </w:r>
+      </w:hyperlink>
+    </w:p>
+    <w:p>
+      <w:pPr>
+        <w:tabs>
+          <w:tab w:val="left" w:pos="3072"/>
+        </w:tabs>
+        <w:spacing w:after="0"/>
+        <w:rPr>
+          <w:b/>
+          <w:bCs/>
+          <w:color w:val="000000" w:themeColor="text1"/>
+          <w:sz w:val="24"/>
+          <w:szCs w:val="24"/>
+        </w:rPr>
+      </w:pPr>
+      <w:proofErr w:type="gramStart"/>
+      <w:r>
+        <w:rPr>
+          <w:b/>
+          <w:bCs/>
+          <w:color w:val="000000" w:themeColor="text1"/>
+          <w:sz w:val="24"/>
+          <w:szCs w:val="24"/>
+        </w:rPr>
+        <w:t>.</w:t>
+      </w:r>
+      <w:proofErr w:type="spellStart"/>
+      <w:r>
+        <w:rPr>
+          <w:b/>
+          <w:bCs/>
+          <w:color w:val="000000" w:themeColor="text1"/>
+          <w:sz w:val="24"/>
+          <w:szCs w:val="24"/>
+        </w:rPr>
+        <w:t>removeEventListener</w:t>
+      </w:r>
+      <w:proofErr w:type="spellEnd"/>
+      <w:proofErr w:type="gramEnd"/>
+      <w:r>
+        <w:rPr>
+          <w:b/>
+          <w:bCs/>
+          <w:color w:val="000000" w:themeColor="text1"/>
+          <w:sz w:val="24"/>
+          <w:szCs w:val="24"/>
+        </w:rPr>
+        <w:t>('click', </w:t>
+      </w:r>
+      <w:proofErr w:type="spellStart"/>
+      <w:r>
+        <w:rPr>
+          <w:b/>
+          <w:bCs/>
+          <w:color w:val="000000" w:themeColor="text1"/>
+          <w:sz w:val="24"/>
+          <w:szCs w:val="24"/>
+        </w:rPr>
+        <w:t>startTimer</w:t>
+      </w:r>
+      <w:proofErr w:type="spellEnd"/>
+      <w:r>
+        <w:rPr>
+          <w:b/>
+          <w:bCs/>
+          <w:color w:val="000000" w:themeColor="text1"/>
+          <w:sz w:val="24"/>
+          <w:szCs w:val="24"/>
+        </w:rPr>
+        <w:t>);</w:t>
+      </w:r>
+    </w:p>
+    <w:p>
+      <w:pPr>
+        <w:tabs>
+          <w:tab w:val="left" w:pos="3072"/>
+        </w:tabs>
+        <w:spacing w:after="0"/>
+        <w:rPr>
+          <w:b/>
+          <w:bCs/>
+          <w:color w:val="000000" w:themeColor="text1"/>
+          <w:sz w:val="24"/>
+          <w:szCs w:val="24"/>
+        </w:rPr>
+      </w:pPr>
+      <w:r>
+        <w:rPr>
+          <w:b/>
+          <w:bCs/>
+          <w:i/>
+          <w:iCs/>
+          <w:color w:val="000000" w:themeColor="text1"/>
+          <w:sz w:val="24"/>
+          <w:szCs w:val="24"/>
+        </w:rPr>
+        <w:t xml:space="preserve">Mozilla - </w:t>
+      </w:r>
+      <w:proofErr w:type="spellStart"/>
+      <w:r>
+        <w:rPr>
+          <w:b/>
+          <w:bCs/>
+          <w:i/>
+          <w:iCs/>
+          <w:color w:val="000000" w:themeColor="text1"/>
+          <w:sz w:val="24"/>
+          <w:szCs w:val="24"/>
+        </w:rPr>
+        <w:t>Number.toFixed</w:t>
+      </w:r>
+      <w:proofErr w:type="spellEnd"/>
+      <w:r>
+        <w:rPr>
+          <w:b/>
+          <w:bCs/>
+          <w:i/>
+          <w:iCs/>
+          <w:color w:val="000000" w:themeColor="text1"/>
+          <w:sz w:val="24"/>
+          <w:szCs w:val="24"/>
+        </w:rPr>
+        <w:t>()</w:t>
+      </w:r>
+    </w:p>
+    <w:p>
+      <w:pPr>
+        <w:tabs>
+          <w:tab w:val="left" w:pos="3072"/>
+        </w:tabs>
+        <w:spacing w:after="0"/>
+        <w:rPr>
+          <w:b/>
+          <w:bCs/>
+          <w:color w:val="000000" w:themeColor="text1"/>
+          <w:sz w:val="24"/>
+          <w:szCs w:val="24"/>
+        </w:rPr>
+      </w:pPr>
+      <w:hyperlink r:id="rId19" w:tgtFrame="_blank" w:history="1">
+        <w:r>
+          <w:rPr>
+            <w:rStyle w:val="Hyperlink"/>
+            <w:b/>
+            <w:bCs/>
+            <w:i/>
+            <w:iCs/>
+            <w:sz w:val="24"/>
+            <w:szCs w:val="24"/>
+          </w:rPr>
+          <w:t>https://developer.mozilla.org/en-US/docs/Web/JavaScript/Reference/Global_Objects/Number/toFixed</w:t>
+        </w:r>
+      </w:hyperlink>
+    </w:p>
+    <w:p>
+      <w:pPr>
+        <w:tabs>
+          <w:tab w:val="left" w:pos="3072"/>
+        </w:tabs>
+        <w:spacing w:after="0"/>
+        <w:rPr>
+          <w:b/>
+          <w:bCs/>
+          <w:color w:val="000000" w:themeColor="text1"/>
+          <w:sz w:val="24"/>
+          <w:szCs w:val="24"/>
         </w:rPr>
       </w:pPr>
     </w:p>
@@ -1535,7 +2081,7 @@
 </file>
 
 <file path=word/numbering.xml><?xml version="1.0" encoding="utf-8"?>
-<w:numbering xmlns:wpc="http://schemas.microsoft.com/office/word/2010/wordprocessingCanvas" xmlns:cx="http://schemas.microsoft.com/office/drawing/2014/chartex" xmlns:cx1="http://schemas.microsoft.com/office/drawing/2015/9/8/chartex" xmlns:cx2="http://schemas.microsoft.com/office/drawing/2015/10/21/chartex" xmlns:cx3="http://schemas.microsoft.com/office/drawing/2016/5/9/chartex" xmlns:cx4="http://schemas.microsoft.com/office/drawing/2016/5/10/chartex" xmlns:cx5="http://schemas.microsoft.com/office/drawing/2016/5/11/chartex" xmlns:cx6="http://schemas.microsoft.com/office/drawing/2016/5/12/chartex" xmlns:cx7="http://schemas.microsoft.com/office/drawing/2016/5/13/chartex" xmlns:cx8="http://schemas.microsoft.com/office/drawing/2016/5/14/chartex" xmlns:mc="http://schemas.openxmlformats.org/markup-compatibility/2006" xmlns:aink="http://schemas.microsoft.com/office/drawing/2016/ink" xmlns:am3d="http://schemas.microsoft.com/office/drawing/2017/model3d" xmlns:o="urn:schemas-microsoft-com:office:office" xmlns:r="http://schemas.openxmlformats.org/officeDocument/2006/relationships" xmlns:m="http://schemas.openxmlformats.org/officeDocument/2006/math" xmlns:v="urn:schemas-microsoft-com:vml" xmlns:wp14="http://schemas.microsoft.com/office/word/2010/wordprocessingDrawing" xmlns:wp="http://schemas.openxmlformats.org/drawingml/2006/wordprocessingDrawing" xmlns:w10="urn:schemas-microsoft-com:office:word" xmlns:w="http://schemas.openxmlformats.org/wordprocessingml/2006/main" xmlns:w14="http://schemas.microsoft.com/office/word/2010/wordml" xmlns:w15="http://schemas.microsoft.com/office/word/2012/wordml" xmlns:w16cex="http://schemas.microsoft.com/office/word/2018/wordml/cex" xmlns:w16cid="http://schemas.microsoft.com/office/word/2016/wordml/cid" xmlns:w16="http://schemas.microsoft.com/office/word/2018/wordml" xmlns:w16se="http://schemas.microsoft.com/office/word/2015/wordml/symex" xmlns:wpg="http://schemas.microsoft.com/office/word/2010/wordprocessingGroup" xmlns:wpi="http://schemas.microsoft.com/office/word/2010/wordprocessingInk" xmlns:wne="http://schemas.microsoft.com/office/word/2006/wordml" xmlns:wps="http://schemas.microsoft.com/office/word/2010/wordprocessingShape" mc:Ignorable="w14 w15 w16se w16cid w16 w16cex wp14">
+<w:numbering xmlns:wpc="http://schemas.microsoft.com/office/word/2010/wordprocessingCanvas" xmlns:cx="http://schemas.microsoft.com/office/drawing/2014/chartex" xmlns:cx1="http://schemas.microsoft.com/office/drawing/2015/9/8/chartex" xmlns:cx2="http://schemas.microsoft.com/office/drawing/2015/10/21/chartex" xmlns:cx3="http://schemas.microsoft.com/office/drawing/2016/5/9/chartex" xmlns:cx4="http://schemas.microsoft.com/office/drawing/2016/5/10/chartex" xmlns:cx5="http://schemas.microsoft.com/office/drawing/2016/5/11/chartex" xmlns:cx6="http://schemas.microsoft.com/office/drawing/2016/5/12/chartex" xmlns:cx7="http://schemas.microsoft.com/office/drawing/2016/5/13/chartex" xmlns:cx8="http://schemas.microsoft.com/office/drawing/2016/5/14/chartex" xmlns:mc="http://schemas.openxmlformats.org/markup-compatibility/2006" xmlns:aink="http://schemas.microsoft.com/office/drawing/2016/ink" xmlns:am3d="http://schemas.microsoft.com/office/drawing/2017/model3d" xmlns:o="urn:schemas-microsoft-com:office:office" xmlns:r="http://schemas.openxmlformats.org/officeDocument/2006/relationships" xmlns:m="http://schemas.openxmlformats.org/officeDocument/2006/math" xmlns:v="urn:schemas-microsoft-com:vml" xmlns:wp14="http://schemas.microsoft.com/office/word/2010/wordprocessingDrawing" xmlns:wp="http://schemas.openxmlformats.org/drawingml/2006/wordprocessingDrawing" xmlns:w10="urn:schemas-microsoft-com:office:word" xmlns:w="http://schemas.openxmlformats.org/wordprocessingml/2006/main" xmlns:w14="http://schemas.microsoft.com/office/word/2010/wordml" xmlns:w15="http://schemas.microsoft.com/office/word/2012/wordml" xmlns:w16cex="http://schemas.microsoft.com/office/word/2018/wordml/cex" xmlns:w16cid="http://schemas.microsoft.com/office/word/2016/wordml/cid" xmlns:w16="http://schemas.microsoft.com/office/word/2018/wordml" xmlns:w16sdtdh="http://schemas.microsoft.com/office/word/2020/wordml/sdtdatahash" xmlns:w16se="http://schemas.microsoft.com/office/word/2015/wordml/symex" xmlns:wpg="http://schemas.microsoft.com/office/word/2010/wordprocessingGroup" xmlns:wpi="http://schemas.microsoft.com/office/word/2010/wordprocessingInk" xmlns:wne="http://schemas.microsoft.com/office/word/2006/wordml" xmlns:wps="http://schemas.microsoft.com/office/word/2010/wordprocessingShape" mc:Ignorable="w14 w15 w16se w16cid w16 w16cex w16sdtdh wp14">
   <w:abstractNum w:abstractNumId="0" w15:restartNumberingAfterBreak="0">
     <w:nsid w:val="3CAC4BF6"/>
     <w:multiLevelType w:val="hybridMultilevel"/>
@@ -1655,7 +2201,7 @@
 </file>
 
 <file path=word/styles.xml><?xml version="1.0" encoding="utf-8"?>
-<w:styles xmlns:mc="http://schemas.openxmlformats.org/markup-compatibility/2006" xmlns:r="http://schemas.openxmlformats.org/officeDocument/2006/relationships" xmlns:w="http://schemas.openxmlformats.org/wordprocessingml/2006/main" xmlns:w14="http://schemas.microsoft.com/office/word/2010/wordml" xmlns:w15="http://schemas.microsoft.com/office/word/2012/wordml" xmlns:w16cex="http://schemas.microsoft.com/office/word/2018/wordml/cex" xmlns:w16cid="http://schemas.microsoft.com/office/word/2016/wordml/cid" xmlns:w16="http://schemas.microsoft.com/office/word/2018/wordml" xmlns:w16se="http://schemas.microsoft.com/office/word/2015/wordml/symex" mc:Ignorable="w14 w15 w16se w16cid w16 w16cex">
+<w:styles xmlns:mc="http://schemas.openxmlformats.org/markup-compatibility/2006" xmlns:r="http://schemas.openxmlformats.org/officeDocument/2006/relationships" xmlns:w="http://schemas.openxmlformats.org/wordprocessingml/2006/main" xmlns:w14="http://schemas.microsoft.com/office/word/2010/wordml" xmlns:w15="http://schemas.microsoft.com/office/word/2012/wordml" xmlns:w16cex="http://schemas.microsoft.com/office/word/2018/wordml/cex" xmlns:w16cid="http://schemas.microsoft.com/office/word/2016/wordml/cid" xmlns:w16="http://schemas.microsoft.com/office/word/2018/wordml" xmlns:w16sdtdh="http://schemas.microsoft.com/office/word/2020/wordml/sdtdatahash" xmlns:w16se="http://schemas.microsoft.com/office/word/2015/wordml/symex" mc:Ignorable="w14 w15 w16se w16cid w16 w16cex w16sdtdh">
   <w:docDefaults>
     <w:rPrDefault>
       <w:rPr>

</xml_diff>

<commit_message>
added the kanban board project
</commit_message>
<xml_diff>
--- a/notes.docx
+++ b/notes.docx
@@ -1,6 +1,6 @@
 
 <file path=word/document.xml><?xml version="1.0" encoding="utf-8"?>
-<w:document xmlns:wpc="http://schemas.microsoft.com/office/word/2010/wordprocessingCanvas" xmlns:cx="http://schemas.microsoft.com/office/drawing/2014/chartex" xmlns:cx1="http://schemas.microsoft.com/office/drawing/2015/9/8/chartex" xmlns:cx2="http://schemas.microsoft.com/office/drawing/2015/10/21/chartex" xmlns:cx3="http://schemas.microsoft.com/office/drawing/2016/5/9/chartex" xmlns:cx4="http://schemas.microsoft.com/office/drawing/2016/5/10/chartex" xmlns:cx5="http://schemas.microsoft.com/office/drawing/2016/5/11/chartex" xmlns:cx6="http://schemas.microsoft.com/office/drawing/2016/5/12/chartex" xmlns:cx7="http://schemas.microsoft.com/office/drawing/2016/5/13/chartex" xmlns:cx8="http://schemas.microsoft.com/office/drawing/2016/5/14/chartex" xmlns:mc="http://schemas.openxmlformats.org/markup-compatibility/2006" xmlns:aink="http://schemas.microsoft.com/office/drawing/2016/ink" xmlns:am3d="http://schemas.microsoft.com/office/drawing/2017/model3d" xmlns:o="urn:schemas-microsoft-com:office:office" xmlns:r="http://schemas.openxmlformats.org/officeDocument/2006/relationships" xmlns:m="http://schemas.openxmlformats.org/officeDocument/2006/math" xmlns:v="urn:schemas-microsoft-com:vml" xmlns:wp14="http://schemas.microsoft.com/office/word/2010/wordprocessingDrawing" xmlns:wp="http://schemas.openxmlformats.org/drawingml/2006/wordprocessingDrawing" xmlns:w10="urn:schemas-microsoft-com:office:word" xmlns:w="http://schemas.openxmlformats.org/wordprocessingml/2006/main" xmlns:w14="http://schemas.microsoft.com/office/word/2010/wordml" xmlns:w15="http://schemas.microsoft.com/office/word/2012/wordml" xmlns:w16cex="http://schemas.microsoft.com/office/word/2018/wordml/cex" xmlns:w16cid="http://schemas.microsoft.com/office/word/2016/wordml/cid" xmlns:w16="http://schemas.microsoft.com/office/word/2018/wordml" xmlns:w16sdtdh="http://schemas.microsoft.com/office/word/2020/wordml/sdtdatahash" xmlns:w16se="http://schemas.microsoft.com/office/word/2015/wordml/symex" xmlns:wpg="http://schemas.microsoft.com/office/word/2010/wordprocessingGroup" xmlns:wpi="http://schemas.microsoft.com/office/word/2010/wordprocessingInk" xmlns:wne="http://schemas.microsoft.com/office/word/2006/wordml" xmlns:wps="http://schemas.microsoft.com/office/word/2010/wordprocessingShape" mc:Ignorable="w14 w15 w16se w16cid w16 w16cex w16sdtdh wp14">
+<w:document xmlns:wpc="http://schemas.microsoft.com/office/word/2010/wordprocessingCanvas" xmlns:cx="http://schemas.microsoft.com/office/drawing/2014/chartex" xmlns:cx1="http://schemas.microsoft.com/office/drawing/2015/9/8/chartex" xmlns:cx2="http://schemas.microsoft.com/office/drawing/2015/10/21/chartex" xmlns:cx3="http://schemas.microsoft.com/office/drawing/2016/5/9/chartex" xmlns:cx4="http://schemas.microsoft.com/office/drawing/2016/5/10/chartex" xmlns:cx5="http://schemas.microsoft.com/office/drawing/2016/5/11/chartex" xmlns:cx6="http://schemas.microsoft.com/office/drawing/2016/5/12/chartex" xmlns:cx7="http://schemas.microsoft.com/office/drawing/2016/5/13/chartex" xmlns:cx8="http://schemas.microsoft.com/office/drawing/2016/5/14/chartex" xmlns:mc="http://schemas.openxmlformats.org/markup-compatibility/2006" xmlns:aink="http://schemas.microsoft.com/office/drawing/2016/ink" xmlns:am3d="http://schemas.microsoft.com/office/drawing/2017/model3d" xmlns:o="urn:schemas-microsoft-com:office:office" xmlns:r="http://schemas.openxmlformats.org/officeDocument/2006/relationships" xmlns:m="http://schemas.openxmlformats.org/officeDocument/2006/math" xmlns:v="urn:schemas-microsoft-com:vml" xmlns:wp14="http://schemas.microsoft.com/office/word/2010/wordprocessingDrawing" xmlns:wp="http://schemas.openxmlformats.org/drawingml/2006/wordprocessingDrawing" xmlns:w10="urn:schemas-microsoft-com:office:word" xmlns:w="http://schemas.openxmlformats.org/wordprocessingml/2006/main" xmlns:w14="http://schemas.microsoft.com/office/word/2010/wordml" xmlns:w15="http://schemas.microsoft.com/office/word/2012/wordml" xmlns:w16cex="http://schemas.microsoft.com/office/word/2018/wordml/cex" xmlns:w16cid="http://schemas.microsoft.com/office/word/2016/wordml/cid" xmlns:w16="http://schemas.microsoft.com/office/word/2018/wordml" xmlns:w16se="http://schemas.microsoft.com/office/word/2015/wordml/symex" xmlns:wpg="http://schemas.microsoft.com/office/word/2010/wordprocessingGroup" xmlns:wpi="http://schemas.microsoft.com/office/word/2010/wordprocessingInk" xmlns:wne="http://schemas.microsoft.com/office/word/2006/wordml" xmlns:wps="http://schemas.microsoft.com/office/word/2010/wordprocessingShape" mc:Ignorable="w14 w15 w16se w16cid w16 w16cex wp14">
   <w:body>
     <w:p>
       <w:pPr>
@@ -901,10 +901,13 @@
       <w:proofErr w:type="spellStart"/>
       <w:proofErr w:type="gramStart"/>
       <w:r>
-        <w:t>select:focus</w:t>
-      </w:r>
-      <w:proofErr w:type="spellEnd"/>
+        <w:t>select:</w:t>
+      </w:r>
       <w:proofErr w:type="gramEnd"/>
+      <w:r>
+        <w:t>focus</w:t>
+      </w:r>
+      <w:proofErr w:type="spellEnd"/>
       <w:r>
         <w:t xml:space="preserve"> {</w:t>
       </w:r>
@@ -1916,6 +1919,50 @@
           <w:szCs w:val="24"/>
         </w:rPr>
       </w:pPr>
+      <w:r>
+        <w:rPr>
+          <w:b/>
+          <w:bCs/>
+          <w:color w:val="000000" w:themeColor="text1"/>
+          <w:sz w:val="24"/>
+          <w:szCs w:val="24"/>
+        </w:rPr>
+        <w:t>.</w:t>
+      </w:r>
+      <w:proofErr w:type="spellStart"/>
+      <w:r>
+        <w:rPr>
+          <w:b/>
+          <w:bCs/>
+          <w:color w:val="000000" w:themeColor="text1"/>
+          <w:sz w:val="24"/>
+          <w:szCs w:val="24"/>
+        </w:rPr>
+        <w:t>removeEventListener</w:t>
+      </w:r>
+      <w:proofErr w:type="spellEnd"/>
+      <w:r>
+        <w:rPr>
+          <w:b/>
+          <w:bCs/>
+          <w:color w:val="000000" w:themeColor="text1"/>
+          <w:sz w:val="24"/>
+          <w:szCs w:val="24"/>
+        </w:rPr>
+        <w:t>('click', </w:t>
+      </w:r>
+      <w:proofErr w:type="spellStart"/>
+      <w:r>
+        <w:rPr>
+          <w:b/>
+          <w:bCs/>
+          <w:color w:val="000000" w:themeColor="text1"/>
+          <w:sz w:val="24"/>
+          <w:szCs w:val="24"/>
+        </w:rPr>
+        <w:t>startTimer</w:t>
+      </w:r>
+      <w:proofErr w:type="spellEnd"/>
       <w:proofErr w:type="gramStart"/>
       <w:r>
         <w:rPr>
@@ -1925,53 +1972,9 @@
           <w:sz w:val="24"/>
           <w:szCs w:val="24"/>
         </w:rPr>
-        <w:t>.</w:t>
-      </w:r>
-      <w:proofErr w:type="spellStart"/>
-      <w:r>
-        <w:rPr>
-          <w:b/>
-          <w:bCs/>
-          <w:color w:val="000000" w:themeColor="text1"/>
-          <w:sz w:val="24"/>
-          <w:szCs w:val="24"/>
-        </w:rPr>
-        <w:t>removeEventListener</w:t>
-      </w:r>
-      <w:proofErr w:type="spellEnd"/>
+        <w:t>);</w:t>
+      </w:r>
       <w:proofErr w:type="gramEnd"/>
-      <w:r>
-        <w:rPr>
-          <w:b/>
-          <w:bCs/>
-          <w:color w:val="000000" w:themeColor="text1"/>
-          <w:sz w:val="24"/>
-          <w:szCs w:val="24"/>
-        </w:rPr>
-        <w:t>('click', </w:t>
-      </w:r>
-      <w:proofErr w:type="spellStart"/>
-      <w:r>
-        <w:rPr>
-          <w:b/>
-          <w:bCs/>
-          <w:color w:val="000000" w:themeColor="text1"/>
-          <w:sz w:val="24"/>
-          <w:szCs w:val="24"/>
-        </w:rPr>
-        <w:t>startTimer</w:t>
-      </w:r>
-      <w:proofErr w:type="spellEnd"/>
-      <w:r>
-        <w:rPr>
-          <w:b/>
-          <w:bCs/>
-          <w:color w:val="000000" w:themeColor="text1"/>
-          <w:sz w:val="24"/>
-          <w:szCs w:val="24"/>
-        </w:rPr>
-        <w:t>);</w:t>
-      </w:r>
     </w:p>
     <w:p>
       <w:pPr>
@@ -2070,6 +2073,458 @@
         </w:rPr>
       </w:pPr>
     </w:p>
+    <w:p>
+      <w:pPr>
+        <w:tabs>
+          <w:tab w:val="left" w:pos="3072"/>
+        </w:tabs>
+        <w:spacing w:after="0"/>
+        <w:rPr>
+          <w:b/>
+          <w:bCs/>
+          <w:color w:val="000000" w:themeColor="text1"/>
+          <w:sz w:val="24"/>
+          <w:szCs w:val="24"/>
+        </w:rPr>
+      </w:pPr>
+    </w:p>
+    <w:p>
+      <w:pPr>
+        <w:tabs>
+          <w:tab w:val="left" w:pos="3072"/>
+        </w:tabs>
+        <w:spacing w:after="0"/>
+        <w:rPr>
+          <w:b/>
+          <w:bCs/>
+          <w:color w:val="000000" w:themeColor="text1"/>
+          <w:sz w:val="24"/>
+          <w:szCs w:val="24"/>
+        </w:rPr>
+      </w:pPr>
+      <w:r>
+        <w:rPr>
+          <w:b/>
+          <w:bCs/>
+          <w:color w:val="000000" w:themeColor="text1"/>
+          <w:sz w:val="24"/>
+          <w:szCs w:val="24"/>
+        </w:rPr>
+        <w:lastRenderedPageBreak/>
+        <w:t>Kanban Board</w:t>
+      </w:r>
+    </w:p>
+    <w:p>
+      <w:pPr>
+        <w:tabs>
+          <w:tab w:val="left" w:pos="3072"/>
+        </w:tabs>
+        <w:spacing w:after="0"/>
+        <w:rPr>
+          <w:color w:val="000000" w:themeColor="text1"/>
+          <w:sz w:val="24"/>
+          <w:szCs w:val="24"/>
+        </w:rPr>
+      </w:pPr>
+      <w:r>
+        <w:rPr>
+          <w:i/>
+          <w:iCs/>
+          <w:color w:val="000000" w:themeColor="text1"/>
+          <w:sz w:val="24"/>
+          <w:szCs w:val="24"/>
+        </w:rPr>
+        <w:t>CSS Tricks - Custom Scrollbars</w:t>
+      </w:r>
+    </w:p>
+    <w:p>
+      <w:pPr>
+        <w:tabs>
+          <w:tab w:val="left" w:pos="3072"/>
+        </w:tabs>
+        <w:spacing w:after="0"/>
+        <w:rPr>
+          <w:color w:val="000000" w:themeColor="text1"/>
+          <w:sz w:val="24"/>
+          <w:szCs w:val="24"/>
+        </w:rPr>
+      </w:pPr>
+      <w:hyperlink r:id="rId20" w:tgtFrame="_blank" w:history="1">
+        <w:r>
+          <w:rPr>
+            <w:rStyle w:val="Hyperlink"/>
+            <w:sz w:val="24"/>
+            <w:szCs w:val="24"/>
+          </w:rPr>
+          <w:t>https://css-tricks.com/the-current-state-of-styling-scrollbars/</w:t>
+        </w:r>
+      </w:hyperlink>
+    </w:p>
+    <w:p>
+      <w:pPr>
+        <w:tabs>
+          <w:tab w:val="left" w:pos="3072"/>
+        </w:tabs>
+        <w:spacing w:after="0"/>
+        <w:rPr>
+          <w:color w:val="000000" w:themeColor="text1"/>
+          <w:sz w:val="24"/>
+          <w:szCs w:val="24"/>
+        </w:rPr>
+      </w:pPr>
+      <w:r>
+        <w:rPr>
+          <w:color w:val="000000" w:themeColor="text1"/>
+          <w:sz w:val="24"/>
+          <w:szCs w:val="24"/>
+        </w:rPr>
+        <w:t>-flex 1 evenly divides space</w:t>
+      </w:r>
+    </w:p>
+    <w:p>
+      <w:pPr>
+        <w:tabs>
+          <w:tab w:val="left" w:pos="3072"/>
+        </w:tabs>
+        <w:spacing w:after="0"/>
+        <w:rPr>
+          <w:color w:val="000000" w:themeColor="text1"/>
+          <w:sz w:val="24"/>
+          <w:szCs w:val="24"/>
+        </w:rPr>
+      </w:pPr>
+      <w:r>
+        <w:rPr>
+          <w:i/>
+          <w:iCs/>
+          <w:color w:val="000000" w:themeColor="text1"/>
+          <w:sz w:val="24"/>
+          <w:szCs w:val="24"/>
+        </w:rPr>
+        <w:t>W3Schools - Drag and Drop</w:t>
+      </w:r>
+    </w:p>
+    <w:p>
+      <w:pPr>
+        <w:tabs>
+          <w:tab w:val="left" w:pos="3072"/>
+        </w:tabs>
+        <w:spacing w:after="0"/>
+        <w:rPr>
+          <w:color w:val="000000" w:themeColor="text1"/>
+          <w:sz w:val="24"/>
+          <w:szCs w:val="24"/>
+        </w:rPr>
+      </w:pPr>
+      <w:hyperlink r:id="rId21" w:tgtFrame="_blank" w:history="1">
+        <w:r>
+          <w:rPr>
+            <w:rStyle w:val="Hyperlink"/>
+            <w:sz w:val="24"/>
+            <w:szCs w:val="24"/>
+          </w:rPr>
+          <w:t>https://www.w3schools.com/html/html5_draganddrop.asp</w:t>
+        </w:r>
+      </w:hyperlink>
+    </w:p>
+    <w:p>
+      <w:pPr>
+        <w:tabs>
+          <w:tab w:val="left" w:pos="3072"/>
+        </w:tabs>
+        <w:spacing w:after="0"/>
+        <w:rPr>
+          <w:color w:val="000000" w:themeColor="text1"/>
+          <w:sz w:val="24"/>
+          <w:szCs w:val="24"/>
+        </w:rPr>
+      </w:pPr>
+      <w:r>
+        <w:rPr>
+          <w:i/>
+          <w:iCs/>
+          <w:color w:val="000000" w:themeColor="text1"/>
+          <w:sz w:val="24"/>
+          <w:szCs w:val="24"/>
+        </w:rPr>
+        <w:t xml:space="preserve">W3Schools - </w:t>
+      </w:r>
+      <w:proofErr w:type="spellStart"/>
+      <w:r>
+        <w:rPr>
+          <w:i/>
+          <w:iCs/>
+          <w:color w:val="000000" w:themeColor="text1"/>
+          <w:sz w:val="24"/>
+          <w:szCs w:val="24"/>
+        </w:rPr>
+        <w:t>ondragenter</w:t>
+      </w:r>
+      <w:proofErr w:type="spellEnd"/>
+      <w:r>
+        <w:rPr>
+          <w:i/>
+          <w:iCs/>
+          <w:color w:val="000000" w:themeColor="text1"/>
+          <w:sz w:val="24"/>
+          <w:szCs w:val="24"/>
+        </w:rPr>
+        <w:t xml:space="preserve"> Event</w:t>
+      </w:r>
+    </w:p>
+    <w:p>
+      <w:pPr>
+        <w:tabs>
+          <w:tab w:val="left" w:pos="3072"/>
+        </w:tabs>
+        <w:spacing w:after="0"/>
+        <w:rPr>
+          <w:color w:val="000000" w:themeColor="text1"/>
+          <w:sz w:val="24"/>
+          <w:szCs w:val="24"/>
+        </w:rPr>
+      </w:pPr>
+      <w:hyperlink r:id="rId22" w:tgtFrame="_blank" w:history="1">
+        <w:r>
+          <w:rPr>
+            <w:rStyle w:val="Hyperlink"/>
+            <w:sz w:val="24"/>
+            <w:szCs w:val="24"/>
+          </w:rPr>
+          <w:t>https://www.w3schools.com/tags/att_ondragenter.asp</w:t>
+        </w:r>
+      </w:hyperlink>
+    </w:p>
+    <w:p>
+      <w:pPr>
+        <w:tabs>
+          <w:tab w:val="left" w:pos="3072"/>
+        </w:tabs>
+        <w:spacing w:after="0"/>
+        <w:rPr>
+          <w:color w:val="000000" w:themeColor="text1"/>
+          <w:sz w:val="24"/>
+          <w:szCs w:val="24"/>
+        </w:rPr>
+      </w:pPr>
+      <w:r>
+        <w:rPr>
+          <w:i/>
+          <w:iCs/>
+          <w:color w:val="000000" w:themeColor="text1"/>
+          <w:sz w:val="24"/>
+          <w:szCs w:val="24"/>
+        </w:rPr>
+        <w:t>Mozilla - Editable Content</w:t>
+      </w:r>
+    </w:p>
+    <w:p>
+      <w:pPr>
+        <w:tabs>
+          <w:tab w:val="left" w:pos="3072"/>
+        </w:tabs>
+        <w:spacing w:after="0"/>
+        <w:rPr>
+          <w:color w:val="000000" w:themeColor="text1"/>
+          <w:sz w:val="24"/>
+          <w:szCs w:val="24"/>
+        </w:rPr>
+      </w:pPr>
+      <w:hyperlink r:id="rId23" w:tgtFrame="_blank" w:history="1">
+        <w:r>
+          <w:rPr>
+            <w:rStyle w:val="Hyperlink"/>
+            <w:sz w:val="24"/>
+            <w:szCs w:val="24"/>
+          </w:rPr>
+          <w:t>https://developer.mozilla.org/en-US/docs/Web/Guide/HTML/Editable_content</w:t>
+        </w:r>
+      </w:hyperlink>
+    </w:p>
+    <w:p>
+      <w:pPr>
+        <w:tabs>
+          <w:tab w:val="left" w:pos="3072"/>
+        </w:tabs>
+        <w:spacing w:after="0"/>
+        <w:rPr>
+          <w:color w:val="000000" w:themeColor="text1"/>
+          <w:sz w:val="24"/>
+          <w:szCs w:val="24"/>
+        </w:rPr>
+      </w:pPr>
+      <w:r>
+        <w:rPr>
+          <w:i/>
+          <w:iCs/>
+          <w:color w:val="000000" w:themeColor="text1"/>
+          <w:sz w:val="24"/>
+          <w:szCs w:val="24"/>
+        </w:rPr>
+        <w:t xml:space="preserve">Mozilla - </w:t>
+      </w:r>
+      <w:proofErr w:type="spellStart"/>
+      <w:r>
+        <w:rPr>
+          <w:i/>
+          <w:iCs/>
+          <w:color w:val="000000" w:themeColor="text1"/>
+          <w:sz w:val="24"/>
+          <w:szCs w:val="24"/>
+        </w:rPr>
+        <w:t>focusout</w:t>
+      </w:r>
+      <w:proofErr w:type="spellEnd"/>
+      <w:r>
+        <w:rPr>
+          <w:i/>
+          <w:iCs/>
+          <w:color w:val="000000" w:themeColor="text1"/>
+          <w:sz w:val="24"/>
+          <w:szCs w:val="24"/>
+        </w:rPr>
+        <w:t xml:space="preserve"> Event</w:t>
+      </w:r>
+    </w:p>
+    <w:p>
+      <w:pPr>
+        <w:tabs>
+          <w:tab w:val="left" w:pos="3072"/>
+        </w:tabs>
+        <w:spacing w:after="0"/>
+        <w:rPr>
+          <w:color w:val="000000" w:themeColor="text1"/>
+          <w:sz w:val="24"/>
+          <w:szCs w:val="24"/>
+        </w:rPr>
+      </w:pPr>
+      <w:hyperlink r:id="rId24" w:tgtFrame="_blank" w:history="1">
+        <w:r>
+          <w:rPr>
+            <w:rStyle w:val="Hyperlink"/>
+            <w:sz w:val="24"/>
+            <w:szCs w:val="24"/>
+          </w:rPr>
+          <w:t>https://developer.mozilla.org/en-US/docs/Web/API/Element/focusout_event</w:t>
+        </w:r>
+      </w:hyperlink>
+    </w:p>
+    <w:p>
+      <w:pPr>
+        <w:tabs>
+          <w:tab w:val="left" w:pos="3072"/>
+        </w:tabs>
+        <w:spacing w:after="0"/>
+        <w:rPr>
+          <w:color w:val="000000" w:themeColor="text1"/>
+          <w:sz w:val="24"/>
+          <w:szCs w:val="24"/>
+        </w:rPr>
+      </w:pPr>
+      <w:r>
+        <w:rPr>
+          <w:i/>
+          <w:iCs/>
+          <w:color w:val="000000" w:themeColor="text1"/>
+          <w:sz w:val="24"/>
+          <w:szCs w:val="24"/>
+        </w:rPr>
+        <w:t xml:space="preserve">Mozilla - </w:t>
+      </w:r>
+      <w:proofErr w:type="spellStart"/>
+      <w:r>
+        <w:rPr>
+          <w:i/>
+          <w:iCs/>
+          <w:color w:val="000000" w:themeColor="text1"/>
+          <w:sz w:val="24"/>
+          <w:szCs w:val="24"/>
+        </w:rPr>
+        <w:t>Array.filter</w:t>
+      </w:r>
+      <w:proofErr w:type="spellEnd"/>
+      <w:r>
+        <w:rPr>
+          <w:i/>
+          <w:iCs/>
+          <w:color w:val="000000" w:themeColor="text1"/>
+          <w:sz w:val="24"/>
+          <w:szCs w:val="24"/>
+        </w:rPr>
+        <w:t>()</w:t>
+      </w:r>
+    </w:p>
+    <w:p>
+      <w:pPr>
+        <w:tabs>
+          <w:tab w:val="left" w:pos="3072"/>
+        </w:tabs>
+        <w:spacing w:after="0"/>
+        <w:rPr>
+          <w:color w:val="000000" w:themeColor="text1"/>
+          <w:sz w:val="24"/>
+          <w:szCs w:val="24"/>
+        </w:rPr>
+      </w:pPr>
+      <w:hyperlink r:id="rId25" w:tgtFrame="_blank" w:history="1">
+        <w:r>
+          <w:rPr>
+            <w:rStyle w:val="Hyperlink"/>
+            <w:sz w:val="24"/>
+            <w:szCs w:val="24"/>
+          </w:rPr>
+          <w:t>https://developer.mozilla.org/en-US/docs/Web/JavaScript/Reference/Global_Objects/Array/filter</w:t>
+        </w:r>
+      </w:hyperlink>
+    </w:p>
+    <w:p>
+      <w:pPr>
+        <w:tabs>
+          <w:tab w:val="left" w:pos="3072"/>
+        </w:tabs>
+        <w:spacing w:after="0"/>
+        <w:rPr>
+          <w:color w:val="000000" w:themeColor="text1"/>
+          <w:sz w:val="24"/>
+          <w:szCs w:val="24"/>
+        </w:rPr>
+      </w:pPr>
+      <w:r>
+        <w:rPr>
+          <w:b/>
+          <w:bCs/>
+          <w:color w:val="000000" w:themeColor="text1"/>
+          <w:sz w:val="24"/>
+          <w:szCs w:val="24"/>
+        </w:rPr>
+        <w:t>Map vs for loop: </w:t>
+      </w:r>
+      <w:hyperlink r:id="rId26" w:tgtFrame="_blank" w:history="1">
+        <w:r>
+          <w:rPr>
+            <w:rStyle w:val="Hyperlink"/>
+            <w:b/>
+            <w:bCs/>
+            <w:sz w:val="24"/>
+            <w:szCs w:val="24"/>
+          </w:rPr>
+          <w:t>https://stackoverflow.com/questions/29640254/when-why-to-use-map-reduce-over-for-loops</w:t>
+        </w:r>
+      </w:hyperlink>
+    </w:p>
+    <w:p>
+      <w:pPr>
+        <w:tabs>
+          <w:tab w:val="left" w:pos="3072"/>
+        </w:tabs>
+        <w:spacing w:after="0"/>
+        <w:rPr>
+          <w:color w:val="000000" w:themeColor="text1"/>
+          <w:sz w:val="24"/>
+          <w:szCs w:val="24"/>
+        </w:rPr>
+      </w:pPr>
+    </w:p>
     <w:sectPr>
       <w:pgSz w:w="12240" w:h="15840"/>
       <w:pgMar w:top="720" w:right="720" w:bottom="720" w:left="720" w:header="720" w:footer="720" w:gutter="0"/>
@@ -2081,7 +2536,7 @@
 </file>
 
 <file path=word/numbering.xml><?xml version="1.0" encoding="utf-8"?>
-<w:numbering xmlns:wpc="http://schemas.microsoft.com/office/word/2010/wordprocessingCanvas" xmlns:cx="http://schemas.microsoft.com/office/drawing/2014/chartex" xmlns:cx1="http://schemas.microsoft.com/office/drawing/2015/9/8/chartex" xmlns:cx2="http://schemas.microsoft.com/office/drawing/2015/10/21/chartex" xmlns:cx3="http://schemas.microsoft.com/office/drawing/2016/5/9/chartex" xmlns:cx4="http://schemas.microsoft.com/office/drawing/2016/5/10/chartex" xmlns:cx5="http://schemas.microsoft.com/office/drawing/2016/5/11/chartex" xmlns:cx6="http://schemas.microsoft.com/office/drawing/2016/5/12/chartex" xmlns:cx7="http://schemas.microsoft.com/office/drawing/2016/5/13/chartex" xmlns:cx8="http://schemas.microsoft.com/office/drawing/2016/5/14/chartex" xmlns:mc="http://schemas.openxmlformats.org/markup-compatibility/2006" xmlns:aink="http://schemas.microsoft.com/office/drawing/2016/ink" xmlns:am3d="http://schemas.microsoft.com/office/drawing/2017/model3d" xmlns:o="urn:schemas-microsoft-com:office:office" xmlns:r="http://schemas.openxmlformats.org/officeDocument/2006/relationships" xmlns:m="http://schemas.openxmlformats.org/officeDocument/2006/math" xmlns:v="urn:schemas-microsoft-com:vml" xmlns:wp14="http://schemas.microsoft.com/office/word/2010/wordprocessingDrawing" xmlns:wp="http://schemas.openxmlformats.org/drawingml/2006/wordprocessingDrawing" xmlns:w10="urn:schemas-microsoft-com:office:word" xmlns:w="http://schemas.openxmlformats.org/wordprocessingml/2006/main" xmlns:w14="http://schemas.microsoft.com/office/word/2010/wordml" xmlns:w15="http://schemas.microsoft.com/office/word/2012/wordml" xmlns:w16cex="http://schemas.microsoft.com/office/word/2018/wordml/cex" xmlns:w16cid="http://schemas.microsoft.com/office/word/2016/wordml/cid" xmlns:w16="http://schemas.microsoft.com/office/word/2018/wordml" xmlns:w16sdtdh="http://schemas.microsoft.com/office/word/2020/wordml/sdtdatahash" xmlns:w16se="http://schemas.microsoft.com/office/word/2015/wordml/symex" xmlns:wpg="http://schemas.microsoft.com/office/word/2010/wordprocessingGroup" xmlns:wpi="http://schemas.microsoft.com/office/word/2010/wordprocessingInk" xmlns:wne="http://schemas.microsoft.com/office/word/2006/wordml" xmlns:wps="http://schemas.microsoft.com/office/word/2010/wordprocessingShape" mc:Ignorable="w14 w15 w16se w16cid w16 w16cex w16sdtdh wp14">
+<w:numbering xmlns:wpc="http://schemas.microsoft.com/office/word/2010/wordprocessingCanvas" xmlns:cx="http://schemas.microsoft.com/office/drawing/2014/chartex" xmlns:cx1="http://schemas.microsoft.com/office/drawing/2015/9/8/chartex" xmlns:cx2="http://schemas.microsoft.com/office/drawing/2015/10/21/chartex" xmlns:cx3="http://schemas.microsoft.com/office/drawing/2016/5/9/chartex" xmlns:cx4="http://schemas.microsoft.com/office/drawing/2016/5/10/chartex" xmlns:cx5="http://schemas.microsoft.com/office/drawing/2016/5/11/chartex" xmlns:cx6="http://schemas.microsoft.com/office/drawing/2016/5/12/chartex" xmlns:cx7="http://schemas.microsoft.com/office/drawing/2016/5/13/chartex" xmlns:cx8="http://schemas.microsoft.com/office/drawing/2016/5/14/chartex" xmlns:mc="http://schemas.openxmlformats.org/markup-compatibility/2006" xmlns:aink="http://schemas.microsoft.com/office/drawing/2016/ink" xmlns:am3d="http://schemas.microsoft.com/office/drawing/2017/model3d" xmlns:o="urn:schemas-microsoft-com:office:office" xmlns:r="http://schemas.openxmlformats.org/officeDocument/2006/relationships" xmlns:m="http://schemas.openxmlformats.org/officeDocument/2006/math" xmlns:v="urn:schemas-microsoft-com:vml" xmlns:wp14="http://schemas.microsoft.com/office/word/2010/wordprocessingDrawing" xmlns:wp="http://schemas.openxmlformats.org/drawingml/2006/wordprocessingDrawing" xmlns:w10="urn:schemas-microsoft-com:office:word" xmlns:w="http://schemas.openxmlformats.org/wordprocessingml/2006/main" xmlns:w14="http://schemas.microsoft.com/office/word/2010/wordml" xmlns:w15="http://schemas.microsoft.com/office/word/2012/wordml" xmlns:w16cex="http://schemas.microsoft.com/office/word/2018/wordml/cex" xmlns:w16cid="http://schemas.microsoft.com/office/word/2016/wordml/cid" xmlns:w16="http://schemas.microsoft.com/office/word/2018/wordml" xmlns:w16se="http://schemas.microsoft.com/office/word/2015/wordml/symex" xmlns:wpg="http://schemas.microsoft.com/office/word/2010/wordprocessingGroup" xmlns:wpi="http://schemas.microsoft.com/office/word/2010/wordprocessingInk" xmlns:wne="http://schemas.microsoft.com/office/word/2006/wordml" xmlns:wps="http://schemas.microsoft.com/office/word/2010/wordprocessingShape" mc:Ignorable="w14 w15 w16se w16cid w16 w16cex wp14">
   <w:abstractNum w:abstractNumId="0" w15:restartNumberingAfterBreak="0">
     <w:nsid w:val="3CAC4BF6"/>
     <w:multiLevelType w:val="hybridMultilevel"/>
@@ -2201,7 +2656,7 @@
 </file>
 
 <file path=word/styles.xml><?xml version="1.0" encoding="utf-8"?>
-<w:styles xmlns:mc="http://schemas.openxmlformats.org/markup-compatibility/2006" xmlns:r="http://schemas.openxmlformats.org/officeDocument/2006/relationships" xmlns:w="http://schemas.openxmlformats.org/wordprocessingml/2006/main" xmlns:w14="http://schemas.microsoft.com/office/word/2010/wordml" xmlns:w15="http://schemas.microsoft.com/office/word/2012/wordml" xmlns:w16cex="http://schemas.microsoft.com/office/word/2018/wordml/cex" xmlns:w16cid="http://schemas.microsoft.com/office/word/2016/wordml/cid" xmlns:w16="http://schemas.microsoft.com/office/word/2018/wordml" xmlns:w16sdtdh="http://schemas.microsoft.com/office/word/2020/wordml/sdtdatahash" xmlns:w16se="http://schemas.microsoft.com/office/word/2015/wordml/symex" mc:Ignorable="w14 w15 w16se w16cid w16 w16cex w16sdtdh">
+<w:styles xmlns:mc="http://schemas.openxmlformats.org/markup-compatibility/2006" xmlns:r="http://schemas.openxmlformats.org/officeDocument/2006/relationships" xmlns:w="http://schemas.openxmlformats.org/wordprocessingml/2006/main" xmlns:w14="http://schemas.microsoft.com/office/word/2010/wordml" xmlns:w15="http://schemas.microsoft.com/office/word/2012/wordml" xmlns:w16cex="http://schemas.microsoft.com/office/word/2018/wordml/cex" xmlns:w16cid="http://schemas.microsoft.com/office/word/2016/wordml/cid" xmlns:w16="http://schemas.microsoft.com/office/word/2018/wordml" xmlns:w16se="http://schemas.microsoft.com/office/word/2015/wordml/symex" mc:Ignorable="w14 w15 w16se w16cid w16 w16cex">
   <w:docDefaults>
     <w:rPrDefault>
       <w:rPr>

</xml_diff>

<commit_message>
completed the splash page project with bg toggle feature
</commit_message>
<xml_diff>
--- a/notes.docx
+++ b/notes.docx
@@ -2814,6 +2814,182 @@
         </w:rPr>
         <w:t> </w:t>
       </w:r>
+    </w:p>
+    <w:p>
+      <w:pPr>
+        <w:tabs>
+          <w:tab w:val="left" w:pos="3072"/>
+        </w:tabs>
+        <w:spacing w:after="0"/>
+        <w:rPr>
+          <w:color w:val="000000" w:themeColor="text1"/>
+          <w:sz w:val="24"/>
+          <w:szCs w:val="24"/>
+        </w:rPr>
+      </w:pPr>
+    </w:p>
+    <w:p>
+      <w:pPr>
+        <w:tabs>
+          <w:tab w:val="left" w:pos="3072"/>
+        </w:tabs>
+        <w:spacing w:after="0"/>
+        <w:rPr>
+          <w:b/>
+          <w:bCs/>
+          <w:color w:val="000000" w:themeColor="text1"/>
+          <w:sz w:val="24"/>
+          <w:szCs w:val="24"/>
+        </w:rPr>
+      </w:pPr>
+      <w:r>
+        <w:rPr>
+          <w:b/>
+          <w:bCs/>
+          <w:color w:val="000000" w:themeColor="text1"/>
+          <w:sz w:val="24"/>
+          <w:szCs w:val="24"/>
+        </w:rPr>
+        <w:t xml:space="preserve">Splash Page </w:t>
+      </w:r>
+    </w:p>
+    <w:p>
+      <w:pPr>
+        <w:tabs>
+          <w:tab w:val="left" w:pos="3072"/>
+        </w:tabs>
+        <w:spacing w:after="0"/>
+        <w:rPr>
+          <w:color w:val="000000" w:themeColor="text1"/>
+          <w:sz w:val="24"/>
+          <w:szCs w:val="24"/>
+        </w:rPr>
+      </w:pPr>
+      <w:r>
+        <w:rPr>
+          <w:i/>
+          <w:iCs/>
+          <w:color w:val="000000" w:themeColor="text1"/>
+          <w:sz w:val="24"/>
+          <w:szCs w:val="24"/>
+        </w:rPr>
+        <w:t>Figma - Overview for Developers</w:t>
+      </w:r>
+    </w:p>
+    <w:p>
+      <w:pPr>
+        <w:tabs>
+          <w:tab w:val="left" w:pos="3072"/>
+        </w:tabs>
+        <w:spacing w:after="0"/>
+        <w:rPr>
+          <w:color w:val="000000" w:themeColor="text1"/>
+          <w:sz w:val="24"/>
+          <w:szCs w:val="24"/>
+        </w:rPr>
+      </w:pPr>
+      <w:hyperlink r:id="rId32" w:tgtFrame="_blank" w:history="1">
+        <w:r>
+          <w:rPr>
+            <w:rStyle w:val="Hyperlink"/>
+            <w:sz w:val="24"/>
+            <w:szCs w:val="24"/>
+          </w:rPr>
+          <w:t>https://www.figma.com/best-practices/tips-on-developer-handoff/an-overview-of-figma-for-developers/</w:t>
+        </w:r>
+      </w:hyperlink>
+    </w:p>
+    <w:p>
+      <w:pPr>
+        <w:tabs>
+          <w:tab w:val="left" w:pos="3072"/>
+        </w:tabs>
+        <w:spacing w:after="0"/>
+        <w:rPr>
+          <w:color w:val="000000" w:themeColor="text1"/>
+          <w:sz w:val="24"/>
+          <w:szCs w:val="24"/>
+        </w:rPr>
+      </w:pPr>
+      <w:r>
+        <w:rPr>
+          <w:i/>
+          <w:iCs/>
+          <w:color w:val="000000" w:themeColor="text1"/>
+          <w:sz w:val="24"/>
+          <w:szCs w:val="24"/>
+        </w:rPr>
+        <w:t>Figma - Example Project</w:t>
+      </w:r>
+    </w:p>
+    <w:p>
+      <w:pPr>
+        <w:tabs>
+          <w:tab w:val="left" w:pos="3072"/>
+        </w:tabs>
+        <w:spacing w:after="0"/>
+        <w:rPr>
+          <w:color w:val="000000" w:themeColor="text1"/>
+          <w:sz w:val="24"/>
+          <w:szCs w:val="24"/>
+        </w:rPr>
+      </w:pPr>
+      <w:hyperlink r:id="rId33" w:tgtFrame="_blank" w:history="1">
+        <w:r>
+          <w:rPr>
+            <w:rStyle w:val="Hyperlink"/>
+            <w:sz w:val="24"/>
+            <w:szCs w:val="24"/>
+          </w:rPr>
+          <w:t>https://www.figma.com/file/4KIM14zOqqIKRuF8kBtHGs/Showcase-Website?node-id=1%3A2</w:t>
+        </w:r>
+      </w:hyperlink>
+    </w:p>
+    <w:p>
+      <w:pPr>
+        <w:tabs>
+          <w:tab w:val="left" w:pos="3072"/>
+        </w:tabs>
+        <w:spacing w:after="0"/>
+        <w:rPr>
+          <w:color w:val="000000" w:themeColor="text1"/>
+          <w:sz w:val="24"/>
+          <w:szCs w:val="24"/>
+        </w:rPr>
+      </w:pPr>
+      <w:r>
+        <w:rPr>
+          <w:i/>
+          <w:iCs/>
+          <w:color w:val="000000" w:themeColor="text1"/>
+          <w:sz w:val="24"/>
+          <w:szCs w:val="24"/>
+        </w:rPr>
+        <w:t>Google Fonts</w:t>
+      </w:r>
+    </w:p>
+    <w:p>
+      <w:pPr>
+        <w:tabs>
+          <w:tab w:val="left" w:pos="3072"/>
+        </w:tabs>
+        <w:spacing w:after="0"/>
+        <w:rPr>
+          <w:color w:val="000000" w:themeColor="text1"/>
+          <w:sz w:val="24"/>
+          <w:szCs w:val="24"/>
+        </w:rPr>
+      </w:pPr>
+      <w:hyperlink r:id="rId34" w:tgtFrame="_blank" w:history="1">
+        <w:r>
+          <w:rPr>
+            <w:rStyle w:val="Hyperlink"/>
+            <w:sz w:val="24"/>
+            <w:szCs w:val="24"/>
+          </w:rPr>
+          <w:t>https://fonts.google.com</w:t>
+        </w:r>
+      </w:hyperlink>
     </w:p>
     <w:p>
       <w:pPr>

</xml_diff>

<commit_message>
completed paint clone project
</commit_message>
<xml_diff>
--- a/notes.docx
+++ b/notes.docx
@@ -1,6 +1,6 @@
 
 <file path=word/document.xml><?xml version="1.0" encoding="utf-8"?>
-<w:document xmlns:wpc="http://schemas.microsoft.com/office/word/2010/wordprocessingCanvas" xmlns:cx="http://schemas.microsoft.com/office/drawing/2014/chartex" xmlns:cx1="http://schemas.microsoft.com/office/drawing/2015/9/8/chartex" xmlns:cx2="http://schemas.microsoft.com/office/drawing/2015/10/21/chartex" xmlns:cx3="http://schemas.microsoft.com/office/drawing/2016/5/9/chartex" xmlns:cx4="http://schemas.microsoft.com/office/drawing/2016/5/10/chartex" xmlns:cx5="http://schemas.microsoft.com/office/drawing/2016/5/11/chartex" xmlns:cx6="http://schemas.microsoft.com/office/drawing/2016/5/12/chartex" xmlns:cx7="http://schemas.microsoft.com/office/drawing/2016/5/13/chartex" xmlns:cx8="http://schemas.microsoft.com/office/drawing/2016/5/14/chartex" xmlns:mc="http://schemas.openxmlformats.org/markup-compatibility/2006" xmlns:aink="http://schemas.microsoft.com/office/drawing/2016/ink" xmlns:am3d="http://schemas.microsoft.com/office/drawing/2017/model3d" xmlns:o="urn:schemas-microsoft-com:office:office" xmlns:r="http://schemas.openxmlformats.org/officeDocument/2006/relationships" xmlns:m="http://schemas.openxmlformats.org/officeDocument/2006/math" xmlns:v="urn:schemas-microsoft-com:vml" xmlns:wp14="http://schemas.microsoft.com/office/word/2010/wordprocessingDrawing" xmlns:wp="http://schemas.openxmlformats.org/drawingml/2006/wordprocessingDrawing" xmlns:w10="urn:schemas-microsoft-com:office:word" xmlns:w="http://schemas.openxmlformats.org/wordprocessingml/2006/main" xmlns:w14="http://schemas.microsoft.com/office/word/2010/wordml" xmlns:w15="http://schemas.microsoft.com/office/word/2012/wordml" xmlns:w16cex="http://schemas.microsoft.com/office/word/2018/wordml/cex" xmlns:w16cid="http://schemas.microsoft.com/office/word/2016/wordml/cid" xmlns:w16="http://schemas.microsoft.com/office/word/2018/wordml" xmlns:w16se="http://schemas.microsoft.com/office/word/2015/wordml/symex" xmlns:wpg="http://schemas.microsoft.com/office/word/2010/wordprocessingGroup" xmlns:wpi="http://schemas.microsoft.com/office/word/2010/wordprocessingInk" xmlns:wne="http://schemas.microsoft.com/office/word/2006/wordml" xmlns:wps="http://schemas.microsoft.com/office/word/2010/wordprocessingShape" mc:Ignorable="w14 w15 w16se w16cid w16 w16cex wp14">
+<w:document xmlns:wpc="http://schemas.microsoft.com/office/word/2010/wordprocessingCanvas" xmlns:cx="http://schemas.microsoft.com/office/drawing/2014/chartex" xmlns:cx1="http://schemas.microsoft.com/office/drawing/2015/9/8/chartex" xmlns:cx2="http://schemas.microsoft.com/office/drawing/2015/10/21/chartex" xmlns:cx3="http://schemas.microsoft.com/office/drawing/2016/5/9/chartex" xmlns:cx4="http://schemas.microsoft.com/office/drawing/2016/5/10/chartex" xmlns:cx5="http://schemas.microsoft.com/office/drawing/2016/5/11/chartex" xmlns:cx6="http://schemas.microsoft.com/office/drawing/2016/5/12/chartex" xmlns:cx7="http://schemas.microsoft.com/office/drawing/2016/5/13/chartex" xmlns:cx8="http://schemas.microsoft.com/office/drawing/2016/5/14/chartex" xmlns:mc="http://schemas.openxmlformats.org/markup-compatibility/2006" xmlns:aink="http://schemas.microsoft.com/office/drawing/2016/ink" xmlns:am3d="http://schemas.microsoft.com/office/drawing/2017/model3d" xmlns:o="urn:schemas-microsoft-com:office:office" xmlns:r="http://schemas.openxmlformats.org/officeDocument/2006/relationships" xmlns:m="http://schemas.openxmlformats.org/officeDocument/2006/math" xmlns:v="urn:schemas-microsoft-com:vml" xmlns:wp14="http://schemas.microsoft.com/office/word/2010/wordprocessingDrawing" xmlns:wp="http://schemas.openxmlformats.org/drawingml/2006/wordprocessingDrawing" xmlns:w10="urn:schemas-microsoft-com:office:word" xmlns:w="http://schemas.openxmlformats.org/wordprocessingml/2006/main" xmlns:w14="http://schemas.microsoft.com/office/word/2010/wordml" xmlns:w15="http://schemas.microsoft.com/office/word/2012/wordml" xmlns:w16cex="http://schemas.microsoft.com/office/word/2018/wordml/cex" xmlns:w16cid="http://schemas.microsoft.com/office/word/2016/wordml/cid" xmlns:w16="http://schemas.microsoft.com/office/word/2018/wordml" xmlns:w16sdtdh="http://schemas.microsoft.com/office/word/2020/wordml/sdtdatahash" xmlns:w16se="http://schemas.microsoft.com/office/word/2015/wordml/symex" xmlns:wpg="http://schemas.microsoft.com/office/word/2010/wordprocessingGroup" xmlns:wpi="http://schemas.microsoft.com/office/word/2010/wordprocessingInk" xmlns:wne="http://schemas.microsoft.com/office/word/2006/wordml" xmlns:wps="http://schemas.microsoft.com/office/word/2010/wordprocessingShape" mc:Ignorable="w14 w15 w16se w16cid w16 w16cex w16sdtdh wp14">
   <w:body>
     <w:p>
       <w:pPr>
@@ -324,10 +324,12 @@
         <w:t>-</w:t>
       </w:r>
       <w:proofErr w:type="spellStart"/>
+      <w:proofErr w:type="gramStart"/>
       <w:r>
         <w:t>audio.timeupdate</w:t>
       </w:r>
       <w:proofErr w:type="spellEnd"/>
+      <w:proofErr w:type="gramEnd"/>
     </w:p>
     <w:p>
       <w:pPr>
@@ -530,7 +532,15 @@
         <w:t>-</w:t>
       </w:r>
       <w:r>
-        <w:t>vertical-align: sub;</w:t>
+        <w:t>vertical-</w:t>
+      </w:r>
+      <w:proofErr w:type="gramStart"/>
+      <w:r>
+        <w:t>align:</w:t>
+      </w:r>
+      <w:proofErr w:type="gramEnd"/>
+      <w:r>
+        <w:t xml:space="preserve"> sub;</w:t>
       </w:r>
       <w:r>
         <w:t xml:space="preserve"> align image with text</w:t>
@@ -891,10 +901,12 @@
         <w:t xml:space="preserve">- </w:t>
       </w:r>
       <w:proofErr w:type="spellStart"/>
+      <w:proofErr w:type="gramStart"/>
       <w:r>
         <w:t>select:focus</w:t>
       </w:r>
       <w:proofErr w:type="spellEnd"/>
+      <w:proofErr w:type="gramEnd"/>
       <w:r>
         <w:t xml:space="preserve"> {</w:t>
       </w:r>
@@ -904,8 +916,13 @@
         <w:spacing w:after="0"/>
       </w:pPr>
       <w:r>
-        <w:t xml:space="preserve">  outline: none;</w:t>
-      </w:r>
+        <w:t xml:space="preserve">  outline: </w:t>
+      </w:r>
+      <w:proofErr w:type="gramStart"/>
+      <w:r>
+        <w:t>none;</w:t>
+      </w:r>
+      <w:proofErr w:type="gramEnd"/>
     </w:p>
     <w:p>
       <w:pPr>
@@ -960,10 +977,12 @@
         <w:t>-</w:t>
       </w:r>
       <w:proofErr w:type="spellStart"/>
+      <w:proofErr w:type="gramStart"/>
       <w:r>
         <w:t>navigator.userAgent</w:t>
       </w:r>
       <w:proofErr w:type="spellEnd"/>
+      <w:proofErr w:type="gramEnd"/>
       <w:r>
         <w:t xml:space="preserve"> (tells us info about the current browser). </w:t>
       </w:r>
@@ -978,7 +997,15 @@
         <w:spacing w:after="0"/>
       </w:pPr>
       <w:r>
-        <w:t>Mozilla - :valid pseudo class</w:t>
+        <w:t xml:space="preserve">Mozilla </w:t>
+      </w:r>
+      <w:proofErr w:type="gramStart"/>
+      <w:r>
+        <w:t>- :valid</w:t>
+      </w:r>
+      <w:proofErr w:type="gramEnd"/>
+      <w:r>
+        <w:t xml:space="preserve"> pseudo class</w:t>
       </w:r>
     </w:p>
     <w:p>
@@ -1137,11 +1164,16 @@
       <w:pPr>
         <w:spacing w:after="0"/>
       </w:pPr>
+      <w:proofErr w:type="gramStart"/>
       <w:r>
         <w:t>-</w:t>
       </w:r>
       <w:r>
-        <w:t>:last-of-type</w:t>
+        <w:t>:last</w:t>
+      </w:r>
+      <w:proofErr w:type="gramEnd"/>
+      <w:r>
+        <w:t>-of-type</w:t>
       </w:r>
       <w:r>
         <w:t xml:space="preserve"> pseudo class</w:t>
@@ -1233,8 +1265,13 @@
       </w:r>
       <w:proofErr w:type="spellEnd"/>
       <w:r>
-        <w:t xml:space="preserve"> key in prod</w:t>
-      </w:r>
+        <w:t xml:space="preserve"> key in </w:t>
+      </w:r>
+      <w:proofErr w:type="gramStart"/>
+      <w:r>
+        <w:t>prod</w:t>
+      </w:r>
+      <w:proofErr w:type="gramEnd"/>
     </w:p>
     <w:p>
       <w:pPr>
@@ -1270,7 +1307,23 @@
           <w:i/>
           <w:iCs/>
         </w:rPr>
-        <w:t>W3Schools - includes()</w:t>
+        <w:t xml:space="preserve">W3Schools - </w:t>
+      </w:r>
+      <w:proofErr w:type="gramStart"/>
+      <w:r>
+        <w:rPr>
+          <w:i/>
+          <w:iCs/>
+        </w:rPr>
+        <w:t>includes(</w:t>
+      </w:r>
+      <w:proofErr w:type="gramEnd"/>
+      <w:r>
+        <w:rPr>
+          <w:i/>
+          <w:iCs/>
+        </w:rPr>
+        <w:t>)</w:t>
       </w:r>
     </w:p>
     <w:p>
@@ -1901,6 +1954,7 @@
           <w:szCs w:val="24"/>
         </w:rPr>
       </w:pPr>
+      <w:proofErr w:type="gramStart"/>
       <w:r>
         <w:rPr>
           <w:b/>
@@ -1923,6 +1977,7 @@
         <w:t>removeEventListener</w:t>
       </w:r>
       <w:proofErr w:type="spellEnd"/>
+      <w:proofErr w:type="gramEnd"/>
       <w:r>
         <w:rPr>
           <w:b/>
@@ -3085,14 +3140,675 @@
           <w:szCs w:val="24"/>
         </w:rPr>
       </w:pPr>
-      <w:r>
-        <w:rPr>
-          <w:color w:val="000000" w:themeColor="text1"/>
-          <w:sz w:val="24"/>
-          <w:szCs w:val="24"/>
-        </w:rPr>
-        <w:t>https://uigradients.com/</w:t>
-      </w:r>
+      <w:hyperlink r:id="rId35" w:history="1">
+        <w:r>
+          <w:rPr>
+            <w:rStyle w:val="Hyperlink"/>
+            <w:sz w:val="24"/>
+            <w:szCs w:val="24"/>
+          </w:rPr>
+          <w:t>https://uigradients.com/</w:t>
+        </w:r>
+      </w:hyperlink>
+    </w:p>
+    <w:p>
+      <w:pPr>
+        <w:tabs>
+          <w:tab w:val="left" w:pos="3072"/>
+        </w:tabs>
+        <w:spacing w:after="0"/>
+        <w:rPr>
+          <w:color w:val="000000" w:themeColor="text1"/>
+          <w:sz w:val="24"/>
+          <w:szCs w:val="24"/>
+        </w:rPr>
+      </w:pPr>
+    </w:p>
+    <w:p>
+      <w:pPr>
+        <w:tabs>
+          <w:tab w:val="left" w:pos="3072"/>
+        </w:tabs>
+        <w:spacing w:after="0"/>
+        <w:rPr>
+          <w:color w:val="000000" w:themeColor="text1"/>
+          <w:sz w:val="24"/>
+          <w:szCs w:val="24"/>
+        </w:rPr>
+      </w:pPr>
+    </w:p>
+    <w:p>
+      <w:pPr>
+        <w:tabs>
+          <w:tab w:val="left" w:pos="3072"/>
+        </w:tabs>
+        <w:spacing w:after="0"/>
+        <w:rPr>
+          <w:b/>
+          <w:bCs/>
+          <w:color w:val="000000" w:themeColor="text1"/>
+          <w:sz w:val="24"/>
+          <w:szCs w:val="24"/>
+        </w:rPr>
+      </w:pPr>
+      <w:r>
+        <w:rPr>
+          <w:b/>
+          <w:bCs/>
+          <w:color w:val="000000" w:themeColor="text1"/>
+          <w:sz w:val="24"/>
+          <w:szCs w:val="24"/>
+        </w:rPr>
+        <w:t>Paint clone</w:t>
+      </w:r>
+    </w:p>
+    <w:p>
+      <w:pPr>
+        <w:tabs>
+          <w:tab w:val="left" w:pos="3072"/>
+        </w:tabs>
+        <w:spacing w:after="0"/>
+        <w:rPr>
+          <w:b/>
+          <w:bCs/>
+          <w:color w:val="000000" w:themeColor="text1"/>
+          <w:sz w:val="24"/>
+          <w:szCs w:val="24"/>
+        </w:rPr>
+      </w:pPr>
+      <w:hyperlink r:id="rId36" w:tgtFrame="_blank" w:history="1">
+        <w:r>
+          <w:rPr>
+            <w:rStyle w:val="Hyperlink"/>
+            <w:b/>
+            <w:bCs/>
+            <w:sz w:val="24"/>
+            <w:szCs w:val="24"/>
+          </w:rPr>
+          <w:t>https://fontawesome.com/icons?d=gallery&amp;m=free</w:t>
+        </w:r>
+      </w:hyperlink>
+    </w:p>
+    <w:p>
+      <w:pPr>
+        <w:tabs>
+          <w:tab w:val="left" w:pos="3072"/>
+        </w:tabs>
+        <w:spacing w:after="0"/>
+        <w:rPr>
+          <w:b/>
+          <w:bCs/>
+          <w:color w:val="000000" w:themeColor="text1"/>
+          <w:sz w:val="24"/>
+          <w:szCs w:val="24"/>
+        </w:rPr>
+      </w:pPr>
+      <w:r>
+        <w:rPr>
+          <w:b/>
+          <w:bCs/>
+          <w:i/>
+          <w:iCs/>
+          <w:color w:val="000000" w:themeColor="text1"/>
+          <w:sz w:val="24"/>
+          <w:szCs w:val="24"/>
+        </w:rPr>
+        <w:t>W3Schools - Custom Input Range Slider</w:t>
+      </w:r>
+    </w:p>
+    <w:p>
+      <w:pPr>
+        <w:tabs>
+          <w:tab w:val="left" w:pos="3072"/>
+        </w:tabs>
+        <w:spacing w:after="0"/>
+        <w:rPr>
+          <w:b/>
+          <w:bCs/>
+          <w:color w:val="000000" w:themeColor="text1"/>
+          <w:sz w:val="24"/>
+          <w:szCs w:val="24"/>
+        </w:rPr>
+      </w:pPr>
+      <w:hyperlink r:id="rId37" w:tgtFrame="_blank" w:history="1">
+        <w:r>
+          <w:rPr>
+            <w:rStyle w:val="Hyperlink"/>
+            <w:b/>
+            <w:bCs/>
+            <w:sz w:val="24"/>
+            <w:szCs w:val="24"/>
+          </w:rPr>
+          <w:t>https://www.w3schools.com/howto/howto_js_rangeslider.asp</w:t>
+        </w:r>
+      </w:hyperlink>
+    </w:p>
+    <w:p>
+      <w:pPr>
+        <w:tabs>
+          <w:tab w:val="left" w:pos="3072"/>
+        </w:tabs>
+        <w:spacing w:after="0"/>
+        <w:rPr>
+          <w:b/>
+          <w:bCs/>
+          <w:color w:val="000000" w:themeColor="text1"/>
+          <w:sz w:val="24"/>
+          <w:szCs w:val="24"/>
+        </w:rPr>
+      </w:pPr>
+      <w:proofErr w:type="spellStart"/>
+      <w:r>
+        <w:rPr>
+          <w:b/>
+          <w:bCs/>
+          <w:i/>
+          <w:iCs/>
+          <w:color w:val="000000" w:themeColor="text1"/>
+          <w:sz w:val="24"/>
+          <w:szCs w:val="24"/>
+        </w:rPr>
+        <w:t>JSColor</w:t>
+      </w:r>
+      <w:proofErr w:type="spellEnd"/>
+      <w:r>
+        <w:rPr>
+          <w:b/>
+          <w:bCs/>
+          <w:i/>
+          <w:iCs/>
+          <w:color w:val="000000" w:themeColor="text1"/>
+          <w:sz w:val="24"/>
+          <w:szCs w:val="24"/>
+        </w:rPr>
+        <w:t xml:space="preserve"> - Library</w:t>
+      </w:r>
+    </w:p>
+    <w:p>
+      <w:pPr>
+        <w:tabs>
+          <w:tab w:val="left" w:pos="3072"/>
+        </w:tabs>
+        <w:spacing w:after="0"/>
+        <w:rPr>
+          <w:b/>
+          <w:bCs/>
+          <w:color w:val="000000" w:themeColor="text1"/>
+          <w:sz w:val="24"/>
+          <w:szCs w:val="24"/>
+        </w:rPr>
+      </w:pPr>
+      <w:hyperlink r:id="rId38" w:tgtFrame="_blank" w:history="1">
+        <w:r>
+          <w:rPr>
+            <w:rStyle w:val="Hyperlink"/>
+            <w:b/>
+            <w:bCs/>
+            <w:sz w:val="24"/>
+            <w:szCs w:val="24"/>
+          </w:rPr>
+          <w:t>https://jscolor.com/</w:t>
+        </w:r>
+      </w:hyperlink>
+    </w:p>
+    <w:p>
+      <w:pPr>
+        <w:tabs>
+          <w:tab w:val="left" w:pos="3072"/>
+        </w:tabs>
+        <w:spacing w:after="0"/>
+        <w:rPr>
+          <w:b/>
+          <w:bCs/>
+          <w:color w:val="000000" w:themeColor="text1"/>
+          <w:sz w:val="24"/>
+          <w:szCs w:val="24"/>
+        </w:rPr>
+      </w:pPr>
+      <w:r>
+        <w:rPr>
+          <w:b/>
+          <w:bCs/>
+          <w:i/>
+          <w:iCs/>
+          <w:color w:val="000000" w:themeColor="text1"/>
+          <w:sz w:val="24"/>
+          <w:szCs w:val="24"/>
+        </w:rPr>
+        <w:t>Mozilla - Drawing Shapes on Canvas</w:t>
+      </w:r>
+    </w:p>
+    <w:p>
+      <w:pPr>
+        <w:tabs>
+          <w:tab w:val="left" w:pos="3072"/>
+        </w:tabs>
+        <w:spacing w:after="0"/>
+        <w:rPr>
+          <w:b/>
+          <w:bCs/>
+          <w:color w:val="000000" w:themeColor="text1"/>
+          <w:sz w:val="24"/>
+          <w:szCs w:val="24"/>
+        </w:rPr>
+      </w:pPr>
+      <w:hyperlink r:id="rId39" w:tgtFrame="_blank" w:history="1">
+        <w:r>
+          <w:rPr>
+            <w:rStyle w:val="Hyperlink"/>
+            <w:b/>
+            <w:bCs/>
+            <w:sz w:val="24"/>
+            <w:szCs w:val="24"/>
+          </w:rPr>
+          <w:t>https://developer.mozilla.org/en-US/docs/Web/API/Canvas_API/Tutorial/Drawing_shapes</w:t>
+        </w:r>
+      </w:hyperlink>
+    </w:p>
+    <w:p>
+      <w:pPr>
+        <w:tabs>
+          <w:tab w:val="left" w:pos="3072"/>
+        </w:tabs>
+        <w:spacing w:after="0"/>
+        <w:rPr>
+          <w:b/>
+          <w:bCs/>
+          <w:color w:val="000000" w:themeColor="text1"/>
+          <w:sz w:val="24"/>
+          <w:szCs w:val="24"/>
+        </w:rPr>
+      </w:pPr>
+      <w:r>
+        <w:rPr>
+          <w:b/>
+          <w:bCs/>
+          <w:i/>
+          <w:iCs/>
+          <w:color w:val="000000" w:themeColor="text1"/>
+          <w:sz w:val="24"/>
+          <w:szCs w:val="24"/>
+        </w:rPr>
+        <w:t>W3Schools - Mouse Events</w:t>
+      </w:r>
+    </w:p>
+    <w:p>
+      <w:pPr>
+        <w:tabs>
+          <w:tab w:val="left" w:pos="3072"/>
+        </w:tabs>
+        <w:spacing w:after="0"/>
+        <w:rPr>
+          <w:b/>
+          <w:bCs/>
+          <w:color w:val="000000" w:themeColor="text1"/>
+          <w:sz w:val="24"/>
+          <w:szCs w:val="24"/>
+        </w:rPr>
+      </w:pPr>
+      <w:hyperlink r:id="rId40" w:tgtFrame="_blank" w:history="1">
+        <w:r>
+          <w:rPr>
+            <w:rStyle w:val="Hyperlink"/>
+            <w:b/>
+            <w:bCs/>
+            <w:sz w:val="24"/>
+            <w:szCs w:val="24"/>
+          </w:rPr>
+          <w:t>https://www.w3schools.com/jsref/obj_mouseevent.asp</w:t>
+        </w:r>
+      </w:hyperlink>
+    </w:p>
+    <w:p>
+      <w:pPr>
+        <w:tabs>
+          <w:tab w:val="left" w:pos="3072"/>
+        </w:tabs>
+        <w:spacing w:after="0"/>
+        <w:rPr>
+          <w:b/>
+          <w:bCs/>
+          <w:color w:val="000000" w:themeColor="text1"/>
+          <w:sz w:val="24"/>
+          <w:szCs w:val="24"/>
+        </w:rPr>
+      </w:pPr>
+      <w:r>
+        <w:rPr>
+          <w:b/>
+          <w:bCs/>
+          <w:i/>
+          <w:iCs/>
+          <w:color w:val="000000" w:themeColor="text1"/>
+          <w:sz w:val="24"/>
+          <w:szCs w:val="24"/>
+        </w:rPr>
+        <w:t xml:space="preserve">Mozilla - Canvas </w:t>
+      </w:r>
+      <w:proofErr w:type="spellStart"/>
+      <w:proofErr w:type="gramStart"/>
+      <w:r>
+        <w:rPr>
+          <w:b/>
+          <w:bCs/>
+          <w:i/>
+          <w:iCs/>
+          <w:color w:val="000000" w:themeColor="text1"/>
+          <w:sz w:val="24"/>
+          <w:szCs w:val="24"/>
+        </w:rPr>
+        <w:t>getBoundingClientRect</w:t>
+      </w:r>
+      <w:proofErr w:type="spellEnd"/>
+      <w:r>
+        <w:rPr>
+          <w:b/>
+          <w:bCs/>
+          <w:i/>
+          <w:iCs/>
+          <w:color w:val="000000" w:themeColor="text1"/>
+          <w:sz w:val="24"/>
+          <w:szCs w:val="24"/>
+        </w:rPr>
+        <w:t>(</w:t>
+      </w:r>
+      <w:proofErr w:type="gramEnd"/>
+      <w:r>
+        <w:rPr>
+          <w:b/>
+          <w:bCs/>
+          <w:i/>
+          <w:iCs/>
+          <w:color w:val="000000" w:themeColor="text1"/>
+          <w:sz w:val="24"/>
+          <w:szCs w:val="24"/>
+        </w:rPr>
+        <w:t>)</w:t>
+      </w:r>
+    </w:p>
+    <w:p>
+      <w:pPr>
+        <w:tabs>
+          <w:tab w:val="left" w:pos="3072"/>
+        </w:tabs>
+        <w:spacing w:after="0"/>
+        <w:rPr>
+          <w:b/>
+          <w:bCs/>
+          <w:color w:val="000000" w:themeColor="text1"/>
+          <w:sz w:val="24"/>
+          <w:szCs w:val="24"/>
+        </w:rPr>
+      </w:pPr>
+      <w:hyperlink r:id="rId41" w:tgtFrame="_blank" w:history="1">
+        <w:r>
+          <w:rPr>
+            <w:rStyle w:val="Hyperlink"/>
+            <w:b/>
+            <w:bCs/>
+            <w:sz w:val="24"/>
+            <w:szCs w:val="24"/>
+          </w:rPr>
+          <w:t>https://developer.mozilla.org/en-US/docs/Web/API/Element/getBoundingClientRect</w:t>
+        </w:r>
+      </w:hyperlink>
+    </w:p>
+    <w:p>
+      <w:pPr>
+        <w:tabs>
+          <w:tab w:val="left" w:pos="3072"/>
+        </w:tabs>
+        <w:spacing w:after="0"/>
+        <w:rPr>
+          <w:b/>
+          <w:bCs/>
+          <w:color w:val="000000" w:themeColor="text1"/>
+          <w:sz w:val="24"/>
+          <w:szCs w:val="24"/>
+        </w:rPr>
+      </w:pPr>
+      <w:r>
+        <w:rPr>
+          <w:b/>
+          <w:bCs/>
+          <w:i/>
+          <w:iCs/>
+          <w:color w:val="000000" w:themeColor="text1"/>
+          <w:sz w:val="24"/>
+          <w:szCs w:val="24"/>
+        </w:rPr>
+        <w:t>Mozilla - Canvas 2D Context</w:t>
+      </w:r>
+    </w:p>
+    <w:p>
+      <w:pPr>
+        <w:tabs>
+          <w:tab w:val="left" w:pos="3072"/>
+        </w:tabs>
+        <w:spacing w:after="0"/>
+        <w:rPr>
+          <w:b/>
+          <w:bCs/>
+          <w:color w:val="000000" w:themeColor="text1"/>
+          <w:sz w:val="24"/>
+          <w:szCs w:val="24"/>
+        </w:rPr>
+      </w:pPr>
+      <w:hyperlink r:id="rId42" w:tgtFrame="_blank" w:history="1">
+        <w:r>
+          <w:rPr>
+            <w:rStyle w:val="Hyperlink"/>
+            <w:b/>
+            <w:bCs/>
+            <w:sz w:val="24"/>
+            <w:szCs w:val="24"/>
+          </w:rPr>
+          <w:t>https://developer.mozilla.org/en-US/docs/Web/API/CanvasRenderingContext2D</w:t>
+        </w:r>
+      </w:hyperlink>
+    </w:p>
+    <w:p>
+      <w:pPr>
+        <w:tabs>
+          <w:tab w:val="left" w:pos="3072"/>
+        </w:tabs>
+        <w:spacing w:after="0"/>
+        <w:rPr>
+          <w:b/>
+          <w:bCs/>
+          <w:color w:val="000000" w:themeColor="text1"/>
+          <w:sz w:val="24"/>
+          <w:szCs w:val="24"/>
+        </w:rPr>
+      </w:pPr>
+      <w:r>
+        <w:rPr>
+          <w:b/>
+          <w:bCs/>
+          <w:i/>
+          <w:iCs/>
+          <w:color w:val="000000" w:themeColor="text1"/>
+          <w:sz w:val="24"/>
+          <w:szCs w:val="24"/>
+        </w:rPr>
+        <w:t xml:space="preserve">Mozilla - Canvas </w:t>
+      </w:r>
+      <w:proofErr w:type="spellStart"/>
+      <w:proofErr w:type="gramStart"/>
+      <w:r>
+        <w:rPr>
+          <w:b/>
+          <w:bCs/>
+          <w:i/>
+          <w:iCs/>
+          <w:color w:val="000000" w:themeColor="text1"/>
+          <w:sz w:val="24"/>
+          <w:szCs w:val="24"/>
+        </w:rPr>
+        <w:t>toDataURL</w:t>
+      </w:r>
+      <w:proofErr w:type="spellEnd"/>
+      <w:r>
+        <w:rPr>
+          <w:b/>
+          <w:bCs/>
+          <w:i/>
+          <w:iCs/>
+          <w:color w:val="000000" w:themeColor="text1"/>
+          <w:sz w:val="24"/>
+          <w:szCs w:val="24"/>
+        </w:rPr>
+        <w:t>(</w:t>
+      </w:r>
+      <w:proofErr w:type="gramEnd"/>
+      <w:r>
+        <w:rPr>
+          <w:b/>
+          <w:bCs/>
+          <w:i/>
+          <w:iCs/>
+          <w:color w:val="000000" w:themeColor="text1"/>
+          <w:sz w:val="24"/>
+          <w:szCs w:val="24"/>
+        </w:rPr>
+        <w:t>)</w:t>
+      </w:r>
+    </w:p>
+    <w:p>
+      <w:pPr>
+        <w:tabs>
+          <w:tab w:val="left" w:pos="3072"/>
+        </w:tabs>
+        <w:spacing w:after="0"/>
+        <w:rPr>
+          <w:b/>
+          <w:bCs/>
+          <w:color w:val="000000" w:themeColor="text1"/>
+          <w:sz w:val="24"/>
+          <w:szCs w:val="24"/>
+        </w:rPr>
+      </w:pPr>
+      <w:hyperlink r:id="rId43" w:tgtFrame="_blank" w:history="1">
+        <w:r>
+          <w:rPr>
+            <w:rStyle w:val="Hyperlink"/>
+            <w:b/>
+            <w:bCs/>
+            <w:sz w:val="24"/>
+            <w:szCs w:val="24"/>
+          </w:rPr>
+          <w:t>https://developer.mozilla.org/en-US/docs/Web/API/HTMLCanvasElement/toDataURL</w:t>
+        </w:r>
+      </w:hyperlink>
+    </w:p>
+    <w:p>
+      <w:pPr>
+        <w:tabs>
+          <w:tab w:val="left" w:pos="3072"/>
+        </w:tabs>
+        <w:spacing w:after="0"/>
+        <w:rPr>
+          <w:b/>
+          <w:bCs/>
+          <w:color w:val="000000" w:themeColor="text1"/>
+          <w:sz w:val="24"/>
+          <w:szCs w:val="24"/>
+        </w:rPr>
+      </w:pPr>
+      <w:r>
+        <w:rPr>
+          <w:b/>
+          <w:bCs/>
+          <w:i/>
+          <w:iCs/>
+          <w:color w:val="000000" w:themeColor="text1"/>
+          <w:sz w:val="24"/>
+          <w:szCs w:val="24"/>
+        </w:rPr>
+        <w:t xml:space="preserve">Mozilla - Canvas </w:t>
+      </w:r>
+      <w:proofErr w:type="spellStart"/>
+      <w:proofErr w:type="gramStart"/>
+      <w:r>
+        <w:rPr>
+          <w:b/>
+          <w:bCs/>
+          <w:i/>
+          <w:iCs/>
+          <w:color w:val="000000" w:themeColor="text1"/>
+          <w:sz w:val="24"/>
+          <w:szCs w:val="24"/>
+        </w:rPr>
+        <w:t>toDataURL</w:t>
+      </w:r>
+      <w:proofErr w:type="spellEnd"/>
+      <w:r>
+        <w:rPr>
+          <w:b/>
+          <w:bCs/>
+          <w:i/>
+          <w:iCs/>
+          <w:color w:val="000000" w:themeColor="text1"/>
+          <w:sz w:val="24"/>
+          <w:szCs w:val="24"/>
+        </w:rPr>
+        <w:t>(</w:t>
+      </w:r>
+      <w:proofErr w:type="gramEnd"/>
+      <w:r>
+        <w:rPr>
+          <w:b/>
+          <w:bCs/>
+          <w:i/>
+          <w:iCs/>
+          <w:color w:val="000000" w:themeColor="text1"/>
+          <w:sz w:val="24"/>
+          <w:szCs w:val="24"/>
+        </w:rPr>
+        <w:t>)</w:t>
+      </w:r>
+    </w:p>
+    <w:p>
+      <w:pPr>
+        <w:tabs>
+          <w:tab w:val="left" w:pos="3072"/>
+        </w:tabs>
+        <w:spacing w:after="0"/>
+        <w:rPr>
+          <w:b/>
+          <w:bCs/>
+          <w:color w:val="000000" w:themeColor="text1"/>
+          <w:sz w:val="24"/>
+          <w:szCs w:val="24"/>
+        </w:rPr>
+      </w:pPr>
+      <w:hyperlink r:id="rId44" w:tgtFrame="_blank" w:history="1">
+        <w:r>
+          <w:rPr>
+            <w:rStyle w:val="Hyperlink"/>
+            <w:b/>
+            <w:bCs/>
+            <w:sz w:val="24"/>
+            <w:szCs w:val="24"/>
+          </w:rPr>
+          <w:t>https://developer.mozilla.org/en-US/docs/Web/API/HTMLCanvasElement/toDataURL</w:t>
+        </w:r>
+      </w:hyperlink>
+    </w:p>
+    <w:p>
+      <w:pPr>
+        <w:tabs>
+          <w:tab w:val="left" w:pos="3072"/>
+        </w:tabs>
+        <w:spacing w:after="0"/>
+        <w:rPr>
+          <w:b/>
+          <w:bCs/>
+          <w:color w:val="000000" w:themeColor="text1"/>
+          <w:sz w:val="24"/>
+          <w:szCs w:val="24"/>
+        </w:rPr>
+      </w:pPr>
     </w:p>
     <w:sectPr>
       <w:pgSz w:w="12240" w:h="15840"/>
@@ -3105,7 +3821,7 @@
 </file>
 
 <file path=word/numbering.xml><?xml version="1.0" encoding="utf-8"?>
-<w:numbering xmlns:wpc="http://schemas.microsoft.com/office/word/2010/wordprocessingCanvas" xmlns:cx="http://schemas.microsoft.com/office/drawing/2014/chartex" xmlns:cx1="http://schemas.microsoft.com/office/drawing/2015/9/8/chartex" xmlns:cx2="http://schemas.microsoft.com/office/drawing/2015/10/21/chartex" xmlns:cx3="http://schemas.microsoft.com/office/drawing/2016/5/9/chartex" xmlns:cx4="http://schemas.microsoft.com/office/drawing/2016/5/10/chartex" xmlns:cx5="http://schemas.microsoft.com/office/drawing/2016/5/11/chartex" xmlns:cx6="http://schemas.microsoft.com/office/drawing/2016/5/12/chartex" xmlns:cx7="http://schemas.microsoft.com/office/drawing/2016/5/13/chartex" xmlns:cx8="http://schemas.microsoft.com/office/drawing/2016/5/14/chartex" xmlns:mc="http://schemas.openxmlformats.org/markup-compatibility/2006" xmlns:aink="http://schemas.microsoft.com/office/drawing/2016/ink" xmlns:am3d="http://schemas.microsoft.com/office/drawing/2017/model3d" xmlns:o="urn:schemas-microsoft-com:office:office" xmlns:r="http://schemas.openxmlformats.org/officeDocument/2006/relationships" xmlns:m="http://schemas.openxmlformats.org/officeDocument/2006/math" xmlns:v="urn:schemas-microsoft-com:vml" xmlns:wp14="http://schemas.microsoft.com/office/word/2010/wordprocessingDrawing" xmlns:wp="http://schemas.openxmlformats.org/drawingml/2006/wordprocessingDrawing" xmlns:w10="urn:schemas-microsoft-com:office:word" xmlns:w="http://schemas.openxmlformats.org/wordprocessingml/2006/main" xmlns:w14="http://schemas.microsoft.com/office/word/2010/wordml" xmlns:w15="http://schemas.microsoft.com/office/word/2012/wordml" xmlns:w16cex="http://schemas.microsoft.com/office/word/2018/wordml/cex" xmlns:w16cid="http://schemas.microsoft.com/office/word/2016/wordml/cid" xmlns:w16="http://schemas.microsoft.com/office/word/2018/wordml" xmlns:w16se="http://schemas.microsoft.com/office/word/2015/wordml/symex" xmlns:wpg="http://schemas.microsoft.com/office/word/2010/wordprocessingGroup" xmlns:wpi="http://schemas.microsoft.com/office/word/2010/wordprocessingInk" xmlns:wne="http://schemas.microsoft.com/office/word/2006/wordml" xmlns:wps="http://schemas.microsoft.com/office/word/2010/wordprocessingShape" mc:Ignorable="w14 w15 w16se w16cid w16 w16cex wp14">
+<w:numbering xmlns:wpc="http://schemas.microsoft.com/office/word/2010/wordprocessingCanvas" xmlns:cx="http://schemas.microsoft.com/office/drawing/2014/chartex" xmlns:cx1="http://schemas.microsoft.com/office/drawing/2015/9/8/chartex" xmlns:cx2="http://schemas.microsoft.com/office/drawing/2015/10/21/chartex" xmlns:cx3="http://schemas.microsoft.com/office/drawing/2016/5/9/chartex" xmlns:cx4="http://schemas.microsoft.com/office/drawing/2016/5/10/chartex" xmlns:cx5="http://schemas.microsoft.com/office/drawing/2016/5/11/chartex" xmlns:cx6="http://schemas.microsoft.com/office/drawing/2016/5/12/chartex" xmlns:cx7="http://schemas.microsoft.com/office/drawing/2016/5/13/chartex" xmlns:cx8="http://schemas.microsoft.com/office/drawing/2016/5/14/chartex" xmlns:mc="http://schemas.openxmlformats.org/markup-compatibility/2006" xmlns:aink="http://schemas.microsoft.com/office/drawing/2016/ink" xmlns:am3d="http://schemas.microsoft.com/office/drawing/2017/model3d" xmlns:o="urn:schemas-microsoft-com:office:office" xmlns:r="http://schemas.openxmlformats.org/officeDocument/2006/relationships" xmlns:m="http://schemas.openxmlformats.org/officeDocument/2006/math" xmlns:v="urn:schemas-microsoft-com:vml" xmlns:wp14="http://schemas.microsoft.com/office/word/2010/wordprocessingDrawing" xmlns:wp="http://schemas.openxmlformats.org/drawingml/2006/wordprocessingDrawing" xmlns:w10="urn:schemas-microsoft-com:office:word" xmlns:w="http://schemas.openxmlformats.org/wordprocessingml/2006/main" xmlns:w14="http://schemas.microsoft.com/office/word/2010/wordml" xmlns:w15="http://schemas.microsoft.com/office/word/2012/wordml" xmlns:w16cex="http://schemas.microsoft.com/office/word/2018/wordml/cex" xmlns:w16cid="http://schemas.microsoft.com/office/word/2016/wordml/cid" xmlns:w16="http://schemas.microsoft.com/office/word/2018/wordml" xmlns:w16sdtdh="http://schemas.microsoft.com/office/word/2020/wordml/sdtdatahash" xmlns:w16se="http://schemas.microsoft.com/office/word/2015/wordml/symex" xmlns:wpg="http://schemas.microsoft.com/office/word/2010/wordprocessingGroup" xmlns:wpi="http://schemas.microsoft.com/office/word/2010/wordprocessingInk" xmlns:wne="http://schemas.microsoft.com/office/word/2006/wordml" xmlns:wps="http://schemas.microsoft.com/office/word/2010/wordprocessingShape" mc:Ignorable="w14 w15 w16se w16cid w16 w16cex w16sdtdh wp14">
   <w:abstractNum w:abstractNumId="0" w15:restartNumberingAfterBreak="0">
     <w:nsid w:val="3CAC4BF6"/>
     <w:multiLevelType w:val="hybridMultilevel"/>
@@ -3225,7 +3941,7 @@
 </file>
 
 <file path=word/styles.xml><?xml version="1.0" encoding="utf-8"?>
-<w:styles xmlns:mc="http://schemas.openxmlformats.org/markup-compatibility/2006" xmlns:r="http://schemas.openxmlformats.org/officeDocument/2006/relationships" xmlns:w="http://schemas.openxmlformats.org/wordprocessingml/2006/main" xmlns:w14="http://schemas.microsoft.com/office/word/2010/wordml" xmlns:w15="http://schemas.microsoft.com/office/word/2012/wordml" xmlns:w16cex="http://schemas.microsoft.com/office/word/2018/wordml/cex" xmlns:w16cid="http://schemas.microsoft.com/office/word/2016/wordml/cid" xmlns:w16="http://schemas.microsoft.com/office/word/2018/wordml" xmlns:w16se="http://schemas.microsoft.com/office/word/2015/wordml/symex" mc:Ignorable="w14 w15 w16se w16cid w16 w16cex">
+<w:styles xmlns:mc="http://schemas.openxmlformats.org/markup-compatibility/2006" xmlns:r="http://schemas.openxmlformats.org/officeDocument/2006/relationships" xmlns:w="http://schemas.openxmlformats.org/wordprocessingml/2006/main" xmlns:w14="http://schemas.microsoft.com/office/word/2010/wordml" xmlns:w15="http://schemas.microsoft.com/office/word/2012/wordml" xmlns:w16cex="http://schemas.microsoft.com/office/word/2018/wordml/cex" xmlns:w16cid="http://schemas.microsoft.com/office/word/2016/wordml/cid" xmlns:w16="http://schemas.microsoft.com/office/word/2018/wordml" xmlns:w16sdtdh="http://schemas.microsoft.com/office/word/2020/wordml/sdtdatahash" xmlns:w16se="http://schemas.microsoft.com/office/word/2015/wordml/symex" mc:Ignorable="w14 w15 w16se w16cid w16 w16cex w16sdtdh">
   <w:docDefaults>
     <w:rPrDefault>
       <w:rPr>

</xml_diff>

<commit_message>
adding drink water app
</commit_message>
<xml_diff>
--- a/notes.docx
+++ b/notes.docx
@@ -1,6 +1,6 @@
 
 <file path=word/document.xml><?xml version="1.0" encoding="utf-8"?>
-<w:document xmlns:wpc="http://schemas.microsoft.com/office/word/2010/wordprocessingCanvas" xmlns:cx="http://schemas.microsoft.com/office/drawing/2014/chartex" xmlns:cx1="http://schemas.microsoft.com/office/drawing/2015/9/8/chartex" xmlns:cx2="http://schemas.microsoft.com/office/drawing/2015/10/21/chartex" xmlns:cx3="http://schemas.microsoft.com/office/drawing/2016/5/9/chartex" xmlns:cx4="http://schemas.microsoft.com/office/drawing/2016/5/10/chartex" xmlns:cx5="http://schemas.microsoft.com/office/drawing/2016/5/11/chartex" xmlns:cx6="http://schemas.microsoft.com/office/drawing/2016/5/12/chartex" xmlns:cx7="http://schemas.microsoft.com/office/drawing/2016/5/13/chartex" xmlns:cx8="http://schemas.microsoft.com/office/drawing/2016/5/14/chartex" xmlns:mc="http://schemas.openxmlformats.org/markup-compatibility/2006" xmlns:aink="http://schemas.microsoft.com/office/drawing/2016/ink" xmlns:am3d="http://schemas.microsoft.com/office/drawing/2017/model3d" xmlns:o="urn:schemas-microsoft-com:office:office" xmlns:r="http://schemas.openxmlformats.org/officeDocument/2006/relationships" xmlns:m="http://schemas.openxmlformats.org/officeDocument/2006/math" xmlns:v="urn:schemas-microsoft-com:vml" xmlns:wp14="http://schemas.microsoft.com/office/word/2010/wordprocessingDrawing" xmlns:wp="http://schemas.openxmlformats.org/drawingml/2006/wordprocessingDrawing" xmlns:w10="urn:schemas-microsoft-com:office:word" xmlns:w="http://schemas.openxmlformats.org/wordprocessingml/2006/main" xmlns:w14="http://schemas.microsoft.com/office/word/2010/wordml" xmlns:w15="http://schemas.microsoft.com/office/word/2012/wordml" xmlns:w16cex="http://schemas.microsoft.com/office/word/2018/wordml/cex" xmlns:w16cid="http://schemas.microsoft.com/office/word/2016/wordml/cid" xmlns:w16="http://schemas.microsoft.com/office/word/2018/wordml" xmlns:w16sdtdh="http://schemas.microsoft.com/office/word/2020/wordml/sdtdatahash" xmlns:w16se="http://schemas.microsoft.com/office/word/2015/wordml/symex" xmlns:wpg="http://schemas.microsoft.com/office/word/2010/wordprocessingGroup" xmlns:wpi="http://schemas.microsoft.com/office/word/2010/wordprocessingInk" xmlns:wne="http://schemas.microsoft.com/office/word/2006/wordml" xmlns:wps="http://schemas.microsoft.com/office/word/2010/wordprocessingShape" mc:Ignorable="w14 w15 w16se w16cid w16 w16cex w16sdtdh wp14">
+<w:document xmlns:wpc="http://schemas.microsoft.com/office/word/2010/wordprocessingCanvas" xmlns:cx="http://schemas.microsoft.com/office/drawing/2014/chartex" xmlns:cx1="http://schemas.microsoft.com/office/drawing/2015/9/8/chartex" xmlns:cx2="http://schemas.microsoft.com/office/drawing/2015/10/21/chartex" xmlns:cx3="http://schemas.microsoft.com/office/drawing/2016/5/9/chartex" xmlns:cx4="http://schemas.microsoft.com/office/drawing/2016/5/10/chartex" xmlns:cx5="http://schemas.microsoft.com/office/drawing/2016/5/11/chartex" xmlns:cx6="http://schemas.microsoft.com/office/drawing/2016/5/12/chartex" xmlns:cx7="http://schemas.microsoft.com/office/drawing/2016/5/13/chartex" xmlns:cx8="http://schemas.microsoft.com/office/drawing/2016/5/14/chartex" xmlns:mc="http://schemas.openxmlformats.org/markup-compatibility/2006" xmlns:aink="http://schemas.microsoft.com/office/drawing/2016/ink" xmlns:am3d="http://schemas.microsoft.com/office/drawing/2017/model3d" xmlns:o="urn:schemas-microsoft-com:office:office" xmlns:r="http://schemas.openxmlformats.org/officeDocument/2006/relationships" xmlns:m="http://schemas.openxmlformats.org/officeDocument/2006/math" xmlns:v="urn:schemas-microsoft-com:vml" xmlns:wp14="http://schemas.microsoft.com/office/word/2010/wordprocessingDrawing" xmlns:wp="http://schemas.openxmlformats.org/drawingml/2006/wordprocessingDrawing" xmlns:w10="urn:schemas-microsoft-com:office:word" xmlns:w="http://schemas.openxmlformats.org/wordprocessingml/2006/main" xmlns:w14="http://schemas.microsoft.com/office/word/2010/wordml" xmlns:w15="http://schemas.microsoft.com/office/word/2012/wordml" xmlns:w16cex="http://schemas.microsoft.com/office/word/2018/wordml/cex" xmlns:w16cid="http://schemas.microsoft.com/office/word/2016/wordml/cid" xmlns:w16="http://schemas.microsoft.com/office/word/2018/wordml" xmlns:w16se="http://schemas.microsoft.com/office/word/2015/wordml/symex" xmlns:wpg="http://schemas.microsoft.com/office/word/2010/wordprocessingGroup" xmlns:wpi="http://schemas.microsoft.com/office/word/2010/wordprocessingInk" xmlns:wne="http://schemas.microsoft.com/office/word/2006/wordml" xmlns:wps="http://schemas.microsoft.com/office/word/2010/wordprocessingShape" mc:Ignorable="w14 w15 w16se w16cid w16 w16cex wp14">
   <w:body>
     <w:p>
       <w:pPr>
@@ -23,15 +23,413 @@
         <w:spacing w:after="0"/>
       </w:pPr>
       <w:r>
+        <w:t>-css variables</w:t>
+      </w:r>
+    </w:p>
+    <w:p>
+      <w:pPr>
+        <w:spacing w:after="0"/>
+      </w:pPr>
+      <w:r>
+        <w:t xml:space="preserve">-css color palletes </w:t>
+      </w:r>
+    </w:p>
+    <w:p>
+      <w:pPr>
+        <w:spacing w:after="0"/>
+      </w:pPr>
+      <w:r>
+        <w:t>-smooth-scroll</w:t>
+      </w:r>
+    </w:p>
+    <w:p>
+      <w:pPr>
+        <w:spacing w:after="0"/>
+      </w:pPr>
+      <w:r>
+        <w:t>-setting and getting local storage</w:t>
+      </w:r>
+    </w:p>
+    <w:p>
+      <w:pPr>
+        <w:spacing w:after="0"/>
+      </w:pPr>
+      <w:r>
+        <w:t>-string interpolation</w:t>
+      </w:r>
+    </w:p>
+    <w:p>
+      <w:pPr>
+        <w:spacing w:after="0"/>
+        <w:rPr>
+          <w:b/>
+          <w:bCs/>
+        </w:rPr>
+      </w:pPr>
+    </w:p>
+    <w:p>
+      <w:pPr>
+        <w:spacing w:after="0"/>
+        <w:rPr>
+          <w:b/>
+          <w:bCs/>
+        </w:rPr>
+      </w:pPr>
+      <w:r>
+        <w:rPr>
+          <w:b/>
+          <w:bCs/>
+        </w:rPr>
+        <w:t>animated</w:t>
+      </w:r>
+    </w:p>
+    <w:p>
+      <w:pPr>
+        <w:spacing w:after="0"/>
+      </w:pPr>
+      <w:r>
+        <w:t>-Creative Tim</w:t>
+      </w:r>
+    </w:p>
+    <w:p>
+      <w:pPr>
+        <w:spacing w:after="0"/>
+      </w:pPr>
+      <w:r>
+        <w:t>-CSS animations</w:t>
+      </w:r>
+    </w:p>
+    <w:p>
+      <w:pPr>
+        <w:spacing w:after="0"/>
+      </w:pPr>
+      <w:r>
+        <w:t>-Animate on scroll library</w:t>
+      </w:r>
+    </w:p>
+    <w:p>
+      <w:pPr>
+        <w:spacing w:after="0"/>
+      </w:pPr>
+    </w:p>
+    <w:p>
+      <w:pPr>
+        <w:spacing w:after="0"/>
+        <w:rPr>
+          <w:b/>
+          <w:bCs/>
+        </w:rPr>
+      </w:pPr>
+      <w:r>
+        <w:rPr>
+          <w:b/>
+          <w:bCs/>
+        </w:rPr>
+        <w:t>animation nation</w:t>
+      </w:r>
+    </w:p>
+    <w:p>
+      <w:pPr>
+        <w:spacing w:after="0"/>
+      </w:pPr>
+      <w:r>
+        <w:t>-https://developer.mozilla.org/en-US/docs/Web/CSS/Using_CSS_custom_properties</w:t>
+      </w:r>
+    </w:p>
+    <w:p>
+      <w:pPr>
+        <w:spacing w:after="0"/>
+      </w:pPr>
+      <w:r>
+        <w:t>-https://developer.mozilla.org/en-US/docs/Web/CSS/animation CSS Animations</w:t>
+      </w:r>
+    </w:p>
+    <w:p>
+      <w:pPr>
+        <w:spacing w:after="0"/>
+      </w:pPr>
+      <w:r>
+        <w:t>-https://paletton.com/ Color Selection Tool</w:t>
+      </w:r>
+    </w:p>
+    <w:p>
+      <w:pPr>
+        <w:spacing w:after="0"/>
+      </w:pPr>
+      <w:r>
+        <w:t>-https://www.w3schools.com/howto/howto_css_menu_icon.asp W3Schools - Menu Icon</w:t>
+      </w:r>
+    </w:p>
+    <w:p>
+      <w:pPr>
+        <w:spacing w:after="0"/>
+      </w:pPr>
+      <w:r>
+        <w:t>-https://unsplash.com Unsplash Images</w:t>
+      </w:r>
+    </w:p>
+    <w:p>
+      <w:pPr>
+        <w:spacing w:after="0"/>
+      </w:pPr>
+      <w:r>
+        <w:t>-https://fonts.google.com Google Fonts</w:t>
+      </w:r>
+    </w:p>
+    <w:p>
+      <w:pPr>
+        <w:spacing w:after="0"/>
+      </w:pPr>
+      <w:r>
+        <w:t>-stacking sudo classes</w:t>
+      </w:r>
+    </w:p>
+    <w:p>
+      <w:pPr>
+        <w:spacing w:after="0"/>
+      </w:pPr>
+      <w:r>
+        <w:t>-hamburger icon</w:t>
+      </w:r>
+    </w:p>
+    <w:p>
+      <w:pPr>
+        <w:spacing w:after="0"/>
+      </w:pPr>
+      <w:r>
+        <w:t>-overlays</w:t>
+      </w:r>
+    </w:p>
+    <w:p>
+      <w:pPr>
+        <w:spacing w:after="0"/>
+      </w:pPr>
+    </w:p>
+    <w:p>
+      <w:pPr>
+        <w:spacing w:after="0"/>
+        <w:rPr>
+          <w:b/>
+          <w:bCs/>
+        </w:rPr>
+      </w:pPr>
+      <w:r>
+        <w:rPr>
+          <w:b/>
+          <w:bCs/>
+        </w:rPr>
+        <w:t>music player</w:t>
+      </w:r>
+    </w:p>
+    <w:p>
+      <w:pPr>
+        <w:spacing w:after="0"/>
+      </w:pPr>
+      <w:r>
+        <w:rPr>
+          <w:b/>
+          <w:bCs/>
+        </w:rPr>
         <w:t>-</w:t>
       </w:r>
-      <w:proofErr w:type="spellStart"/>
-      <w:r>
-        <w:t>css</w:t>
-      </w:r>
-      <w:proofErr w:type="spellEnd"/>
-      <w:r>
-        <w:t xml:space="preserve"> variables</w:t>
+      <w:r>
+        <w:t>box-shadows</w:t>
+      </w:r>
+    </w:p>
+    <w:p>
+      <w:pPr>
+        <w:spacing w:after="0"/>
+      </w:pPr>
+      <w:r>
+        <w:t>-object-fit</w:t>
+      </w:r>
+    </w:p>
+    <w:p>
+      <w:pPr>
+        <w:spacing w:after="0"/>
+      </w:pPr>
+      <w:r>
+        <w:t>-custom progress bars and button controls on audio element</w:t>
+      </w:r>
+    </w:p>
+    <w:p>
+      <w:pPr>
+        <w:spacing w:after="0"/>
+      </w:pPr>
+      <w:r>
+        <w:t>-font-awesome icons</w:t>
+      </w:r>
+    </w:p>
+    <w:p>
+      <w:pPr>
+        <w:spacing w:after="0"/>
+      </w:pPr>
+      <w:r>
+        <w:t xml:space="preserve">-user-select: none; prevents default text selection for icons </w:t>
+      </w:r>
+    </w:p>
+    <w:p>
+      <w:pPr>
+        <w:spacing w:after="0"/>
+      </w:pPr>
+      <w:r>
+        <w:t>-audio.timeupdate</w:t>
+      </w:r>
+    </w:p>
+    <w:p>
+      <w:pPr>
+        <w:spacing w:after="0"/>
+      </w:pPr>
+      <w:r>
+        <w:t xml:space="preserve">- innerText vs textContent </w:t>
+      </w:r>
+    </w:p>
+    <w:p>
+      <w:pPr>
+        <w:spacing w:after="0"/>
+      </w:pPr>
+    </w:p>
+    <w:p>
+      <w:pPr>
+        <w:spacing w:after="0"/>
+        <w:rPr>
+          <w:b/>
+          <w:bCs/>
+        </w:rPr>
+      </w:pPr>
+      <w:r>
+        <w:rPr>
+          <w:b/>
+          <w:bCs/>
+        </w:rPr>
+        <w:t>custom-countdown</w:t>
+      </w:r>
+    </w:p>
+    <w:p>
+      <w:pPr>
+        <w:spacing w:after="0"/>
+      </w:pPr>
+      <w:r>
+        <w:t>-object position</w:t>
+      </w:r>
+    </w:p>
+    <w:p>
+      <w:pPr>
+        <w:spacing w:after="0"/>
+      </w:pPr>
+      <w:r>
+        <w:t xml:space="preserve">-video backgrounds </w:t>
+      </w:r>
+    </w:p>
+    <w:p>
+      <w:pPr>
+        <w:spacing w:after="0"/>
+      </w:pPr>
+      <w:r>
+        <w:t>-local storage</w:t>
+      </w:r>
+    </w:p>
+    <w:p>
+      <w:pPr>
+        <w:spacing w:after="0"/>
+      </w:pPr>
+      <w:r>
+        <w:t>-keyframes</w:t>
+      </w:r>
+    </w:p>
+    <w:p>
+      <w:pPr>
+        <w:spacing w:after="0"/>
+      </w:pPr>
+      <w:r>
+        <w:t>-infinite animations</w:t>
+      </w:r>
+    </w:p>
+    <w:p>
+      <w:pPr>
+        <w:spacing w:after="0"/>
+      </w:pPr>
+      <w:r>
+        <w:t>-js dates</w:t>
+      </w:r>
+    </w:p>
+    <w:p>
+      <w:pPr>
+        <w:spacing w:after="0"/>
+      </w:pPr>
+      <w:r>
+        <w:t>-min date</w:t>
+      </w:r>
+    </w:p>
+    <w:p>
+      <w:pPr>
+        <w:spacing w:after="0"/>
+      </w:pPr>
+      <w:r>
+        <w:t>-JSON stringify</w:t>
+      </w:r>
+    </w:p>
+    <w:p>
+      <w:pPr>
+        <w:spacing w:after="0"/>
+      </w:pPr>
+      <w:r>
+        <w:t>-JSON parse</w:t>
+      </w:r>
+    </w:p>
+    <w:p>
+      <w:pPr>
+        <w:spacing w:after="0"/>
+      </w:pPr>
+      <w:r>
+        <w:t>-https://pixabay.com/videos/ Pixabay Stock Videos</w:t>
+      </w:r>
+    </w:p>
+    <w:p>
+      <w:pPr>
+        <w:spacing w:after="0"/>
+      </w:pPr>
+      <w:r>
+        <w:t>-https://www.youcompress.com/ Video Compression Tool</w:t>
+      </w:r>
+    </w:p>
+    <w:p>
+      <w:pPr>
+        <w:spacing w:after="0"/>
+        <w:rPr>
+          <w:b/>
+          <w:bCs/>
+        </w:rPr>
+      </w:pPr>
+      <w:r>
+        <w:rPr>
+          <w:b/>
+          <w:bCs/>
+        </w:rPr>
+        <w:t>Bookmark</w:t>
+      </w:r>
+      <w:r>
+        <w:rPr>
+          <w:b/>
+          <w:bCs/>
+        </w:rPr>
+        <w:t xml:space="preserve"> Manager </w:t>
+      </w:r>
+    </w:p>
+    <w:p>
+      <w:pPr>
+        <w:spacing w:after="0"/>
+      </w:pPr>
+      <w:r>
+        <w:t>-https://www.heropatterns.com/ Hero Pattern Backgrounds</w:t>
+      </w:r>
+    </w:p>
+    <w:p>
+      <w:pPr>
+        <w:spacing w:after="0"/>
+      </w:pPr>
+      <w:r>
+        <w:t>-https://fonts.google.com Google Fonts</w:t>
       </w:r>
     </w:p>
     <w:p>
@@ -41,506 +439,8 @@
       <w:r>
         <w:t>-</w:t>
       </w:r>
-      <w:proofErr w:type="spellStart"/>
-      <w:r>
-        <w:t>css</w:t>
-      </w:r>
-      <w:proofErr w:type="spellEnd"/>
-      <w:r>
-        <w:t xml:space="preserve"> color </w:t>
-      </w:r>
-      <w:proofErr w:type="spellStart"/>
-      <w:r>
-        <w:t>palletes</w:t>
-      </w:r>
-      <w:proofErr w:type="spellEnd"/>
-      <w:r>
-        <w:t xml:space="preserve"> </w:t>
-      </w:r>
-    </w:p>
-    <w:p>
-      <w:pPr>
-        <w:spacing w:after="0"/>
-      </w:pPr>
-      <w:r>
-        <w:t>-smooth-scroll</w:t>
-      </w:r>
-    </w:p>
-    <w:p>
-      <w:pPr>
-        <w:spacing w:after="0"/>
-      </w:pPr>
-      <w:r>
-        <w:t>-setting and getting local storage</w:t>
-      </w:r>
-    </w:p>
-    <w:p>
-      <w:pPr>
-        <w:spacing w:after="0"/>
-      </w:pPr>
-      <w:r>
-        <w:t>-string interpolation</w:t>
-      </w:r>
-    </w:p>
-    <w:p>
-      <w:pPr>
-        <w:spacing w:after="0"/>
-        <w:rPr>
-          <w:b/>
-          <w:bCs/>
-        </w:rPr>
-      </w:pPr>
-    </w:p>
-    <w:p>
-      <w:pPr>
-        <w:spacing w:after="0"/>
-        <w:rPr>
-          <w:b/>
-          <w:bCs/>
-        </w:rPr>
-      </w:pPr>
-      <w:r>
-        <w:rPr>
-          <w:b/>
-          <w:bCs/>
-        </w:rPr>
-        <w:t>animated</w:t>
-      </w:r>
-    </w:p>
-    <w:p>
-      <w:pPr>
-        <w:spacing w:after="0"/>
-      </w:pPr>
-      <w:r>
-        <w:t>-Creative Tim</w:t>
-      </w:r>
-    </w:p>
-    <w:p>
-      <w:pPr>
-        <w:spacing w:after="0"/>
-      </w:pPr>
-      <w:r>
-        <w:t>-CSS animations</w:t>
-      </w:r>
-    </w:p>
-    <w:p>
-      <w:pPr>
-        <w:spacing w:after="0"/>
-      </w:pPr>
-      <w:r>
-        <w:t>-Animate on scroll library</w:t>
-      </w:r>
-    </w:p>
-    <w:p>
-      <w:pPr>
-        <w:spacing w:after="0"/>
-      </w:pPr>
-    </w:p>
-    <w:p>
-      <w:pPr>
-        <w:spacing w:after="0"/>
-        <w:rPr>
-          <w:b/>
-          <w:bCs/>
-        </w:rPr>
-      </w:pPr>
-      <w:r>
-        <w:rPr>
-          <w:b/>
-          <w:bCs/>
-        </w:rPr>
-        <w:t>animation nation</w:t>
-      </w:r>
-    </w:p>
-    <w:p>
-      <w:pPr>
-        <w:spacing w:after="0"/>
-      </w:pPr>
-      <w:r>
-        <w:t>-https://developer.mozilla.org/en-US/docs/Web/CSS/Using_CSS_custom_properties</w:t>
-      </w:r>
-    </w:p>
-    <w:p>
-      <w:pPr>
-        <w:spacing w:after="0"/>
-      </w:pPr>
-      <w:r>
-        <w:t>-https://developer.mozilla.org/</w:t>
-      </w:r>
-      <w:proofErr w:type="spellStart"/>
-      <w:r>
-        <w:t>en</w:t>
-      </w:r>
-      <w:proofErr w:type="spellEnd"/>
-      <w:r>
-        <w:t>-US/docs/Web/CSS/animation CSS Animations</w:t>
-      </w:r>
-    </w:p>
-    <w:p>
-      <w:pPr>
-        <w:spacing w:after="0"/>
-      </w:pPr>
-      <w:r>
-        <w:t>-https://paletton.com/ Color Selection Tool</w:t>
-      </w:r>
-    </w:p>
-    <w:p>
-      <w:pPr>
-        <w:spacing w:after="0"/>
-      </w:pPr>
-      <w:r>
-        <w:t>-https://www.w3schools.com/howto/howto_css_menu_icon.asp W3Schools - Menu Icon</w:t>
-      </w:r>
-    </w:p>
-    <w:p>
-      <w:pPr>
-        <w:spacing w:after="0"/>
-      </w:pPr>
-      <w:r>
-        <w:t xml:space="preserve">-https://unsplash.com </w:t>
-      </w:r>
-      <w:proofErr w:type="spellStart"/>
-      <w:r>
-        <w:t>Unsplash</w:t>
-      </w:r>
-      <w:proofErr w:type="spellEnd"/>
-      <w:r>
-        <w:t xml:space="preserve"> Images</w:t>
-      </w:r>
-    </w:p>
-    <w:p>
-      <w:pPr>
-        <w:spacing w:after="0"/>
-      </w:pPr>
-      <w:r>
-        <w:t>-https://fonts.google.com Google Fonts</w:t>
-      </w:r>
-    </w:p>
-    <w:p>
-      <w:pPr>
-        <w:spacing w:after="0"/>
-      </w:pPr>
-      <w:r>
-        <w:t xml:space="preserve">-stacking </w:t>
-      </w:r>
-      <w:proofErr w:type="spellStart"/>
-      <w:r>
-        <w:t>sudo</w:t>
-      </w:r>
-      <w:proofErr w:type="spellEnd"/>
-      <w:r>
-        <w:t xml:space="preserve"> classes</w:t>
-      </w:r>
-    </w:p>
-    <w:p>
-      <w:pPr>
-        <w:spacing w:after="0"/>
-      </w:pPr>
-      <w:r>
-        <w:t>-hamburger icon</w:t>
-      </w:r>
-    </w:p>
-    <w:p>
-      <w:pPr>
-        <w:spacing w:after="0"/>
-      </w:pPr>
-      <w:r>
-        <w:t>-overlays</w:t>
-      </w:r>
-    </w:p>
-    <w:p>
-      <w:pPr>
-        <w:spacing w:after="0"/>
-      </w:pPr>
-    </w:p>
-    <w:p>
-      <w:pPr>
-        <w:spacing w:after="0"/>
-        <w:rPr>
-          <w:b/>
-          <w:bCs/>
-        </w:rPr>
-      </w:pPr>
-      <w:r>
-        <w:rPr>
-          <w:b/>
-          <w:bCs/>
-        </w:rPr>
-        <w:t>music player</w:t>
-      </w:r>
-    </w:p>
-    <w:p>
-      <w:pPr>
-        <w:spacing w:after="0"/>
-      </w:pPr>
-      <w:r>
-        <w:rPr>
-          <w:b/>
-          <w:bCs/>
-        </w:rPr>
-        <w:t>-</w:t>
-      </w:r>
-      <w:r>
-        <w:t>box-shadows</w:t>
-      </w:r>
-    </w:p>
-    <w:p>
-      <w:pPr>
-        <w:spacing w:after="0"/>
-      </w:pPr>
-      <w:r>
-        <w:t>-object-fit</w:t>
-      </w:r>
-    </w:p>
-    <w:p>
-      <w:pPr>
-        <w:spacing w:after="0"/>
-      </w:pPr>
-      <w:r>
-        <w:t>-custom progress bars and button controls on audio element</w:t>
-      </w:r>
-    </w:p>
-    <w:p>
-      <w:pPr>
-        <w:spacing w:after="0"/>
-      </w:pPr>
-      <w:r>
-        <w:t>-font-awesome icons</w:t>
-      </w:r>
-    </w:p>
-    <w:p>
-      <w:pPr>
-        <w:spacing w:after="0"/>
-      </w:pPr>
-      <w:r>
-        <w:t xml:space="preserve">-user-select: none; prevents default text selection for icons </w:t>
-      </w:r>
-    </w:p>
-    <w:p>
-      <w:pPr>
-        <w:spacing w:after="0"/>
-      </w:pPr>
-      <w:r>
-        <w:t>-</w:t>
-      </w:r>
-      <w:proofErr w:type="spellStart"/>
-      <w:proofErr w:type="gramStart"/>
-      <w:r>
-        <w:t>audio.timeupdate</w:t>
-      </w:r>
-      <w:proofErr w:type="spellEnd"/>
-      <w:proofErr w:type="gramEnd"/>
-    </w:p>
-    <w:p>
-      <w:pPr>
-        <w:spacing w:after="0"/>
-      </w:pPr>
-      <w:r>
-        <w:t xml:space="preserve">- </w:t>
-      </w:r>
-      <w:proofErr w:type="spellStart"/>
-      <w:r>
-        <w:t>innerText</w:t>
-      </w:r>
-      <w:proofErr w:type="spellEnd"/>
-      <w:r>
-        <w:t xml:space="preserve"> vs </w:t>
-      </w:r>
-      <w:proofErr w:type="spellStart"/>
-      <w:r>
-        <w:t>textContent</w:t>
-      </w:r>
-      <w:proofErr w:type="spellEnd"/>
-      <w:r>
-        <w:t xml:space="preserve"> </w:t>
-      </w:r>
-    </w:p>
-    <w:p>
-      <w:pPr>
-        <w:spacing w:after="0"/>
-      </w:pPr>
-    </w:p>
-    <w:p>
-      <w:pPr>
-        <w:spacing w:after="0"/>
-        <w:rPr>
-          <w:b/>
-          <w:bCs/>
-        </w:rPr>
-      </w:pPr>
-      <w:r>
-        <w:rPr>
-          <w:b/>
-          <w:bCs/>
-        </w:rPr>
-        <w:t>custom-countdown</w:t>
-      </w:r>
-    </w:p>
-    <w:p>
-      <w:pPr>
-        <w:spacing w:after="0"/>
-      </w:pPr>
-      <w:r>
-        <w:t>-object position</w:t>
-      </w:r>
-    </w:p>
-    <w:p>
-      <w:pPr>
-        <w:spacing w:after="0"/>
-      </w:pPr>
-      <w:r>
-        <w:t xml:space="preserve">-video backgrounds </w:t>
-      </w:r>
-    </w:p>
-    <w:p>
-      <w:pPr>
-        <w:spacing w:after="0"/>
-      </w:pPr>
-      <w:r>
-        <w:t>-local storage</w:t>
-      </w:r>
-    </w:p>
-    <w:p>
-      <w:pPr>
-        <w:spacing w:after="0"/>
-      </w:pPr>
-      <w:r>
-        <w:t>-keyframes</w:t>
-      </w:r>
-    </w:p>
-    <w:p>
-      <w:pPr>
-        <w:spacing w:after="0"/>
-      </w:pPr>
-      <w:r>
-        <w:t>-infinite animations</w:t>
-      </w:r>
-    </w:p>
-    <w:p>
-      <w:pPr>
-        <w:spacing w:after="0"/>
-      </w:pPr>
-      <w:r>
-        <w:t>-</w:t>
-      </w:r>
-      <w:proofErr w:type="spellStart"/>
-      <w:r>
-        <w:t>js</w:t>
-      </w:r>
-      <w:proofErr w:type="spellEnd"/>
-      <w:r>
-        <w:t xml:space="preserve"> dates</w:t>
-      </w:r>
-    </w:p>
-    <w:p>
-      <w:pPr>
-        <w:spacing w:after="0"/>
-      </w:pPr>
-      <w:r>
-        <w:t>-min date</w:t>
-      </w:r>
-    </w:p>
-    <w:p>
-      <w:pPr>
-        <w:spacing w:after="0"/>
-      </w:pPr>
-      <w:r>
-        <w:t xml:space="preserve">-JSON </w:t>
-      </w:r>
-      <w:proofErr w:type="spellStart"/>
-      <w:r>
-        <w:t>stringify</w:t>
-      </w:r>
-      <w:proofErr w:type="spellEnd"/>
-    </w:p>
-    <w:p>
-      <w:pPr>
-        <w:spacing w:after="0"/>
-      </w:pPr>
-      <w:r>
-        <w:t>-JSON parse</w:t>
-      </w:r>
-    </w:p>
-    <w:p>
-      <w:pPr>
-        <w:spacing w:after="0"/>
-      </w:pPr>
-      <w:r>
-        <w:t xml:space="preserve">-https://pixabay.com/videos/ </w:t>
-      </w:r>
-      <w:proofErr w:type="spellStart"/>
-      <w:r>
-        <w:t>Pixabay</w:t>
-      </w:r>
-      <w:proofErr w:type="spellEnd"/>
-      <w:r>
-        <w:t xml:space="preserve"> Stock Videos</w:t>
-      </w:r>
-    </w:p>
-    <w:p>
-      <w:pPr>
-        <w:spacing w:after="0"/>
-      </w:pPr>
-      <w:r>
-        <w:t>-https://www.youcompress.com/ Video Compression Tool</w:t>
-      </w:r>
-    </w:p>
-    <w:p>
-      <w:pPr>
-        <w:spacing w:after="0"/>
-        <w:rPr>
-          <w:b/>
-          <w:bCs/>
-        </w:rPr>
-      </w:pPr>
-      <w:r>
-        <w:rPr>
-          <w:b/>
-          <w:bCs/>
-        </w:rPr>
-        <w:t>Bookmark</w:t>
-      </w:r>
-      <w:r>
-        <w:rPr>
-          <w:b/>
-          <w:bCs/>
-        </w:rPr>
-        <w:t xml:space="preserve"> Manager </w:t>
-      </w:r>
-    </w:p>
-    <w:p>
-      <w:pPr>
-        <w:spacing w:after="0"/>
-      </w:pPr>
-      <w:r>
-        <w:t>-https://www.heropatterns.com/ Hero Pattern Backgrounds</w:t>
-      </w:r>
-    </w:p>
-    <w:p>
-      <w:pPr>
-        <w:spacing w:after="0"/>
-      </w:pPr>
-      <w:r>
-        <w:t>-https://fonts.google.com Google Fonts</w:t>
-      </w:r>
-    </w:p>
-    <w:p>
-      <w:pPr>
-        <w:spacing w:after="0"/>
-      </w:pPr>
-      <w:r>
-        <w:t>-</w:t>
-      </w:r>
-      <w:r>
-        <w:t>vertical-</w:t>
-      </w:r>
-      <w:proofErr w:type="gramStart"/>
-      <w:r>
-        <w:t>align:</w:t>
-      </w:r>
-      <w:proofErr w:type="gramEnd"/>
-      <w:r>
-        <w:t xml:space="preserve"> sub;</w:t>
+      <w:r>
+        <w:t>vertical-align: sub;</w:t>
       </w:r>
       <w:r>
         <w:t xml:space="preserve"> align image with text</w:t>
@@ -568,15 +468,7 @@
         <w:spacing w:after="0"/>
       </w:pPr>
       <w:r>
-        <w:t>-</w:t>
-      </w:r>
-      <w:proofErr w:type="spellStart"/>
-      <w:r>
-        <w:t>css</w:t>
-      </w:r>
-      <w:proofErr w:type="spellEnd"/>
-      <w:r>
-        <w:t xml:space="preserve"> variables</w:t>
+        <w:t>-css variables</w:t>
       </w:r>
     </w:p>
     <w:p>
@@ -632,15 +524,7 @@
         <w:spacing w:after="0"/>
       </w:pPr>
       <w:r>
-        <w:t>-</w:t>
-      </w:r>
-      <w:proofErr w:type="spellStart"/>
-      <w:r>
-        <w:t>RegEx</w:t>
-      </w:r>
-      <w:proofErr w:type="spellEnd"/>
-      <w:r>
-        <w:t xml:space="preserve"> Playground Tool </w:t>
+        <w:t xml:space="preserve">-RegEx Playground Tool </w:t>
       </w:r>
       <w:hyperlink r:id="rId5" w:history="1">
         <w:r>
@@ -661,13 +545,8 @@
         <w:spacing w:after="0"/>
       </w:pPr>
       <w:r>
-        <w:t xml:space="preserve">Mozilla - </w:t>
-      </w:r>
-      <w:proofErr w:type="spellStart"/>
-      <w:r>
-        <w:t>localStorage</w:t>
-      </w:r>
-      <w:proofErr w:type="spellEnd"/>
+        <w:t>Mozilla - localStorage</w:t>
+      </w:r>
     </w:p>
     <w:p>
       <w:pPr>
@@ -687,13 +566,8 @@
         <w:spacing w:after="0"/>
       </w:pPr>
       <w:r>
-        <w:t xml:space="preserve">Mozilla - JSON </w:t>
-      </w:r>
-      <w:proofErr w:type="spellStart"/>
-      <w:r>
-        <w:t>Stringify</w:t>
-      </w:r>
-      <w:proofErr w:type="spellEnd"/>
+        <w:t>Mozilla - JSON Stringify</w:t>
+      </w:r>
     </w:p>
     <w:p>
       <w:pPr>
@@ -777,9 +651,8 @@
           <w:szCs w:val="20"/>
           <w:bdr w:val="none" w:sz="0" w:space="0" w:color="auto" w:frame="1"/>
         </w:rPr>
-        <w:t>`${</w:t>
-      </w:r>
-      <w:proofErr w:type="spellStart"/>
+        <w:t>`${url}</w:t>
+      </w:r>
       <w:r>
         <w:rPr>
           <w:rFonts w:ascii="inherit" w:eastAsia="Times New Roman" w:hAnsi="inherit" w:cs="Courier New"/>
@@ -787,9 +660,8 @@
           <w:szCs w:val="20"/>
           <w:bdr w:val="none" w:sz="0" w:space="0" w:color="auto" w:frame="1"/>
         </w:rPr>
-        <w:t>url</w:t>
-      </w:r>
-      <w:proofErr w:type="spellEnd"/>
+        <w:t>/favicon.ico</w:t>
+      </w:r>
       <w:r>
         <w:rPr>
           <w:rFonts w:ascii="inherit" w:eastAsia="Times New Roman" w:hAnsi="inherit" w:cs="Courier New"/>
@@ -797,60 +669,96 @@
           <w:szCs w:val="20"/>
           <w:bdr w:val="none" w:sz="0" w:space="0" w:color="auto" w:frame="1"/>
         </w:rPr>
+        <w:t>`</w:t>
+      </w:r>
+    </w:p>
+    <w:p>
+      <w:pPr>
+        <w:spacing w:after="0"/>
+      </w:pPr>
+    </w:p>
+    <w:p>
+      <w:pPr>
+        <w:spacing w:after="0"/>
+      </w:pPr>
+    </w:p>
+    <w:p>
+      <w:pPr>
+        <w:spacing w:after="0"/>
+        <w:rPr>
+          <w:b/>
+          <w:bCs/>
+        </w:rPr>
+      </w:pPr>
+      <w:r>
+        <w:rPr>
+          <w:b/>
+          <w:bCs/>
+        </w:rPr>
+        <w:t>Video player</w:t>
+      </w:r>
+    </w:p>
+    <w:p>
+      <w:pPr>
+        <w:spacing w:after="0"/>
+      </w:pPr>
+      <w:r>
+        <w:t>Mozilla - Calc Method</w:t>
+      </w:r>
+    </w:p>
+    <w:p>
+      <w:pPr>
+        <w:spacing w:after="0"/>
+      </w:pPr>
+      <w:r>
+        <w:t>-</w:t>
+      </w:r>
+      <w:r>
+        <w:t>https://developer.mozilla.org/en-US/docs/Web/CSS/calc</w:t>
+      </w:r>
+    </w:p>
+    <w:p>
+      <w:pPr>
+        <w:spacing w:after="0"/>
+      </w:pPr>
+      <w:r>
+        <w:tab/>
+        <w:t>-css that performs calcs, used on the progress bar width</w:t>
+      </w:r>
+    </w:p>
+    <w:p>
+      <w:pPr>
+        <w:spacing w:after="0"/>
+      </w:pPr>
+    </w:p>
+    <w:p>
+      <w:pPr>
+        <w:spacing w:after="0"/>
+      </w:pPr>
+      <w:r>
+        <w:t>- select:focus {</w:t>
+      </w:r>
+    </w:p>
+    <w:p>
+      <w:pPr>
+        <w:spacing w:after="0"/>
+      </w:pPr>
+      <w:r>
+        <w:t xml:space="preserve">  outline: none;</w:t>
+      </w:r>
+    </w:p>
+    <w:p>
+      <w:pPr>
+        <w:spacing w:after="0"/>
+      </w:pPr>
+      <w:r>
         <w:t>}</w:t>
       </w:r>
-      <w:r>
-        <w:rPr>
-          <w:rFonts w:ascii="inherit" w:eastAsia="Times New Roman" w:hAnsi="inherit" w:cs="Courier New"/>
-          <w:sz w:val="20"/>
-          <w:szCs w:val="20"/>
-          <w:bdr w:val="none" w:sz="0" w:space="0" w:color="auto" w:frame="1"/>
-        </w:rPr>
-        <w:t>/favicon.ico</w:t>
-      </w:r>
-      <w:r>
-        <w:rPr>
-          <w:rFonts w:ascii="inherit" w:eastAsia="Times New Roman" w:hAnsi="inherit" w:cs="Courier New"/>
-          <w:sz w:val="20"/>
-          <w:szCs w:val="20"/>
-          <w:bdr w:val="none" w:sz="0" w:space="0" w:color="auto" w:frame="1"/>
-        </w:rPr>
-        <w:t>`</w:t>
-      </w:r>
-    </w:p>
-    <w:p>
-      <w:pPr>
-        <w:spacing w:after="0"/>
-      </w:pPr>
-    </w:p>
-    <w:p>
-      <w:pPr>
-        <w:spacing w:after="0"/>
-      </w:pPr>
-    </w:p>
-    <w:p>
-      <w:pPr>
-        <w:spacing w:after="0"/>
-        <w:rPr>
-          <w:b/>
-          <w:bCs/>
-        </w:rPr>
-      </w:pPr>
-      <w:r>
-        <w:rPr>
-          <w:b/>
-          <w:bCs/>
-        </w:rPr>
-        <w:t>Video player</w:t>
-      </w:r>
-    </w:p>
-    <w:p>
-      <w:pPr>
-        <w:spacing w:after="0"/>
-      </w:pPr>
-      <w:r>
-        <w:t>Mozilla - Calc Method</w:t>
-      </w:r>
+    </w:p>
+    <w:p>
+      <w:pPr>
+        <w:spacing w:after="0"/>
+      </w:pPr>
     </w:p>
     <w:p>
       <w:pPr>
@@ -860,91 +768,6 @@
         <w:t>-</w:t>
       </w:r>
       <w:r>
-        <w:t>https://developer.mozilla.org/</w:t>
-      </w:r>
-      <w:proofErr w:type="spellStart"/>
-      <w:r>
-        <w:t>en</w:t>
-      </w:r>
-      <w:proofErr w:type="spellEnd"/>
-      <w:r>
-        <w:t>-US/docs/Web/CSS/calc</w:t>
-      </w:r>
-    </w:p>
-    <w:p>
-      <w:pPr>
-        <w:spacing w:after="0"/>
-      </w:pPr>
-      <w:r>
-        <w:tab/>
-        <w:t>-</w:t>
-      </w:r>
-      <w:proofErr w:type="spellStart"/>
-      <w:r>
-        <w:t>css</w:t>
-      </w:r>
-      <w:proofErr w:type="spellEnd"/>
-      <w:r>
-        <w:t xml:space="preserve"> that performs calcs, used on the progress bar width</w:t>
-      </w:r>
-    </w:p>
-    <w:p>
-      <w:pPr>
-        <w:spacing w:after="0"/>
-      </w:pPr>
-    </w:p>
-    <w:p>
-      <w:pPr>
-        <w:spacing w:after="0"/>
-      </w:pPr>
-      <w:r>
-        <w:t xml:space="preserve">- </w:t>
-      </w:r>
-      <w:proofErr w:type="spellStart"/>
-      <w:proofErr w:type="gramStart"/>
-      <w:r>
-        <w:t>select:focus</w:t>
-      </w:r>
-      <w:proofErr w:type="spellEnd"/>
-      <w:proofErr w:type="gramEnd"/>
-      <w:r>
-        <w:t xml:space="preserve"> {</w:t>
-      </w:r>
-    </w:p>
-    <w:p>
-      <w:pPr>
-        <w:spacing w:after="0"/>
-      </w:pPr>
-      <w:r>
-        <w:t xml:space="preserve">  outline: </w:t>
-      </w:r>
-      <w:proofErr w:type="gramStart"/>
-      <w:r>
-        <w:t>none;</w:t>
-      </w:r>
-      <w:proofErr w:type="gramEnd"/>
-    </w:p>
-    <w:p>
-      <w:pPr>
-        <w:spacing w:after="0"/>
-      </w:pPr>
-      <w:r>
-        <w:t>}</w:t>
-      </w:r>
-    </w:p>
-    <w:p>
-      <w:pPr>
-        <w:spacing w:after="0"/>
-      </w:pPr>
-    </w:p>
-    <w:p>
-      <w:pPr>
-        <w:spacing w:after="0"/>
-      </w:pPr>
-      <w:r>
-        <w:t>-</w:t>
-      </w:r>
-      <w:r>
         <w:t>https://www.w3schools.com/tags/ref_av_dom.asp Video DOM Reference</w:t>
       </w:r>
     </w:p>
@@ -974,38 +797,20 @@
         <w:spacing w:after="0"/>
       </w:pPr>
       <w:r>
-        <w:t>-</w:t>
-      </w:r>
-      <w:proofErr w:type="spellStart"/>
-      <w:proofErr w:type="gramStart"/>
-      <w:r>
-        <w:t>navigator.userAgent</w:t>
-      </w:r>
-      <w:proofErr w:type="spellEnd"/>
-      <w:proofErr w:type="gramEnd"/>
-      <w:r>
-        <w:t xml:space="preserve"> (tells us info about the current browser). </w:t>
-      </w:r>
-    </w:p>
-    <w:p>
-      <w:pPr>
-        <w:spacing w:after="0"/>
-      </w:pPr>
-    </w:p>
-    <w:p>
-      <w:pPr>
-        <w:spacing w:after="0"/>
-      </w:pPr>
-      <w:r>
-        <w:t xml:space="preserve">Mozilla </w:t>
-      </w:r>
-      <w:proofErr w:type="gramStart"/>
-      <w:r>
-        <w:t>- :valid</w:t>
-      </w:r>
-      <w:proofErr w:type="gramEnd"/>
-      <w:r>
-        <w:t xml:space="preserve"> pseudo class</w:t>
+        <w:t xml:space="preserve">-navigator.userAgent (tells us info about the current browser). </w:t>
+      </w:r>
+    </w:p>
+    <w:p>
+      <w:pPr>
+        <w:spacing w:after="0"/>
+      </w:pPr>
+    </w:p>
+    <w:p>
+      <w:pPr>
+        <w:spacing w:after="0"/>
+      </w:pPr>
+      <w:r>
+        <w:t>Mozilla - :valid pseudo class</w:t>
       </w:r>
     </w:p>
     <w:p>
@@ -1099,36 +904,20 @@
         <w:spacing w:after="0"/>
       </w:pPr>
       <w:r>
-        <w:t xml:space="preserve">https://html.com/attributes/input-pattern/ </w:t>
-      </w:r>
-      <w:proofErr w:type="spellStart"/>
-      <w:r>
-        <w:t>RegEx</w:t>
-      </w:r>
-      <w:proofErr w:type="spellEnd"/>
-      <w:r>
-        <w:t xml:space="preserve"> Background Info</w:t>
-      </w:r>
-    </w:p>
-    <w:p>
-      <w:pPr>
-        <w:spacing w:after="0"/>
-      </w:pPr>
-    </w:p>
-    <w:p>
-      <w:pPr>
-        <w:spacing w:after="0"/>
-      </w:pPr>
-      <w:r>
-        <w:t xml:space="preserve">https://regexr.com/3bfsi </w:t>
-      </w:r>
-      <w:proofErr w:type="spellStart"/>
-      <w:r>
-        <w:t>RegEx</w:t>
-      </w:r>
-      <w:proofErr w:type="spellEnd"/>
-      <w:r>
-        <w:t xml:space="preserve"> Playground Tool (Password Pattern)</w:t>
+        <w:t>https://html.com/attributes/input-pattern/ RegEx Background Info</w:t>
+      </w:r>
+    </w:p>
+    <w:p>
+      <w:pPr>
+        <w:spacing w:after="0"/>
+      </w:pPr>
+    </w:p>
+    <w:p>
+      <w:pPr>
+        <w:spacing w:after="0"/>
+      </w:pPr>
+      <w:r>
+        <w:t>https://regexr.com/3bfsi RegEx Playground Tool (Password Pattern)</w:t>
       </w:r>
     </w:p>
     <w:p>
@@ -1164,16 +953,11 @@
       <w:pPr>
         <w:spacing w:after="0"/>
       </w:pPr>
-      <w:proofErr w:type="gramStart"/>
       <w:r>
         <w:t>-</w:t>
       </w:r>
       <w:r>
-        <w:t>:last</w:t>
-      </w:r>
-      <w:proofErr w:type="gramEnd"/>
-      <w:r>
-        <w:t>-of-type</w:t>
+        <w:t>:last-of-type</w:t>
       </w:r>
       <w:r>
         <w:t xml:space="preserve"> pseudo class</w:t>
@@ -1257,15 +1041,7 @@
         </w:r>
       </w:hyperlink>
       <w:r>
-        <w:t xml:space="preserve"> sign up for </w:t>
-      </w:r>
-      <w:proofErr w:type="spellStart"/>
-      <w:r>
-        <w:t>api</w:t>
-      </w:r>
-      <w:proofErr w:type="spellEnd"/>
-      <w:r>
-        <w:t xml:space="preserve"> key in prod</w:t>
+        <w:t xml:space="preserve"> sign up for api key in prod</w:t>
       </w:r>
     </w:p>
     <w:p>
@@ -1302,23 +1078,7 @@
           <w:i/>
           <w:iCs/>
         </w:rPr>
-        <w:t xml:space="preserve">W3Schools - </w:t>
-      </w:r>
-      <w:proofErr w:type="gramStart"/>
-      <w:r>
-        <w:rPr>
-          <w:i/>
-          <w:iCs/>
-        </w:rPr>
-        <w:t>includes(</w:t>
-      </w:r>
-      <w:proofErr w:type="gramEnd"/>
-      <w:r>
-        <w:rPr>
-          <w:i/>
-          <w:iCs/>
-        </w:rPr>
-        <w:t>)</w:t>
+        <w:t>W3Schools - includes()</w:t>
       </w:r>
     </w:p>
     <w:p>
@@ -1349,17 +1109,8 @@
           <w:i/>
           <w:iCs/>
         </w:rPr>
-        <w:t xml:space="preserve">W3Schools - </w:t>
-      </w:r>
-      <w:proofErr w:type="spellStart"/>
-      <w:r>
-        <w:rPr>
-          <w:i/>
-          <w:iCs/>
-        </w:rPr>
-        <w:t>JSON.stringify</w:t>
-      </w:r>
-      <w:proofErr w:type="spellEnd"/>
+        <w:t>W3Schools - JSON.stringify</w:t>
+      </w:r>
     </w:p>
     <w:p>
       <w:pPr>
@@ -1389,17 +1140,8 @@
           <w:i/>
           <w:iCs/>
         </w:rPr>
-        <w:t xml:space="preserve">W3Schools - </w:t>
-      </w:r>
-      <w:proofErr w:type="spellStart"/>
-      <w:r>
-        <w:rPr>
-          <w:i/>
-          <w:iCs/>
-        </w:rPr>
-        <w:t>JSON.parse</w:t>
-      </w:r>
-      <w:proofErr w:type="spellEnd"/>
+        <w:t>W3Schools - JSON.parse</w:t>
+      </w:r>
     </w:p>
     <w:p>
       <w:pPr>
@@ -1429,17 +1171,8 @@
           <w:i/>
           <w:iCs/>
         </w:rPr>
-        <w:t xml:space="preserve">Mozilla - </w:t>
-      </w:r>
-      <w:proofErr w:type="spellStart"/>
-      <w:r>
-        <w:rPr>
-          <w:i/>
-          <w:iCs/>
-        </w:rPr>
-        <w:t>Object.values</w:t>
-      </w:r>
-      <w:proofErr w:type="spellEnd"/>
+        <w:t>Mozilla - Object.values</w:t>
+      </w:r>
     </w:p>
     <w:p>
       <w:pPr>
@@ -1518,25 +1251,7 @@
           <w:sz w:val="40"/>
           <w:szCs w:val="40"/>
         </w:rPr>
-        <w:t xml:space="preserve"> loading = ‘lazy on </w:t>
-      </w:r>
-      <w:proofErr w:type="spellStart"/>
-      <w:r>
-        <w:rPr>
-          <w:color w:val="00B050"/>
-          <w:sz w:val="40"/>
-          <w:szCs w:val="40"/>
-        </w:rPr>
-        <w:t>img</w:t>
-      </w:r>
-      <w:proofErr w:type="spellEnd"/>
-      <w:r>
-        <w:rPr>
-          <w:color w:val="00B050"/>
-          <w:sz w:val="40"/>
-          <w:szCs w:val="40"/>
-        </w:rPr>
-        <w:t xml:space="preserve"> tags</w:t>
+        <w:t xml:space="preserve"> loading = ‘lazy on img tags</w:t>
       </w:r>
     </w:p>
     <w:p>
@@ -1655,33 +1370,7 @@
           <w:sz w:val="24"/>
           <w:szCs w:val="24"/>
         </w:rPr>
-        <w:t xml:space="preserve">Mozilla - </w:t>
-      </w:r>
-      <w:proofErr w:type="spellStart"/>
-      <w:r>
-        <w:rPr>
-          <w:b/>
-          <w:bCs/>
-          <w:i/>
-          <w:iCs/>
-          <w:color w:val="000000" w:themeColor="text1"/>
-          <w:sz w:val="24"/>
-          <w:szCs w:val="24"/>
-        </w:rPr>
-        <w:t>Math.random</w:t>
-      </w:r>
-      <w:proofErr w:type="spellEnd"/>
-      <w:r>
-        <w:rPr>
-          <w:b/>
-          <w:bCs/>
-          <w:i/>
-          <w:iCs/>
-          <w:color w:val="000000" w:themeColor="text1"/>
-          <w:sz w:val="24"/>
-          <w:szCs w:val="24"/>
-        </w:rPr>
-        <w:t>()</w:t>
+        <w:t>Mozilla - Math.random()</w:t>
       </w:r>
     </w:p>
     <w:p>
@@ -1725,7 +1414,6 @@
           <w:szCs w:val="24"/>
         </w:rPr>
       </w:pPr>
-      <w:proofErr w:type="spellStart"/>
       <w:r>
         <w:rPr>
           <w:b/>
@@ -1736,20 +1424,7 @@
           <w:sz w:val="24"/>
           <w:szCs w:val="24"/>
         </w:rPr>
-        <w:t>StackOverflow</w:t>
-      </w:r>
-      <w:proofErr w:type="spellEnd"/>
-      <w:r>
-        <w:rPr>
-          <w:b/>
-          <w:bCs/>
-          <w:i/>
-          <w:iCs/>
-          <w:color w:val="000000" w:themeColor="text1"/>
-          <w:sz w:val="24"/>
-          <w:szCs w:val="24"/>
-        </w:rPr>
-        <w:t xml:space="preserve"> - How to Shuffle an Array</w:t>
+        <w:t>StackOverflow - How to Shuffle an Array</w:t>
       </w:r>
     </w:p>
     <w:p>
@@ -1949,61 +1624,15 @@
           <w:szCs w:val="24"/>
         </w:rPr>
       </w:pPr>
-      <w:proofErr w:type="gramStart"/>
-      <w:r>
-        <w:rPr>
-          <w:b/>
-          <w:bCs/>
-          <w:color w:val="000000" w:themeColor="text1"/>
-          <w:sz w:val="24"/>
-          <w:szCs w:val="24"/>
-        </w:rPr>
-        <w:t>.</w:t>
-      </w:r>
-      <w:proofErr w:type="spellStart"/>
-      <w:r>
-        <w:rPr>
-          <w:b/>
-          <w:bCs/>
-          <w:color w:val="000000" w:themeColor="text1"/>
-          <w:sz w:val="24"/>
-          <w:szCs w:val="24"/>
-        </w:rPr>
-        <w:t>removeEventListener</w:t>
-      </w:r>
-      <w:proofErr w:type="spellEnd"/>
-      <w:proofErr w:type="gramEnd"/>
-      <w:r>
-        <w:rPr>
-          <w:b/>
-          <w:bCs/>
-          <w:color w:val="000000" w:themeColor="text1"/>
-          <w:sz w:val="24"/>
-          <w:szCs w:val="24"/>
-        </w:rPr>
-        <w:t>('click', </w:t>
-      </w:r>
-      <w:proofErr w:type="spellStart"/>
-      <w:r>
-        <w:rPr>
-          <w:b/>
-          <w:bCs/>
-          <w:color w:val="000000" w:themeColor="text1"/>
-          <w:sz w:val="24"/>
-          <w:szCs w:val="24"/>
-        </w:rPr>
-        <w:t>startTimer</w:t>
-      </w:r>
-      <w:proofErr w:type="spellEnd"/>
-      <w:r>
-        <w:rPr>
-          <w:b/>
-          <w:bCs/>
-          <w:color w:val="000000" w:themeColor="text1"/>
-          <w:sz w:val="24"/>
-          <w:szCs w:val="24"/>
-        </w:rPr>
-        <w:t>);</w:t>
+      <w:r>
+        <w:rPr>
+          <w:b/>
+          <w:bCs/>
+          <w:color w:val="000000" w:themeColor="text1"/>
+          <w:sz w:val="24"/>
+          <w:szCs w:val="24"/>
+        </w:rPr>
+        <w:t>.removeEventListener('click', startTimer);</w:t>
       </w:r>
     </w:p>
     <w:p>
@@ -2030,33 +1659,7 @@
           <w:sz w:val="24"/>
           <w:szCs w:val="24"/>
         </w:rPr>
-        <w:t xml:space="preserve">Mozilla - </w:t>
-      </w:r>
-      <w:proofErr w:type="spellStart"/>
-      <w:r>
-        <w:rPr>
-          <w:b/>
-          <w:bCs/>
-          <w:i/>
-          <w:iCs/>
-          <w:color w:val="000000" w:themeColor="text1"/>
-          <w:sz w:val="24"/>
-          <w:szCs w:val="24"/>
-        </w:rPr>
-        <w:t>Number.toFixed</w:t>
-      </w:r>
-      <w:proofErr w:type="spellEnd"/>
-      <w:r>
-        <w:rPr>
-          <w:b/>
-          <w:bCs/>
-          <w:i/>
-          <w:iCs/>
-          <w:color w:val="000000" w:themeColor="text1"/>
-          <w:sz w:val="24"/>
-          <w:szCs w:val="24"/>
-        </w:rPr>
-        <w:t>()</w:t>
+        <w:t>Mozilla - Number.toFixed()</w:t>
       </w:r>
     </w:p>
     <w:p>
@@ -2277,29 +1880,7 @@
           <w:sz w:val="24"/>
           <w:szCs w:val="24"/>
         </w:rPr>
-        <w:t xml:space="preserve">W3Schools - </w:t>
-      </w:r>
-      <w:proofErr w:type="spellStart"/>
-      <w:r>
-        <w:rPr>
-          <w:i/>
-          <w:iCs/>
-          <w:color w:val="000000" w:themeColor="text1"/>
-          <w:sz w:val="24"/>
-          <w:szCs w:val="24"/>
-        </w:rPr>
-        <w:t>ondragenter</w:t>
-      </w:r>
-      <w:proofErr w:type="spellEnd"/>
-      <w:r>
-        <w:rPr>
-          <w:i/>
-          <w:iCs/>
-          <w:color w:val="000000" w:themeColor="text1"/>
-          <w:sz w:val="24"/>
-          <w:szCs w:val="24"/>
-        </w:rPr>
-        <w:t xml:space="preserve"> Event</w:t>
+        <w:t>W3Schools - ondragenter Event</w:t>
       </w:r>
     </w:p>
     <w:p>
@@ -2391,29 +1972,7 @@
           <w:sz w:val="24"/>
           <w:szCs w:val="24"/>
         </w:rPr>
-        <w:t xml:space="preserve">Mozilla - </w:t>
-      </w:r>
-      <w:proofErr w:type="spellStart"/>
-      <w:r>
-        <w:rPr>
-          <w:i/>
-          <w:iCs/>
-          <w:color w:val="000000" w:themeColor="text1"/>
-          <w:sz w:val="24"/>
-          <w:szCs w:val="24"/>
-        </w:rPr>
-        <w:t>focusout</w:t>
-      </w:r>
-      <w:proofErr w:type="spellEnd"/>
-      <w:r>
-        <w:rPr>
-          <w:i/>
-          <w:iCs/>
-          <w:color w:val="000000" w:themeColor="text1"/>
-          <w:sz w:val="24"/>
-          <w:szCs w:val="24"/>
-        </w:rPr>
-        <w:t xml:space="preserve"> Event</w:t>
+        <w:t>Mozilla - focusout Event</w:t>
       </w:r>
     </w:p>
     <w:p>
@@ -2459,29 +2018,7 @@
           <w:sz w:val="24"/>
           <w:szCs w:val="24"/>
         </w:rPr>
-        <w:t xml:space="preserve">Mozilla - </w:t>
-      </w:r>
-      <w:proofErr w:type="spellStart"/>
-      <w:r>
-        <w:rPr>
-          <w:i/>
-          <w:iCs/>
-          <w:color w:val="000000" w:themeColor="text1"/>
-          <w:sz w:val="24"/>
-          <w:szCs w:val="24"/>
-        </w:rPr>
-        <w:t>Array.filter</w:t>
-      </w:r>
-      <w:proofErr w:type="spellEnd"/>
-      <w:r>
-        <w:rPr>
-          <w:i/>
-          <w:iCs/>
-          <w:color w:val="000000" w:themeColor="text1"/>
-          <w:sz w:val="24"/>
-          <w:szCs w:val="24"/>
-        </w:rPr>
-        <w:t>()</w:t>
+        <w:t>Mozilla - Array.filter()</w:t>
       </w:r>
     </w:p>
     <w:p>
@@ -3292,7 +2829,6 @@
           <w:szCs w:val="24"/>
         </w:rPr>
       </w:pPr>
-      <w:proofErr w:type="spellStart"/>
       <w:r>
         <w:rPr>
           <w:b/>
@@ -3303,20 +2839,7 @@
           <w:sz w:val="24"/>
           <w:szCs w:val="24"/>
         </w:rPr>
-        <w:t>JSColor</w:t>
-      </w:r>
-      <w:proofErr w:type="spellEnd"/>
-      <w:r>
-        <w:rPr>
-          <w:b/>
-          <w:bCs/>
-          <w:i/>
-          <w:iCs/>
-          <w:color w:val="000000" w:themeColor="text1"/>
-          <w:sz w:val="24"/>
-          <w:szCs w:val="24"/>
-        </w:rPr>
-        <w:t xml:space="preserve"> - Library</w:t>
+        <w:t>JSColor - Library</w:t>
       </w:r>
     </w:p>
     <w:p>
@@ -3478,47 +3001,7 @@
           <w:sz w:val="24"/>
           <w:szCs w:val="24"/>
         </w:rPr>
-        <w:t xml:space="preserve">Mozilla - Canvas </w:t>
-      </w:r>
-      <w:proofErr w:type="spellStart"/>
-      <w:proofErr w:type="gramStart"/>
-      <w:r>
-        <w:rPr>
-          <w:b/>
-          <w:bCs/>
-          <w:i/>
-          <w:iCs/>
-          <w:color w:val="000000" w:themeColor="text1"/>
-          <w:sz w:val="24"/>
-          <w:szCs w:val="24"/>
-        </w:rPr>
-        <w:t>getBoundingClientRect</w:t>
-      </w:r>
-      <w:proofErr w:type="spellEnd"/>
-      <w:r>
-        <w:rPr>
-          <w:b/>
-          <w:bCs/>
-          <w:i/>
-          <w:iCs/>
-          <w:color w:val="000000" w:themeColor="text1"/>
-          <w:sz w:val="24"/>
-          <w:szCs w:val="24"/>
-        </w:rPr>
-        <w:t>(</w:t>
-      </w:r>
-      <w:proofErr w:type="gramEnd"/>
-      <w:r>
-        <w:rPr>
-          <w:b/>
-          <w:bCs/>
-          <w:i/>
-          <w:iCs/>
-          <w:color w:val="000000" w:themeColor="text1"/>
-          <w:sz w:val="24"/>
-          <w:szCs w:val="24"/>
-        </w:rPr>
-        <w:t>)</w:t>
+        <w:t>Mozilla - Canvas getBoundingClientRect()</w:t>
       </w:r>
     </w:p>
     <w:p>
@@ -3626,47 +3109,7 @@
           <w:sz w:val="24"/>
           <w:szCs w:val="24"/>
         </w:rPr>
-        <w:t xml:space="preserve">Mozilla - Canvas </w:t>
-      </w:r>
-      <w:proofErr w:type="spellStart"/>
-      <w:proofErr w:type="gramStart"/>
-      <w:r>
-        <w:rPr>
-          <w:b/>
-          <w:bCs/>
-          <w:i/>
-          <w:iCs/>
-          <w:color w:val="000000" w:themeColor="text1"/>
-          <w:sz w:val="24"/>
-          <w:szCs w:val="24"/>
-        </w:rPr>
-        <w:t>toDataURL</w:t>
-      </w:r>
-      <w:proofErr w:type="spellEnd"/>
-      <w:r>
-        <w:rPr>
-          <w:b/>
-          <w:bCs/>
-          <w:i/>
-          <w:iCs/>
-          <w:color w:val="000000" w:themeColor="text1"/>
-          <w:sz w:val="24"/>
-          <w:szCs w:val="24"/>
-        </w:rPr>
-        <w:t>(</w:t>
-      </w:r>
-      <w:proofErr w:type="gramEnd"/>
-      <w:r>
-        <w:rPr>
-          <w:b/>
-          <w:bCs/>
-          <w:i/>
-          <w:iCs/>
-          <w:color w:val="000000" w:themeColor="text1"/>
-          <w:sz w:val="24"/>
-          <w:szCs w:val="24"/>
-        </w:rPr>
-        <w:t>)</w:t>
+        <w:t>Mozilla - Canvas toDataURL()</w:t>
       </w:r>
     </w:p>
     <w:p>
@@ -3720,47 +3163,7 @@
           <w:sz w:val="24"/>
           <w:szCs w:val="24"/>
         </w:rPr>
-        <w:t xml:space="preserve">Mozilla - Canvas </w:t>
-      </w:r>
-      <w:proofErr w:type="spellStart"/>
-      <w:proofErr w:type="gramStart"/>
-      <w:r>
-        <w:rPr>
-          <w:b/>
-          <w:bCs/>
-          <w:i/>
-          <w:iCs/>
-          <w:color w:val="000000" w:themeColor="text1"/>
-          <w:sz w:val="24"/>
-          <w:szCs w:val="24"/>
-        </w:rPr>
-        <w:t>toDataURL</w:t>
-      </w:r>
-      <w:proofErr w:type="spellEnd"/>
-      <w:r>
-        <w:rPr>
-          <w:b/>
-          <w:bCs/>
-          <w:i/>
-          <w:iCs/>
-          <w:color w:val="000000" w:themeColor="text1"/>
-          <w:sz w:val="24"/>
-          <w:szCs w:val="24"/>
-        </w:rPr>
-        <w:t>(</w:t>
-      </w:r>
-      <w:proofErr w:type="gramEnd"/>
-      <w:r>
-        <w:rPr>
-          <w:b/>
-          <w:bCs/>
-          <w:i/>
-          <w:iCs/>
-          <w:color w:val="000000" w:themeColor="text1"/>
-          <w:sz w:val="24"/>
-          <w:szCs w:val="24"/>
-        </w:rPr>
-        <w:t>)</w:t>
+        <w:t>Mozilla - Canvas toDataURL()</w:t>
       </w:r>
     </w:p>
     <w:p>
@@ -3894,25 +3297,7 @@
           <w:sz w:val="24"/>
           <w:szCs w:val="24"/>
         </w:rPr>
-        <w:t xml:space="preserve">Access </w:t>
-      </w:r>
-      <w:proofErr w:type="spellStart"/>
-      <w:r>
-        <w:rPr>
-          <w:color w:val="000000" w:themeColor="text1"/>
-          <w:sz w:val="24"/>
-          <w:szCs w:val="24"/>
-        </w:rPr>
-        <w:t>parentNode</w:t>
-      </w:r>
-      <w:proofErr w:type="spellEnd"/>
-      <w:r>
-        <w:rPr>
-          <w:color w:val="000000" w:themeColor="text1"/>
-          <w:sz w:val="24"/>
-          <w:szCs w:val="24"/>
-        </w:rPr>
-        <w:t xml:space="preserve"> and toggle class </w:t>
+        <w:t xml:space="preserve">Access parentNode and toggle class </w:t>
       </w:r>
     </w:p>
     <w:p>
@@ -3931,8 +3316,6 @@
           <w:szCs w:val="21"/>
         </w:rPr>
       </w:pPr>
-      <w:proofErr w:type="spellStart"/>
-      <w:proofErr w:type="gramStart"/>
       <w:r>
         <w:rPr>
           <w:rFonts w:ascii="Cascadia Mono" w:eastAsia="Times New Roman" w:hAnsi="Cascadia Mono" w:cs="Times New Roman"/>
@@ -3960,8 +3343,6 @@
         </w:rPr>
         <w:t>forEach</w:t>
       </w:r>
-      <w:proofErr w:type="spellEnd"/>
-      <w:proofErr w:type="gramEnd"/>
       <w:r>
         <w:rPr>
           <w:rFonts w:ascii="Cascadia Mono" w:eastAsia="Times New Roman" w:hAnsi="Cascadia Mono" w:cs="Times New Roman"/>
@@ -4035,8 +3416,6 @@
         </w:rPr>
         <w:t>    </w:t>
       </w:r>
-      <w:proofErr w:type="spellStart"/>
-      <w:proofErr w:type="gramStart"/>
       <w:r>
         <w:rPr>
           <w:rFonts w:ascii="Cascadia Mono" w:eastAsia="Times New Roman" w:hAnsi="Cascadia Mono" w:cs="Times New Roman"/>
@@ -4066,8 +3445,6 @@
         </w:rPr>
         <w:t>addEventListener</w:t>
       </w:r>
-      <w:proofErr w:type="spellEnd"/>
-      <w:proofErr w:type="gramEnd"/>
       <w:r>
         <w:rPr>
           <w:rFonts w:ascii="Cascadia Mono" w:eastAsia="Times New Roman" w:hAnsi="Cascadia Mono" w:cs="Times New Roman"/>
@@ -4139,8 +3516,6 @@
         </w:rPr>
         <w:t>        </w:t>
       </w:r>
-      <w:proofErr w:type="spellStart"/>
-      <w:proofErr w:type="gramStart"/>
       <w:r>
         <w:rPr>
           <w:rFonts w:ascii="Cascadia Mono" w:eastAsia="Times New Roman" w:hAnsi="Cascadia Mono" w:cs="Times New Roman"/>
@@ -4188,7 +3563,6 @@
         </w:rPr>
         <w:t>classList</w:t>
       </w:r>
-      <w:proofErr w:type="gramEnd"/>
       <w:r>
         <w:rPr>
           <w:rFonts w:ascii="Cascadia Mono" w:eastAsia="Times New Roman" w:hAnsi="Cascadia Mono" w:cs="Times New Roman"/>
@@ -4207,7 +3581,6 @@
         </w:rPr>
         <w:t>toggle</w:t>
       </w:r>
-      <w:proofErr w:type="spellEnd"/>
       <w:r>
         <w:rPr>
           <w:rFonts w:ascii="Cascadia Mono" w:eastAsia="Times New Roman" w:hAnsi="Cascadia Mono" w:cs="Times New Roman"/>
@@ -4308,6 +3681,732 @@
         </w:tabs>
         <w:spacing w:after="0"/>
         <w:rPr>
+          <w:b/>
+          <w:bCs/>
+          <w:color w:val="000000" w:themeColor="text1"/>
+          <w:sz w:val="24"/>
+          <w:szCs w:val="24"/>
+        </w:rPr>
+      </w:pPr>
+      <w:r>
+        <w:rPr>
+          <w:b/>
+          <w:bCs/>
+          <w:color w:val="000000" w:themeColor="text1"/>
+          <w:sz w:val="24"/>
+          <w:szCs w:val="24"/>
+        </w:rPr>
+        <w:t>Drink Water</w:t>
+      </w:r>
+    </w:p>
+    <w:p>
+      <w:pPr>
+        <w:shd w:val="clear" w:color="auto" w:fill="282C34"/>
+        <w:spacing w:after="0" w:line="285" w:lineRule="atLeast"/>
+        <w:rPr>
+          <w:rFonts w:ascii="Fira Code" w:eastAsia="Times New Roman" w:hAnsi="Fira Code" w:cs="Times New Roman"/>
+          <w:color w:val="ABB2BF"/>
+          <w:sz w:val="21"/>
+          <w:szCs w:val="21"/>
+        </w:rPr>
+      </w:pPr>
+      <w:r>
+        <w:rPr>
+          <w:rFonts w:ascii="Fira Code" w:eastAsia="Times New Roman" w:hAnsi="Fira Code" w:cs="Times New Roman"/>
+          <w:color w:val="C678DD"/>
+          <w:sz w:val="21"/>
+          <w:szCs w:val="21"/>
+        </w:rPr>
+        <w:t>function</w:t>
+      </w:r>
+      <w:r>
+        <w:rPr>
+          <w:rFonts w:ascii="Fira Code" w:eastAsia="Times New Roman" w:hAnsi="Fira Code" w:cs="Times New Roman"/>
+          <w:color w:val="ABB2BF"/>
+          <w:sz w:val="21"/>
+          <w:szCs w:val="21"/>
+        </w:rPr>
+        <w:t> </w:t>
+      </w:r>
+      <w:r>
+        <w:rPr>
+          <w:rFonts w:ascii="Fira Code" w:eastAsia="Times New Roman" w:hAnsi="Fira Code" w:cs="Times New Roman"/>
+          <w:color w:val="61AFEF"/>
+          <w:sz w:val="21"/>
+          <w:szCs w:val="21"/>
+        </w:rPr>
+        <w:t>highlightCups</w:t>
+      </w:r>
+      <w:r>
+        <w:rPr>
+          <w:rFonts w:ascii="Fira Code" w:eastAsia="Times New Roman" w:hAnsi="Fira Code" w:cs="Times New Roman"/>
+          <w:color w:val="ABB2BF"/>
+          <w:sz w:val="21"/>
+          <w:szCs w:val="21"/>
+        </w:rPr>
+        <w:t>(idx) {</w:t>
+      </w:r>
+    </w:p>
+    <w:p>
+      <w:pPr>
+        <w:shd w:val="clear" w:color="auto" w:fill="282C34"/>
+        <w:spacing w:after="0" w:line="285" w:lineRule="atLeast"/>
+        <w:rPr>
+          <w:rFonts w:ascii="Fira Code" w:eastAsia="Times New Roman" w:hAnsi="Fira Code" w:cs="Times New Roman"/>
+          <w:color w:val="ABB2BF"/>
+          <w:sz w:val="21"/>
+          <w:szCs w:val="21"/>
+        </w:rPr>
+      </w:pPr>
+    </w:p>
+    <w:p>
+      <w:pPr>
+        <w:shd w:val="clear" w:color="auto" w:fill="282C34"/>
+        <w:spacing w:after="0" w:line="285" w:lineRule="atLeast"/>
+        <w:rPr>
+          <w:rFonts w:ascii="Fira Code" w:eastAsia="Times New Roman" w:hAnsi="Fira Code" w:cs="Times New Roman"/>
+          <w:color w:val="ABB2BF"/>
+          <w:sz w:val="21"/>
+          <w:szCs w:val="21"/>
+        </w:rPr>
+      </w:pPr>
+      <w:r>
+        <w:rPr>
+          <w:rFonts w:ascii="Fira Code" w:eastAsia="Times New Roman" w:hAnsi="Fira Code" w:cs="Times New Roman"/>
+          <w:color w:val="ABB2BF"/>
+          <w:sz w:val="21"/>
+          <w:szCs w:val="21"/>
+        </w:rPr>
+        <w:t>    </w:t>
+      </w:r>
+      <w:r>
+        <w:rPr>
+          <w:rFonts w:ascii="Fira Code" w:eastAsia="Times New Roman" w:hAnsi="Fira Code" w:cs="Times New Roman"/>
+          <w:color w:val="C678DD"/>
+          <w:sz w:val="21"/>
+          <w:szCs w:val="21"/>
+        </w:rPr>
+        <w:t>if</w:t>
+      </w:r>
+      <w:r>
+        <w:rPr>
+          <w:rFonts w:ascii="Fira Code" w:eastAsia="Times New Roman" w:hAnsi="Fira Code" w:cs="Times New Roman"/>
+          <w:color w:val="ABB2BF"/>
+          <w:sz w:val="21"/>
+          <w:szCs w:val="21"/>
+        </w:rPr>
+        <w:t> (smallCups[idx].</w:t>
+      </w:r>
+      <w:r>
+        <w:rPr>
+          <w:rFonts w:ascii="Fira Code" w:eastAsia="Times New Roman" w:hAnsi="Fira Code" w:cs="Times New Roman"/>
+          <w:color w:val="E06C75"/>
+          <w:sz w:val="21"/>
+          <w:szCs w:val="21"/>
+        </w:rPr>
+        <w:t>classList</w:t>
+      </w:r>
+      <w:r>
+        <w:rPr>
+          <w:rFonts w:ascii="Fira Code" w:eastAsia="Times New Roman" w:hAnsi="Fira Code" w:cs="Times New Roman"/>
+          <w:color w:val="ABB2BF"/>
+          <w:sz w:val="21"/>
+          <w:szCs w:val="21"/>
+        </w:rPr>
+        <w:t>.</w:t>
+      </w:r>
+      <w:r>
+        <w:rPr>
+          <w:rFonts w:ascii="Fira Code" w:eastAsia="Times New Roman" w:hAnsi="Fira Code" w:cs="Times New Roman"/>
+          <w:color w:val="61AFEF"/>
+          <w:sz w:val="21"/>
+          <w:szCs w:val="21"/>
+        </w:rPr>
+        <w:t>contains</w:t>
+      </w:r>
+      <w:r>
+        <w:rPr>
+          <w:rFonts w:ascii="Fira Code" w:eastAsia="Times New Roman" w:hAnsi="Fira Code" w:cs="Times New Roman"/>
+          <w:color w:val="ABB2BF"/>
+          <w:sz w:val="21"/>
+          <w:szCs w:val="21"/>
+        </w:rPr>
+        <w:t>(</w:t>
+      </w:r>
+      <w:r>
+        <w:rPr>
+          <w:rFonts w:ascii="Fira Code" w:eastAsia="Times New Roman" w:hAnsi="Fira Code" w:cs="Times New Roman"/>
+          <w:color w:val="98C379"/>
+          <w:sz w:val="21"/>
+          <w:szCs w:val="21"/>
+        </w:rPr>
+        <w:t>'full'</w:t>
+      </w:r>
+      <w:r>
+        <w:rPr>
+          <w:rFonts w:ascii="Fira Code" w:eastAsia="Times New Roman" w:hAnsi="Fira Code" w:cs="Times New Roman"/>
+          <w:color w:val="ABB2BF"/>
+          <w:sz w:val="21"/>
+          <w:szCs w:val="21"/>
+        </w:rPr>
+        <w:t>) </w:t>
+      </w:r>
+      <w:r>
+        <w:rPr>
+          <w:rFonts w:ascii="Fira Code" w:eastAsia="Times New Roman" w:hAnsi="Fira Code" w:cs="Times New Roman"/>
+          <w:color w:val="56B6C2"/>
+          <w:sz w:val="21"/>
+          <w:szCs w:val="21"/>
+        </w:rPr>
+        <w:t>&amp;&amp;</w:t>
+      </w:r>
+      <w:r>
+        <w:rPr>
+          <w:rFonts w:ascii="Fira Code" w:eastAsia="Times New Roman" w:hAnsi="Fira Code" w:cs="Times New Roman"/>
+          <w:color w:val="ABB2BF"/>
+          <w:sz w:val="21"/>
+          <w:szCs w:val="21"/>
+        </w:rPr>
+        <w:t> </w:t>
+      </w:r>
+      <w:r>
+        <w:rPr>
+          <w:rFonts w:ascii="Fira Code" w:eastAsia="Times New Roman" w:hAnsi="Fira Code" w:cs="Times New Roman"/>
+          <w:color w:val="56B6C2"/>
+          <w:sz w:val="21"/>
+          <w:szCs w:val="21"/>
+        </w:rPr>
+        <w:t>!</w:t>
+      </w:r>
+      <w:r>
+        <w:rPr>
+          <w:rFonts w:ascii="Fira Code" w:eastAsia="Times New Roman" w:hAnsi="Fira Code" w:cs="Times New Roman"/>
+          <w:color w:val="ABB2BF"/>
+          <w:sz w:val="21"/>
+          <w:szCs w:val="21"/>
+        </w:rPr>
+        <w:t>smallCups[idx].</w:t>
+      </w:r>
+      <w:r>
+        <w:rPr>
+          <w:rFonts w:ascii="Fira Code" w:eastAsia="Times New Roman" w:hAnsi="Fira Code" w:cs="Times New Roman"/>
+          <w:color w:val="E06C75"/>
+          <w:sz w:val="21"/>
+          <w:szCs w:val="21"/>
+        </w:rPr>
+        <w:t>nextElementSibling</w:t>
+      </w:r>
+      <w:r>
+        <w:rPr>
+          <w:rFonts w:ascii="Fira Code" w:eastAsia="Times New Roman" w:hAnsi="Fira Code" w:cs="Times New Roman"/>
+          <w:color w:val="ABB2BF"/>
+          <w:sz w:val="21"/>
+          <w:szCs w:val="21"/>
+        </w:rPr>
+        <w:t>.</w:t>
+      </w:r>
+      <w:r>
+        <w:rPr>
+          <w:rFonts w:ascii="Fira Code" w:eastAsia="Times New Roman" w:hAnsi="Fira Code" w:cs="Times New Roman"/>
+          <w:color w:val="E06C75"/>
+          <w:sz w:val="21"/>
+          <w:szCs w:val="21"/>
+        </w:rPr>
+        <w:t>classList</w:t>
+      </w:r>
+      <w:r>
+        <w:rPr>
+          <w:rFonts w:ascii="Fira Code" w:eastAsia="Times New Roman" w:hAnsi="Fira Code" w:cs="Times New Roman"/>
+          <w:color w:val="ABB2BF"/>
+          <w:sz w:val="21"/>
+          <w:szCs w:val="21"/>
+        </w:rPr>
+        <w:t>.</w:t>
+      </w:r>
+      <w:r>
+        <w:rPr>
+          <w:rFonts w:ascii="Fira Code" w:eastAsia="Times New Roman" w:hAnsi="Fira Code" w:cs="Times New Roman"/>
+          <w:color w:val="61AFEF"/>
+          <w:sz w:val="21"/>
+          <w:szCs w:val="21"/>
+        </w:rPr>
+        <w:t>contains</w:t>
+      </w:r>
+      <w:r>
+        <w:rPr>
+          <w:rFonts w:ascii="Fira Code" w:eastAsia="Times New Roman" w:hAnsi="Fira Code" w:cs="Times New Roman"/>
+          <w:color w:val="ABB2BF"/>
+          <w:sz w:val="21"/>
+          <w:szCs w:val="21"/>
+        </w:rPr>
+        <w:t>(</w:t>
+      </w:r>
+      <w:r>
+        <w:rPr>
+          <w:rFonts w:ascii="Fira Code" w:eastAsia="Times New Roman" w:hAnsi="Fira Code" w:cs="Times New Roman"/>
+          <w:color w:val="98C379"/>
+          <w:sz w:val="21"/>
+          <w:szCs w:val="21"/>
+        </w:rPr>
+        <w:t>'full'</w:t>
+      </w:r>
+      <w:r>
+        <w:rPr>
+          <w:rFonts w:ascii="Fira Code" w:eastAsia="Times New Roman" w:hAnsi="Fira Code" w:cs="Times New Roman"/>
+          <w:color w:val="ABB2BF"/>
+          <w:sz w:val="21"/>
+          <w:szCs w:val="21"/>
+        </w:rPr>
+        <w:t>)) {</w:t>
+      </w:r>
+    </w:p>
+    <w:p>
+      <w:pPr>
+        <w:shd w:val="clear" w:color="auto" w:fill="282C34"/>
+        <w:spacing w:after="0" w:line="285" w:lineRule="atLeast"/>
+        <w:rPr>
+          <w:rFonts w:ascii="Fira Code" w:eastAsia="Times New Roman" w:hAnsi="Fira Code" w:cs="Times New Roman"/>
+          <w:color w:val="ABB2BF"/>
+          <w:sz w:val="21"/>
+          <w:szCs w:val="21"/>
+        </w:rPr>
+      </w:pPr>
+      <w:r>
+        <w:rPr>
+          <w:rFonts w:ascii="Fira Code" w:eastAsia="Times New Roman" w:hAnsi="Fira Code" w:cs="Times New Roman"/>
+          <w:color w:val="ABB2BF"/>
+          <w:sz w:val="21"/>
+          <w:szCs w:val="21"/>
+        </w:rPr>
+        <w:t>        idx</w:t>
+      </w:r>
+      <w:r>
+        <w:rPr>
+          <w:rFonts w:ascii="Fira Code" w:eastAsia="Times New Roman" w:hAnsi="Fira Code" w:cs="Times New Roman"/>
+          <w:color w:val="56B6C2"/>
+          <w:sz w:val="21"/>
+          <w:szCs w:val="21"/>
+        </w:rPr>
+        <w:t>--</w:t>
+      </w:r>
+      <w:r>
+        <w:rPr>
+          <w:rFonts w:ascii="Fira Code" w:eastAsia="Times New Roman" w:hAnsi="Fira Code" w:cs="Times New Roman"/>
+          <w:color w:val="ABB2BF"/>
+          <w:sz w:val="21"/>
+          <w:szCs w:val="21"/>
+        </w:rPr>
+        <w:t>;</w:t>
+      </w:r>
+    </w:p>
+    <w:p>
+      <w:pPr>
+        <w:shd w:val="clear" w:color="auto" w:fill="282C34"/>
+        <w:spacing w:after="0" w:line="285" w:lineRule="atLeast"/>
+        <w:rPr>
+          <w:rFonts w:ascii="Fira Code" w:eastAsia="Times New Roman" w:hAnsi="Fira Code" w:cs="Times New Roman"/>
+          <w:color w:val="ABB2BF"/>
+          <w:sz w:val="21"/>
+          <w:szCs w:val="21"/>
+        </w:rPr>
+      </w:pPr>
+      <w:r>
+        <w:rPr>
+          <w:rFonts w:ascii="Fira Code" w:eastAsia="Times New Roman" w:hAnsi="Fira Code" w:cs="Times New Roman"/>
+          <w:color w:val="ABB2BF"/>
+          <w:sz w:val="21"/>
+          <w:szCs w:val="21"/>
+        </w:rPr>
+        <w:t>    }</w:t>
+      </w:r>
+    </w:p>
+    <w:p>
+      <w:pPr>
+        <w:shd w:val="clear" w:color="auto" w:fill="282C34"/>
+        <w:spacing w:after="0" w:line="285" w:lineRule="atLeast"/>
+        <w:rPr>
+          <w:rFonts w:ascii="Fira Code" w:eastAsia="Times New Roman" w:hAnsi="Fira Code" w:cs="Times New Roman"/>
+          <w:color w:val="ABB2BF"/>
+          <w:sz w:val="21"/>
+          <w:szCs w:val="21"/>
+        </w:rPr>
+      </w:pPr>
+    </w:p>
+    <w:p>
+      <w:pPr>
+        <w:shd w:val="clear" w:color="auto" w:fill="282C34"/>
+        <w:spacing w:after="0" w:line="285" w:lineRule="atLeast"/>
+        <w:rPr>
+          <w:rFonts w:ascii="Fira Code" w:eastAsia="Times New Roman" w:hAnsi="Fira Code" w:cs="Times New Roman"/>
+          <w:color w:val="ABB2BF"/>
+          <w:sz w:val="21"/>
+          <w:szCs w:val="21"/>
+        </w:rPr>
+      </w:pPr>
+      <w:r>
+        <w:rPr>
+          <w:rFonts w:ascii="Fira Code" w:eastAsia="Times New Roman" w:hAnsi="Fira Code" w:cs="Times New Roman"/>
+          <w:color w:val="ABB2BF"/>
+          <w:sz w:val="21"/>
+          <w:szCs w:val="21"/>
+        </w:rPr>
+        <w:t>    smallCups.</w:t>
+      </w:r>
+      <w:r>
+        <w:rPr>
+          <w:rFonts w:ascii="Fira Code" w:eastAsia="Times New Roman" w:hAnsi="Fira Code" w:cs="Times New Roman"/>
+          <w:color w:val="61AFEF"/>
+          <w:sz w:val="21"/>
+          <w:szCs w:val="21"/>
+        </w:rPr>
+        <w:t>forEach</w:t>
+      </w:r>
+      <w:r>
+        <w:rPr>
+          <w:rFonts w:ascii="Fira Code" w:eastAsia="Times New Roman" w:hAnsi="Fira Code" w:cs="Times New Roman"/>
+          <w:color w:val="ABB2BF"/>
+          <w:sz w:val="21"/>
+          <w:szCs w:val="21"/>
+        </w:rPr>
+        <w:t>((cup, idx2) </w:t>
+      </w:r>
+      <w:r>
+        <w:rPr>
+          <w:rFonts w:ascii="Fira Code" w:eastAsia="Times New Roman" w:hAnsi="Fira Code" w:cs="Times New Roman"/>
+          <w:color w:val="C678DD"/>
+          <w:sz w:val="21"/>
+          <w:szCs w:val="21"/>
+        </w:rPr>
+        <w:t>=&gt;</w:t>
+      </w:r>
+      <w:r>
+        <w:rPr>
+          <w:rFonts w:ascii="Fira Code" w:eastAsia="Times New Roman" w:hAnsi="Fira Code" w:cs="Times New Roman"/>
+          <w:color w:val="ABB2BF"/>
+          <w:sz w:val="21"/>
+          <w:szCs w:val="21"/>
+        </w:rPr>
+        <w:t> {</w:t>
+      </w:r>
+    </w:p>
+    <w:p>
+      <w:pPr>
+        <w:shd w:val="clear" w:color="auto" w:fill="282C34"/>
+        <w:spacing w:after="0" w:line="285" w:lineRule="atLeast"/>
+        <w:rPr>
+          <w:rFonts w:ascii="Fira Code" w:eastAsia="Times New Roman" w:hAnsi="Fira Code" w:cs="Times New Roman"/>
+          <w:color w:val="ABB2BF"/>
+          <w:sz w:val="21"/>
+          <w:szCs w:val="21"/>
+        </w:rPr>
+      </w:pPr>
+      <w:r>
+        <w:rPr>
+          <w:rFonts w:ascii="Fira Code" w:eastAsia="Times New Roman" w:hAnsi="Fira Code" w:cs="Times New Roman"/>
+          <w:color w:val="ABB2BF"/>
+          <w:sz w:val="21"/>
+          <w:szCs w:val="21"/>
+        </w:rPr>
+        <w:t>        </w:t>
+      </w:r>
+      <w:r>
+        <w:rPr>
+          <w:rFonts w:ascii="Fira Code" w:eastAsia="Times New Roman" w:hAnsi="Fira Code" w:cs="Times New Roman"/>
+          <w:color w:val="C678DD"/>
+          <w:sz w:val="21"/>
+          <w:szCs w:val="21"/>
+        </w:rPr>
+        <w:t>if</w:t>
+      </w:r>
+      <w:r>
+        <w:rPr>
+          <w:rFonts w:ascii="Fira Code" w:eastAsia="Times New Roman" w:hAnsi="Fira Code" w:cs="Times New Roman"/>
+          <w:color w:val="ABB2BF"/>
+          <w:sz w:val="21"/>
+          <w:szCs w:val="21"/>
+        </w:rPr>
+        <w:t> (idx2 </w:t>
+      </w:r>
+      <w:r>
+        <w:rPr>
+          <w:rFonts w:ascii="Fira Code" w:eastAsia="Times New Roman" w:hAnsi="Fira Code" w:cs="Times New Roman"/>
+          <w:color w:val="56B6C2"/>
+          <w:sz w:val="21"/>
+          <w:szCs w:val="21"/>
+        </w:rPr>
+        <w:t>&lt;=</w:t>
+      </w:r>
+      <w:r>
+        <w:rPr>
+          <w:rFonts w:ascii="Fira Code" w:eastAsia="Times New Roman" w:hAnsi="Fira Code" w:cs="Times New Roman"/>
+          <w:color w:val="ABB2BF"/>
+          <w:sz w:val="21"/>
+          <w:szCs w:val="21"/>
+        </w:rPr>
+        <w:t> idx) {</w:t>
+      </w:r>
+    </w:p>
+    <w:p>
+      <w:pPr>
+        <w:shd w:val="clear" w:color="auto" w:fill="282C34"/>
+        <w:spacing w:after="0" w:line="285" w:lineRule="atLeast"/>
+        <w:rPr>
+          <w:rFonts w:ascii="Fira Code" w:eastAsia="Times New Roman" w:hAnsi="Fira Code" w:cs="Times New Roman"/>
+          <w:color w:val="ABB2BF"/>
+          <w:sz w:val="21"/>
+          <w:szCs w:val="21"/>
+        </w:rPr>
+      </w:pPr>
+      <w:r>
+        <w:rPr>
+          <w:rFonts w:ascii="Fira Code" w:eastAsia="Times New Roman" w:hAnsi="Fira Code" w:cs="Times New Roman"/>
+          <w:color w:val="ABB2BF"/>
+          <w:sz w:val="21"/>
+          <w:szCs w:val="21"/>
+        </w:rPr>
+        <w:t>            cup.</w:t>
+      </w:r>
+      <w:r>
+        <w:rPr>
+          <w:rFonts w:ascii="Fira Code" w:eastAsia="Times New Roman" w:hAnsi="Fira Code" w:cs="Times New Roman"/>
+          <w:color w:val="E06C75"/>
+          <w:sz w:val="21"/>
+          <w:szCs w:val="21"/>
+        </w:rPr>
+        <w:t>classList</w:t>
+      </w:r>
+      <w:r>
+        <w:rPr>
+          <w:rFonts w:ascii="Fira Code" w:eastAsia="Times New Roman" w:hAnsi="Fira Code" w:cs="Times New Roman"/>
+          <w:color w:val="ABB2BF"/>
+          <w:sz w:val="21"/>
+          <w:szCs w:val="21"/>
+        </w:rPr>
+        <w:t>.</w:t>
+      </w:r>
+      <w:r>
+        <w:rPr>
+          <w:rFonts w:ascii="Fira Code" w:eastAsia="Times New Roman" w:hAnsi="Fira Code" w:cs="Times New Roman"/>
+          <w:color w:val="61AFEF"/>
+          <w:sz w:val="21"/>
+          <w:szCs w:val="21"/>
+        </w:rPr>
+        <w:t>add</w:t>
+      </w:r>
+      <w:r>
+        <w:rPr>
+          <w:rFonts w:ascii="Fira Code" w:eastAsia="Times New Roman" w:hAnsi="Fira Code" w:cs="Times New Roman"/>
+          <w:color w:val="ABB2BF"/>
+          <w:sz w:val="21"/>
+          <w:szCs w:val="21"/>
+        </w:rPr>
+        <w:t>(</w:t>
+      </w:r>
+      <w:r>
+        <w:rPr>
+          <w:rFonts w:ascii="Fira Code" w:eastAsia="Times New Roman" w:hAnsi="Fira Code" w:cs="Times New Roman"/>
+          <w:color w:val="98C379"/>
+          <w:sz w:val="21"/>
+          <w:szCs w:val="21"/>
+        </w:rPr>
+        <w:t>'full'</w:t>
+      </w:r>
+      <w:r>
+        <w:rPr>
+          <w:rFonts w:ascii="Fira Code" w:eastAsia="Times New Roman" w:hAnsi="Fira Code" w:cs="Times New Roman"/>
+          <w:color w:val="ABB2BF"/>
+          <w:sz w:val="21"/>
+          <w:szCs w:val="21"/>
+        </w:rPr>
+        <w:t>);</w:t>
+      </w:r>
+    </w:p>
+    <w:p>
+      <w:pPr>
+        <w:shd w:val="clear" w:color="auto" w:fill="282C34"/>
+        <w:spacing w:after="0" w:line="285" w:lineRule="atLeast"/>
+        <w:rPr>
+          <w:rFonts w:ascii="Fira Code" w:eastAsia="Times New Roman" w:hAnsi="Fira Code" w:cs="Times New Roman"/>
+          <w:color w:val="ABB2BF"/>
+          <w:sz w:val="21"/>
+          <w:szCs w:val="21"/>
+        </w:rPr>
+      </w:pPr>
+      <w:r>
+        <w:rPr>
+          <w:rFonts w:ascii="Fira Code" w:eastAsia="Times New Roman" w:hAnsi="Fira Code" w:cs="Times New Roman"/>
+          <w:color w:val="ABB2BF"/>
+          <w:sz w:val="21"/>
+          <w:szCs w:val="21"/>
+        </w:rPr>
+        <w:t>        } </w:t>
+      </w:r>
+      <w:r>
+        <w:rPr>
+          <w:rFonts w:ascii="Fira Code" w:eastAsia="Times New Roman" w:hAnsi="Fira Code" w:cs="Times New Roman"/>
+          <w:color w:val="C678DD"/>
+          <w:sz w:val="21"/>
+          <w:szCs w:val="21"/>
+        </w:rPr>
+        <w:t>else</w:t>
+      </w:r>
+      <w:r>
+        <w:rPr>
+          <w:rFonts w:ascii="Fira Code" w:eastAsia="Times New Roman" w:hAnsi="Fira Code" w:cs="Times New Roman"/>
+          <w:color w:val="ABB2BF"/>
+          <w:sz w:val="21"/>
+          <w:szCs w:val="21"/>
+        </w:rPr>
+        <w:t> {</w:t>
+      </w:r>
+    </w:p>
+    <w:p>
+      <w:pPr>
+        <w:shd w:val="clear" w:color="auto" w:fill="282C34"/>
+        <w:spacing w:after="0" w:line="285" w:lineRule="atLeast"/>
+        <w:rPr>
+          <w:rFonts w:ascii="Fira Code" w:eastAsia="Times New Roman" w:hAnsi="Fira Code" w:cs="Times New Roman"/>
+          <w:color w:val="ABB2BF"/>
+          <w:sz w:val="21"/>
+          <w:szCs w:val="21"/>
+        </w:rPr>
+      </w:pPr>
+      <w:r>
+        <w:rPr>
+          <w:rFonts w:ascii="Fira Code" w:eastAsia="Times New Roman" w:hAnsi="Fira Code" w:cs="Times New Roman"/>
+          <w:color w:val="ABB2BF"/>
+          <w:sz w:val="21"/>
+          <w:szCs w:val="21"/>
+        </w:rPr>
+        <w:t>            cup.</w:t>
+      </w:r>
+      <w:r>
+        <w:rPr>
+          <w:rFonts w:ascii="Fira Code" w:eastAsia="Times New Roman" w:hAnsi="Fira Code" w:cs="Times New Roman"/>
+          <w:color w:val="E06C75"/>
+          <w:sz w:val="21"/>
+          <w:szCs w:val="21"/>
+        </w:rPr>
+        <w:t>classList</w:t>
+      </w:r>
+      <w:r>
+        <w:rPr>
+          <w:rFonts w:ascii="Fira Code" w:eastAsia="Times New Roman" w:hAnsi="Fira Code" w:cs="Times New Roman"/>
+          <w:color w:val="ABB2BF"/>
+          <w:sz w:val="21"/>
+          <w:szCs w:val="21"/>
+        </w:rPr>
+        <w:t>.</w:t>
+      </w:r>
+      <w:r>
+        <w:rPr>
+          <w:rFonts w:ascii="Fira Code" w:eastAsia="Times New Roman" w:hAnsi="Fira Code" w:cs="Times New Roman"/>
+          <w:color w:val="61AFEF"/>
+          <w:sz w:val="21"/>
+          <w:szCs w:val="21"/>
+        </w:rPr>
+        <w:t>remove</w:t>
+      </w:r>
+      <w:r>
+        <w:rPr>
+          <w:rFonts w:ascii="Fira Code" w:eastAsia="Times New Roman" w:hAnsi="Fira Code" w:cs="Times New Roman"/>
+          <w:color w:val="ABB2BF"/>
+          <w:sz w:val="21"/>
+          <w:szCs w:val="21"/>
+        </w:rPr>
+        <w:t>(</w:t>
+      </w:r>
+      <w:r>
+        <w:rPr>
+          <w:rFonts w:ascii="Fira Code" w:eastAsia="Times New Roman" w:hAnsi="Fira Code" w:cs="Times New Roman"/>
+          <w:color w:val="98C379"/>
+          <w:sz w:val="21"/>
+          <w:szCs w:val="21"/>
+        </w:rPr>
+        <w:t>'full'</w:t>
+      </w:r>
+      <w:r>
+        <w:rPr>
+          <w:rFonts w:ascii="Fira Code" w:eastAsia="Times New Roman" w:hAnsi="Fira Code" w:cs="Times New Roman"/>
+          <w:color w:val="ABB2BF"/>
+          <w:sz w:val="21"/>
+          <w:szCs w:val="21"/>
+        </w:rPr>
+        <w:t>); </w:t>
+      </w:r>
+    </w:p>
+    <w:p>
+      <w:pPr>
+        <w:shd w:val="clear" w:color="auto" w:fill="282C34"/>
+        <w:spacing w:after="0" w:line="285" w:lineRule="atLeast"/>
+        <w:rPr>
+          <w:rFonts w:ascii="Fira Code" w:eastAsia="Times New Roman" w:hAnsi="Fira Code" w:cs="Times New Roman"/>
+          <w:color w:val="ABB2BF"/>
+          <w:sz w:val="21"/>
+          <w:szCs w:val="21"/>
+        </w:rPr>
+      </w:pPr>
+      <w:r>
+        <w:rPr>
+          <w:rFonts w:ascii="Fira Code" w:eastAsia="Times New Roman" w:hAnsi="Fira Code" w:cs="Times New Roman"/>
+          <w:color w:val="ABB2BF"/>
+          <w:sz w:val="21"/>
+          <w:szCs w:val="21"/>
+        </w:rPr>
+        <w:t>        }</w:t>
+      </w:r>
+    </w:p>
+    <w:p>
+      <w:pPr>
+        <w:shd w:val="clear" w:color="auto" w:fill="282C34"/>
+        <w:spacing w:after="0" w:line="285" w:lineRule="atLeast"/>
+        <w:rPr>
+          <w:rFonts w:ascii="Fira Code" w:eastAsia="Times New Roman" w:hAnsi="Fira Code" w:cs="Times New Roman"/>
+          <w:color w:val="ABB2BF"/>
+          <w:sz w:val="21"/>
+          <w:szCs w:val="21"/>
+        </w:rPr>
+      </w:pPr>
+      <w:r>
+        <w:rPr>
+          <w:rFonts w:ascii="Fira Code" w:eastAsia="Times New Roman" w:hAnsi="Fira Code" w:cs="Times New Roman"/>
+          <w:color w:val="ABB2BF"/>
+          <w:sz w:val="21"/>
+          <w:szCs w:val="21"/>
+        </w:rPr>
+        <w:t>    })</w:t>
+      </w:r>
+    </w:p>
+    <w:p>
+      <w:pPr>
+        <w:shd w:val="clear" w:color="auto" w:fill="282C34"/>
+        <w:spacing w:after="0" w:line="285" w:lineRule="atLeast"/>
+        <w:rPr>
+          <w:rFonts w:ascii="Fira Code" w:eastAsia="Times New Roman" w:hAnsi="Fira Code" w:cs="Times New Roman"/>
+          <w:color w:val="ABB2BF"/>
+          <w:sz w:val="21"/>
+          <w:szCs w:val="21"/>
+        </w:rPr>
+      </w:pPr>
+      <w:r>
+        <w:rPr>
+          <w:rFonts w:ascii="Fira Code" w:eastAsia="Times New Roman" w:hAnsi="Fira Code" w:cs="Times New Roman"/>
+          <w:color w:val="ABB2BF"/>
+          <w:sz w:val="21"/>
+          <w:szCs w:val="21"/>
+        </w:rPr>
+        <w:t>}</w:t>
+      </w:r>
+    </w:p>
+    <w:p>
+      <w:pPr>
+        <w:tabs>
+          <w:tab w:val="left" w:pos="3072"/>
+        </w:tabs>
+        <w:spacing w:after="0"/>
+        <w:rPr>
+          <w:b/>
+          <w:bCs/>
           <w:color w:val="000000" w:themeColor="text1"/>
           <w:sz w:val="24"/>
           <w:szCs w:val="24"/>
@@ -4325,7 +4424,7 @@
 </file>
 
 <file path=word/numbering.xml><?xml version="1.0" encoding="utf-8"?>
-<w:numbering xmlns:wpc="http://schemas.microsoft.com/office/word/2010/wordprocessingCanvas" xmlns:cx="http://schemas.microsoft.com/office/drawing/2014/chartex" xmlns:cx1="http://schemas.microsoft.com/office/drawing/2015/9/8/chartex" xmlns:cx2="http://schemas.microsoft.com/office/drawing/2015/10/21/chartex" xmlns:cx3="http://schemas.microsoft.com/office/drawing/2016/5/9/chartex" xmlns:cx4="http://schemas.microsoft.com/office/drawing/2016/5/10/chartex" xmlns:cx5="http://schemas.microsoft.com/office/drawing/2016/5/11/chartex" xmlns:cx6="http://schemas.microsoft.com/office/drawing/2016/5/12/chartex" xmlns:cx7="http://schemas.microsoft.com/office/drawing/2016/5/13/chartex" xmlns:cx8="http://schemas.microsoft.com/office/drawing/2016/5/14/chartex" xmlns:mc="http://schemas.openxmlformats.org/markup-compatibility/2006" xmlns:aink="http://schemas.microsoft.com/office/drawing/2016/ink" xmlns:am3d="http://schemas.microsoft.com/office/drawing/2017/model3d" xmlns:o="urn:schemas-microsoft-com:office:office" xmlns:r="http://schemas.openxmlformats.org/officeDocument/2006/relationships" xmlns:m="http://schemas.openxmlformats.org/officeDocument/2006/math" xmlns:v="urn:schemas-microsoft-com:vml" xmlns:wp14="http://schemas.microsoft.com/office/word/2010/wordprocessingDrawing" xmlns:wp="http://schemas.openxmlformats.org/drawingml/2006/wordprocessingDrawing" xmlns:w10="urn:schemas-microsoft-com:office:word" xmlns:w="http://schemas.openxmlformats.org/wordprocessingml/2006/main" xmlns:w14="http://schemas.microsoft.com/office/word/2010/wordml" xmlns:w15="http://schemas.microsoft.com/office/word/2012/wordml" xmlns:w16cex="http://schemas.microsoft.com/office/word/2018/wordml/cex" xmlns:w16cid="http://schemas.microsoft.com/office/word/2016/wordml/cid" xmlns:w16="http://schemas.microsoft.com/office/word/2018/wordml" xmlns:w16sdtdh="http://schemas.microsoft.com/office/word/2020/wordml/sdtdatahash" xmlns:w16se="http://schemas.microsoft.com/office/word/2015/wordml/symex" xmlns:wpg="http://schemas.microsoft.com/office/word/2010/wordprocessingGroup" xmlns:wpi="http://schemas.microsoft.com/office/word/2010/wordprocessingInk" xmlns:wne="http://schemas.microsoft.com/office/word/2006/wordml" xmlns:wps="http://schemas.microsoft.com/office/word/2010/wordprocessingShape" mc:Ignorable="w14 w15 w16se w16cid w16 w16cex w16sdtdh wp14">
+<w:numbering xmlns:wpc="http://schemas.microsoft.com/office/word/2010/wordprocessingCanvas" xmlns:cx="http://schemas.microsoft.com/office/drawing/2014/chartex" xmlns:cx1="http://schemas.microsoft.com/office/drawing/2015/9/8/chartex" xmlns:cx2="http://schemas.microsoft.com/office/drawing/2015/10/21/chartex" xmlns:cx3="http://schemas.microsoft.com/office/drawing/2016/5/9/chartex" xmlns:cx4="http://schemas.microsoft.com/office/drawing/2016/5/10/chartex" xmlns:cx5="http://schemas.microsoft.com/office/drawing/2016/5/11/chartex" xmlns:cx6="http://schemas.microsoft.com/office/drawing/2016/5/12/chartex" xmlns:cx7="http://schemas.microsoft.com/office/drawing/2016/5/13/chartex" xmlns:cx8="http://schemas.microsoft.com/office/drawing/2016/5/14/chartex" xmlns:mc="http://schemas.openxmlformats.org/markup-compatibility/2006" xmlns:aink="http://schemas.microsoft.com/office/drawing/2016/ink" xmlns:am3d="http://schemas.microsoft.com/office/drawing/2017/model3d" xmlns:o="urn:schemas-microsoft-com:office:office" xmlns:r="http://schemas.openxmlformats.org/officeDocument/2006/relationships" xmlns:m="http://schemas.openxmlformats.org/officeDocument/2006/math" xmlns:v="urn:schemas-microsoft-com:vml" xmlns:wp14="http://schemas.microsoft.com/office/word/2010/wordprocessingDrawing" xmlns:wp="http://schemas.openxmlformats.org/drawingml/2006/wordprocessingDrawing" xmlns:w10="urn:schemas-microsoft-com:office:word" xmlns:w="http://schemas.openxmlformats.org/wordprocessingml/2006/main" xmlns:w14="http://schemas.microsoft.com/office/word/2010/wordml" xmlns:w15="http://schemas.microsoft.com/office/word/2012/wordml" xmlns:w16cex="http://schemas.microsoft.com/office/word/2018/wordml/cex" xmlns:w16cid="http://schemas.microsoft.com/office/word/2016/wordml/cid" xmlns:w16="http://schemas.microsoft.com/office/word/2018/wordml" xmlns:w16se="http://schemas.microsoft.com/office/word/2015/wordml/symex" xmlns:wpg="http://schemas.microsoft.com/office/word/2010/wordprocessingGroup" xmlns:wpi="http://schemas.microsoft.com/office/word/2010/wordprocessingInk" xmlns:wne="http://schemas.microsoft.com/office/word/2006/wordml" xmlns:wps="http://schemas.microsoft.com/office/word/2010/wordprocessingShape" mc:Ignorable="w14 w15 w16se w16cid w16 w16cex wp14">
   <w:abstractNum w:abstractNumId="0" w15:restartNumberingAfterBreak="0">
     <w:nsid w:val="3CAC4BF6"/>
     <w:multiLevelType w:val="hybridMultilevel"/>
@@ -4537,7 +4636,7 @@
 </file>
 
 <file path=word/styles.xml><?xml version="1.0" encoding="utf-8"?>
-<w:styles xmlns:mc="http://schemas.openxmlformats.org/markup-compatibility/2006" xmlns:r="http://schemas.openxmlformats.org/officeDocument/2006/relationships" xmlns:w="http://schemas.openxmlformats.org/wordprocessingml/2006/main" xmlns:w14="http://schemas.microsoft.com/office/word/2010/wordml" xmlns:w15="http://schemas.microsoft.com/office/word/2012/wordml" xmlns:w16cex="http://schemas.microsoft.com/office/word/2018/wordml/cex" xmlns:w16cid="http://schemas.microsoft.com/office/word/2016/wordml/cid" xmlns:w16="http://schemas.microsoft.com/office/word/2018/wordml" xmlns:w16sdtdh="http://schemas.microsoft.com/office/word/2020/wordml/sdtdatahash" xmlns:w16se="http://schemas.microsoft.com/office/word/2015/wordml/symex" mc:Ignorable="w14 w15 w16se w16cid w16 w16cex w16sdtdh">
+<w:styles xmlns:mc="http://schemas.openxmlformats.org/markup-compatibility/2006" xmlns:r="http://schemas.openxmlformats.org/officeDocument/2006/relationships" xmlns:w="http://schemas.openxmlformats.org/wordprocessingml/2006/main" xmlns:w14="http://schemas.microsoft.com/office/word/2010/wordml" xmlns:w15="http://schemas.microsoft.com/office/word/2012/wordml" xmlns:w16cex="http://schemas.microsoft.com/office/word/2018/wordml/cex" xmlns:w16cid="http://schemas.microsoft.com/office/word/2016/wordml/cid" xmlns:w16="http://schemas.microsoft.com/office/word/2018/wordml" xmlns:w16se="http://schemas.microsoft.com/office/word/2015/wordml/symex" mc:Ignorable="w14 w15 w16se w16cid w16 w16cex">
   <w:docDefaults>
     <w:rPrDefault>
       <w:rPr>

</xml_diff>

<commit_message>
added theme changing clock project
</commit_message>
<xml_diff>
--- a/notes.docx
+++ b/notes.docx
@@ -23,263 +23,215 @@
         <w:spacing w:after="0"/>
       </w:pPr>
       <w:r>
+        <w:t>-css variables</w:t>
+      </w:r>
+    </w:p>
+    <w:p>
+      <w:pPr>
+        <w:spacing w:after="0"/>
+      </w:pPr>
+      <w:r>
+        <w:t xml:space="preserve">-css color palletes </w:t>
+      </w:r>
+    </w:p>
+    <w:p>
+      <w:pPr>
+        <w:spacing w:after="0"/>
+      </w:pPr>
+      <w:r>
+        <w:t>-smooth-scroll</w:t>
+      </w:r>
+    </w:p>
+    <w:p>
+      <w:pPr>
+        <w:spacing w:after="0"/>
+      </w:pPr>
+      <w:r>
+        <w:t>-setting and getting local storage</w:t>
+      </w:r>
+    </w:p>
+    <w:p>
+      <w:pPr>
+        <w:spacing w:after="0"/>
+      </w:pPr>
+      <w:r>
+        <w:t>-string interpolation</w:t>
+      </w:r>
+    </w:p>
+    <w:p>
+      <w:pPr>
+        <w:spacing w:after="0"/>
+        <w:rPr>
+          <w:b/>
+          <w:bCs/>
+        </w:rPr>
+      </w:pPr>
+    </w:p>
+    <w:p>
+      <w:pPr>
+        <w:spacing w:after="0"/>
+        <w:rPr>
+          <w:b/>
+          <w:bCs/>
+        </w:rPr>
+      </w:pPr>
+      <w:r>
+        <w:rPr>
+          <w:b/>
+          <w:bCs/>
+        </w:rPr>
+        <w:t>animated</w:t>
+      </w:r>
+    </w:p>
+    <w:p>
+      <w:pPr>
+        <w:spacing w:after="0"/>
+      </w:pPr>
+      <w:r>
+        <w:t>-Creative Tim</w:t>
+      </w:r>
+    </w:p>
+    <w:p>
+      <w:pPr>
+        <w:spacing w:after="0"/>
+      </w:pPr>
+      <w:r>
+        <w:t>-CSS animations</w:t>
+      </w:r>
+    </w:p>
+    <w:p>
+      <w:pPr>
+        <w:spacing w:after="0"/>
+      </w:pPr>
+      <w:r>
+        <w:t>-Animate on scroll library</w:t>
+      </w:r>
+    </w:p>
+    <w:p>
+      <w:pPr>
+        <w:spacing w:after="0"/>
+      </w:pPr>
+    </w:p>
+    <w:p>
+      <w:pPr>
+        <w:spacing w:after="0"/>
+        <w:rPr>
+          <w:b/>
+          <w:bCs/>
+        </w:rPr>
+      </w:pPr>
+      <w:r>
+        <w:rPr>
+          <w:b/>
+          <w:bCs/>
+        </w:rPr>
+        <w:t>animation nation</w:t>
+      </w:r>
+    </w:p>
+    <w:p>
+      <w:pPr>
+        <w:spacing w:after="0"/>
+      </w:pPr>
+      <w:r>
+        <w:t>-https://developer.mozilla.org/en-US/docs/Web/CSS/Using_CSS_custom_properties</w:t>
+      </w:r>
+    </w:p>
+    <w:p>
+      <w:pPr>
+        <w:spacing w:after="0"/>
+      </w:pPr>
+      <w:r>
+        <w:t>-https://developer.mozilla.org/en-US/docs/Web/CSS/animation CSS Animations</w:t>
+      </w:r>
+    </w:p>
+    <w:p>
+      <w:pPr>
+        <w:spacing w:after="0"/>
+      </w:pPr>
+      <w:r>
+        <w:t>-https://paletton.com/ Color Selection Tool</w:t>
+      </w:r>
+    </w:p>
+    <w:p>
+      <w:pPr>
+        <w:spacing w:after="0"/>
+      </w:pPr>
+      <w:r>
+        <w:t>-https://www.w3schools.com/howto/howto_css_menu_icon.asp W3Schools - Menu Icon</w:t>
+      </w:r>
+    </w:p>
+    <w:p>
+      <w:pPr>
+        <w:spacing w:after="0"/>
+      </w:pPr>
+      <w:r>
+        <w:t>-https://unsplash.com Unsplash Images</w:t>
+      </w:r>
+    </w:p>
+    <w:p>
+      <w:pPr>
+        <w:spacing w:after="0"/>
+      </w:pPr>
+      <w:r>
+        <w:t>-https://fonts.google.com Google Fonts</w:t>
+      </w:r>
+    </w:p>
+    <w:p>
+      <w:pPr>
+        <w:spacing w:after="0"/>
+      </w:pPr>
+      <w:r>
+        <w:t>-stacking sudo classes</w:t>
+      </w:r>
+    </w:p>
+    <w:p>
+      <w:pPr>
+        <w:spacing w:after="0"/>
+      </w:pPr>
+      <w:r>
+        <w:t>-hamburger icon</w:t>
+      </w:r>
+    </w:p>
+    <w:p>
+      <w:pPr>
+        <w:spacing w:after="0"/>
+      </w:pPr>
+      <w:r>
+        <w:t>-overlays</w:t>
+      </w:r>
+    </w:p>
+    <w:p>
+      <w:pPr>
+        <w:spacing w:after="0"/>
+      </w:pPr>
+    </w:p>
+    <w:p>
+      <w:pPr>
+        <w:spacing w:after="0"/>
+        <w:rPr>
+          <w:b/>
+          <w:bCs/>
+        </w:rPr>
+      </w:pPr>
+      <w:r>
+        <w:rPr>
+          <w:b/>
+          <w:bCs/>
+        </w:rPr>
+        <w:t>music player</w:t>
+      </w:r>
+    </w:p>
+    <w:p>
+      <w:pPr>
+        <w:spacing w:after="0"/>
+      </w:pPr>
+      <w:r>
+        <w:rPr>
+          <w:b/>
+          <w:bCs/>
+        </w:rPr>
         <w:t>-</w:t>
       </w:r>
-      <w:proofErr w:type="spellStart"/>
-      <w:r>
-        <w:t>css</w:t>
-      </w:r>
-      <w:proofErr w:type="spellEnd"/>
-      <w:r>
-        <w:t xml:space="preserve"> variables</w:t>
-      </w:r>
-    </w:p>
-    <w:p>
-      <w:pPr>
-        <w:spacing w:after="0"/>
-      </w:pPr>
-      <w:r>
-        <w:t>-</w:t>
-      </w:r>
-      <w:proofErr w:type="spellStart"/>
-      <w:r>
-        <w:t>css</w:t>
-      </w:r>
-      <w:proofErr w:type="spellEnd"/>
-      <w:r>
-        <w:t xml:space="preserve"> color </w:t>
-      </w:r>
-      <w:proofErr w:type="spellStart"/>
-      <w:r>
-        <w:t>palletes</w:t>
-      </w:r>
-      <w:proofErr w:type="spellEnd"/>
-      <w:r>
-        <w:t xml:space="preserve"> </w:t>
-      </w:r>
-    </w:p>
-    <w:p>
-      <w:pPr>
-        <w:spacing w:after="0"/>
-      </w:pPr>
-      <w:r>
-        <w:t>-smooth-scroll</w:t>
-      </w:r>
-    </w:p>
-    <w:p>
-      <w:pPr>
-        <w:spacing w:after="0"/>
-      </w:pPr>
-      <w:r>
-        <w:t>-setting and getting local storage</w:t>
-      </w:r>
-    </w:p>
-    <w:p>
-      <w:pPr>
-        <w:spacing w:after="0"/>
-      </w:pPr>
-      <w:r>
-        <w:t>-string interpolation</w:t>
-      </w:r>
-    </w:p>
-    <w:p>
-      <w:pPr>
-        <w:spacing w:after="0"/>
-        <w:rPr>
-          <w:b/>
-          <w:bCs/>
-        </w:rPr>
-      </w:pPr>
-    </w:p>
-    <w:p>
-      <w:pPr>
-        <w:spacing w:after="0"/>
-        <w:rPr>
-          <w:b/>
-          <w:bCs/>
-        </w:rPr>
-      </w:pPr>
-      <w:r>
-        <w:rPr>
-          <w:b/>
-          <w:bCs/>
-        </w:rPr>
-        <w:t>animated</w:t>
-      </w:r>
-    </w:p>
-    <w:p>
-      <w:pPr>
-        <w:spacing w:after="0"/>
-      </w:pPr>
-      <w:r>
-        <w:t>-Creative Tim</w:t>
-      </w:r>
-    </w:p>
-    <w:p>
-      <w:pPr>
-        <w:spacing w:after="0"/>
-      </w:pPr>
-      <w:r>
-        <w:t>-CSS animations</w:t>
-      </w:r>
-    </w:p>
-    <w:p>
-      <w:pPr>
-        <w:spacing w:after="0"/>
-      </w:pPr>
-      <w:r>
-        <w:t>-Animate on scroll library</w:t>
-      </w:r>
-    </w:p>
-    <w:p>
-      <w:pPr>
-        <w:spacing w:after="0"/>
-      </w:pPr>
-    </w:p>
-    <w:p>
-      <w:pPr>
-        <w:spacing w:after="0"/>
-        <w:rPr>
-          <w:b/>
-          <w:bCs/>
-        </w:rPr>
-      </w:pPr>
-      <w:r>
-        <w:rPr>
-          <w:b/>
-          <w:bCs/>
-        </w:rPr>
-        <w:t>animation nation</w:t>
-      </w:r>
-    </w:p>
-    <w:p>
-      <w:pPr>
-        <w:spacing w:after="0"/>
-      </w:pPr>
-      <w:r>
-        <w:t>-https://developer.mozilla.org/en-US/docs/Web/CSS/Using_CSS_custom_properties</w:t>
-      </w:r>
-    </w:p>
-    <w:p>
-      <w:pPr>
-        <w:spacing w:after="0"/>
-      </w:pPr>
-      <w:r>
-        <w:t>-https://developer.mozilla.org/</w:t>
-      </w:r>
-      <w:proofErr w:type="spellStart"/>
-      <w:r>
-        <w:t>en</w:t>
-      </w:r>
-      <w:proofErr w:type="spellEnd"/>
-      <w:r>
-        <w:t>-US/docs/Web/CSS/animation CSS Animations</w:t>
-      </w:r>
-    </w:p>
-    <w:p>
-      <w:pPr>
-        <w:spacing w:after="0"/>
-      </w:pPr>
-      <w:r>
-        <w:t>-https://paletton.com/ Color Selection Tool</w:t>
-      </w:r>
-    </w:p>
-    <w:p>
-      <w:pPr>
-        <w:spacing w:after="0"/>
-      </w:pPr>
-      <w:r>
-        <w:t>-https://www.w3schools.com/howto/howto_css_menu_icon.asp W3Schools - Menu Icon</w:t>
-      </w:r>
-    </w:p>
-    <w:p>
-      <w:pPr>
-        <w:spacing w:after="0"/>
-      </w:pPr>
-      <w:r>
-        <w:t xml:space="preserve">-https://unsplash.com </w:t>
-      </w:r>
-      <w:proofErr w:type="spellStart"/>
-      <w:r>
-        <w:t>Unsplash</w:t>
-      </w:r>
-      <w:proofErr w:type="spellEnd"/>
-      <w:r>
-        <w:t xml:space="preserve"> Images</w:t>
-      </w:r>
-    </w:p>
-    <w:p>
-      <w:pPr>
-        <w:spacing w:after="0"/>
-      </w:pPr>
-      <w:r>
-        <w:t>-https://fonts.google.com Google Fonts</w:t>
-      </w:r>
-    </w:p>
-    <w:p>
-      <w:pPr>
-        <w:spacing w:after="0"/>
-      </w:pPr>
-      <w:r>
-        <w:t xml:space="preserve">-stacking </w:t>
-      </w:r>
-      <w:proofErr w:type="spellStart"/>
-      <w:r>
-        <w:t>sudo</w:t>
-      </w:r>
-      <w:proofErr w:type="spellEnd"/>
-      <w:r>
-        <w:t xml:space="preserve"> classes</w:t>
-      </w:r>
-    </w:p>
-    <w:p>
-      <w:pPr>
-        <w:spacing w:after="0"/>
-      </w:pPr>
-      <w:r>
-        <w:t>-hamburger icon</w:t>
-      </w:r>
-    </w:p>
-    <w:p>
-      <w:pPr>
-        <w:spacing w:after="0"/>
-      </w:pPr>
-      <w:r>
-        <w:t>-overlays</w:t>
-      </w:r>
-    </w:p>
-    <w:p>
-      <w:pPr>
-        <w:spacing w:after="0"/>
-      </w:pPr>
-    </w:p>
-    <w:p>
-      <w:pPr>
-        <w:spacing w:after="0"/>
-        <w:rPr>
-          <w:b/>
-          <w:bCs/>
-        </w:rPr>
-      </w:pPr>
-      <w:r>
-        <w:rPr>
-          <w:b/>
-          <w:bCs/>
-        </w:rPr>
-        <w:t>music player</w:t>
-      </w:r>
-    </w:p>
-    <w:p>
-      <w:pPr>
-        <w:spacing w:after="0"/>
-      </w:pPr>
-      <w:r>
-        <w:rPr>
-          <w:b/>
-          <w:bCs/>
-        </w:rPr>
-        <w:t>-</w:t>
-      </w:r>
       <w:r>
         <w:t>box-shadows</w:t>
       </w:r>
@@ -321,36 +273,15 @@
         <w:spacing w:after="0"/>
       </w:pPr>
       <w:r>
-        <w:t>-</w:t>
-      </w:r>
-      <w:proofErr w:type="spellStart"/>
-      <w:r>
-        <w:t>audio.timeupdate</w:t>
-      </w:r>
-      <w:proofErr w:type="spellEnd"/>
-    </w:p>
-    <w:p>
-      <w:pPr>
-        <w:spacing w:after="0"/>
-      </w:pPr>
-      <w:r>
-        <w:t xml:space="preserve">- </w:t>
-      </w:r>
-      <w:proofErr w:type="spellStart"/>
-      <w:r>
-        <w:t>innerText</w:t>
-      </w:r>
-      <w:proofErr w:type="spellEnd"/>
-      <w:r>
-        <w:t xml:space="preserve"> vs </w:t>
-      </w:r>
-      <w:proofErr w:type="spellStart"/>
-      <w:r>
-        <w:t>textContent</w:t>
-      </w:r>
-      <w:proofErr w:type="spellEnd"/>
-      <w:r>
-        <w:t xml:space="preserve"> </w:t>
+        <w:t>-audio.timeupdate</w:t>
+      </w:r>
+    </w:p>
+    <w:p>
+      <w:pPr>
+        <w:spacing w:after="0"/>
+      </w:pPr>
+      <w:r>
+        <w:t xml:space="preserve">- innerText vs textContent </w:t>
       </w:r>
     </w:p>
     <w:p>
@@ -419,15 +350,7 @@
         <w:spacing w:after="0"/>
       </w:pPr>
       <w:r>
-        <w:t>-</w:t>
-      </w:r>
-      <w:proofErr w:type="spellStart"/>
-      <w:r>
-        <w:t>js</w:t>
-      </w:r>
-      <w:proofErr w:type="spellEnd"/>
-      <w:r>
-        <w:t xml:space="preserve"> dates</w:t>
+        <w:t>-js dates</w:t>
       </w:r>
     </w:p>
     <w:p>
@@ -443,13 +366,8 @@
         <w:spacing w:after="0"/>
       </w:pPr>
       <w:r>
-        <w:t xml:space="preserve">-JSON </w:t>
-      </w:r>
-      <w:proofErr w:type="spellStart"/>
-      <w:r>
-        <w:t>stringify</w:t>
-      </w:r>
-      <w:proofErr w:type="spellEnd"/>
+        <w:t>-JSON stringify</w:t>
+      </w:r>
     </w:p>
     <w:p>
       <w:pPr>
@@ -464,15 +382,7 @@
         <w:spacing w:after="0"/>
       </w:pPr>
       <w:r>
-        <w:t xml:space="preserve">-https://pixabay.com/videos/ </w:t>
-      </w:r>
-      <w:proofErr w:type="spellStart"/>
-      <w:r>
-        <w:t>Pixabay</w:t>
-      </w:r>
-      <w:proofErr w:type="spellEnd"/>
-      <w:r>
-        <w:t xml:space="preserve"> Stock Videos</w:t>
+        <w:t>-https://pixabay.com/videos/ Pixabay Stock Videos</w:t>
       </w:r>
     </w:p>
     <w:p>
@@ -558,15 +468,7 @@
         <w:spacing w:after="0"/>
       </w:pPr>
       <w:r>
-        <w:t>-</w:t>
-      </w:r>
-      <w:proofErr w:type="spellStart"/>
-      <w:r>
-        <w:t>css</w:t>
-      </w:r>
-      <w:proofErr w:type="spellEnd"/>
-      <w:r>
-        <w:t xml:space="preserve"> variables</w:t>
+        <w:t>-css variables</w:t>
       </w:r>
     </w:p>
     <w:p>
@@ -622,15 +524,7 @@
         <w:spacing w:after="0"/>
       </w:pPr>
       <w:r>
-        <w:t>-</w:t>
-      </w:r>
-      <w:proofErr w:type="spellStart"/>
-      <w:r>
-        <w:t>RegEx</w:t>
-      </w:r>
-      <w:proofErr w:type="spellEnd"/>
-      <w:r>
-        <w:t xml:space="preserve"> Playground Tool </w:t>
+        <w:t xml:space="preserve">-RegEx Playground Tool </w:t>
       </w:r>
       <w:hyperlink r:id="rId5" w:history="1">
         <w:r>
@@ -651,13 +545,8 @@
         <w:spacing w:after="0"/>
       </w:pPr>
       <w:r>
-        <w:t xml:space="preserve">Mozilla - </w:t>
-      </w:r>
-      <w:proofErr w:type="spellStart"/>
-      <w:r>
-        <w:t>localStorage</w:t>
-      </w:r>
-      <w:proofErr w:type="spellEnd"/>
+        <w:t>Mozilla - localStorage</w:t>
+      </w:r>
     </w:p>
     <w:p>
       <w:pPr>
@@ -677,13 +566,8 @@
         <w:spacing w:after="0"/>
       </w:pPr>
       <w:r>
-        <w:t xml:space="preserve">Mozilla - JSON </w:t>
-      </w:r>
-      <w:proofErr w:type="spellStart"/>
-      <w:r>
-        <w:t>Stringify</w:t>
-      </w:r>
-      <w:proofErr w:type="spellEnd"/>
+        <w:t>Mozilla - JSON Stringify</w:t>
+      </w:r>
     </w:p>
     <w:p>
       <w:pPr>
@@ -767,9 +651,8 @@
           <w:szCs w:val="20"/>
           <w:bdr w:val="none" w:sz="0" w:space="0" w:color="auto" w:frame="1"/>
         </w:rPr>
-        <w:t>`${</w:t>
-      </w:r>
-      <w:proofErr w:type="spellStart"/>
+        <w:t>`${url}</w:t>
+      </w:r>
       <w:r>
         <w:rPr>
           <w:rFonts w:ascii="inherit" w:eastAsia="Times New Roman" w:hAnsi="inherit" w:cs="Courier New"/>
@@ -777,9 +660,8 @@
           <w:szCs w:val="20"/>
           <w:bdr w:val="none" w:sz="0" w:space="0" w:color="auto" w:frame="1"/>
         </w:rPr>
-        <w:t>url</w:t>
-      </w:r>
-      <w:proofErr w:type="spellEnd"/>
+        <w:t>/favicon.ico</w:t>
+      </w:r>
       <w:r>
         <w:rPr>
           <w:rFonts w:ascii="inherit" w:eastAsia="Times New Roman" w:hAnsi="inherit" w:cs="Courier New"/>
@@ -787,60 +669,96 @@
           <w:szCs w:val="20"/>
           <w:bdr w:val="none" w:sz="0" w:space="0" w:color="auto" w:frame="1"/>
         </w:rPr>
+        <w:t>`</w:t>
+      </w:r>
+    </w:p>
+    <w:p>
+      <w:pPr>
+        <w:spacing w:after="0"/>
+      </w:pPr>
+    </w:p>
+    <w:p>
+      <w:pPr>
+        <w:spacing w:after="0"/>
+      </w:pPr>
+    </w:p>
+    <w:p>
+      <w:pPr>
+        <w:spacing w:after="0"/>
+        <w:rPr>
+          <w:b/>
+          <w:bCs/>
+        </w:rPr>
+      </w:pPr>
+      <w:r>
+        <w:rPr>
+          <w:b/>
+          <w:bCs/>
+        </w:rPr>
+        <w:t>Video player</w:t>
+      </w:r>
+    </w:p>
+    <w:p>
+      <w:pPr>
+        <w:spacing w:after="0"/>
+      </w:pPr>
+      <w:r>
+        <w:t>Mozilla - Calc Method</w:t>
+      </w:r>
+    </w:p>
+    <w:p>
+      <w:pPr>
+        <w:spacing w:after="0"/>
+      </w:pPr>
+      <w:r>
+        <w:t>-</w:t>
+      </w:r>
+      <w:r>
+        <w:t>https://developer.mozilla.org/en-US/docs/Web/CSS/calc</w:t>
+      </w:r>
+    </w:p>
+    <w:p>
+      <w:pPr>
+        <w:spacing w:after="0"/>
+      </w:pPr>
+      <w:r>
+        <w:tab/>
+        <w:t>-css that performs calcs, used on the progress bar width</w:t>
+      </w:r>
+    </w:p>
+    <w:p>
+      <w:pPr>
+        <w:spacing w:after="0"/>
+      </w:pPr>
+    </w:p>
+    <w:p>
+      <w:pPr>
+        <w:spacing w:after="0"/>
+      </w:pPr>
+      <w:r>
+        <w:t>- select:focus {</w:t>
+      </w:r>
+    </w:p>
+    <w:p>
+      <w:pPr>
+        <w:spacing w:after="0"/>
+      </w:pPr>
+      <w:r>
+        <w:t xml:space="preserve">  outline: none;</w:t>
+      </w:r>
+    </w:p>
+    <w:p>
+      <w:pPr>
+        <w:spacing w:after="0"/>
+      </w:pPr>
+      <w:r>
         <w:t>}</w:t>
       </w:r>
-      <w:r>
-        <w:rPr>
-          <w:rFonts w:ascii="inherit" w:eastAsia="Times New Roman" w:hAnsi="inherit" w:cs="Courier New"/>
-          <w:sz w:val="20"/>
-          <w:szCs w:val="20"/>
-          <w:bdr w:val="none" w:sz="0" w:space="0" w:color="auto" w:frame="1"/>
-        </w:rPr>
-        <w:t>/favicon.ico</w:t>
-      </w:r>
-      <w:r>
-        <w:rPr>
-          <w:rFonts w:ascii="inherit" w:eastAsia="Times New Roman" w:hAnsi="inherit" w:cs="Courier New"/>
-          <w:sz w:val="20"/>
-          <w:szCs w:val="20"/>
-          <w:bdr w:val="none" w:sz="0" w:space="0" w:color="auto" w:frame="1"/>
-        </w:rPr>
-        <w:t>`</w:t>
-      </w:r>
-    </w:p>
-    <w:p>
-      <w:pPr>
-        <w:spacing w:after="0"/>
-      </w:pPr>
-    </w:p>
-    <w:p>
-      <w:pPr>
-        <w:spacing w:after="0"/>
-      </w:pPr>
-    </w:p>
-    <w:p>
-      <w:pPr>
-        <w:spacing w:after="0"/>
-        <w:rPr>
-          <w:b/>
-          <w:bCs/>
-        </w:rPr>
-      </w:pPr>
-      <w:r>
-        <w:rPr>
-          <w:b/>
-          <w:bCs/>
-        </w:rPr>
-        <w:t>Video player</w:t>
-      </w:r>
-    </w:p>
-    <w:p>
-      <w:pPr>
-        <w:spacing w:after="0"/>
-      </w:pPr>
-      <w:r>
-        <w:t>Mozilla - Calc Method</w:t>
-      </w:r>
+    </w:p>
+    <w:p>
+      <w:pPr>
+        <w:spacing w:after="0"/>
+      </w:pPr>
     </w:p>
     <w:p>
       <w:pPr>
@@ -850,84 +768,6 @@
         <w:t>-</w:t>
       </w:r>
       <w:r>
-        <w:t>https://developer.mozilla.org/</w:t>
-      </w:r>
-      <w:proofErr w:type="spellStart"/>
-      <w:r>
-        <w:t>en</w:t>
-      </w:r>
-      <w:proofErr w:type="spellEnd"/>
-      <w:r>
-        <w:t>-US/docs/Web/CSS/calc</w:t>
-      </w:r>
-    </w:p>
-    <w:p>
-      <w:pPr>
-        <w:spacing w:after="0"/>
-      </w:pPr>
-      <w:r>
-        <w:tab/>
-        <w:t>-</w:t>
-      </w:r>
-      <w:proofErr w:type="spellStart"/>
-      <w:r>
-        <w:t>css</w:t>
-      </w:r>
-      <w:proofErr w:type="spellEnd"/>
-      <w:r>
-        <w:t xml:space="preserve"> that performs calcs, used on the progress bar width</w:t>
-      </w:r>
-    </w:p>
-    <w:p>
-      <w:pPr>
-        <w:spacing w:after="0"/>
-      </w:pPr>
-    </w:p>
-    <w:p>
-      <w:pPr>
-        <w:spacing w:after="0"/>
-      </w:pPr>
-      <w:r>
-        <w:t xml:space="preserve">- </w:t>
-      </w:r>
-      <w:proofErr w:type="spellStart"/>
-      <w:r>
-        <w:t>select:focus</w:t>
-      </w:r>
-      <w:proofErr w:type="spellEnd"/>
-      <w:r>
-        <w:t xml:space="preserve"> {</w:t>
-      </w:r>
-    </w:p>
-    <w:p>
-      <w:pPr>
-        <w:spacing w:after="0"/>
-      </w:pPr>
-      <w:r>
-        <w:t xml:space="preserve">  outline: none;</w:t>
-      </w:r>
-    </w:p>
-    <w:p>
-      <w:pPr>
-        <w:spacing w:after="0"/>
-      </w:pPr>
-      <w:r>
-        <w:t>}</w:t>
-      </w:r>
-    </w:p>
-    <w:p>
-      <w:pPr>
-        <w:spacing w:after="0"/>
-      </w:pPr>
-    </w:p>
-    <w:p>
-      <w:pPr>
-        <w:spacing w:after="0"/>
-      </w:pPr>
-      <w:r>
-        <w:t>-</w:t>
-      </w:r>
-      <w:r>
         <w:t>https://www.w3schools.com/tags/ref_av_dom.asp Video DOM Reference</w:t>
       </w:r>
     </w:p>
@@ -957,15 +797,7 @@
         <w:spacing w:after="0"/>
       </w:pPr>
       <w:r>
-        <w:t>-</w:t>
-      </w:r>
-      <w:proofErr w:type="spellStart"/>
-      <w:r>
-        <w:t>navigator.userAgent</w:t>
-      </w:r>
-      <w:proofErr w:type="spellEnd"/>
-      <w:r>
-        <w:t xml:space="preserve"> (tells us info about the current browser). </w:t>
+        <w:t xml:space="preserve">-navigator.userAgent (tells us info about the current browser). </w:t>
       </w:r>
     </w:p>
     <w:p>
@@ -1072,36 +904,20 @@
         <w:spacing w:after="0"/>
       </w:pPr>
       <w:r>
-        <w:t xml:space="preserve">https://html.com/attributes/input-pattern/ </w:t>
-      </w:r>
-      <w:proofErr w:type="spellStart"/>
-      <w:r>
-        <w:t>RegEx</w:t>
-      </w:r>
-      <w:proofErr w:type="spellEnd"/>
-      <w:r>
-        <w:t xml:space="preserve"> Background Info</w:t>
-      </w:r>
-    </w:p>
-    <w:p>
-      <w:pPr>
-        <w:spacing w:after="0"/>
-      </w:pPr>
-    </w:p>
-    <w:p>
-      <w:pPr>
-        <w:spacing w:after="0"/>
-      </w:pPr>
-      <w:r>
-        <w:t xml:space="preserve">https://regexr.com/3bfsi </w:t>
-      </w:r>
-      <w:proofErr w:type="spellStart"/>
-      <w:r>
-        <w:t>RegEx</w:t>
-      </w:r>
-      <w:proofErr w:type="spellEnd"/>
-      <w:r>
-        <w:t xml:space="preserve"> Playground Tool (Password Pattern)</w:t>
+        <w:t>https://html.com/attributes/input-pattern/ RegEx Background Info</w:t>
+      </w:r>
+    </w:p>
+    <w:p>
+      <w:pPr>
+        <w:spacing w:after="0"/>
+      </w:pPr>
+    </w:p>
+    <w:p>
+      <w:pPr>
+        <w:spacing w:after="0"/>
+      </w:pPr>
+      <w:r>
+        <w:t>https://regexr.com/3bfsi RegEx Playground Tool (Password Pattern)</w:t>
       </w:r>
     </w:p>
     <w:p>
@@ -1225,15 +1041,7 @@
         </w:r>
       </w:hyperlink>
       <w:r>
-        <w:t xml:space="preserve"> sign up for </w:t>
-      </w:r>
-      <w:proofErr w:type="spellStart"/>
-      <w:r>
-        <w:t>api</w:t>
-      </w:r>
-      <w:proofErr w:type="spellEnd"/>
-      <w:r>
-        <w:t xml:space="preserve"> key in prod</w:t>
+        <w:t xml:space="preserve"> sign up for api key in prod</w:t>
       </w:r>
     </w:p>
     <w:p>
@@ -1301,17 +1109,8 @@
           <w:i/>
           <w:iCs/>
         </w:rPr>
-        <w:t xml:space="preserve">W3Schools - </w:t>
-      </w:r>
-      <w:proofErr w:type="spellStart"/>
-      <w:r>
-        <w:rPr>
-          <w:i/>
-          <w:iCs/>
-        </w:rPr>
-        <w:t>JSON.stringify</w:t>
-      </w:r>
-      <w:proofErr w:type="spellEnd"/>
+        <w:t>W3Schools - JSON.stringify</w:t>
+      </w:r>
     </w:p>
     <w:p>
       <w:pPr>
@@ -1341,17 +1140,8 @@
           <w:i/>
           <w:iCs/>
         </w:rPr>
-        <w:t xml:space="preserve">W3Schools - </w:t>
-      </w:r>
-      <w:proofErr w:type="spellStart"/>
-      <w:r>
-        <w:rPr>
-          <w:i/>
-          <w:iCs/>
-        </w:rPr>
-        <w:t>JSON.parse</w:t>
-      </w:r>
-      <w:proofErr w:type="spellEnd"/>
+        <w:t>W3Schools - JSON.parse</w:t>
+      </w:r>
     </w:p>
     <w:p>
       <w:pPr>
@@ -1381,17 +1171,8 @@
           <w:i/>
           <w:iCs/>
         </w:rPr>
-        <w:t xml:space="preserve">Mozilla - </w:t>
-      </w:r>
-      <w:proofErr w:type="spellStart"/>
-      <w:r>
-        <w:rPr>
-          <w:i/>
-          <w:iCs/>
-        </w:rPr>
-        <w:t>Object.values</w:t>
-      </w:r>
-      <w:proofErr w:type="spellEnd"/>
+        <w:t>Mozilla - Object.values</w:t>
+      </w:r>
     </w:p>
     <w:p>
       <w:pPr>
@@ -1470,25 +1251,7 @@
           <w:sz w:val="40"/>
           <w:szCs w:val="40"/>
         </w:rPr>
-        <w:t xml:space="preserve"> loading = ‘lazy on </w:t>
-      </w:r>
-      <w:proofErr w:type="spellStart"/>
-      <w:r>
-        <w:rPr>
-          <w:color w:val="00B050"/>
-          <w:sz w:val="40"/>
-          <w:szCs w:val="40"/>
-        </w:rPr>
-        <w:t>img</w:t>
-      </w:r>
-      <w:proofErr w:type="spellEnd"/>
-      <w:r>
-        <w:rPr>
-          <w:color w:val="00B050"/>
-          <w:sz w:val="40"/>
-          <w:szCs w:val="40"/>
-        </w:rPr>
-        <w:t xml:space="preserve"> tags</w:t>
+        <w:t xml:space="preserve"> loading = ‘lazy on img tags</w:t>
       </w:r>
     </w:p>
     <w:p>
@@ -1607,33 +1370,7 @@
           <w:sz w:val="24"/>
           <w:szCs w:val="24"/>
         </w:rPr>
-        <w:t xml:space="preserve">Mozilla - </w:t>
-      </w:r>
-      <w:proofErr w:type="spellStart"/>
-      <w:r>
-        <w:rPr>
-          <w:b/>
-          <w:bCs/>
-          <w:i/>
-          <w:iCs/>
-          <w:color w:val="000000" w:themeColor="text1"/>
-          <w:sz w:val="24"/>
-          <w:szCs w:val="24"/>
-        </w:rPr>
-        <w:t>Math.random</w:t>
-      </w:r>
-      <w:proofErr w:type="spellEnd"/>
-      <w:r>
-        <w:rPr>
-          <w:b/>
-          <w:bCs/>
-          <w:i/>
-          <w:iCs/>
-          <w:color w:val="000000" w:themeColor="text1"/>
-          <w:sz w:val="24"/>
-          <w:szCs w:val="24"/>
-        </w:rPr>
-        <w:t>()</w:t>
+        <w:t>Mozilla - Math.random()</w:t>
       </w:r>
     </w:p>
     <w:p>
@@ -1677,7 +1414,6 @@
           <w:szCs w:val="24"/>
         </w:rPr>
       </w:pPr>
-      <w:proofErr w:type="spellStart"/>
       <w:r>
         <w:rPr>
           <w:b/>
@@ -1688,20 +1424,7 @@
           <w:sz w:val="24"/>
           <w:szCs w:val="24"/>
         </w:rPr>
-        <w:t>StackOverflow</w:t>
-      </w:r>
-      <w:proofErr w:type="spellEnd"/>
-      <w:r>
-        <w:rPr>
-          <w:b/>
-          <w:bCs/>
-          <w:i/>
-          <w:iCs/>
-          <w:color w:val="000000" w:themeColor="text1"/>
-          <w:sz w:val="24"/>
-          <w:szCs w:val="24"/>
-        </w:rPr>
-        <w:t xml:space="preserve"> - How to Shuffle an Array</w:t>
+        <w:t>StackOverflow - How to Shuffle an Array</w:t>
       </w:r>
     </w:p>
     <w:p>
@@ -1909,51 +1632,7 @@
           <w:sz w:val="24"/>
           <w:szCs w:val="24"/>
         </w:rPr>
-        <w:t>.</w:t>
-      </w:r>
-      <w:proofErr w:type="spellStart"/>
-      <w:r>
-        <w:rPr>
-          <w:b/>
-          <w:bCs/>
-          <w:color w:val="000000" w:themeColor="text1"/>
-          <w:sz w:val="24"/>
-          <w:szCs w:val="24"/>
-        </w:rPr>
-        <w:t>removeEventListener</w:t>
-      </w:r>
-      <w:proofErr w:type="spellEnd"/>
-      <w:r>
-        <w:rPr>
-          <w:b/>
-          <w:bCs/>
-          <w:color w:val="000000" w:themeColor="text1"/>
-          <w:sz w:val="24"/>
-          <w:szCs w:val="24"/>
-        </w:rPr>
-        <w:t>('click', </w:t>
-      </w:r>
-      <w:proofErr w:type="spellStart"/>
-      <w:r>
-        <w:rPr>
-          <w:b/>
-          <w:bCs/>
-          <w:color w:val="000000" w:themeColor="text1"/>
-          <w:sz w:val="24"/>
-          <w:szCs w:val="24"/>
-        </w:rPr>
-        <w:t>startTimer</w:t>
-      </w:r>
-      <w:proofErr w:type="spellEnd"/>
-      <w:r>
-        <w:rPr>
-          <w:b/>
-          <w:bCs/>
-          <w:color w:val="000000" w:themeColor="text1"/>
-          <w:sz w:val="24"/>
-          <w:szCs w:val="24"/>
-        </w:rPr>
-        <w:t>);</w:t>
+        <w:t>.removeEventListener('click', startTimer);</w:t>
       </w:r>
     </w:p>
     <w:p>
@@ -1980,33 +1659,7 @@
           <w:sz w:val="24"/>
           <w:szCs w:val="24"/>
         </w:rPr>
-        <w:t xml:space="preserve">Mozilla - </w:t>
-      </w:r>
-      <w:proofErr w:type="spellStart"/>
-      <w:r>
-        <w:rPr>
-          <w:b/>
-          <w:bCs/>
-          <w:i/>
-          <w:iCs/>
-          <w:color w:val="000000" w:themeColor="text1"/>
-          <w:sz w:val="24"/>
-          <w:szCs w:val="24"/>
-        </w:rPr>
-        <w:t>Number.toFixed</w:t>
-      </w:r>
-      <w:proofErr w:type="spellEnd"/>
-      <w:r>
-        <w:rPr>
-          <w:b/>
-          <w:bCs/>
-          <w:i/>
-          <w:iCs/>
-          <w:color w:val="000000" w:themeColor="text1"/>
-          <w:sz w:val="24"/>
-          <w:szCs w:val="24"/>
-        </w:rPr>
-        <w:t>()</w:t>
+        <w:t>Mozilla - Number.toFixed()</w:t>
       </w:r>
     </w:p>
     <w:p>
@@ -2227,29 +1880,7 @@
           <w:sz w:val="24"/>
           <w:szCs w:val="24"/>
         </w:rPr>
-        <w:t xml:space="preserve">W3Schools - </w:t>
-      </w:r>
-      <w:proofErr w:type="spellStart"/>
-      <w:r>
-        <w:rPr>
-          <w:i/>
-          <w:iCs/>
-          <w:color w:val="000000" w:themeColor="text1"/>
-          <w:sz w:val="24"/>
-          <w:szCs w:val="24"/>
-        </w:rPr>
-        <w:t>ondragenter</w:t>
-      </w:r>
-      <w:proofErr w:type="spellEnd"/>
-      <w:r>
-        <w:rPr>
-          <w:i/>
-          <w:iCs/>
-          <w:color w:val="000000" w:themeColor="text1"/>
-          <w:sz w:val="24"/>
-          <w:szCs w:val="24"/>
-        </w:rPr>
-        <w:t xml:space="preserve"> Event</w:t>
+        <w:t>W3Schools - ondragenter Event</w:t>
       </w:r>
     </w:p>
     <w:p>
@@ -2341,29 +1972,7 @@
           <w:sz w:val="24"/>
           <w:szCs w:val="24"/>
         </w:rPr>
-        <w:t xml:space="preserve">Mozilla - </w:t>
-      </w:r>
-      <w:proofErr w:type="spellStart"/>
-      <w:r>
-        <w:rPr>
-          <w:i/>
-          <w:iCs/>
-          <w:color w:val="000000" w:themeColor="text1"/>
-          <w:sz w:val="24"/>
-          <w:szCs w:val="24"/>
-        </w:rPr>
-        <w:t>focusout</w:t>
-      </w:r>
-      <w:proofErr w:type="spellEnd"/>
-      <w:r>
-        <w:rPr>
-          <w:i/>
-          <w:iCs/>
-          <w:color w:val="000000" w:themeColor="text1"/>
-          <w:sz w:val="24"/>
-          <w:szCs w:val="24"/>
-        </w:rPr>
-        <w:t xml:space="preserve"> Event</w:t>
+        <w:t>Mozilla - focusout Event</w:t>
       </w:r>
     </w:p>
     <w:p>
@@ -2409,29 +2018,7 @@
           <w:sz w:val="24"/>
           <w:szCs w:val="24"/>
         </w:rPr>
-        <w:t xml:space="preserve">Mozilla - </w:t>
-      </w:r>
-      <w:proofErr w:type="spellStart"/>
-      <w:r>
-        <w:rPr>
-          <w:i/>
-          <w:iCs/>
-          <w:color w:val="000000" w:themeColor="text1"/>
-          <w:sz w:val="24"/>
-          <w:szCs w:val="24"/>
-        </w:rPr>
-        <w:t>Array.filter</w:t>
-      </w:r>
-      <w:proofErr w:type="spellEnd"/>
-      <w:r>
-        <w:rPr>
-          <w:i/>
-          <w:iCs/>
-          <w:color w:val="000000" w:themeColor="text1"/>
-          <w:sz w:val="24"/>
-          <w:szCs w:val="24"/>
-        </w:rPr>
-        <w:t>()</w:t>
+        <w:t>Mozilla - Array.filter()</w:t>
       </w:r>
     </w:p>
     <w:p>
@@ -3242,7 +2829,6 @@
           <w:szCs w:val="24"/>
         </w:rPr>
       </w:pPr>
-      <w:proofErr w:type="spellStart"/>
       <w:r>
         <w:rPr>
           <w:b/>
@@ -3253,20 +2839,7 @@
           <w:sz w:val="24"/>
           <w:szCs w:val="24"/>
         </w:rPr>
-        <w:t>JSColor</w:t>
-      </w:r>
-      <w:proofErr w:type="spellEnd"/>
-      <w:r>
-        <w:rPr>
-          <w:b/>
-          <w:bCs/>
-          <w:i/>
-          <w:iCs/>
-          <w:color w:val="000000" w:themeColor="text1"/>
-          <w:sz w:val="24"/>
-          <w:szCs w:val="24"/>
-        </w:rPr>
-        <w:t xml:space="preserve"> - Library</w:t>
+        <w:t>JSColor - Library</w:t>
       </w:r>
     </w:p>
     <w:p>
@@ -3428,33 +3001,7 @@
           <w:sz w:val="24"/>
           <w:szCs w:val="24"/>
         </w:rPr>
-        <w:t xml:space="preserve">Mozilla - Canvas </w:t>
-      </w:r>
-      <w:proofErr w:type="spellStart"/>
-      <w:r>
-        <w:rPr>
-          <w:b/>
-          <w:bCs/>
-          <w:i/>
-          <w:iCs/>
-          <w:color w:val="000000" w:themeColor="text1"/>
-          <w:sz w:val="24"/>
-          <w:szCs w:val="24"/>
-        </w:rPr>
-        <w:t>getBoundingClientRect</w:t>
-      </w:r>
-      <w:proofErr w:type="spellEnd"/>
-      <w:r>
-        <w:rPr>
-          <w:b/>
-          <w:bCs/>
-          <w:i/>
-          <w:iCs/>
-          <w:color w:val="000000" w:themeColor="text1"/>
-          <w:sz w:val="24"/>
-          <w:szCs w:val="24"/>
-        </w:rPr>
-        <w:t>()</w:t>
+        <w:t>Mozilla - Canvas getBoundingClientRect()</w:t>
       </w:r>
     </w:p>
     <w:p>
@@ -3562,33 +3109,7 @@
           <w:sz w:val="24"/>
           <w:szCs w:val="24"/>
         </w:rPr>
-        <w:t xml:space="preserve">Mozilla - Canvas </w:t>
-      </w:r>
-      <w:proofErr w:type="spellStart"/>
-      <w:r>
-        <w:rPr>
-          <w:b/>
-          <w:bCs/>
-          <w:i/>
-          <w:iCs/>
-          <w:color w:val="000000" w:themeColor="text1"/>
-          <w:sz w:val="24"/>
-          <w:szCs w:val="24"/>
-        </w:rPr>
-        <w:t>toDataURL</w:t>
-      </w:r>
-      <w:proofErr w:type="spellEnd"/>
-      <w:r>
-        <w:rPr>
-          <w:b/>
-          <w:bCs/>
-          <w:i/>
-          <w:iCs/>
-          <w:color w:val="000000" w:themeColor="text1"/>
-          <w:sz w:val="24"/>
-          <w:szCs w:val="24"/>
-        </w:rPr>
-        <w:t>()</w:t>
+        <w:t>Mozilla - Canvas toDataURL()</w:t>
       </w:r>
     </w:p>
     <w:p>
@@ -3642,33 +3163,7 @@
           <w:sz w:val="24"/>
           <w:szCs w:val="24"/>
         </w:rPr>
-        <w:t xml:space="preserve">Mozilla - Canvas </w:t>
-      </w:r>
-      <w:proofErr w:type="spellStart"/>
-      <w:r>
-        <w:rPr>
-          <w:b/>
-          <w:bCs/>
-          <w:i/>
-          <w:iCs/>
-          <w:color w:val="000000" w:themeColor="text1"/>
-          <w:sz w:val="24"/>
-          <w:szCs w:val="24"/>
-        </w:rPr>
-        <w:t>toDataURL</w:t>
-      </w:r>
-      <w:proofErr w:type="spellEnd"/>
-      <w:r>
-        <w:rPr>
-          <w:b/>
-          <w:bCs/>
-          <w:i/>
-          <w:iCs/>
-          <w:color w:val="000000" w:themeColor="text1"/>
-          <w:sz w:val="24"/>
-          <w:szCs w:val="24"/>
-        </w:rPr>
-        <w:t>()</w:t>
+        <w:t>Mozilla - Canvas toDataURL()</w:t>
       </w:r>
     </w:p>
     <w:p>
@@ -3802,25 +3297,7 @@
           <w:sz w:val="24"/>
           <w:szCs w:val="24"/>
         </w:rPr>
-        <w:t xml:space="preserve">Access </w:t>
-      </w:r>
-      <w:proofErr w:type="spellStart"/>
-      <w:r>
-        <w:rPr>
-          <w:color w:val="000000" w:themeColor="text1"/>
-          <w:sz w:val="24"/>
-          <w:szCs w:val="24"/>
-        </w:rPr>
-        <w:t>parentNode</w:t>
-      </w:r>
-      <w:proofErr w:type="spellEnd"/>
-      <w:r>
-        <w:rPr>
-          <w:color w:val="000000" w:themeColor="text1"/>
-          <w:sz w:val="24"/>
-          <w:szCs w:val="24"/>
-        </w:rPr>
-        <w:t xml:space="preserve"> and toggle class </w:t>
+        <w:t xml:space="preserve">Access parentNode and toggle class </w:t>
       </w:r>
     </w:p>
     <w:p>
@@ -3839,7 +3316,6 @@
           <w:szCs w:val="21"/>
         </w:rPr>
       </w:pPr>
-      <w:proofErr w:type="spellStart"/>
       <w:r>
         <w:rPr>
           <w:rFonts w:ascii="Cascadia Mono" w:eastAsia="Times New Roman" w:hAnsi="Cascadia Mono" w:cs="Times New Roman"/>
@@ -3867,7 +3343,6 @@
         </w:rPr>
         <w:t>forEach</w:t>
       </w:r>
-      <w:proofErr w:type="spellEnd"/>
       <w:r>
         <w:rPr>
           <w:rFonts w:ascii="Cascadia Mono" w:eastAsia="Times New Roman" w:hAnsi="Cascadia Mono" w:cs="Times New Roman"/>
@@ -3941,7 +3416,6 @@
         </w:rPr>
         <w:t>    </w:t>
       </w:r>
-      <w:proofErr w:type="spellStart"/>
       <w:r>
         <w:rPr>
           <w:rFonts w:ascii="Cascadia Mono" w:eastAsia="Times New Roman" w:hAnsi="Cascadia Mono" w:cs="Times New Roman"/>
@@ -3971,7 +3445,6 @@
         </w:rPr>
         <w:t>addEventListener</w:t>
       </w:r>
-      <w:proofErr w:type="spellEnd"/>
       <w:r>
         <w:rPr>
           <w:rFonts w:ascii="Cascadia Mono" w:eastAsia="Times New Roman" w:hAnsi="Cascadia Mono" w:cs="Times New Roman"/>
@@ -4043,7 +3516,6 @@
         </w:rPr>
         <w:t>        </w:t>
       </w:r>
-      <w:proofErr w:type="spellStart"/>
       <w:r>
         <w:rPr>
           <w:rFonts w:ascii="Cascadia Mono" w:eastAsia="Times New Roman" w:hAnsi="Cascadia Mono" w:cs="Times New Roman"/>
@@ -4109,7 +3581,6 @@
         </w:rPr>
         <w:t>toggle</w:t>
       </w:r>
-      <w:proofErr w:type="spellEnd"/>
       <w:r>
         <w:rPr>
           <w:rFonts w:ascii="Cascadia Mono" w:eastAsia="Times New Roman" w:hAnsi="Cascadia Mono" w:cs="Times New Roman"/>
@@ -4257,7 +3728,6 @@
         </w:rPr>
         <w:t> </w:t>
       </w:r>
-      <w:proofErr w:type="spellStart"/>
       <w:r>
         <w:rPr>
           <w:rFonts w:ascii="Fira Code" w:eastAsia="Times New Roman" w:hAnsi="Fira Code" w:cs="Times New Roman"/>
@@ -4267,35 +3737,14 @@
         </w:rPr>
         <w:t>highlightCups</w:t>
       </w:r>
-      <w:proofErr w:type="spellEnd"/>
-      <w:r>
-        <w:rPr>
-          <w:rFonts w:ascii="Fira Code" w:eastAsia="Times New Roman" w:hAnsi="Fira Code" w:cs="Times New Roman"/>
-          <w:color w:val="ABB2BF"/>
-          <w:sz w:val="21"/>
-          <w:szCs w:val="21"/>
-        </w:rPr>
-        <w:t>(</w:t>
-      </w:r>
-      <w:proofErr w:type="spellStart"/>
-      <w:r>
-        <w:rPr>
-          <w:rFonts w:ascii="Fira Code" w:eastAsia="Times New Roman" w:hAnsi="Fira Code" w:cs="Times New Roman"/>
-          <w:color w:val="ABB2BF"/>
-          <w:sz w:val="21"/>
-          <w:szCs w:val="21"/>
-        </w:rPr>
-        <w:t>idx</w:t>
-      </w:r>
-      <w:proofErr w:type="spellEnd"/>
-      <w:r>
-        <w:rPr>
-          <w:rFonts w:ascii="Fira Code" w:eastAsia="Times New Roman" w:hAnsi="Fira Code" w:cs="Times New Roman"/>
-          <w:color w:val="ABB2BF"/>
-          <w:sz w:val="21"/>
-          <w:szCs w:val="21"/>
-        </w:rPr>
-        <w:t>) {</w:t>
+      <w:r>
+        <w:rPr>
+          <w:rFonts w:ascii="Fira Code" w:eastAsia="Times New Roman" w:hAnsi="Fira Code" w:cs="Times New Roman"/>
+          <w:color w:val="ABB2BF"/>
+          <w:sz w:val="21"/>
+          <w:szCs w:val="21"/>
+        </w:rPr>
+        <w:t>(idx) {</w:t>
       </w:r>
     </w:p>
     <w:p>
@@ -4529,19 +3978,8 @@
           <w:sz w:val="21"/>
           <w:szCs w:val="21"/>
         </w:rPr>
-        <w:t>        </w:t>
-      </w:r>
-      <w:proofErr w:type="spellStart"/>
-      <w:r>
-        <w:rPr>
-          <w:rFonts w:ascii="Fira Code" w:eastAsia="Times New Roman" w:hAnsi="Fira Code" w:cs="Times New Roman"/>
-          <w:color w:val="ABB2BF"/>
-          <w:sz w:val="21"/>
-          <w:szCs w:val="21"/>
-        </w:rPr>
-        <w:t>idx</w:t>
-      </w:r>
-      <w:proofErr w:type="spellEnd"/>
+        <w:t>        idx</w:t>
+      </w:r>
       <w:r>
         <w:rPr>
           <w:rFonts w:ascii="Fira Code" w:eastAsia="Times New Roman" w:hAnsi="Fira Code" w:cs="Times New Roman"/>
@@ -4612,17 +4050,7 @@
           <w:sz w:val="21"/>
           <w:szCs w:val="21"/>
         </w:rPr>
-        <w:t>    </w:t>
-      </w:r>
-      <w:proofErr w:type="spellStart"/>
-      <w:r>
-        <w:rPr>
-          <w:rFonts w:ascii="Fira Code" w:eastAsia="Times New Roman" w:hAnsi="Fira Code" w:cs="Times New Roman"/>
-          <w:color w:val="ABB2BF"/>
-          <w:sz w:val="21"/>
-          <w:szCs w:val="21"/>
-        </w:rPr>
-        <w:t>smallCups.</w:t>
+        <w:t>    smallCups.</w:t>
       </w:r>
       <w:r>
         <w:rPr>
@@ -4633,7 +4061,6 @@
         </w:rPr>
         <w:t>forEach</w:t>
       </w:r>
-      <w:proofErr w:type="spellEnd"/>
       <w:r>
         <w:rPr>
           <w:rFonts w:ascii="Fira Code" w:eastAsia="Times New Roman" w:hAnsi="Fira Code" w:cs="Times New Roman"/>
@@ -4716,27 +4143,7 @@
           <w:sz w:val="21"/>
           <w:szCs w:val="21"/>
         </w:rPr>
-        <w:t> </w:t>
-      </w:r>
-      <w:proofErr w:type="spellStart"/>
-      <w:r>
-        <w:rPr>
-          <w:rFonts w:ascii="Fira Code" w:eastAsia="Times New Roman" w:hAnsi="Fira Code" w:cs="Times New Roman"/>
-          <w:color w:val="ABB2BF"/>
-          <w:sz w:val="21"/>
-          <w:szCs w:val="21"/>
-        </w:rPr>
-        <w:t>idx</w:t>
-      </w:r>
-      <w:proofErr w:type="spellEnd"/>
-      <w:r>
-        <w:rPr>
-          <w:rFonts w:ascii="Fira Code" w:eastAsia="Times New Roman" w:hAnsi="Fira Code" w:cs="Times New Roman"/>
-          <w:color w:val="ABB2BF"/>
-          <w:sz w:val="21"/>
-          <w:szCs w:val="21"/>
-        </w:rPr>
-        <w:t>) {</w:t>
+        <w:t> idx) {</w:t>
       </w:r>
     </w:p>
     <w:p>
@@ -4757,17 +4164,7 @@
           <w:sz w:val="21"/>
           <w:szCs w:val="21"/>
         </w:rPr>
-        <w:t>            </w:t>
-      </w:r>
-      <w:proofErr w:type="spellStart"/>
-      <w:r>
-        <w:rPr>
-          <w:rFonts w:ascii="Fira Code" w:eastAsia="Times New Roman" w:hAnsi="Fira Code" w:cs="Times New Roman"/>
-          <w:color w:val="ABB2BF"/>
-          <w:sz w:val="21"/>
-          <w:szCs w:val="21"/>
-        </w:rPr>
-        <w:t>cup.</w:t>
+        <w:t>            cup.</w:t>
       </w:r>
       <w:r>
         <w:rPr>
@@ -4796,7 +4193,6 @@
         </w:rPr>
         <w:t>add</w:t>
       </w:r>
-      <w:proofErr w:type="spellEnd"/>
       <w:r>
         <w:rPr>
           <w:rFonts w:ascii="Fira Code" w:eastAsia="Times New Roman" w:hAnsi="Fira Code" w:cs="Times New Roman"/>
@@ -4882,17 +4278,7 @@
           <w:sz w:val="21"/>
           <w:szCs w:val="21"/>
         </w:rPr>
-        <w:t>            </w:t>
-      </w:r>
-      <w:proofErr w:type="spellStart"/>
-      <w:r>
-        <w:rPr>
-          <w:rFonts w:ascii="Fira Code" w:eastAsia="Times New Roman" w:hAnsi="Fira Code" w:cs="Times New Roman"/>
-          <w:color w:val="ABB2BF"/>
-          <w:sz w:val="21"/>
-          <w:szCs w:val="21"/>
-        </w:rPr>
-        <w:t>cup.</w:t>
+        <w:t>            cup.</w:t>
       </w:r>
       <w:r>
         <w:rPr>
@@ -4921,7 +4307,6 @@
         </w:rPr>
         <w:t>remove</w:t>
       </w:r>
-      <w:proofErr w:type="spellEnd"/>
       <w:r>
         <w:rPr>
           <w:rFonts w:ascii="Fira Code" w:eastAsia="Times New Roman" w:hAnsi="Fira Code" w:cs="Times New Roman"/>
@@ -5042,7 +4427,6 @@
           <w:szCs w:val="24"/>
         </w:rPr>
       </w:pPr>
-      <w:proofErr w:type="spellStart"/>
       <w:r>
         <w:rPr>
           <w:b/>
@@ -5052,18 +4436,7 @@
           <w:szCs w:val="24"/>
         </w:rPr>
         <w:lastRenderedPageBreak/>
-        <w:t>BackGround</w:t>
-      </w:r>
-      <w:proofErr w:type="spellEnd"/>
-      <w:r>
-        <w:rPr>
-          <w:b/>
-          <w:bCs/>
-          <w:color w:val="000000" w:themeColor="text1"/>
-          <w:sz w:val="24"/>
-          <w:szCs w:val="24"/>
-        </w:rPr>
-        <w:t xml:space="preserve"> Slider</w:t>
+        <w:t>BackGround Slider</w:t>
       </w:r>
     </w:p>
     <w:p>
@@ -5090,6 +4463,70 @@
           <w:szCs w:val="24"/>
         </w:rPr>
         <w:t xml:space="preserve">Cool use of calc </w:t>
+      </w:r>
+    </w:p>
+    <w:p>
+      <w:pPr>
+        <w:tabs>
+          <w:tab w:val="left" w:pos="3072"/>
+        </w:tabs>
+        <w:spacing w:after="0"/>
+        <w:rPr>
+          <w:color w:val="000000" w:themeColor="text1"/>
+          <w:sz w:val="24"/>
+          <w:szCs w:val="24"/>
+        </w:rPr>
+      </w:pPr>
+    </w:p>
+    <w:p>
+      <w:pPr>
+        <w:tabs>
+          <w:tab w:val="left" w:pos="3072"/>
+        </w:tabs>
+        <w:spacing w:after="0"/>
+        <w:rPr>
+          <w:b/>
+          <w:bCs/>
+          <w:color w:val="000000" w:themeColor="text1"/>
+          <w:sz w:val="24"/>
+          <w:szCs w:val="24"/>
+        </w:rPr>
+      </w:pPr>
+      <w:r>
+        <w:rPr>
+          <w:b/>
+          <w:bCs/>
+          <w:color w:val="000000" w:themeColor="text1"/>
+          <w:sz w:val="24"/>
+          <w:szCs w:val="24"/>
+        </w:rPr>
+        <w:t>Theme Clock</w:t>
+      </w:r>
+    </w:p>
+    <w:p>
+      <w:pPr>
+        <w:pStyle w:val="ListParagraph"/>
+        <w:numPr>
+          <w:ilvl w:val="0"/>
+          <w:numId w:val="4"/>
+        </w:numPr>
+        <w:tabs>
+          <w:tab w:val="left" w:pos="3072"/>
+        </w:tabs>
+        <w:spacing w:after="0"/>
+        <w:rPr>
+          <w:color w:val="000000" w:themeColor="text1"/>
+          <w:sz w:val="24"/>
+          <w:szCs w:val="24"/>
+        </w:rPr>
+      </w:pPr>
+      <w:r>
+        <w:rPr>
+          <w:color w:val="000000" w:themeColor="text1"/>
+          <w:sz w:val="24"/>
+          <w:szCs w:val="24"/>
+        </w:rPr>
+        <w:t>Use of transform origin to move the needle like a real clock</w:t>
       </w:r>
     </w:p>
     <w:sectPr>
@@ -5105,9 +4542,9 @@
 <file path=word/numbering.xml><?xml version="1.0" encoding="utf-8"?>
 <w:numbering xmlns:wpc="http://schemas.microsoft.com/office/word/2010/wordprocessingCanvas" xmlns:cx="http://schemas.microsoft.com/office/drawing/2014/chartex" xmlns:cx1="http://schemas.microsoft.com/office/drawing/2015/9/8/chartex" xmlns:cx2="http://schemas.microsoft.com/office/drawing/2015/10/21/chartex" xmlns:cx3="http://schemas.microsoft.com/office/drawing/2016/5/9/chartex" xmlns:cx4="http://schemas.microsoft.com/office/drawing/2016/5/10/chartex" xmlns:cx5="http://schemas.microsoft.com/office/drawing/2016/5/11/chartex" xmlns:cx6="http://schemas.microsoft.com/office/drawing/2016/5/12/chartex" xmlns:cx7="http://schemas.microsoft.com/office/drawing/2016/5/13/chartex" xmlns:cx8="http://schemas.microsoft.com/office/drawing/2016/5/14/chartex" xmlns:mc="http://schemas.openxmlformats.org/markup-compatibility/2006" xmlns:aink="http://schemas.microsoft.com/office/drawing/2016/ink" xmlns:am3d="http://schemas.microsoft.com/office/drawing/2017/model3d" xmlns:o="urn:schemas-microsoft-com:office:office" xmlns:r="http://schemas.openxmlformats.org/officeDocument/2006/relationships" xmlns:m="http://schemas.openxmlformats.org/officeDocument/2006/math" xmlns:v="urn:schemas-microsoft-com:vml" xmlns:wp14="http://schemas.microsoft.com/office/word/2010/wordprocessingDrawing" xmlns:wp="http://schemas.openxmlformats.org/drawingml/2006/wordprocessingDrawing" xmlns:w10="urn:schemas-microsoft-com:office:word" xmlns:w="http://schemas.openxmlformats.org/wordprocessingml/2006/main" xmlns:w14="http://schemas.microsoft.com/office/word/2010/wordml" xmlns:w15="http://schemas.microsoft.com/office/word/2012/wordml" xmlns:w16cex="http://schemas.microsoft.com/office/word/2018/wordml/cex" xmlns:w16cid="http://schemas.microsoft.com/office/word/2016/wordml/cid" xmlns:w16="http://schemas.microsoft.com/office/word/2018/wordml" xmlns:w16sdtdh="http://schemas.microsoft.com/office/word/2020/wordml/sdtdatahash" xmlns:w16se="http://schemas.microsoft.com/office/word/2015/wordml/symex" xmlns:wpg="http://schemas.microsoft.com/office/word/2010/wordprocessingGroup" xmlns:wpi="http://schemas.microsoft.com/office/word/2010/wordprocessingInk" xmlns:wne="http://schemas.microsoft.com/office/word/2006/wordml" xmlns:wps="http://schemas.microsoft.com/office/word/2010/wordprocessingShape" mc:Ignorable="w14 w15 w16se w16cid w16 w16cex w16sdtdh wp14">
   <w:abstractNum w:abstractNumId="0" w15:restartNumberingAfterBreak="0">
-    <w:nsid w:val="23507D7A"/>
+    <w:nsid w:val="0B630207"/>
     <w:multiLevelType w:val="hybridMultilevel"/>
-    <w:tmpl w:val="6E9249F6"/>
+    <w:tmpl w:val="705E42A6"/>
     <w:lvl w:ilvl="0" w:tplc="0409000F">
       <w:start w:val="1"/>
       <w:numFmt w:val="decimal"/>
@@ -5194,6 +4631,95 @@
     </w:lvl>
   </w:abstractNum>
   <w:abstractNum w:abstractNumId="1" w15:restartNumberingAfterBreak="0">
+    <w:nsid w:val="23507D7A"/>
+    <w:multiLevelType w:val="hybridMultilevel"/>
+    <w:tmpl w:val="6E9249F6"/>
+    <w:lvl w:ilvl="0" w:tplc="0409000F">
+      <w:start w:val="1"/>
+      <w:numFmt w:val="decimal"/>
+      <w:lvlText w:val="%1."/>
+      <w:lvlJc w:val="left"/>
+      <w:pPr>
+        <w:ind w:left="720" w:hanging="360"/>
+      </w:pPr>
+      <w:rPr>
+        <w:rFonts w:hint="default"/>
+      </w:rPr>
+    </w:lvl>
+    <w:lvl w:ilvl="1" w:tplc="04090019" w:tentative="1">
+      <w:start w:val="1"/>
+      <w:numFmt w:val="lowerLetter"/>
+      <w:lvlText w:val="%2."/>
+      <w:lvlJc w:val="left"/>
+      <w:pPr>
+        <w:ind w:left="1440" w:hanging="360"/>
+      </w:pPr>
+    </w:lvl>
+    <w:lvl w:ilvl="2" w:tplc="0409001B" w:tentative="1">
+      <w:start w:val="1"/>
+      <w:numFmt w:val="lowerRoman"/>
+      <w:lvlText w:val="%3."/>
+      <w:lvlJc w:val="right"/>
+      <w:pPr>
+        <w:ind w:left="2160" w:hanging="180"/>
+      </w:pPr>
+    </w:lvl>
+    <w:lvl w:ilvl="3" w:tplc="0409000F" w:tentative="1">
+      <w:start w:val="1"/>
+      <w:numFmt w:val="decimal"/>
+      <w:lvlText w:val="%4."/>
+      <w:lvlJc w:val="left"/>
+      <w:pPr>
+        <w:ind w:left="2880" w:hanging="360"/>
+      </w:pPr>
+    </w:lvl>
+    <w:lvl w:ilvl="4" w:tplc="04090019" w:tentative="1">
+      <w:start w:val="1"/>
+      <w:numFmt w:val="lowerLetter"/>
+      <w:lvlText w:val="%5."/>
+      <w:lvlJc w:val="left"/>
+      <w:pPr>
+        <w:ind w:left="3600" w:hanging="360"/>
+      </w:pPr>
+    </w:lvl>
+    <w:lvl w:ilvl="5" w:tplc="0409001B" w:tentative="1">
+      <w:start w:val="1"/>
+      <w:numFmt w:val="lowerRoman"/>
+      <w:lvlText w:val="%6."/>
+      <w:lvlJc w:val="right"/>
+      <w:pPr>
+        <w:ind w:left="4320" w:hanging="180"/>
+      </w:pPr>
+    </w:lvl>
+    <w:lvl w:ilvl="6" w:tplc="0409000F" w:tentative="1">
+      <w:start w:val="1"/>
+      <w:numFmt w:val="decimal"/>
+      <w:lvlText w:val="%7."/>
+      <w:lvlJc w:val="left"/>
+      <w:pPr>
+        <w:ind w:left="5040" w:hanging="360"/>
+      </w:pPr>
+    </w:lvl>
+    <w:lvl w:ilvl="7" w:tplc="04090019" w:tentative="1">
+      <w:start w:val="1"/>
+      <w:numFmt w:val="lowerLetter"/>
+      <w:lvlText w:val="%8."/>
+      <w:lvlJc w:val="left"/>
+      <w:pPr>
+        <w:ind w:left="5760" w:hanging="360"/>
+      </w:pPr>
+    </w:lvl>
+    <w:lvl w:ilvl="8" w:tplc="0409001B" w:tentative="1">
+      <w:start w:val="1"/>
+      <w:numFmt w:val="lowerRoman"/>
+      <w:lvlText w:val="%9."/>
+      <w:lvlJc w:val="right"/>
+      <w:pPr>
+        <w:ind w:left="6480" w:hanging="180"/>
+      </w:pPr>
+    </w:lvl>
+  </w:abstractNum>
+  <w:abstractNum w:abstractNumId="2" w15:restartNumberingAfterBreak="0">
     <w:nsid w:val="3CAC4BF6"/>
     <w:multiLevelType w:val="hybridMultilevel"/>
     <w:tmpl w:val="F652361A"/>
@@ -5305,7 +4831,7 @@
       </w:rPr>
     </w:lvl>
   </w:abstractNum>
-  <w:abstractNum w:abstractNumId="2" w15:restartNumberingAfterBreak="0">
+  <w:abstractNum w:abstractNumId="3" w15:restartNumberingAfterBreak="0">
     <w:nsid w:val="553D4547"/>
     <w:multiLevelType w:val="hybridMultilevel"/>
     <w:tmpl w:val="4CB41474"/>
@@ -5395,12 +4921,15 @@
     </w:lvl>
   </w:abstractNum>
   <w:num w:numId="1">
+    <w:abstractNumId w:val="2"/>
+  </w:num>
+  <w:num w:numId="2">
+    <w:abstractNumId w:val="3"/>
+  </w:num>
+  <w:num w:numId="3">
     <w:abstractNumId w:val="1"/>
   </w:num>
-  <w:num w:numId="2">
-    <w:abstractNumId w:val="2"/>
-  </w:num>
-  <w:num w:numId="3">
+  <w:num w:numId="4">
     <w:abstractNumId w:val="0"/>
   </w:num>
 </w:numbering>

</xml_diff>

<commit_message>
completed the button ripple effect project
</commit_message>
<xml_diff>
--- a/notes.docx
+++ b/notes.docx
@@ -4527,6 +4527,83 @@
           <w:szCs w:val="24"/>
         </w:rPr>
         <w:t>Use of transform origin to move the needle like a real clock</w:t>
+      </w:r>
+    </w:p>
+    <w:p>
+      <w:pPr>
+        <w:tabs>
+          <w:tab w:val="left" w:pos="3072"/>
+        </w:tabs>
+        <w:spacing w:after="0"/>
+        <w:rPr>
+          <w:b/>
+          <w:bCs/>
+          <w:color w:val="000000" w:themeColor="text1"/>
+          <w:sz w:val="24"/>
+          <w:szCs w:val="24"/>
+        </w:rPr>
+      </w:pPr>
+      <w:r>
+        <w:rPr>
+          <w:b/>
+          <w:bCs/>
+          <w:color w:val="000000" w:themeColor="text1"/>
+          <w:sz w:val="24"/>
+          <w:szCs w:val="24"/>
+        </w:rPr>
+        <w:t>Button Ripple</w:t>
+      </w:r>
+    </w:p>
+    <w:p>
+      <w:pPr>
+        <w:pStyle w:val="ListParagraph"/>
+        <w:numPr>
+          <w:ilvl w:val="0"/>
+          <w:numId w:val="5"/>
+        </w:numPr>
+        <w:tabs>
+          <w:tab w:val="left" w:pos="3072"/>
+        </w:tabs>
+        <w:spacing w:after="0"/>
+        <w:rPr>
+          <w:color w:val="000000" w:themeColor="text1"/>
+          <w:sz w:val="24"/>
+          <w:szCs w:val="24"/>
+        </w:rPr>
+      </w:pPr>
+      <w:r>
+        <w:rPr>
+          <w:color w:val="000000" w:themeColor="text1"/>
+          <w:sz w:val="24"/>
+          <w:szCs w:val="24"/>
+        </w:rPr>
+        <w:t>Finding clicks on the DOM</w:t>
+      </w:r>
+    </w:p>
+    <w:p>
+      <w:pPr>
+        <w:pStyle w:val="ListParagraph"/>
+        <w:numPr>
+          <w:ilvl w:val="0"/>
+          <w:numId w:val="5"/>
+        </w:numPr>
+        <w:tabs>
+          <w:tab w:val="left" w:pos="3072"/>
+        </w:tabs>
+        <w:spacing w:after="0"/>
+        <w:rPr>
+          <w:color w:val="000000" w:themeColor="text1"/>
+          <w:sz w:val="24"/>
+          <w:szCs w:val="24"/>
+        </w:rPr>
+      </w:pPr>
+      <w:r>
+        <w:rPr>
+          <w:color w:val="000000" w:themeColor="text1"/>
+          <w:sz w:val="24"/>
+          <w:szCs w:val="24"/>
+        </w:rPr>
+        <w:t>Creating animations with keyframes</w:t>
       </w:r>
     </w:p>
     <w:sectPr>
@@ -4832,6 +4909,95 @@
     </w:lvl>
   </w:abstractNum>
   <w:abstractNum w:abstractNumId="3" w15:restartNumberingAfterBreak="0">
+    <w:nsid w:val="4BD15285"/>
+    <w:multiLevelType w:val="hybridMultilevel"/>
+    <w:tmpl w:val="2CC84CF2"/>
+    <w:lvl w:ilvl="0" w:tplc="0409000F">
+      <w:start w:val="1"/>
+      <w:numFmt w:val="decimal"/>
+      <w:lvlText w:val="%1."/>
+      <w:lvlJc w:val="left"/>
+      <w:pPr>
+        <w:ind w:left="720" w:hanging="360"/>
+      </w:pPr>
+      <w:rPr>
+        <w:rFonts w:hint="default"/>
+      </w:rPr>
+    </w:lvl>
+    <w:lvl w:ilvl="1" w:tplc="04090019" w:tentative="1">
+      <w:start w:val="1"/>
+      <w:numFmt w:val="lowerLetter"/>
+      <w:lvlText w:val="%2."/>
+      <w:lvlJc w:val="left"/>
+      <w:pPr>
+        <w:ind w:left="1440" w:hanging="360"/>
+      </w:pPr>
+    </w:lvl>
+    <w:lvl w:ilvl="2" w:tplc="0409001B" w:tentative="1">
+      <w:start w:val="1"/>
+      <w:numFmt w:val="lowerRoman"/>
+      <w:lvlText w:val="%3."/>
+      <w:lvlJc w:val="right"/>
+      <w:pPr>
+        <w:ind w:left="2160" w:hanging="180"/>
+      </w:pPr>
+    </w:lvl>
+    <w:lvl w:ilvl="3" w:tplc="0409000F" w:tentative="1">
+      <w:start w:val="1"/>
+      <w:numFmt w:val="decimal"/>
+      <w:lvlText w:val="%4."/>
+      <w:lvlJc w:val="left"/>
+      <w:pPr>
+        <w:ind w:left="2880" w:hanging="360"/>
+      </w:pPr>
+    </w:lvl>
+    <w:lvl w:ilvl="4" w:tplc="04090019" w:tentative="1">
+      <w:start w:val="1"/>
+      <w:numFmt w:val="lowerLetter"/>
+      <w:lvlText w:val="%5."/>
+      <w:lvlJc w:val="left"/>
+      <w:pPr>
+        <w:ind w:left="3600" w:hanging="360"/>
+      </w:pPr>
+    </w:lvl>
+    <w:lvl w:ilvl="5" w:tplc="0409001B" w:tentative="1">
+      <w:start w:val="1"/>
+      <w:numFmt w:val="lowerRoman"/>
+      <w:lvlText w:val="%6."/>
+      <w:lvlJc w:val="right"/>
+      <w:pPr>
+        <w:ind w:left="4320" w:hanging="180"/>
+      </w:pPr>
+    </w:lvl>
+    <w:lvl w:ilvl="6" w:tplc="0409000F" w:tentative="1">
+      <w:start w:val="1"/>
+      <w:numFmt w:val="decimal"/>
+      <w:lvlText w:val="%7."/>
+      <w:lvlJc w:val="left"/>
+      <w:pPr>
+        <w:ind w:left="5040" w:hanging="360"/>
+      </w:pPr>
+    </w:lvl>
+    <w:lvl w:ilvl="7" w:tplc="04090019" w:tentative="1">
+      <w:start w:val="1"/>
+      <w:numFmt w:val="lowerLetter"/>
+      <w:lvlText w:val="%8."/>
+      <w:lvlJc w:val="left"/>
+      <w:pPr>
+        <w:ind w:left="5760" w:hanging="360"/>
+      </w:pPr>
+    </w:lvl>
+    <w:lvl w:ilvl="8" w:tplc="0409001B" w:tentative="1">
+      <w:start w:val="1"/>
+      <w:numFmt w:val="lowerRoman"/>
+      <w:lvlText w:val="%9."/>
+      <w:lvlJc w:val="right"/>
+      <w:pPr>
+        <w:ind w:left="6480" w:hanging="180"/>
+      </w:pPr>
+    </w:lvl>
+  </w:abstractNum>
+  <w:abstractNum w:abstractNumId="4" w15:restartNumberingAfterBreak="0">
     <w:nsid w:val="553D4547"/>
     <w:multiLevelType w:val="hybridMultilevel"/>
     <w:tmpl w:val="4CB41474"/>
@@ -4924,13 +5090,16 @@
     <w:abstractNumId w:val="2"/>
   </w:num>
   <w:num w:numId="2">
-    <w:abstractNumId w:val="3"/>
+    <w:abstractNumId w:val="4"/>
   </w:num>
   <w:num w:numId="3">
     <w:abstractNumId w:val="1"/>
   </w:num>
   <w:num w:numId="4">
     <w:abstractNumId w:val="0"/>
+  </w:num>
+  <w:num w:numId="5">
+    <w:abstractNumId w:val="3"/>
   </w:num>
 </w:numbering>
 </file>

</xml_diff>

<commit_message>
added note taking app
</commit_message>
<xml_diff>
--- a/notes.docx
+++ b/notes.docx
@@ -1,6 +1,6 @@
 
 <file path=word/document.xml><?xml version="1.0" encoding="utf-8"?>
-<w:document xmlns:wpc="http://schemas.microsoft.com/office/word/2010/wordprocessingCanvas" xmlns:cx="http://schemas.microsoft.com/office/drawing/2014/chartex" xmlns:cx1="http://schemas.microsoft.com/office/drawing/2015/9/8/chartex" xmlns:cx2="http://schemas.microsoft.com/office/drawing/2015/10/21/chartex" xmlns:cx3="http://schemas.microsoft.com/office/drawing/2016/5/9/chartex" xmlns:cx4="http://schemas.microsoft.com/office/drawing/2016/5/10/chartex" xmlns:cx5="http://schemas.microsoft.com/office/drawing/2016/5/11/chartex" xmlns:cx6="http://schemas.microsoft.com/office/drawing/2016/5/12/chartex" xmlns:cx7="http://schemas.microsoft.com/office/drawing/2016/5/13/chartex" xmlns:cx8="http://schemas.microsoft.com/office/drawing/2016/5/14/chartex" xmlns:mc="http://schemas.openxmlformats.org/markup-compatibility/2006" xmlns:aink="http://schemas.microsoft.com/office/drawing/2016/ink" xmlns:am3d="http://schemas.microsoft.com/office/drawing/2017/model3d" xmlns:o="urn:schemas-microsoft-com:office:office" xmlns:r="http://schemas.openxmlformats.org/officeDocument/2006/relationships" xmlns:m="http://schemas.openxmlformats.org/officeDocument/2006/math" xmlns:v="urn:schemas-microsoft-com:vml" xmlns:wp14="http://schemas.microsoft.com/office/word/2010/wordprocessingDrawing" xmlns:wp="http://schemas.openxmlformats.org/drawingml/2006/wordprocessingDrawing" xmlns:w10="urn:schemas-microsoft-com:office:word" xmlns:w="http://schemas.openxmlformats.org/wordprocessingml/2006/main" xmlns:w14="http://schemas.microsoft.com/office/word/2010/wordml" xmlns:w15="http://schemas.microsoft.com/office/word/2012/wordml" xmlns:w16cex="http://schemas.microsoft.com/office/word/2018/wordml/cex" xmlns:w16cid="http://schemas.microsoft.com/office/word/2016/wordml/cid" xmlns:w16="http://schemas.microsoft.com/office/word/2018/wordml" xmlns:w16se="http://schemas.microsoft.com/office/word/2015/wordml/symex" xmlns:wpg="http://schemas.microsoft.com/office/word/2010/wordprocessingGroup" xmlns:wpi="http://schemas.microsoft.com/office/word/2010/wordprocessingInk" xmlns:wne="http://schemas.microsoft.com/office/word/2006/wordml" xmlns:wps="http://schemas.microsoft.com/office/word/2010/wordprocessingShape" mc:Ignorable="w14 w15 w16se w16cid w16 w16cex wp14">
+<w:document xmlns:wpc="http://schemas.microsoft.com/office/word/2010/wordprocessingCanvas" xmlns:cx="http://schemas.microsoft.com/office/drawing/2014/chartex" xmlns:cx1="http://schemas.microsoft.com/office/drawing/2015/9/8/chartex" xmlns:cx2="http://schemas.microsoft.com/office/drawing/2015/10/21/chartex" xmlns:cx3="http://schemas.microsoft.com/office/drawing/2016/5/9/chartex" xmlns:cx4="http://schemas.microsoft.com/office/drawing/2016/5/10/chartex" xmlns:cx5="http://schemas.microsoft.com/office/drawing/2016/5/11/chartex" xmlns:cx6="http://schemas.microsoft.com/office/drawing/2016/5/12/chartex" xmlns:cx7="http://schemas.microsoft.com/office/drawing/2016/5/13/chartex" xmlns:cx8="http://schemas.microsoft.com/office/drawing/2016/5/14/chartex" xmlns:mc="http://schemas.openxmlformats.org/markup-compatibility/2006" xmlns:aink="http://schemas.microsoft.com/office/drawing/2016/ink" xmlns:am3d="http://schemas.microsoft.com/office/drawing/2017/model3d" xmlns:o="urn:schemas-microsoft-com:office:office" xmlns:r="http://schemas.openxmlformats.org/officeDocument/2006/relationships" xmlns:m="http://schemas.openxmlformats.org/officeDocument/2006/math" xmlns:v="urn:schemas-microsoft-com:vml" xmlns:wp14="http://schemas.microsoft.com/office/word/2010/wordprocessingDrawing" xmlns:wp="http://schemas.openxmlformats.org/drawingml/2006/wordprocessingDrawing" xmlns:w10="urn:schemas-microsoft-com:office:word" xmlns:w="http://schemas.openxmlformats.org/wordprocessingml/2006/main" xmlns:w14="http://schemas.microsoft.com/office/word/2010/wordml" xmlns:w15="http://schemas.microsoft.com/office/word/2012/wordml" xmlns:w16cex="http://schemas.microsoft.com/office/word/2018/wordml/cex" xmlns:w16cid="http://schemas.microsoft.com/office/word/2016/wordml/cid" xmlns:w16="http://schemas.microsoft.com/office/word/2018/wordml" xmlns:w16sdtdh="http://schemas.microsoft.com/office/word/2020/wordml/sdtdatahash" xmlns:w16se="http://schemas.microsoft.com/office/word/2015/wordml/symex" xmlns:wpg="http://schemas.microsoft.com/office/word/2010/wordprocessingGroup" xmlns:wpi="http://schemas.microsoft.com/office/word/2010/wordprocessingInk" xmlns:wne="http://schemas.microsoft.com/office/word/2006/wordml" xmlns:wps="http://schemas.microsoft.com/office/word/2010/wordprocessingShape" mc:Ignorable="w14 w15 w16se w16cid w16 w16cex w16sdtdh wp14">
   <w:body>
     <w:p>
       <w:pPr>
@@ -4657,6 +4657,57 @@
         <w:t>Good way to add an overlay to divs</w:t>
       </w:r>
     </w:p>
+    <w:p>
+      <w:pPr>
+        <w:tabs>
+          <w:tab w:val="left" w:pos="3072"/>
+        </w:tabs>
+        <w:spacing w:after="0"/>
+        <w:rPr>
+          <w:b/>
+          <w:bCs/>
+          <w:color w:val="000000" w:themeColor="text1"/>
+          <w:sz w:val="24"/>
+          <w:szCs w:val="24"/>
+        </w:rPr>
+      </w:pPr>
+      <w:r>
+        <w:rPr>
+          <w:b/>
+          <w:bCs/>
+          <w:color w:val="000000" w:themeColor="text1"/>
+          <w:sz w:val="24"/>
+          <w:szCs w:val="24"/>
+        </w:rPr>
+        <w:t>NOTES</w:t>
+      </w:r>
+    </w:p>
+    <w:p>
+      <w:pPr>
+        <w:pStyle w:val="ListParagraph"/>
+        <w:numPr>
+          <w:ilvl w:val="0"/>
+          <w:numId w:val="7"/>
+        </w:numPr>
+        <w:tabs>
+          <w:tab w:val="left" w:pos="3072"/>
+        </w:tabs>
+        <w:spacing w:after="0"/>
+        <w:rPr>
+          <w:color w:val="000000" w:themeColor="text1"/>
+          <w:sz w:val="24"/>
+          <w:szCs w:val="24"/>
+        </w:rPr>
+      </w:pPr>
+      <w:r>
+        <w:rPr>
+          <w:color w:val="000000" w:themeColor="text1"/>
+          <w:sz w:val="24"/>
+          <w:szCs w:val="24"/>
+        </w:rPr>
+        <w:t>Using marked library</w:t>
+      </w:r>
+    </w:p>
     <w:sectPr>
       <w:pgSz w:w="12240" w:h="15840"/>
       <w:pgMar w:top="720" w:right="720" w:bottom="720" w:left="720" w:header="720" w:footer="720" w:gutter="0"/>
@@ -4668,7 +4719,7 @@
 </file>
 
 <file path=word/numbering.xml><?xml version="1.0" encoding="utf-8"?>
-<w:numbering xmlns:wpc="http://schemas.microsoft.com/office/word/2010/wordprocessingCanvas" xmlns:cx="http://schemas.microsoft.com/office/drawing/2014/chartex" xmlns:cx1="http://schemas.microsoft.com/office/drawing/2015/9/8/chartex" xmlns:cx2="http://schemas.microsoft.com/office/drawing/2015/10/21/chartex" xmlns:cx3="http://schemas.microsoft.com/office/drawing/2016/5/9/chartex" xmlns:cx4="http://schemas.microsoft.com/office/drawing/2016/5/10/chartex" xmlns:cx5="http://schemas.microsoft.com/office/drawing/2016/5/11/chartex" xmlns:cx6="http://schemas.microsoft.com/office/drawing/2016/5/12/chartex" xmlns:cx7="http://schemas.microsoft.com/office/drawing/2016/5/13/chartex" xmlns:cx8="http://schemas.microsoft.com/office/drawing/2016/5/14/chartex" xmlns:mc="http://schemas.openxmlformats.org/markup-compatibility/2006" xmlns:aink="http://schemas.microsoft.com/office/drawing/2016/ink" xmlns:am3d="http://schemas.microsoft.com/office/drawing/2017/model3d" xmlns:o="urn:schemas-microsoft-com:office:office" xmlns:r="http://schemas.openxmlformats.org/officeDocument/2006/relationships" xmlns:m="http://schemas.openxmlformats.org/officeDocument/2006/math" xmlns:v="urn:schemas-microsoft-com:vml" xmlns:wp14="http://schemas.microsoft.com/office/word/2010/wordprocessingDrawing" xmlns:wp="http://schemas.openxmlformats.org/drawingml/2006/wordprocessingDrawing" xmlns:w10="urn:schemas-microsoft-com:office:word" xmlns:w="http://schemas.openxmlformats.org/wordprocessingml/2006/main" xmlns:w14="http://schemas.microsoft.com/office/word/2010/wordml" xmlns:w15="http://schemas.microsoft.com/office/word/2012/wordml" xmlns:w16cex="http://schemas.microsoft.com/office/word/2018/wordml/cex" xmlns:w16cid="http://schemas.microsoft.com/office/word/2016/wordml/cid" xmlns:w16="http://schemas.microsoft.com/office/word/2018/wordml" xmlns:w16se="http://schemas.microsoft.com/office/word/2015/wordml/symex" xmlns:wpg="http://schemas.microsoft.com/office/word/2010/wordprocessingGroup" xmlns:wpi="http://schemas.microsoft.com/office/word/2010/wordprocessingInk" xmlns:wne="http://schemas.microsoft.com/office/word/2006/wordml" xmlns:wps="http://schemas.microsoft.com/office/word/2010/wordprocessingShape" mc:Ignorable="w14 w15 w16se w16cid w16 w16cex wp14">
+<w:numbering xmlns:wpc="http://schemas.microsoft.com/office/word/2010/wordprocessingCanvas" xmlns:cx="http://schemas.microsoft.com/office/drawing/2014/chartex" xmlns:cx1="http://schemas.microsoft.com/office/drawing/2015/9/8/chartex" xmlns:cx2="http://schemas.microsoft.com/office/drawing/2015/10/21/chartex" xmlns:cx3="http://schemas.microsoft.com/office/drawing/2016/5/9/chartex" xmlns:cx4="http://schemas.microsoft.com/office/drawing/2016/5/10/chartex" xmlns:cx5="http://schemas.microsoft.com/office/drawing/2016/5/11/chartex" xmlns:cx6="http://schemas.microsoft.com/office/drawing/2016/5/12/chartex" xmlns:cx7="http://schemas.microsoft.com/office/drawing/2016/5/13/chartex" xmlns:cx8="http://schemas.microsoft.com/office/drawing/2016/5/14/chartex" xmlns:mc="http://schemas.openxmlformats.org/markup-compatibility/2006" xmlns:aink="http://schemas.microsoft.com/office/drawing/2016/ink" xmlns:am3d="http://schemas.microsoft.com/office/drawing/2017/model3d" xmlns:o="urn:schemas-microsoft-com:office:office" xmlns:r="http://schemas.openxmlformats.org/officeDocument/2006/relationships" xmlns:m="http://schemas.openxmlformats.org/officeDocument/2006/math" xmlns:v="urn:schemas-microsoft-com:vml" xmlns:wp14="http://schemas.microsoft.com/office/word/2010/wordprocessingDrawing" xmlns:wp="http://schemas.openxmlformats.org/drawingml/2006/wordprocessingDrawing" xmlns:w10="urn:schemas-microsoft-com:office:word" xmlns:w="http://schemas.openxmlformats.org/wordprocessingml/2006/main" xmlns:w14="http://schemas.microsoft.com/office/word/2010/wordml" xmlns:w15="http://schemas.microsoft.com/office/word/2012/wordml" xmlns:w16cex="http://schemas.microsoft.com/office/word/2018/wordml/cex" xmlns:w16cid="http://schemas.microsoft.com/office/word/2016/wordml/cid" xmlns:w16="http://schemas.microsoft.com/office/word/2018/wordml" xmlns:w16sdtdh="http://schemas.microsoft.com/office/word/2020/wordml/sdtdatahash" xmlns:w16se="http://schemas.microsoft.com/office/word/2015/wordml/symex" xmlns:wpg="http://schemas.microsoft.com/office/word/2010/wordprocessingGroup" xmlns:wpi="http://schemas.microsoft.com/office/word/2010/wordprocessingInk" xmlns:wne="http://schemas.microsoft.com/office/word/2006/wordml" xmlns:wps="http://schemas.microsoft.com/office/word/2010/wordprocessingShape" mc:Ignorable="w14 w15 w16se w16cid w16 w16cex w16sdtdh wp14">
   <w:abstractNum w:abstractNumId="0" w15:restartNumberingAfterBreak="0">
     <w:nsid w:val="0B630207"/>
     <w:multiLevelType w:val="hybridMultilevel"/>
@@ -5141,6 +5192,95 @@
     <w:nsid w:val="67E03DAA"/>
     <w:multiLevelType w:val="hybridMultilevel"/>
     <w:tmpl w:val="C4F2EE48"/>
+    <w:lvl w:ilvl="0" w:tplc="0409000F">
+      <w:start w:val="1"/>
+      <w:numFmt w:val="decimal"/>
+      <w:lvlText w:val="%1."/>
+      <w:lvlJc w:val="left"/>
+      <w:pPr>
+        <w:ind w:left="720" w:hanging="360"/>
+      </w:pPr>
+      <w:rPr>
+        <w:rFonts w:hint="default"/>
+      </w:rPr>
+    </w:lvl>
+    <w:lvl w:ilvl="1" w:tplc="04090019" w:tentative="1">
+      <w:start w:val="1"/>
+      <w:numFmt w:val="lowerLetter"/>
+      <w:lvlText w:val="%2."/>
+      <w:lvlJc w:val="left"/>
+      <w:pPr>
+        <w:ind w:left="1440" w:hanging="360"/>
+      </w:pPr>
+    </w:lvl>
+    <w:lvl w:ilvl="2" w:tplc="0409001B" w:tentative="1">
+      <w:start w:val="1"/>
+      <w:numFmt w:val="lowerRoman"/>
+      <w:lvlText w:val="%3."/>
+      <w:lvlJc w:val="right"/>
+      <w:pPr>
+        <w:ind w:left="2160" w:hanging="180"/>
+      </w:pPr>
+    </w:lvl>
+    <w:lvl w:ilvl="3" w:tplc="0409000F" w:tentative="1">
+      <w:start w:val="1"/>
+      <w:numFmt w:val="decimal"/>
+      <w:lvlText w:val="%4."/>
+      <w:lvlJc w:val="left"/>
+      <w:pPr>
+        <w:ind w:left="2880" w:hanging="360"/>
+      </w:pPr>
+    </w:lvl>
+    <w:lvl w:ilvl="4" w:tplc="04090019" w:tentative="1">
+      <w:start w:val="1"/>
+      <w:numFmt w:val="lowerLetter"/>
+      <w:lvlText w:val="%5."/>
+      <w:lvlJc w:val="left"/>
+      <w:pPr>
+        <w:ind w:left="3600" w:hanging="360"/>
+      </w:pPr>
+    </w:lvl>
+    <w:lvl w:ilvl="5" w:tplc="0409001B" w:tentative="1">
+      <w:start w:val="1"/>
+      <w:numFmt w:val="lowerRoman"/>
+      <w:lvlText w:val="%6."/>
+      <w:lvlJc w:val="right"/>
+      <w:pPr>
+        <w:ind w:left="4320" w:hanging="180"/>
+      </w:pPr>
+    </w:lvl>
+    <w:lvl w:ilvl="6" w:tplc="0409000F" w:tentative="1">
+      <w:start w:val="1"/>
+      <w:numFmt w:val="decimal"/>
+      <w:lvlText w:val="%7."/>
+      <w:lvlJc w:val="left"/>
+      <w:pPr>
+        <w:ind w:left="5040" w:hanging="360"/>
+      </w:pPr>
+    </w:lvl>
+    <w:lvl w:ilvl="7" w:tplc="04090019" w:tentative="1">
+      <w:start w:val="1"/>
+      <w:numFmt w:val="lowerLetter"/>
+      <w:lvlText w:val="%8."/>
+      <w:lvlJc w:val="left"/>
+      <w:pPr>
+        <w:ind w:left="5760" w:hanging="360"/>
+      </w:pPr>
+    </w:lvl>
+    <w:lvl w:ilvl="8" w:tplc="0409001B" w:tentative="1">
+      <w:start w:val="1"/>
+      <w:numFmt w:val="lowerRoman"/>
+      <w:lvlText w:val="%9."/>
+      <w:lvlJc w:val="right"/>
+      <w:pPr>
+        <w:ind w:left="6480" w:hanging="180"/>
+      </w:pPr>
+    </w:lvl>
+  </w:abstractNum>
+  <w:abstractNum w:abstractNumId="6" w15:restartNumberingAfterBreak="0">
+    <w:nsid w:val="76B01283"/>
+    <w:multiLevelType w:val="hybridMultilevel"/>
+    <w:tmpl w:val="09848A16"/>
     <w:lvl w:ilvl="0" w:tplc="0409000F">
       <w:start w:val="1"/>
       <w:numFmt w:val="decimal"/>
@@ -5244,11 +5384,14 @@
   <w:num w:numId="6">
     <w:abstractNumId w:val="5"/>
   </w:num>
+  <w:num w:numId="7">
+    <w:abstractNumId w:val="6"/>
+  </w:num>
 </w:numbering>
 </file>
 
 <file path=word/styles.xml><?xml version="1.0" encoding="utf-8"?>
-<w:styles xmlns:mc="http://schemas.openxmlformats.org/markup-compatibility/2006" xmlns:r="http://schemas.openxmlformats.org/officeDocument/2006/relationships" xmlns:w="http://schemas.openxmlformats.org/wordprocessingml/2006/main" xmlns:w14="http://schemas.microsoft.com/office/word/2010/wordml" xmlns:w15="http://schemas.microsoft.com/office/word/2012/wordml" xmlns:w16cex="http://schemas.microsoft.com/office/word/2018/wordml/cex" xmlns:w16cid="http://schemas.microsoft.com/office/word/2016/wordml/cid" xmlns:w16="http://schemas.microsoft.com/office/word/2018/wordml" xmlns:w16se="http://schemas.microsoft.com/office/word/2015/wordml/symex" mc:Ignorable="w14 w15 w16se w16cid w16 w16cex">
+<w:styles xmlns:mc="http://schemas.openxmlformats.org/markup-compatibility/2006" xmlns:r="http://schemas.openxmlformats.org/officeDocument/2006/relationships" xmlns:w="http://schemas.openxmlformats.org/wordprocessingml/2006/main" xmlns:w14="http://schemas.microsoft.com/office/word/2010/wordml" xmlns:w15="http://schemas.microsoft.com/office/word/2012/wordml" xmlns:w16cex="http://schemas.microsoft.com/office/word/2018/wordml/cex" xmlns:w16cid="http://schemas.microsoft.com/office/word/2016/wordml/cid" xmlns:w16="http://schemas.microsoft.com/office/word/2018/wordml" xmlns:w16sdtdh="http://schemas.microsoft.com/office/word/2020/wordml/sdtdatahash" xmlns:w16se="http://schemas.microsoft.com/office/word/2015/wordml/symex" mc:Ignorable="w14 w15 w16se w16cid w16 w16cex w16sdtdh">
   <w:docDefaults>
     <w:rPrDefault>
       <w:rPr>

</xml_diff>